<commit_message>
Update report and references
Update report and references
</commit_message>
<xml_diff>
--- a/40_docs/Final Report.docx
+++ b/40_docs/Final Report.docx
@@ -120,7 +120,7 @@
           <w:sz w:val="24"/>
           <w:szCs w:val="24"/>
         </w:rPr>
-        <w:t>1115</w:t>
+        <w:t>1388</w:t>
       </w:r>
       <w:r>
         <w:rPr>
@@ -525,7 +525,26 @@
         <w:rPr>
           <w:rFonts w:ascii="Arial" w:hAnsi="Arial" w:cs="Arial"/>
         </w:rPr>
-        <w:t xml:space="preserve"> mpMRI scans from institutions that have not previously contributed to BraTS, increasing the demographic diversity of the represented patient population. Ground truth annotations of the tumor sub-regions are created and approved by expert neuroradiologists for every subject included in the training, validation, and testing datasets to quantitatively evaluate the predicted tumor segmentations of Task 1.</w:t>
+        <w:t xml:space="preserve"> mpMRI scans from institutions that have not previously contributed to BraTS, increasing the demographic diversity of the represented patient population. Ground truth annotations of the tumor sub-regions are created and approved by expert neuroradiologists for every subject included in the training, validation, and testing datasets to quantitatively evaluate the predicted tumor </w:t>
+      </w:r>
+      <w:r>
+        <w:rPr>
+          <w:rFonts w:ascii="Arial" w:hAnsi="Arial" w:cs="Arial"/>
+        </w:rPr>
+        <w:lastRenderedPageBreak/>
+        <w:t>segmentations</w:t>
+      </w:r>
+      <w:r>
+        <w:rPr>
+          <w:rFonts w:ascii="Arial" w:hAnsi="Arial" w:cs="Arial"/>
+        </w:rPr>
+        <w:t>, so every dataset includes the same type of tumor with features of glioblastoma</w:t>
+      </w:r>
+      <w:r>
+        <w:rPr>
+          <w:rFonts w:ascii="Arial" w:hAnsi="Arial" w:cs="Arial"/>
+        </w:rPr>
+        <w:t>.</w:t>
       </w:r>
     </w:p>
     <w:p>
@@ -572,7 +591,7 @@
           <w:sz w:val="24"/>
           <w:szCs w:val="24"/>
         </w:rPr>
-        <w:t>Glioblastoma multiforme (GBM) is a WHO grade IV brain tumor which represents one of the most lethal human cancers, with a 5-year survival rate of only 7.2% (1). The incidence of GBM increases with age and shows the highest incidence in the 75–84-year-old age group in the United States (2). The incidence is higher in men than women, as well as in Caucasians than in other ethnicities (3). The first line therapy is usually surgery, followed by radio-chemotherapy. MRI-guided surgery has been established as the method of choice for years, relies on the ability of the surgeon to distinguish the tumor tissue from healthy brain tissue, and is crucial for patient outcomes (4, 5). We would like to segment glioblastoma multiforme based on MRI images, which could be helpful for surgical planning, e.</w:t>
+        <w:t>Glioblastoma multiforme (GBM) is a WHO grade IV brain tumor which represents one of the most lethal human cancers, with a 5-year survival rate of only 7.2%</w:t>
       </w:r>
       <w:r>
         <w:rPr>
@@ -588,7 +607,48 @@
           <w:sz w:val="24"/>
           <w:szCs w:val="24"/>
         </w:rPr>
-        <w:t>g. when trying to determine how close the tumor is to important areas of the motor cortex. We believe this is worth pursuing, because there is a gap between imaging specialists (radiologists), who are used to seeing 2D images in sequence and transforming them into a 3D image in their head while “reading” a scan and surgeons (neurosurgeons), who are used to seeing and touching the actual tumor tissue but not to translating 2D</w:t>
+        <w:fldChar w:fldCharType="begin"/>
+      </w:r>
+      <w:r>
+        <w:rPr>
+          <w:rFonts w:ascii="Arial" w:hAnsi="Arial" w:cs="Arial"/>
+          <w:sz w:val="24"/>
+          <w:szCs w:val="24"/>
+        </w:rPr>
+        <w:instrText xml:space="preserve"> ADDIN EN.CITE &lt;EndNote&gt;&lt;Cite&gt;&lt;Author&gt;Wu&lt;/Author&gt;&lt;Year&gt;2021&lt;/Year&gt;&lt;RecNum&gt;215&lt;/RecNum&gt;&lt;DisplayText&gt;(1)&lt;/DisplayText&gt;&lt;record&gt;&lt;rec-number&gt;215&lt;/rec-number&gt;&lt;foreign-keys&gt;&lt;key app="EN" db-id="saxtt520qtf9p7e52edxef58vvszfsp5vaee" timestamp="1649554197"&gt;215&lt;/key&gt;&lt;/foreign-keys&gt;&lt;ref-type name="Journal Article"&gt;17&lt;/ref-type&gt;&lt;contributors&gt;&lt;authors&gt;&lt;author&gt;Wu, Wei&lt;/author&gt;&lt;author&gt;Klockow, Jessica L.&lt;/author&gt;&lt;author&gt;Zhang, Michael&lt;/author&gt;&lt;author&gt;Lafortune, Famyrah&lt;/author&gt;&lt;author&gt;Chang, Edwin&lt;/author&gt;&lt;author&gt;Jin, Linchun&lt;/author&gt;&lt;author&gt;Wu, Yang&lt;/author&gt;&lt;author&gt;Daldrup-Link, Heike E.&lt;/author&gt;&lt;/authors&gt;&lt;/contributors&gt;&lt;titles&gt;&lt;title&gt;Glioblastoma multiforme (GBM): An overview of current therapies and mechanisms of resistance&lt;/title&gt;&lt;secondary-title&gt;Pharmacological Research&lt;/secondary-title&gt;&lt;/titles&gt;&lt;periodical&gt;&lt;full-title&gt;Pharmacological Research&lt;/full-title&gt;&lt;/periodical&gt;&lt;pages&gt;105780&lt;/pages&gt;&lt;volume&gt;171&lt;/volume&gt;&lt;keywords&gt;&lt;keyword&gt;Glioblastoma&lt;/keyword&gt;&lt;keyword&gt;Radiotherapy&lt;/keyword&gt;&lt;keyword&gt;Chemotherapy&lt;/keyword&gt;&lt;keyword&gt;Targeted therapy&lt;/keyword&gt;&lt;keyword&gt;Nanotherapy&lt;/keyword&gt;&lt;keyword&gt;Immunotherapy&lt;/keyword&gt;&lt;/keywords&gt;&lt;dates&gt;&lt;year&gt;2021&lt;/year&gt;&lt;pub-dates&gt;&lt;date&gt;2021/09/01/&lt;/date&gt;&lt;/pub-dates&gt;&lt;/dates&gt;&lt;isbn&gt;1043-6618&lt;/isbn&gt;&lt;urls&gt;&lt;related-urls&gt;&lt;url&gt;https://www.sciencedirect.com/science/article/pii/S1043661821003649&lt;/url&gt;&lt;/related-urls&gt;&lt;/urls&gt;&lt;electronic-resource-num&gt;https://doi.org/10.1016/j.phrs.2021.105780&lt;/electronic-resource-num&gt;&lt;/record&gt;&lt;/Cite&gt;&lt;/EndNote&gt;</w:instrText>
+      </w:r>
+      <w:r>
+        <w:rPr>
+          <w:rFonts w:ascii="Arial" w:hAnsi="Arial" w:cs="Arial"/>
+          <w:sz w:val="24"/>
+          <w:szCs w:val="24"/>
+        </w:rPr>
+        <w:fldChar w:fldCharType="separate"/>
+      </w:r>
+      <w:r>
+        <w:rPr>
+          <w:rFonts w:ascii="Arial" w:hAnsi="Arial" w:cs="Arial"/>
+          <w:noProof/>
+          <w:sz w:val="24"/>
+          <w:szCs w:val="24"/>
+        </w:rPr>
+        <w:t>(1)</w:t>
+      </w:r>
+      <w:r>
+        <w:rPr>
+          <w:rFonts w:ascii="Arial" w:hAnsi="Arial" w:cs="Arial"/>
+          <w:sz w:val="24"/>
+          <w:szCs w:val="24"/>
+        </w:rPr>
+        <w:fldChar w:fldCharType="end"/>
+      </w:r>
+      <w:r>
+        <w:rPr>
+          <w:rFonts w:ascii="Arial" w:hAnsi="Arial" w:cs="Arial"/>
+          <w:sz w:val="24"/>
+          <w:szCs w:val="24"/>
+        </w:rPr>
+        <w:t>. The incidence of GBM increases with age and shows the highest incidence in the 75–84-year-old age group in the United States</w:t>
       </w:r>
       <w:r>
         <w:rPr>
@@ -604,7 +664,1185 @@
           <w:sz w:val="24"/>
           <w:szCs w:val="24"/>
         </w:rPr>
-        <w:t>image data into the 3D tumor they are confronted with in the operating room (6, 7). The planning and surgical approach might benefit from better tumor segmentation, based on the pre-operative MRI scans. In addition, radiotherapy volumes could be planned in a more comprehensive manner and disease progression monitoring could be improved.</w:t>
+        <w:fldChar w:fldCharType="begin">
+          <w:fldData xml:space="preserve">PEVuZE5vdGU+PENpdGU+PEF1dGhvcj5Pc3p2YWxkPC9BdXRob3I+PFllYXI+MjAxMjwvWWVhcj48
+UmVjTnVtPjIxNjwvUmVjTnVtPjxEaXNwbGF5VGV4dD4oMik8L0Rpc3BsYXlUZXh0PjxyZWNvcmQ+
+PHJlYy1udW1iZXI+MjE2PC9yZWMtbnVtYmVyPjxmb3JlaWduLWtleXM+PGtleSBhcHA9IkVOIiBk
+Yi1pZD0ic2F4dHQ1MjBxdGY5cDdlNTJlZHhlZjU4dnZzemZzcDV2YWVlIiB0aW1lc3RhbXA9IjE2
+NDk1NTQ0NTIiPjIxNjwva2V5PjwvZm9yZWlnbi1rZXlzPjxyZWYtdHlwZSBuYW1lPSJKb3VybmFs
+IEFydGljbGUiPjE3PC9yZWYtdHlwZT48Y29udHJpYnV0b3JzPjxhdXRob3JzPjxhdXRob3I+T3N6
+dmFsZCwgQS48L2F1dGhvcj48YXV0aG9yPkfDvHJlc2lyLCBFLjwvYXV0aG9yPjxhdXRob3I+U2V0
+emVyLCBNLjwvYXV0aG9yPjxhdXRob3I+VmF0dGVyLCBILjwvYXV0aG9yPjxhdXRob3I+U2VuZnQs
+IEMuPC9hdXRob3I+PGF1dGhvcj5TZWlmZXJ0LCBWLjwvYXV0aG9yPjxhdXRob3I+RnJhbnosIEsu
+PC9hdXRob3I+PC9hdXRob3JzPjwvY29udHJpYnV0b3JzPjxhdXRoLWFkZHJlc3M+RGVwYXJ0bWVu
+dCBvZiBOZXVyb3N1cmdlcnksIEpvaGFubiBXb2xmZ2FuZyBHb2V0aGUtVW5pdmVyc2l0eSwgRnJh
+bmtmdXJ0IGFtIE1haW4sIEdlcm1hbnkuPC9hdXRoLWFkZHJlc3M+PHRpdGxlcz48dGl0bGU+R2xp
+b2JsYXN0b21hIHRoZXJhcHkgaW4gdGhlIGVsZGVybHkgYW5kIHRoZSBpbXBvcnRhbmNlIG9mIHRo
+ZSBleHRlbnQgb2YgcmVzZWN0aW9uIHJlZ2FyZGxlc3Mgb2YgYWdlPC90aXRsZT48c2Vjb25kYXJ5
+LXRpdGxlPkogTmV1cm9zdXJnPC9zZWNvbmRhcnktdGl0bGU+PC90aXRsZXM+PHBlcmlvZGljYWw+
+PGZ1bGwtdGl0bGU+SiBOZXVyb3N1cmc8L2Z1bGwtdGl0bGU+PC9wZXJpb2RpY2FsPjxwYWdlcz4z
+NTctNjQ8L3BhZ2VzPjx2b2x1bWU+MTE2PC92b2x1bWU+PG51bWJlcj4yPC9udW1iZXI+PGVkaXRp
+b24+MjAxMS8wOS8yOTwvZWRpdGlvbj48a2V5d29yZHM+PGtleXdvcmQ+QWRvbGVzY2VudDwva2V5
+d29yZD48a2V5d29yZD5BZHVsdDwva2V5d29yZD48a2V5d29yZD5BZ2UgRGlzdHJpYnV0aW9uPC9r
+ZXl3b3JkPjxrZXl3b3JkPkFnZWQ8L2tleXdvcmQ+PGtleXdvcmQ+QWdlZCwgODAgYW5kIG92ZXI8
+L2tleXdvcmQ+PGtleXdvcmQ+QmlvcHN5PC9rZXl3b3JkPjxrZXl3b3JkPkJyYWluLypwYXRob2xv
+Z3kvKnN1cmdlcnk8L2tleXdvcmQ+PGtleXdvcmQ+KkJyYWluIE5lb3BsYXNtcy9tb3J0YWxpdHkv
+c3VyZ2VyeS90aGVyYXB5PC9rZXl3b3JkPjxrZXl3b3JkPkRhdGFiYXNlcywgRmFjdHVhbDwva2V5
+d29yZD48a2V5d29yZD5EaXNlYXNlIFByb2dyZXNzaW9uPC9rZXl3b3JkPjxrZXl3b3JkPkZlbWFs
+ZTwva2V5d29yZD48a2V5d29yZD4qR2xpb2JsYXN0b21hL21vcnRhbGl0eS9zdXJnZXJ5L3RoZXJh
+cHk8L2tleXdvcmQ+PGtleXdvcmQ+SHVtYW5zPC9rZXl3b3JkPjxrZXl3b3JkPk1hbGU8L2tleXdv
+cmQ+PGtleXdvcmQ+TWlkZGxlIEFnZWQ8L2tleXdvcmQ+PGtleXdvcmQ+UHJlZGljdGl2ZSBWYWx1
+ZSBvZiBUZXN0czwva2V5d29yZD48a2V5d29yZD5QcmVqdWRpY2U8L2tleXdvcmQ+PGtleXdvcmQ+
+UHJvZ25vc2lzPC9rZXl3b3JkPjxrZXl3b3JkPlJpc2sgRmFjdG9yczwva2V5d29yZD48a2V5d29y
+ZD5TdXJ2aXZhbCBBbmFseXNpczwva2V5d29yZD48a2V5d29yZD5Zb3VuZyBBZHVsdDwva2V5d29y
+ZD48L2tleXdvcmRzPjxkYXRlcz48eWVhcj4yMDEyPC95ZWFyPjxwdWItZGF0ZXM+PGRhdGU+RmVi
+PC9kYXRlPjwvcHViLWRhdGVzPjwvZGF0ZXM+PGlzYm4+MDAyMi0zMDg1PC9pc2JuPjxhY2Nlc3Np
+b24tbnVtPjIxOTQyNzI3PC9hY2Nlc3Npb24tbnVtPjx1cmxzPjwvdXJscz48ZWxlY3Ryb25pYy1y
+ZXNvdXJjZS1udW0+MTAuMzE3MS8yMDExLjguSm5zMTAyMTE0PC9lbGVjdHJvbmljLXJlc291cmNl
+LW51bT48cmVtb3RlLWRhdGFiYXNlLXByb3ZpZGVyPk5MTTwvcmVtb3RlLWRhdGFiYXNlLXByb3Zp
+ZGVyPjxsYW5ndWFnZT5lbmc8L2xhbmd1YWdlPjwvcmVjb3JkPjwvQ2l0ZT48L0VuZE5vdGU+AG==
+</w:fldData>
+        </w:fldChar>
+      </w:r>
+      <w:r>
+        <w:rPr>
+          <w:rFonts w:ascii="Arial" w:hAnsi="Arial" w:cs="Arial"/>
+          <w:sz w:val="24"/>
+          <w:szCs w:val="24"/>
+        </w:rPr>
+        <w:instrText xml:space="preserve"> ADDIN EN.CITE </w:instrText>
+      </w:r>
+      <w:r>
+        <w:rPr>
+          <w:rFonts w:ascii="Arial" w:hAnsi="Arial" w:cs="Arial"/>
+          <w:sz w:val="24"/>
+          <w:szCs w:val="24"/>
+        </w:rPr>
+        <w:fldChar w:fldCharType="begin">
+          <w:fldData xml:space="preserve">PEVuZE5vdGU+PENpdGU+PEF1dGhvcj5Pc3p2YWxkPC9BdXRob3I+PFllYXI+MjAxMjwvWWVhcj48
+UmVjTnVtPjIxNjwvUmVjTnVtPjxEaXNwbGF5VGV4dD4oMik8L0Rpc3BsYXlUZXh0PjxyZWNvcmQ+
+PHJlYy1udW1iZXI+MjE2PC9yZWMtbnVtYmVyPjxmb3JlaWduLWtleXM+PGtleSBhcHA9IkVOIiBk
+Yi1pZD0ic2F4dHQ1MjBxdGY5cDdlNTJlZHhlZjU4dnZzemZzcDV2YWVlIiB0aW1lc3RhbXA9IjE2
+NDk1NTQ0NTIiPjIxNjwva2V5PjwvZm9yZWlnbi1rZXlzPjxyZWYtdHlwZSBuYW1lPSJKb3VybmFs
+IEFydGljbGUiPjE3PC9yZWYtdHlwZT48Y29udHJpYnV0b3JzPjxhdXRob3JzPjxhdXRob3I+T3N6
+dmFsZCwgQS48L2F1dGhvcj48YXV0aG9yPkfDvHJlc2lyLCBFLjwvYXV0aG9yPjxhdXRob3I+U2V0
+emVyLCBNLjwvYXV0aG9yPjxhdXRob3I+VmF0dGVyLCBILjwvYXV0aG9yPjxhdXRob3I+U2VuZnQs
+IEMuPC9hdXRob3I+PGF1dGhvcj5TZWlmZXJ0LCBWLjwvYXV0aG9yPjxhdXRob3I+RnJhbnosIEsu
+PC9hdXRob3I+PC9hdXRob3JzPjwvY29udHJpYnV0b3JzPjxhdXRoLWFkZHJlc3M+RGVwYXJ0bWVu
+dCBvZiBOZXVyb3N1cmdlcnksIEpvaGFubiBXb2xmZ2FuZyBHb2V0aGUtVW5pdmVyc2l0eSwgRnJh
+bmtmdXJ0IGFtIE1haW4sIEdlcm1hbnkuPC9hdXRoLWFkZHJlc3M+PHRpdGxlcz48dGl0bGU+R2xp
+b2JsYXN0b21hIHRoZXJhcHkgaW4gdGhlIGVsZGVybHkgYW5kIHRoZSBpbXBvcnRhbmNlIG9mIHRo
+ZSBleHRlbnQgb2YgcmVzZWN0aW9uIHJlZ2FyZGxlc3Mgb2YgYWdlPC90aXRsZT48c2Vjb25kYXJ5
+LXRpdGxlPkogTmV1cm9zdXJnPC9zZWNvbmRhcnktdGl0bGU+PC90aXRsZXM+PHBlcmlvZGljYWw+
+PGZ1bGwtdGl0bGU+SiBOZXVyb3N1cmc8L2Z1bGwtdGl0bGU+PC9wZXJpb2RpY2FsPjxwYWdlcz4z
+NTctNjQ8L3BhZ2VzPjx2b2x1bWU+MTE2PC92b2x1bWU+PG51bWJlcj4yPC9udW1iZXI+PGVkaXRp
+b24+MjAxMS8wOS8yOTwvZWRpdGlvbj48a2V5d29yZHM+PGtleXdvcmQ+QWRvbGVzY2VudDwva2V5
+d29yZD48a2V5d29yZD5BZHVsdDwva2V5d29yZD48a2V5d29yZD5BZ2UgRGlzdHJpYnV0aW9uPC9r
+ZXl3b3JkPjxrZXl3b3JkPkFnZWQ8L2tleXdvcmQ+PGtleXdvcmQ+QWdlZCwgODAgYW5kIG92ZXI8
+L2tleXdvcmQ+PGtleXdvcmQ+QmlvcHN5PC9rZXl3b3JkPjxrZXl3b3JkPkJyYWluLypwYXRob2xv
+Z3kvKnN1cmdlcnk8L2tleXdvcmQ+PGtleXdvcmQ+KkJyYWluIE5lb3BsYXNtcy9tb3J0YWxpdHkv
+c3VyZ2VyeS90aGVyYXB5PC9rZXl3b3JkPjxrZXl3b3JkPkRhdGFiYXNlcywgRmFjdHVhbDwva2V5
+d29yZD48a2V5d29yZD5EaXNlYXNlIFByb2dyZXNzaW9uPC9rZXl3b3JkPjxrZXl3b3JkPkZlbWFs
+ZTwva2V5d29yZD48a2V5d29yZD4qR2xpb2JsYXN0b21hL21vcnRhbGl0eS9zdXJnZXJ5L3RoZXJh
+cHk8L2tleXdvcmQ+PGtleXdvcmQ+SHVtYW5zPC9rZXl3b3JkPjxrZXl3b3JkPk1hbGU8L2tleXdv
+cmQ+PGtleXdvcmQ+TWlkZGxlIEFnZWQ8L2tleXdvcmQ+PGtleXdvcmQ+UHJlZGljdGl2ZSBWYWx1
+ZSBvZiBUZXN0czwva2V5d29yZD48a2V5d29yZD5QcmVqdWRpY2U8L2tleXdvcmQ+PGtleXdvcmQ+
+UHJvZ25vc2lzPC9rZXl3b3JkPjxrZXl3b3JkPlJpc2sgRmFjdG9yczwva2V5d29yZD48a2V5d29y
+ZD5TdXJ2aXZhbCBBbmFseXNpczwva2V5d29yZD48a2V5d29yZD5Zb3VuZyBBZHVsdDwva2V5d29y
+ZD48L2tleXdvcmRzPjxkYXRlcz48eWVhcj4yMDEyPC95ZWFyPjxwdWItZGF0ZXM+PGRhdGU+RmVi
+PC9kYXRlPjwvcHViLWRhdGVzPjwvZGF0ZXM+PGlzYm4+MDAyMi0zMDg1PC9pc2JuPjxhY2Nlc3Np
+b24tbnVtPjIxOTQyNzI3PC9hY2Nlc3Npb24tbnVtPjx1cmxzPjwvdXJscz48ZWxlY3Ryb25pYy1y
+ZXNvdXJjZS1udW0+MTAuMzE3MS8yMDExLjguSm5zMTAyMTE0PC9lbGVjdHJvbmljLXJlc291cmNl
+LW51bT48cmVtb3RlLWRhdGFiYXNlLXByb3ZpZGVyPk5MTTwvcmVtb3RlLWRhdGFiYXNlLXByb3Zp
+ZGVyPjxsYW5ndWFnZT5lbmc8L2xhbmd1YWdlPjwvcmVjb3JkPjwvQ2l0ZT48L0VuZE5vdGU+AG==
+</w:fldData>
+        </w:fldChar>
+      </w:r>
+      <w:r>
+        <w:rPr>
+          <w:rFonts w:ascii="Arial" w:hAnsi="Arial" w:cs="Arial"/>
+          <w:sz w:val="24"/>
+          <w:szCs w:val="24"/>
+        </w:rPr>
+        <w:instrText xml:space="preserve"> ADDIN EN.CITE.DATA </w:instrText>
+      </w:r>
+      <w:r>
+        <w:rPr>
+          <w:rFonts w:ascii="Arial" w:hAnsi="Arial" w:cs="Arial"/>
+          <w:sz w:val="24"/>
+          <w:szCs w:val="24"/>
+        </w:rPr>
+      </w:r>
+      <w:r>
+        <w:rPr>
+          <w:rFonts w:ascii="Arial" w:hAnsi="Arial" w:cs="Arial"/>
+          <w:sz w:val="24"/>
+          <w:szCs w:val="24"/>
+        </w:rPr>
+        <w:fldChar w:fldCharType="end"/>
+      </w:r>
+      <w:r>
+        <w:rPr>
+          <w:rFonts w:ascii="Arial" w:hAnsi="Arial" w:cs="Arial"/>
+          <w:sz w:val="24"/>
+          <w:szCs w:val="24"/>
+        </w:rPr>
+        <w:fldChar w:fldCharType="separate"/>
+      </w:r>
+      <w:r>
+        <w:rPr>
+          <w:rFonts w:ascii="Arial" w:hAnsi="Arial" w:cs="Arial"/>
+          <w:noProof/>
+          <w:sz w:val="24"/>
+          <w:szCs w:val="24"/>
+        </w:rPr>
+        <w:t>(2)</w:t>
+      </w:r>
+      <w:r>
+        <w:rPr>
+          <w:rFonts w:ascii="Arial" w:hAnsi="Arial" w:cs="Arial"/>
+          <w:sz w:val="24"/>
+          <w:szCs w:val="24"/>
+        </w:rPr>
+        <w:fldChar w:fldCharType="end"/>
+      </w:r>
+      <w:r>
+        <w:rPr>
+          <w:rFonts w:ascii="Arial" w:hAnsi="Arial" w:cs="Arial"/>
+          <w:sz w:val="24"/>
+          <w:szCs w:val="24"/>
+        </w:rPr>
+        <w:t xml:space="preserve">. The incidence is higher in men than women, as well as in Caucasians than in other ethnicities </w:t>
+      </w:r>
+      <w:r>
+        <w:rPr>
+          <w:rFonts w:ascii="Arial" w:hAnsi="Arial" w:cs="Arial"/>
+          <w:sz w:val="24"/>
+          <w:szCs w:val="24"/>
+        </w:rPr>
+        <w:fldChar w:fldCharType="begin"/>
+      </w:r>
+      <w:r>
+        <w:rPr>
+          <w:rFonts w:ascii="Arial" w:hAnsi="Arial" w:cs="Arial"/>
+          <w:sz w:val="24"/>
+          <w:szCs w:val="24"/>
+        </w:rPr>
+        <w:instrText xml:space="preserve"> ADDIN EN.CITE &lt;EndNote&gt;&lt;Cite&gt;&lt;Author&gt;Davis&lt;/Author&gt;&lt;Year&gt;2016&lt;/Year&gt;&lt;RecNum&gt;217&lt;/RecNum&gt;&lt;DisplayText&gt;(3)&lt;/DisplayText&gt;&lt;record&gt;&lt;rec-number&gt;217&lt;/rec-number&gt;&lt;foreign-keys&gt;&lt;key app="EN" db-id="saxtt520qtf9p7e52edxef58vvszfsp5vaee" timestamp="1649554555"&gt;217&lt;/key&gt;&lt;/foreign-keys&gt;&lt;ref-type name="Journal Article"&gt;17&lt;/ref-type&gt;&lt;contributors&gt;&lt;authors&gt;&lt;author&gt;Davis, M. E.&lt;/author&gt;&lt;/authors&gt;&lt;/contributors&gt;&lt;auth-address&gt;Memorial Sloan-Kettering Cancer Center.&lt;/auth-address&gt;&lt;titles&gt;&lt;title&gt;Glioblastoma: Overview of Disease and Treatment&lt;/title&gt;&lt;secondary-title&gt;Clin J Oncol Nurs&lt;/secondary-title&gt;&lt;/titles&gt;&lt;periodical&gt;&lt;full-title&gt;Clin J Oncol Nurs&lt;/full-title&gt;&lt;/periodical&gt;&lt;pages&gt;S2-8&lt;/pages&gt;&lt;volume&gt;20&lt;/volume&gt;&lt;number&gt;5 Suppl&lt;/number&gt;&lt;edition&gt;2016/09/27&lt;/edition&gt;&lt;keywords&gt;&lt;keyword&gt;Adult&lt;/keyword&gt;&lt;keyword&gt;Aged&lt;/keyword&gt;&lt;keyword&gt;Aged, 80 and over&lt;/keyword&gt;&lt;keyword&gt;Brain Neoplasms/*diagnosis/*therapy&lt;/keyword&gt;&lt;keyword&gt;Female&lt;/keyword&gt;&lt;keyword&gt;Glioblastoma/*diagnosis/physiopathology/*therapy&lt;/keyword&gt;&lt;keyword&gt;Humans&lt;/keyword&gt;&lt;keyword&gt;Male&lt;/keyword&gt;&lt;keyword&gt;Middle Aged&lt;/keyword&gt;&lt;keyword&gt;Neoplasm Recurrence, Local/*diagnosis/*therapy&lt;/keyword&gt;&lt;keyword&gt;Risk Factors&lt;/keyword&gt;&lt;keyword&gt;*genomic profiling&lt;/keyword&gt;&lt;keyword&gt;*glioblastoma&lt;/keyword&gt;&lt;keyword&gt;*molecularly targeted therapy&lt;/keyword&gt;&lt;keyword&gt;*radiation&lt;/keyword&gt;&lt;keyword&gt;*surgery&lt;/keyword&gt;&lt;keyword&gt;*temozolomide&lt;/keyword&gt;&lt;keyword&gt;*tumor-treating fields (TTFields)&lt;/keyword&gt;&lt;/keywords&gt;&lt;dates&gt;&lt;year&gt;2016&lt;/year&gt;&lt;pub-dates&gt;&lt;date&gt;Oct 1&lt;/date&gt;&lt;/pub-dates&gt;&lt;/dates&gt;&lt;isbn&gt;1092-1095 (Print)&amp;#xD;1092-1095&lt;/isbn&gt;&lt;accession-num&gt;27668386&lt;/accession-num&gt;&lt;urls&gt;&lt;/urls&gt;&lt;custom2&gt;PMC5123811&lt;/custom2&gt;&lt;custom6&gt;NIHMS820394&lt;/custom6&gt;&lt;electronic-resource-num&gt;10.1188/16.Cjon.S1.2-8&lt;/electronic-resource-num&gt;&lt;remote-database-provider&gt;NLM&lt;/remote-database-provider&gt;&lt;language&gt;eng&lt;/language&gt;&lt;/record&gt;&lt;/Cite&gt;&lt;/EndNote&gt;</w:instrText>
+      </w:r>
+      <w:r>
+        <w:rPr>
+          <w:rFonts w:ascii="Arial" w:hAnsi="Arial" w:cs="Arial"/>
+          <w:sz w:val="24"/>
+          <w:szCs w:val="24"/>
+        </w:rPr>
+        <w:fldChar w:fldCharType="separate"/>
+      </w:r>
+      <w:r>
+        <w:rPr>
+          <w:rFonts w:ascii="Arial" w:hAnsi="Arial" w:cs="Arial"/>
+          <w:noProof/>
+          <w:sz w:val="24"/>
+          <w:szCs w:val="24"/>
+        </w:rPr>
+        <w:t>(3)</w:t>
+      </w:r>
+      <w:r>
+        <w:rPr>
+          <w:rFonts w:ascii="Arial" w:hAnsi="Arial" w:cs="Arial"/>
+          <w:sz w:val="24"/>
+          <w:szCs w:val="24"/>
+        </w:rPr>
+        <w:fldChar w:fldCharType="end"/>
+      </w:r>
+      <w:r>
+        <w:rPr>
+          <w:rFonts w:ascii="Arial" w:hAnsi="Arial" w:cs="Arial"/>
+          <w:sz w:val="24"/>
+          <w:szCs w:val="24"/>
+        </w:rPr>
+        <w:t xml:space="preserve">. </w:t>
+      </w:r>
+      <w:r>
+        <w:rPr>
+          <w:rFonts w:ascii="Arial" w:hAnsi="Arial" w:cs="Arial"/>
+          <w:sz w:val="24"/>
+          <w:szCs w:val="24"/>
+        </w:rPr>
+        <w:t xml:space="preserve">Initial diagnosis is generally made, based on MRI imaging which can depict the contrast enhancing (“active”) tumor, the necrotic tumor center (dead tumor cells, due to rapid growth without sufficient blood supply) and the edema caused by the tumor infiltration of the surrounding healthy tissue </w:t>
+      </w:r>
+      <w:r>
+        <w:rPr>
+          <w:rFonts w:ascii="Arial" w:hAnsi="Arial" w:cs="Arial"/>
+          <w:sz w:val="24"/>
+          <w:szCs w:val="24"/>
+        </w:rPr>
+        <w:fldChar w:fldCharType="begin">
+          <w:fldData xml:space="preserve">PEVuZE5vdGU+PENpdGU+PEF1dGhvcj5MZWU8L0F1dGhvcj48WWVhcj4yMDEzPC9ZZWFyPjxSZWNO
+dW0+MjM5PC9SZWNOdW0+PERpc3BsYXlUZXh0Pig0LTYpPC9EaXNwbGF5VGV4dD48cmVjb3JkPjxy
+ZWMtbnVtYmVyPjIzOTwvcmVjLW51bWJlcj48Zm9yZWlnbi1rZXlzPjxrZXkgYXBwPSJFTiIgZGIt
+aWQ9InNheHR0NTIwcXRmOXA3ZTUyZWR4ZWY1OHZ2c3pmc3A1dmFlZSIgdGltZXN0YW1wPSIxNjQ5
+NTU2NDk5Ij4yMzk8L2tleT48L2ZvcmVpZ24ta2V5cz48cmVmLXR5cGUgbmFtZT0iSm91cm5hbCBB
+cnRpY2xlIj4xNzwvcmVmLXR5cGU+PGNvbnRyaWJ1dG9ycz48YXV0aG9ycz48YXV0aG9yPkxlZSwg
+RUo8L2F1dGhvcj48YXV0aG9yPkFobiwgS0o8L2F1dGhvcj48YXV0aG9yPkxlZSwgRUs8L2F1dGhv
+cj48YXV0aG9yPkxlZSwgWVM8L2F1dGhvcj48YXV0aG9yPktpbSwgREI8L2F1dGhvcj48L2F1dGhv
+cnM+PC9jb250cmlidXRvcnM+PHRpdGxlcz48dGl0bGU+UG90ZW50aWFsIHJvbGUgb2YgYWR2YW5j
+ZWQgTVJJIHRlY2huaXF1ZXMgZm9yIHRoZSBwZXJpdHVtb3VyYWwgcmVnaW9uIGluIGRpZmZlcmVu
+dGlhdGluZyBnbGlvYmxhc3RvbWEgbXVsdGlmb3JtZSBhbmQgc29saXRhcnkgbWV0YXN0YXRpYyBs
+ZXNpb25zPC90aXRsZT48c2Vjb25kYXJ5LXRpdGxlPkNsaW5pY2FsIHJhZGlvbG9neTwvc2Vjb25k
+YXJ5LXRpdGxlPjwvdGl0bGVzPjxwZXJpb2RpY2FsPjxmdWxsLXRpdGxlPkNsaW5pY2FsIHJhZGlv
+bG9neTwvZnVsbC10aXRsZT48L3BlcmlvZGljYWw+PHBhZ2VzPmU2ODktZTY5NzwvcGFnZXM+PHZv
+bHVtZT42ODwvdm9sdW1lPjxudW1iZXI+MTI8L251bWJlcj48ZGF0ZXM+PHllYXI+MjAxMzwveWVh
+cj48L2RhdGVzPjxpc2JuPjAwMDktOTI2MDwvaXNibj48dXJscz48L3VybHM+PC9yZWNvcmQ+PC9D
+aXRlPjxDaXRlPjxBdXRob3I+R2FocmFtYW5vdjwvQXV0aG9yPjxZZWFyPjIwMTQ8L1llYXI+PFJl
+Y051bT4yNDA8L1JlY051bT48cmVjb3JkPjxyZWMtbnVtYmVyPjI0MDwvcmVjLW51bWJlcj48Zm9y
+ZWlnbi1rZXlzPjxrZXkgYXBwPSJFTiIgZGItaWQ9InNheHR0NTIwcXRmOXA3ZTUyZWR4ZWY1OHZ2
+c3pmc3A1dmFlZSIgdGltZXN0YW1wPSIxNjQ5NTU2Njg1Ij4yNDA8L2tleT48L2ZvcmVpZ24ta2V5
+cz48cmVmLXR5cGUgbmFtZT0iSm91cm5hbCBBcnRpY2xlIj4xNzwvcmVmLXR5cGU+PGNvbnRyaWJ1
+dG9ycz48YXV0aG9ycz48YXV0aG9yPkdhaHJhbWFub3YsIFNleW11cjwvYXV0aG9yPjxhdXRob3I+
+VmFyYWxseWF5LCBDc2FuYWQ8L2F1dGhvcj48YXV0aG9yPlR5c29uLCBSb3NlIE1hcmllPC9hdXRo
+b3I+PGF1dGhvcj5MYWN5LCBDeW50aGlhPC9hdXRob3I+PGF1dGhvcj5GdSwgUm9uZ3dlaTwvYXV0
+aG9yPjxhdXRob3I+TmV0dG8sIEpvYW8gUHJvbGE8L2F1dGhvcj48YXV0aG9yPk5hc3NlcmksIE1v
+cmFkPC9hdXRob3I+PGF1dGhvcj5XaGl0ZSwgVHJpY2lhPC9hdXRob3I+PGF1dGhvcj5Xb2x0amVy
+LCBSYW5keSBMPC9hdXRob3I+PGF1dGhvcj5HdWx0ZWtpbiwgU2FraXIgSHVtYXl1bjwvYXV0aG9y
+PjwvYXV0aG9ycz48L2NvbnRyaWJ1dG9ycz48dGl0bGVzPjx0aXRsZT5EaWFnbm9zaXMgb2YgcHNl
+dWRvcHJvZ3Jlc3Npb24gdXNpbmcgTVJJIHBlcmZ1c2lvbiBpbiBwYXRpZW50cyB3aXRoIGdsaW9i
+bGFzdG9tYSBtdWx0aWZvcm1lIG1heSBwcmVkaWN0IGltcHJvdmVkIHN1cnZpdmFsPC90aXRsZT48
+c2Vjb25kYXJ5LXRpdGxlPkNOUyBvbmNvbG9neTwvc2Vjb25kYXJ5LXRpdGxlPjwvdGl0bGVzPjxw
+ZXJpb2RpY2FsPjxmdWxsLXRpdGxlPkNOUyBvbmNvbG9neTwvZnVsbC10aXRsZT48L3BlcmlvZGlj
+YWw+PHBhZ2VzPjM4OS00MDA8L3BhZ2VzPjx2b2x1bWU+Mzwvdm9sdW1lPjxudW1iZXI+NjwvbnVt
+YmVyPjxkYXRlcz48eWVhcj4yMDE0PC95ZWFyPjwvZGF0ZXM+PGlzYm4+MjA0NS0wOTA3PC9pc2Ju
+Pjx1cmxzPjwvdXJscz48L3JlY29yZD48L0NpdGU+PENpdGU+PEF1dGhvcj5CYXRhc2g8L0F1dGhv
+cj48WWVhcj4yMDE3PC9ZZWFyPjxSZWNOdW0+MjQxPC9SZWNOdW0+PHJlY29yZD48cmVjLW51bWJl
+cj4yNDE8L3JlYy1udW1iZXI+PGZvcmVpZ24ta2V5cz48a2V5IGFwcD0iRU4iIGRiLWlkPSJzYXh0
+dDUyMHF0ZjlwN2U1MmVkeGVmNTh2dnN6ZnNwNXZhZWUiIHRpbWVzdGFtcD0iMTY0OTU1NjcyNyI+
+MjQxPC9rZXk+PC9mb3JlaWduLWtleXM+PHJlZi10eXBlIG5hbWU9IkpvdXJuYWwgQXJ0aWNsZSI+
+MTc8L3JlZi10eXBlPjxjb250cmlidXRvcnM+PGF1dGhvcnM+PGF1dGhvcj5CYXRhc2gsIFJvbjwv
+YXV0aG9yPjxhdXRob3I+QXNuYSwgTm9hbTwvYXV0aG9yPjxhdXRob3I+U2NoYWZmZXIsIFBhbWVs
+YTwvYXV0aG9yPjxhdXRob3I+RnJhbmNpcywgTmljb2xlPC9hdXRob3I+PGF1dGhvcj5TY2hhZmZl
+ciwgTW9zaGU8L2F1dGhvcj48L2F1dGhvcnM+PC9jb250cmlidXRvcnM+PHRpdGxlcz48dGl0bGU+
+R2xpb2JsYXN0b21hIG11bHRpZm9ybWUsIGRpYWdub3NpcyBhbmQgdHJlYXRtZW50OyByZWNlbnQg
+bGl0ZXJhdHVyZSByZXZpZXc8L3RpdGxlPjxzZWNvbmRhcnktdGl0bGU+Q3VycmVudCBtZWRpY2lu
+YWwgY2hlbWlzdHJ5PC9zZWNvbmRhcnktdGl0bGU+PC90aXRsZXM+PHBlcmlvZGljYWw+PGZ1bGwt
+dGl0bGU+Q3VycmVudCBtZWRpY2luYWwgY2hlbWlzdHJ5PC9mdWxsLXRpdGxlPjwvcGVyaW9kaWNh
+bD48cGFnZXM+MzAwMi0zMDA5PC9wYWdlcz48dm9sdW1lPjI0PC92b2x1bWU+PG51bWJlcj4yNzwv
+bnVtYmVyPjxkYXRlcz48eWVhcj4yMDE3PC95ZWFyPjwvZGF0ZXM+PGlzYm4+MDkyOS04NjczPC9p
+c2JuPjx1cmxzPjwvdXJscz48L3JlY29yZD48L0NpdGU+PC9FbmROb3RlPn==
+</w:fldData>
+        </w:fldChar>
+      </w:r>
+      <w:r>
+        <w:rPr>
+          <w:rFonts w:ascii="Arial" w:hAnsi="Arial" w:cs="Arial"/>
+          <w:sz w:val="24"/>
+          <w:szCs w:val="24"/>
+        </w:rPr>
+        <w:instrText xml:space="preserve"> ADDIN EN.CITE </w:instrText>
+      </w:r>
+      <w:r>
+        <w:rPr>
+          <w:rFonts w:ascii="Arial" w:hAnsi="Arial" w:cs="Arial"/>
+          <w:sz w:val="24"/>
+          <w:szCs w:val="24"/>
+        </w:rPr>
+        <w:fldChar w:fldCharType="begin">
+          <w:fldData xml:space="preserve">PEVuZE5vdGU+PENpdGU+PEF1dGhvcj5MZWU8L0F1dGhvcj48WWVhcj4yMDEzPC9ZZWFyPjxSZWNO
+dW0+MjM5PC9SZWNOdW0+PERpc3BsYXlUZXh0Pig0LTYpPC9EaXNwbGF5VGV4dD48cmVjb3JkPjxy
+ZWMtbnVtYmVyPjIzOTwvcmVjLW51bWJlcj48Zm9yZWlnbi1rZXlzPjxrZXkgYXBwPSJFTiIgZGIt
+aWQ9InNheHR0NTIwcXRmOXA3ZTUyZWR4ZWY1OHZ2c3pmc3A1dmFlZSIgdGltZXN0YW1wPSIxNjQ5
+NTU2NDk5Ij4yMzk8L2tleT48L2ZvcmVpZ24ta2V5cz48cmVmLXR5cGUgbmFtZT0iSm91cm5hbCBB
+cnRpY2xlIj4xNzwvcmVmLXR5cGU+PGNvbnRyaWJ1dG9ycz48YXV0aG9ycz48YXV0aG9yPkxlZSwg
+RUo8L2F1dGhvcj48YXV0aG9yPkFobiwgS0o8L2F1dGhvcj48YXV0aG9yPkxlZSwgRUs8L2F1dGhv
+cj48YXV0aG9yPkxlZSwgWVM8L2F1dGhvcj48YXV0aG9yPktpbSwgREI8L2F1dGhvcj48L2F1dGhv
+cnM+PC9jb250cmlidXRvcnM+PHRpdGxlcz48dGl0bGU+UG90ZW50aWFsIHJvbGUgb2YgYWR2YW5j
+ZWQgTVJJIHRlY2huaXF1ZXMgZm9yIHRoZSBwZXJpdHVtb3VyYWwgcmVnaW9uIGluIGRpZmZlcmVu
+dGlhdGluZyBnbGlvYmxhc3RvbWEgbXVsdGlmb3JtZSBhbmQgc29saXRhcnkgbWV0YXN0YXRpYyBs
+ZXNpb25zPC90aXRsZT48c2Vjb25kYXJ5LXRpdGxlPkNsaW5pY2FsIHJhZGlvbG9neTwvc2Vjb25k
+YXJ5LXRpdGxlPjwvdGl0bGVzPjxwZXJpb2RpY2FsPjxmdWxsLXRpdGxlPkNsaW5pY2FsIHJhZGlv
+bG9neTwvZnVsbC10aXRsZT48L3BlcmlvZGljYWw+PHBhZ2VzPmU2ODktZTY5NzwvcGFnZXM+PHZv
+bHVtZT42ODwvdm9sdW1lPjxudW1iZXI+MTI8L251bWJlcj48ZGF0ZXM+PHllYXI+MjAxMzwveWVh
+cj48L2RhdGVzPjxpc2JuPjAwMDktOTI2MDwvaXNibj48dXJscz48L3VybHM+PC9yZWNvcmQ+PC9D
+aXRlPjxDaXRlPjxBdXRob3I+R2FocmFtYW5vdjwvQXV0aG9yPjxZZWFyPjIwMTQ8L1llYXI+PFJl
+Y051bT4yNDA8L1JlY051bT48cmVjb3JkPjxyZWMtbnVtYmVyPjI0MDwvcmVjLW51bWJlcj48Zm9y
+ZWlnbi1rZXlzPjxrZXkgYXBwPSJFTiIgZGItaWQ9InNheHR0NTIwcXRmOXA3ZTUyZWR4ZWY1OHZ2
+c3pmc3A1dmFlZSIgdGltZXN0YW1wPSIxNjQ5NTU2Njg1Ij4yNDA8L2tleT48L2ZvcmVpZ24ta2V5
+cz48cmVmLXR5cGUgbmFtZT0iSm91cm5hbCBBcnRpY2xlIj4xNzwvcmVmLXR5cGU+PGNvbnRyaWJ1
+dG9ycz48YXV0aG9ycz48YXV0aG9yPkdhaHJhbWFub3YsIFNleW11cjwvYXV0aG9yPjxhdXRob3I+
+VmFyYWxseWF5LCBDc2FuYWQ8L2F1dGhvcj48YXV0aG9yPlR5c29uLCBSb3NlIE1hcmllPC9hdXRo
+b3I+PGF1dGhvcj5MYWN5LCBDeW50aGlhPC9hdXRob3I+PGF1dGhvcj5GdSwgUm9uZ3dlaTwvYXV0
+aG9yPjxhdXRob3I+TmV0dG8sIEpvYW8gUHJvbGE8L2F1dGhvcj48YXV0aG9yPk5hc3NlcmksIE1v
+cmFkPC9hdXRob3I+PGF1dGhvcj5XaGl0ZSwgVHJpY2lhPC9hdXRob3I+PGF1dGhvcj5Xb2x0amVy
+LCBSYW5keSBMPC9hdXRob3I+PGF1dGhvcj5HdWx0ZWtpbiwgU2FraXIgSHVtYXl1bjwvYXV0aG9y
+PjwvYXV0aG9ycz48L2NvbnRyaWJ1dG9ycz48dGl0bGVzPjx0aXRsZT5EaWFnbm9zaXMgb2YgcHNl
+dWRvcHJvZ3Jlc3Npb24gdXNpbmcgTVJJIHBlcmZ1c2lvbiBpbiBwYXRpZW50cyB3aXRoIGdsaW9i
+bGFzdG9tYSBtdWx0aWZvcm1lIG1heSBwcmVkaWN0IGltcHJvdmVkIHN1cnZpdmFsPC90aXRsZT48
+c2Vjb25kYXJ5LXRpdGxlPkNOUyBvbmNvbG9neTwvc2Vjb25kYXJ5LXRpdGxlPjwvdGl0bGVzPjxw
+ZXJpb2RpY2FsPjxmdWxsLXRpdGxlPkNOUyBvbmNvbG9neTwvZnVsbC10aXRsZT48L3BlcmlvZGlj
+YWw+PHBhZ2VzPjM4OS00MDA8L3BhZ2VzPjx2b2x1bWU+Mzwvdm9sdW1lPjxudW1iZXI+NjwvbnVt
+YmVyPjxkYXRlcz48eWVhcj4yMDE0PC95ZWFyPjwvZGF0ZXM+PGlzYm4+MjA0NS0wOTA3PC9pc2Ju
+Pjx1cmxzPjwvdXJscz48L3JlY29yZD48L0NpdGU+PENpdGU+PEF1dGhvcj5CYXRhc2g8L0F1dGhv
+cj48WWVhcj4yMDE3PC9ZZWFyPjxSZWNOdW0+MjQxPC9SZWNOdW0+PHJlY29yZD48cmVjLW51bWJl
+cj4yNDE8L3JlYy1udW1iZXI+PGZvcmVpZ24ta2V5cz48a2V5IGFwcD0iRU4iIGRiLWlkPSJzYXh0
+dDUyMHF0ZjlwN2U1MmVkeGVmNTh2dnN6ZnNwNXZhZWUiIHRpbWVzdGFtcD0iMTY0OTU1NjcyNyI+
+MjQxPC9rZXk+PC9mb3JlaWduLWtleXM+PHJlZi10eXBlIG5hbWU9IkpvdXJuYWwgQXJ0aWNsZSI+
+MTc8L3JlZi10eXBlPjxjb250cmlidXRvcnM+PGF1dGhvcnM+PGF1dGhvcj5CYXRhc2gsIFJvbjwv
+YXV0aG9yPjxhdXRob3I+QXNuYSwgTm9hbTwvYXV0aG9yPjxhdXRob3I+U2NoYWZmZXIsIFBhbWVs
+YTwvYXV0aG9yPjxhdXRob3I+RnJhbmNpcywgTmljb2xlPC9hdXRob3I+PGF1dGhvcj5TY2hhZmZl
+ciwgTW9zaGU8L2F1dGhvcj48L2F1dGhvcnM+PC9jb250cmlidXRvcnM+PHRpdGxlcz48dGl0bGU+
+R2xpb2JsYXN0b21hIG11bHRpZm9ybWUsIGRpYWdub3NpcyBhbmQgdHJlYXRtZW50OyByZWNlbnQg
+bGl0ZXJhdHVyZSByZXZpZXc8L3RpdGxlPjxzZWNvbmRhcnktdGl0bGU+Q3VycmVudCBtZWRpY2lu
+YWwgY2hlbWlzdHJ5PC9zZWNvbmRhcnktdGl0bGU+PC90aXRsZXM+PHBlcmlvZGljYWw+PGZ1bGwt
+dGl0bGU+Q3VycmVudCBtZWRpY2luYWwgY2hlbWlzdHJ5PC9mdWxsLXRpdGxlPjwvcGVyaW9kaWNh
+bD48cGFnZXM+MzAwMi0zMDA5PC9wYWdlcz48dm9sdW1lPjI0PC92b2x1bWU+PG51bWJlcj4yNzwv
+bnVtYmVyPjxkYXRlcz48eWVhcj4yMDE3PC95ZWFyPjwvZGF0ZXM+PGlzYm4+MDkyOS04NjczPC9p
+c2JuPjx1cmxzPjwvdXJscz48L3JlY29yZD48L0NpdGU+PC9FbmROb3RlPn==
+</w:fldData>
+        </w:fldChar>
+      </w:r>
+      <w:r>
+        <w:rPr>
+          <w:rFonts w:ascii="Arial" w:hAnsi="Arial" w:cs="Arial"/>
+          <w:sz w:val="24"/>
+          <w:szCs w:val="24"/>
+        </w:rPr>
+        <w:instrText xml:space="preserve"> ADDIN EN.CITE.DATA </w:instrText>
+      </w:r>
+      <w:r>
+        <w:rPr>
+          <w:rFonts w:ascii="Arial" w:hAnsi="Arial" w:cs="Arial"/>
+          <w:sz w:val="24"/>
+          <w:szCs w:val="24"/>
+        </w:rPr>
+      </w:r>
+      <w:r>
+        <w:rPr>
+          <w:rFonts w:ascii="Arial" w:hAnsi="Arial" w:cs="Arial"/>
+          <w:sz w:val="24"/>
+          <w:szCs w:val="24"/>
+        </w:rPr>
+        <w:fldChar w:fldCharType="end"/>
+      </w:r>
+      <w:r>
+        <w:rPr>
+          <w:rFonts w:ascii="Arial" w:hAnsi="Arial" w:cs="Arial"/>
+          <w:sz w:val="24"/>
+          <w:szCs w:val="24"/>
+        </w:rPr>
+        <w:fldChar w:fldCharType="separate"/>
+      </w:r>
+      <w:r>
+        <w:rPr>
+          <w:rFonts w:ascii="Arial" w:hAnsi="Arial" w:cs="Arial"/>
+          <w:noProof/>
+          <w:sz w:val="24"/>
+          <w:szCs w:val="24"/>
+        </w:rPr>
+        <w:t>(4-6)</w:t>
+      </w:r>
+      <w:r>
+        <w:rPr>
+          <w:rFonts w:ascii="Arial" w:hAnsi="Arial" w:cs="Arial"/>
+          <w:sz w:val="24"/>
+          <w:szCs w:val="24"/>
+        </w:rPr>
+        <w:fldChar w:fldCharType="end"/>
+      </w:r>
+      <w:r>
+        <w:rPr>
+          <w:rFonts w:ascii="Arial" w:hAnsi="Arial" w:cs="Arial"/>
+          <w:sz w:val="24"/>
+          <w:szCs w:val="24"/>
+        </w:rPr>
+        <w:t xml:space="preserve">. </w:t>
+      </w:r>
+    </w:p>
+    <w:p>
+      <w:pPr>
+        <w:rPr>
+          <w:rFonts w:ascii="Arial" w:hAnsi="Arial" w:cs="Arial"/>
+          <w:sz w:val="24"/>
+          <w:szCs w:val="24"/>
+        </w:rPr>
+      </w:pPr>
+      <w:r>
+        <w:rPr>
+          <w:rFonts w:ascii="Arial" w:hAnsi="Arial" w:cs="Arial"/>
+          <w:sz w:val="24"/>
+          <w:szCs w:val="24"/>
+        </w:rPr>
+        <w:t>The first line therapy is usually surgery, followed by radio-chemotherapy. MRI-guided surgery has been established as the method of choice for years, relies on the ability of the surgeon to distinguish the tumor tissue from healthy brain tissue, and is crucial for patient outcomes</w:t>
+      </w:r>
+      <w:r>
+        <w:rPr>
+          <w:rFonts w:ascii="Arial" w:hAnsi="Arial" w:cs="Arial"/>
+          <w:sz w:val="24"/>
+          <w:szCs w:val="24"/>
+        </w:rPr>
+        <w:t xml:space="preserve"> </w:t>
+      </w:r>
+      <w:r>
+        <w:rPr>
+          <w:rFonts w:ascii="Arial" w:hAnsi="Arial" w:cs="Arial"/>
+          <w:sz w:val="24"/>
+          <w:szCs w:val="24"/>
+        </w:rPr>
+        <w:fldChar w:fldCharType="begin">
+          <w:fldData xml:space="preserve">PEVuZE5vdGU+PENpdGU+PEF1dGhvcj5MYWNyb2l4PC9BdXRob3I+PFllYXI+MjAwMTwvWWVhcj48
+UmVjTnVtPjIxODwvUmVjTnVtPjxEaXNwbGF5VGV4dD4oNywgOCk8L0Rpc3BsYXlUZXh0PjxyZWNv
+cmQ+PHJlYy1udW1iZXI+MjE4PC9yZWMtbnVtYmVyPjxmb3JlaWduLWtleXM+PGtleSBhcHA9IkVO
+IiBkYi1pZD0ic2F4dHQ1MjBxdGY5cDdlNTJlZHhlZjU4dnZzemZzcDV2YWVlIiB0aW1lc3RhbXA9
+IjE2NDk1NTQ3MDciPjIxODwva2V5PjwvZm9yZWlnbi1rZXlzPjxyZWYtdHlwZSBuYW1lPSJKb3Vy
+bmFsIEFydGljbGUiPjE3PC9yZWYtdHlwZT48Y29udHJpYnV0b3JzPjxhdXRob3JzPjxhdXRob3I+
+TGFjcm9peCwgTS48L2F1dGhvcj48YXV0aG9yPkFiaS1TYWlkLCBELjwvYXV0aG9yPjxhdXRob3I+
+Rm91cm5leSwgRC4gUi48L2F1dGhvcj48YXV0aG9yPkdva2FzbGFuLCBaLiBMLjwvYXV0aG9yPjxh
+dXRob3I+U2hpLCBXLjwvYXV0aG9yPjxhdXRob3I+RGVNb250ZSwgRi48L2F1dGhvcj48YXV0aG9y
+PkxhbmcsIEYuIEYuPC9hdXRob3I+PGF1dGhvcj5NY0N1dGNoZW9uLCBJLiBFLjwvYXV0aG9yPjxh
+dXRob3I+SGFzc2VuYnVzY2gsIFMuIEouPC9hdXRob3I+PGF1dGhvcj5Ib2xsYW5kLCBFLjwvYXV0
+aG9yPjxhdXRob3I+SGVzcywgSy48L2F1dGhvcj48YXV0aG9yPk1pY2hhZWwsIEMuPC9hdXRob3I+
+PGF1dGhvcj5NaWxsZXIsIEQuPC9hdXRob3I+PGF1dGhvcj5TYXdheWEsIFIuPC9hdXRob3I+PC9h
+dXRob3JzPjwvY29udHJpYnV0b3JzPjxhdXRoLWFkZHJlc3M+RGVwYXJ0bWVudCBvZiBOZXVyb3N1
+cmdlcnksIFRoZSBVbml2ZXJzaXR5IG9mIFRleGFzIE0uIEQuIEFuZGVyc29uIENhbmNlciBDZW50
+ZXIsIEhvdXN0b24gNzcwMzAsIFVTQS48L2F1dGgtYWRkcmVzcz48dGl0bGVzPjx0aXRsZT5BIG11
+bHRpdmFyaWF0ZSBhbmFseXNpcyBvZiA0MTYgcGF0aWVudHMgd2l0aCBnbGlvYmxhc3RvbWEgbXVs
+dGlmb3JtZTogcHJvZ25vc2lzLCBleHRlbnQgb2YgcmVzZWN0aW9uLCBhbmQgc3Vydml2YWw8L3Rp
+dGxlPjxzZWNvbmRhcnktdGl0bGU+SiBOZXVyb3N1cmc8L3NlY29uZGFyeS10aXRsZT48L3RpdGxl
+cz48cGVyaW9kaWNhbD48ZnVsbC10aXRsZT5KIE5ldXJvc3VyZzwvZnVsbC10aXRsZT48L3Blcmlv
+ZGljYWw+PHBhZ2VzPjE5MC04PC9wYWdlcz48dm9sdW1lPjk1PC92b2x1bWU+PG51bWJlcj4yPC9u
+dW1iZXI+PGVkaXRpb24+MjAwMi8wMS8xMDwvZWRpdGlvbj48a2V5d29yZHM+PGtleXdvcmQ+QWR1
+bHQ8L2tleXdvcmQ+PGtleXdvcmQ+QWdlZDwva2V5d29yZD48a2V5d29yZD5CcmFpbiBOZW9wbGFz
+bXMvKm1vcnRhbGl0eS9wYXRob2xvZ3kvKnN1cmdlcnk8L2tleXdvcmQ+PGtleXdvcmQ+RmVtYWxl
+PC9rZXl3b3JkPjxrZXl3b3JkPkdsaW9ibGFzdG9tYS8qbW9ydGFsaXR5L3BhdGhvbG9neS8qc3Vy
+Z2VyeTwva2V5d29yZD48a2V5d29yZD5IdW1hbnM8L2tleXdvcmQ+PGtleXdvcmQ+S2Fybm9mc2t5
+IFBlcmZvcm1hbmNlIFN0YXR1czwva2V5d29yZD48a2V5d29yZD5NYWduZXRpYyBSZXNvbmFuY2Ug
+SW1hZ2luZzwva2V5d29yZD48a2V5d29yZD5NYWxlPC9rZXl3b3JkPjxrZXl3b3JkPk1pZGRsZSBB
+Z2VkPC9rZXl3b3JkPjxrZXl3b3JkPk11bHRpdmFyaWF0ZSBBbmFseXNpczwva2V5d29yZD48a2V5
+d29yZD5OZWNyb3Npczwva2V5d29yZD48a2V5d29yZD5QcmVkaWN0aXZlIFZhbHVlIG9mIFRlc3Rz
+PC9rZXl3b3JkPjxrZXl3b3JkPlByb2dub3Npczwva2V5d29yZD48a2V5d29yZD5SZXRyb3NwZWN0
+aXZlIFN0dWRpZXM8L2tleXdvcmQ+PGtleXdvcmQ+U3Vydml2YWwgUmF0ZTwva2V5d29yZD48a2V5
+d29yZD5UcmVhdG1lbnQgT3V0Y29tZTwva2V5d29yZD48L2tleXdvcmRzPjxkYXRlcz48eWVhcj4y
+MDAxPC95ZWFyPjxwdWItZGF0ZXM+PGRhdGU+QXVnPC9kYXRlPjwvcHViLWRhdGVzPjwvZGF0ZXM+
+PGlzYm4+MDAyMi0zMDg1IChQcmludCkmI3hEOzAwMjItMzA4NTwvaXNibj48YWNjZXNzaW9uLW51
+bT4xMTc4MDg4NzwvYWNjZXNzaW9uLW51bT48dXJscz48L3VybHM+PGVsZWN0cm9uaWMtcmVzb3Vy
+Y2UtbnVtPjEwLjMxNzEvam5zLjIwMDEuOTUuMi4wMTkwPC9lbGVjdHJvbmljLXJlc291cmNlLW51
+bT48cmVtb3RlLWRhdGFiYXNlLXByb3ZpZGVyPk5MTTwvcmVtb3RlLWRhdGFiYXNlLXByb3ZpZGVy
+PjxsYW5ndWFnZT5lbmc8L2xhbmd1YWdlPjwvcmVjb3JkPjwvQ2l0ZT48Q2l0ZT48QXV0aG9yPkJh
+cm9uZTwvQXV0aG9yPjxZZWFyPjIwMTQ8L1llYXI+PFJlY051bT4yMTk8L1JlY051bT48cmVjb3Jk
+PjxyZWMtbnVtYmVyPjIxOTwvcmVjLW51bWJlcj48Zm9yZWlnbi1rZXlzPjxrZXkgYXBwPSJFTiIg
+ZGItaWQ9InNheHR0NTIwcXRmOXA3ZTUyZWR4ZWY1OHZ2c3pmc3A1dmFlZSIgdGltZXN0YW1wPSIx
+NjQ5NTU0NzM2Ij4yMTk8L2tleT48L2ZvcmVpZ24ta2V5cz48cmVmLXR5cGUgbmFtZT0iSm91cm5h
+bCBBcnRpY2xlIj4xNzwvcmVmLXR5cGU+PGNvbnRyaWJ1dG9ycz48YXV0aG9ycz48YXV0aG9yPkJh
+cm9uZSwgRC4gRy48L2F1dGhvcj48YXV0aG9yPkxhd3JpZSwgVC4gQS48L2F1dGhvcj48YXV0aG9y
+PkhhcnQsIE0uIEcuPC9hdXRob3I+PC9hdXRob3JzPjwvY29udHJpYnV0b3JzPjxhdXRoLWFkZHJl
+c3M+RGVwYXJ0bWVudCBvZiBOZXVyb3N1cmdlcnksIFRoZSBXYWx0b24gQ2VudHJlIGZvciBOZXVy
+b2xvZ3kgYW5kIE5ldXJvc3VyZ2VyeSwgTG93ZXIgTGFuZSwgTGl2ZXJwb29sLCBNZXJzZXlzaWRl
+LCBVSywgTDkgN0xKLjwvYXV0aC1hZGRyZXNzPjx0aXRsZXM+PHRpdGxlPkltYWdlIGd1aWRlZCBz
+dXJnZXJ5IGZvciB0aGUgcmVzZWN0aW9uIG9mIGJyYWluIHR1bW91cnM8L3RpdGxlPjxzZWNvbmRh
+cnktdGl0bGU+Q29jaHJhbmUgRGF0YWJhc2UgU3lzdCBSZXY8L3NlY29uZGFyeS10aXRsZT48L3Rp
+dGxlcz48cGVyaW9kaWNhbD48ZnVsbC10aXRsZT5Db2NocmFuZSBEYXRhYmFzZSBTeXN0IFJldjwv
+ZnVsbC10aXRsZT48L3BlcmlvZGljYWw+PHBhZ2VzPkNkMDA5Njg1PC9wYWdlcz48dm9sdW1lPjIw
+MTQ8L3ZvbHVtZT48bnVtYmVyPjE8L251bWJlcj48ZWRpdGlvbj4yMDE0LzAxLzMwPC9lZGl0aW9u
+PjxrZXl3b3Jkcz48a2V5d29yZD5BbWlub2xldnVsaW5pYyBBY2lkPC9rZXl3b3JkPjxrZXl3b3Jk
+PkJyYWluIE5lb3BsYXNtcy8qc3VyZ2VyeTwva2V5d29yZD48a2V5d29yZD5HbGlvbWEvKnN1cmdl
+cnk8L2tleXdvcmQ+PGtleXdvcmQ+SHVtYW5zPC9rZXl3b3JkPjxrZXl3b3JkPk1hZ25ldGljIFJl
+c29uYW5jZSBJbWFnaW5nLCBJbnRlcnZlbnRpb25hbDwva2V5d29yZD48a2V5d29yZD5OZXVyb25h
+dmlnYXRpb24vbWV0aG9kczwva2V5d29yZD48a2V5d29yZD5SYW5kb21pemVkIENvbnRyb2xsZWQg
+VHJpYWxzIGFzIFRvcGljPC9rZXl3b3JkPjxrZXl3b3JkPlN1cmdlcnksIENvbXB1dGVyLUFzc2lz
+dGVkLyptZXRob2RzPC9rZXl3b3JkPjwva2V5d29yZHM+PGRhdGVzPjx5ZWFyPjIwMTQ8L3llYXI+
+PHB1Yi1kYXRlcz48ZGF0ZT5KYW4gMjg8L2RhdGU+PC9wdWItZGF0ZXM+PC9kYXRlcz48aXNibj4x
+MzYxLTYxMzc8L2lzYm4+PGFjY2Vzc2lvbi1udW0+MjQ0NzQ1Nzk8L2FjY2Vzc2lvbi1udW0+PHVy
+bHM+PC91cmxzPjxjdXN0b20yPlBNQzY0NTc3NjE8L2N1c3RvbTI+PGVsZWN0cm9uaWMtcmVzb3Vy
+Y2UtbnVtPjEwLjEwMDIvMTQ2NTE4NTguQ0QwMDk2ODUucHViMjwvZWxlY3Ryb25pYy1yZXNvdXJj
+ZS1udW0+PHJlbW90ZS1kYXRhYmFzZS1wcm92aWRlcj5OTE08L3JlbW90ZS1kYXRhYmFzZS1wcm92
+aWRlcj48bGFuZ3VhZ2U+ZW5nPC9sYW5ndWFnZT48L3JlY29yZD48L0NpdGU+PC9FbmROb3RlPgB=
+</w:fldData>
+        </w:fldChar>
+      </w:r>
+      <w:r>
+        <w:rPr>
+          <w:rFonts w:ascii="Arial" w:hAnsi="Arial" w:cs="Arial"/>
+          <w:sz w:val="24"/>
+          <w:szCs w:val="24"/>
+        </w:rPr>
+        <w:instrText xml:space="preserve"> ADDIN EN.CITE </w:instrText>
+      </w:r>
+      <w:r>
+        <w:rPr>
+          <w:rFonts w:ascii="Arial" w:hAnsi="Arial" w:cs="Arial"/>
+          <w:sz w:val="24"/>
+          <w:szCs w:val="24"/>
+        </w:rPr>
+        <w:fldChar w:fldCharType="begin">
+          <w:fldData xml:space="preserve">PEVuZE5vdGU+PENpdGU+PEF1dGhvcj5MYWNyb2l4PC9BdXRob3I+PFllYXI+MjAwMTwvWWVhcj48
+UmVjTnVtPjIxODwvUmVjTnVtPjxEaXNwbGF5VGV4dD4oNywgOCk8L0Rpc3BsYXlUZXh0PjxyZWNv
+cmQ+PHJlYy1udW1iZXI+MjE4PC9yZWMtbnVtYmVyPjxmb3JlaWduLWtleXM+PGtleSBhcHA9IkVO
+IiBkYi1pZD0ic2F4dHQ1MjBxdGY5cDdlNTJlZHhlZjU4dnZzemZzcDV2YWVlIiB0aW1lc3RhbXA9
+IjE2NDk1NTQ3MDciPjIxODwva2V5PjwvZm9yZWlnbi1rZXlzPjxyZWYtdHlwZSBuYW1lPSJKb3Vy
+bmFsIEFydGljbGUiPjE3PC9yZWYtdHlwZT48Y29udHJpYnV0b3JzPjxhdXRob3JzPjxhdXRob3I+
+TGFjcm9peCwgTS48L2F1dGhvcj48YXV0aG9yPkFiaS1TYWlkLCBELjwvYXV0aG9yPjxhdXRob3I+
+Rm91cm5leSwgRC4gUi48L2F1dGhvcj48YXV0aG9yPkdva2FzbGFuLCBaLiBMLjwvYXV0aG9yPjxh
+dXRob3I+U2hpLCBXLjwvYXV0aG9yPjxhdXRob3I+RGVNb250ZSwgRi48L2F1dGhvcj48YXV0aG9y
+PkxhbmcsIEYuIEYuPC9hdXRob3I+PGF1dGhvcj5NY0N1dGNoZW9uLCBJLiBFLjwvYXV0aG9yPjxh
+dXRob3I+SGFzc2VuYnVzY2gsIFMuIEouPC9hdXRob3I+PGF1dGhvcj5Ib2xsYW5kLCBFLjwvYXV0
+aG9yPjxhdXRob3I+SGVzcywgSy48L2F1dGhvcj48YXV0aG9yPk1pY2hhZWwsIEMuPC9hdXRob3I+
+PGF1dGhvcj5NaWxsZXIsIEQuPC9hdXRob3I+PGF1dGhvcj5TYXdheWEsIFIuPC9hdXRob3I+PC9h
+dXRob3JzPjwvY29udHJpYnV0b3JzPjxhdXRoLWFkZHJlc3M+RGVwYXJ0bWVudCBvZiBOZXVyb3N1
+cmdlcnksIFRoZSBVbml2ZXJzaXR5IG9mIFRleGFzIE0uIEQuIEFuZGVyc29uIENhbmNlciBDZW50
+ZXIsIEhvdXN0b24gNzcwMzAsIFVTQS48L2F1dGgtYWRkcmVzcz48dGl0bGVzPjx0aXRsZT5BIG11
+bHRpdmFyaWF0ZSBhbmFseXNpcyBvZiA0MTYgcGF0aWVudHMgd2l0aCBnbGlvYmxhc3RvbWEgbXVs
+dGlmb3JtZTogcHJvZ25vc2lzLCBleHRlbnQgb2YgcmVzZWN0aW9uLCBhbmQgc3Vydml2YWw8L3Rp
+dGxlPjxzZWNvbmRhcnktdGl0bGU+SiBOZXVyb3N1cmc8L3NlY29uZGFyeS10aXRsZT48L3RpdGxl
+cz48cGVyaW9kaWNhbD48ZnVsbC10aXRsZT5KIE5ldXJvc3VyZzwvZnVsbC10aXRsZT48L3Blcmlv
+ZGljYWw+PHBhZ2VzPjE5MC04PC9wYWdlcz48dm9sdW1lPjk1PC92b2x1bWU+PG51bWJlcj4yPC9u
+dW1iZXI+PGVkaXRpb24+MjAwMi8wMS8xMDwvZWRpdGlvbj48a2V5d29yZHM+PGtleXdvcmQ+QWR1
+bHQ8L2tleXdvcmQ+PGtleXdvcmQ+QWdlZDwva2V5d29yZD48a2V5d29yZD5CcmFpbiBOZW9wbGFz
+bXMvKm1vcnRhbGl0eS9wYXRob2xvZ3kvKnN1cmdlcnk8L2tleXdvcmQ+PGtleXdvcmQ+RmVtYWxl
+PC9rZXl3b3JkPjxrZXl3b3JkPkdsaW9ibGFzdG9tYS8qbW9ydGFsaXR5L3BhdGhvbG9neS8qc3Vy
+Z2VyeTwva2V5d29yZD48a2V5d29yZD5IdW1hbnM8L2tleXdvcmQ+PGtleXdvcmQ+S2Fybm9mc2t5
+IFBlcmZvcm1hbmNlIFN0YXR1czwva2V5d29yZD48a2V5d29yZD5NYWduZXRpYyBSZXNvbmFuY2Ug
+SW1hZ2luZzwva2V5d29yZD48a2V5d29yZD5NYWxlPC9rZXl3b3JkPjxrZXl3b3JkPk1pZGRsZSBB
+Z2VkPC9rZXl3b3JkPjxrZXl3b3JkPk11bHRpdmFyaWF0ZSBBbmFseXNpczwva2V5d29yZD48a2V5
+d29yZD5OZWNyb3Npczwva2V5d29yZD48a2V5d29yZD5QcmVkaWN0aXZlIFZhbHVlIG9mIFRlc3Rz
+PC9rZXl3b3JkPjxrZXl3b3JkPlByb2dub3Npczwva2V5d29yZD48a2V5d29yZD5SZXRyb3NwZWN0
+aXZlIFN0dWRpZXM8L2tleXdvcmQ+PGtleXdvcmQ+U3Vydml2YWwgUmF0ZTwva2V5d29yZD48a2V5
+d29yZD5UcmVhdG1lbnQgT3V0Y29tZTwva2V5d29yZD48L2tleXdvcmRzPjxkYXRlcz48eWVhcj4y
+MDAxPC95ZWFyPjxwdWItZGF0ZXM+PGRhdGU+QXVnPC9kYXRlPjwvcHViLWRhdGVzPjwvZGF0ZXM+
+PGlzYm4+MDAyMi0zMDg1IChQcmludCkmI3hEOzAwMjItMzA4NTwvaXNibj48YWNjZXNzaW9uLW51
+bT4xMTc4MDg4NzwvYWNjZXNzaW9uLW51bT48dXJscz48L3VybHM+PGVsZWN0cm9uaWMtcmVzb3Vy
+Y2UtbnVtPjEwLjMxNzEvam5zLjIwMDEuOTUuMi4wMTkwPC9lbGVjdHJvbmljLXJlc291cmNlLW51
+bT48cmVtb3RlLWRhdGFiYXNlLXByb3ZpZGVyPk5MTTwvcmVtb3RlLWRhdGFiYXNlLXByb3ZpZGVy
+PjxsYW5ndWFnZT5lbmc8L2xhbmd1YWdlPjwvcmVjb3JkPjwvQ2l0ZT48Q2l0ZT48QXV0aG9yPkJh
+cm9uZTwvQXV0aG9yPjxZZWFyPjIwMTQ8L1llYXI+PFJlY051bT4yMTk8L1JlY051bT48cmVjb3Jk
+PjxyZWMtbnVtYmVyPjIxOTwvcmVjLW51bWJlcj48Zm9yZWlnbi1rZXlzPjxrZXkgYXBwPSJFTiIg
+ZGItaWQ9InNheHR0NTIwcXRmOXA3ZTUyZWR4ZWY1OHZ2c3pmc3A1dmFlZSIgdGltZXN0YW1wPSIx
+NjQ5NTU0NzM2Ij4yMTk8L2tleT48L2ZvcmVpZ24ta2V5cz48cmVmLXR5cGUgbmFtZT0iSm91cm5h
+bCBBcnRpY2xlIj4xNzwvcmVmLXR5cGU+PGNvbnRyaWJ1dG9ycz48YXV0aG9ycz48YXV0aG9yPkJh
+cm9uZSwgRC4gRy48L2F1dGhvcj48YXV0aG9yPkxhd3JpZSwgVC4gQS48L2F1dGhvcj48YXV0aG9y
+PkhhcnQsIE0uIEcuPC9hdXRob3I+PC9hdXRob3JzPjwvY29udHJpYnV0b3JzPjxhdXRoLWFkZHJl
+c3M+RGVwYXJ0bWVudCBvZiBOZXVyb3N1cmdlcnksIFRoZSBXYWx0b24gQ2VudHJlIGZvciBOZXVy
+b2xvZ3kgYW5kIE5ldXJvc3VyZ2VyeSwgTG93ZXIgTGFuZSwgTGl2ZXJwb29sLCBNZXJzZXlzaWRl
+LCBVSywgTDkgN0xKLjwvYXV0aC1hZGRyZXNzPjx0aXRsZXM+PHRpdGxlPkltYWdlIGd1aWRlZCBz
+dXJnZXJ5IGZvciB0aGUgcmVzZWN0aW9uIG9mIGJyYWluIHR1bW91cnM8L3RpdGxlPjxzZWNvbmRh
+cnktdGl0bGU+Q29jaHJhbmUgRGF0YWJhc2UgU3lzdCBSZXY8L3NlY29uZGFyeS10aXRsZT48L3Rp
+dGxlcz48cGVyaW9kaWNhbD48ZnVsbC10aXRsZT5Db2NocmFuZSBEYXRhYmFzZSBTeXN0IFJldjwv
+ZnVsbC10aXRsZT48L3BlcmlvZGljYWw+PHBhZ2VzPkNkMDA5Njg1PC9wYWdlcz48dm9sdW1lPjIw
+MTQ8L3ZvbHVtZT48bnVtYmVyPjE8L251bWJlcj48ZWRpdGlvbj4yMDE0LzAxLzMwPC9lZGl0aW9u
+PjxrZXl3b3Jkcz48a2V5d29yZD5BbWlub2xldnVsaW5pYyBBY2lkPC9rZXl3b3JkPjxrZXl3b3Jk
+PkJyYWluIE5lb3BsYXNtcy8qc3VyZ2VyeTwva2V5d29yZD48a2V5d29yZD5HbGlvbWEvKnN1cmdl
+cnk8L2tleXdvcmQ+PGtleXdvcmQ+SHVtYW5zPC9rZXl3b3JkPjxrZXl3b3JkPk1hZ25ldGljIFJl
+c29uYW5jZSBJbWFnaW5nLCBJbnRlcnZlbnRpb25hbDwva2V5d29yZD48a2V5d29yZD5OZXVyb25h
+dmlnYXRpb24vbWV0aG9kczwva2V5d29yZD48a2V5d29yZD5SYW5kb21pemVkIENvbnRyb2xsZWQg
+VHJpYWxzIGFzIFRvcGljPC9rZXl3b3JkPjxrZXl3b3JkPlN1cmdlcnksIENvbXB1dGVyLUFzc2lz
+dGVkLyptZXRob2RzPC9rZXl3b3JkPjwva2V5d29yZHM+PGRhdGVzPjx5ZWFyPjIwMTQ8L3llYXI+
+PHB1Yi1kYXRlcz48ZGF0ZT5KYW4gMjg8L2RhdGU+PC9wdWItZGF0ZXM+PC9kYXRlcz48aXNibj4x
+MzYxLTYxMzc8L2lzYm4+PGFjY2Vzc2lvbi1udW0+MjQ0NzQ1Nzk8L2FjY2Vzc2lvbi1udW0+PHVy
+bHM+PC91cmxzPjxjdXN0b20yPlBNQzY0NTc3NjE8L2N1c3RvbTI+PGVsZWN0cm9uaWMtcmVzb3Vy
+Y2UtbnVtPjEwLjEwMDIvMTQ2NTE4NTguQ0QwMDk2ODUucHViMjwvZWxlY3Ryb25pYy1yZXNvdXJj
+ZS1udW0+PHJlbW90ZS1kYXRhYmFzZS1wcm92aWRlcj5OTE08L3JlbW90ZS1kYXRhYmFzZS1wcm92
+aWRlcj48bGFuZ3VhZ2U+ZW5nPC9sYW5ndWFnZT48L3JlY29yZD48L0NpdGU+PC9FbmROb3RlPgB=
+</w:fldData>
+        </w:fldChar>
+      </w:r>
+      <w:r>
+        <w:rPr>
+          <w:rFonts w:ascii="Arial" w:hAnsi="Arial" w:cs="Arial"/>
+          <w:sz w:val="24"/>
+          <w:szCs w:val="24"/>
+        </w:rPr>
+        <w:instrText xml:space="preserve"> ADDIN EN.CITE.DATA </w:instrText>
+      </w:r>
+      <w:r>
+        <w:rPr>
+          <w:rFonts w:ascii="Arial" w:hAnsi="Arial" w:cs="Arial"/>
+          <w:sz w:val="24"/>
+          <w:szCs w:val="24"/>
+        </w:rPr>
+      </w:r>
+      <w:r>
+        <w:rPr>
+          <w:rFonts w:ascii="Arial" w:hAnsi="Arial" w:cs="Arial"/>
+          <w:sz w:val="24"/>
+          <w:szCs w:val="24"/>
+        </w:rPr>
+        <w:fldChar w:fldCharType="end"/>
+      </w:r>
+      <w:r>
+        <w:rPr>
+          <w:rFonts w:ascii="Arial" w:hAnsi="Arial" w:cs="Arial"/>
+          <w:sz w:val="24"/>
+          <w:szCs w:val="24"/>
+        </w:rPr>
+        <w:fldChar w:fldCharType="separate"/>
+      </w:r>
+      <w:r>
+        <w:rPr>
+          <w:rFonts w:ascii="Arial" w:hAnsi="Arial" w:cs="Arial"/>
+          <w:noProof/>
+          <w:sz w:val="24"/>
+          <w:szCs w:val="24"/>
+        </w:rPr>
+        <w:t>(7, 8)</w:t>
+      </w:r>
+      <w:r>
+        <w:rPr>
+          <w:rFonts w:ascii="Arial" w:hAnsi="Arial" w:cs="Arial"/>
+          <w:sz w:val="24"/>
+          <w:szCs w:val="24"/>
+        </w:rPr>
+        <w:fldChar w:fldCharType="end"/>
+      </w:r>
+      <w:r>
+        <w:rPr>
+          <w:rFonts w:ascii="Arial" w:hAnsi="Arial" w:cs="Arial"/>
+          <w:sz w:val="24"/>
+          <w:szCs w:val="24"/>
+        </w:rPr>
+        <w:t>. We segment</w:t>
+      </w:r>
+      <w:r>
+        <w:rPr>
+          <w:rFonts w:ascii="Arial" w:hAnsi="Arial" w:cs="Arial"/>
+          <w:sz w:val="24"/>
+          <w:szCs w:val="24"/>
+        </w:rPr>
+        <w:t>ed</w:t>
+      </w:r>
+      <w:r>
+        <w:rPr>
+          <w:rFonts w:ascii="Arial" w:hAnsi="Arial" w:cs="Arial"/>
+          <w:sz w:val="24"/>
+          <w:szCs w:val="24"/>
+        </w:rPr>
+        <w:t xml:space="preserve"> glioblastoma multiforme based on MRI images, which could be helpful for surgical planning, e.</w:t>
+      </w:r>
+      <w:r>
+        <w:rPr>
+          <w:rFonts w:ascii="Arial" w:hAnsi="Arial" w:cs="Arial"/>
+          <w:sz w:val="24"/>
+          <w:szCs w:val="24"/>
+        </w:rPr>
+        <w:t xml:space="preserve"> </w:t>
+      </w:r>
+      <w:r>
+        <w:rPr>
+          <w:rFonts w:ascii="Arial" w:hAnsi="Arial" w:cs="Arial"/>
+          <w:sz w:val="24"/>
+          <w:szCs w:val="24"/>
+        </w:rPr>
+        <w:t xml:space="preserve">g. when trying to determine how close the tumor is to important areas of the motor cortex. </w:t>
+      </w:r>
+      <w:r>
+        <w:rPr>
+          <w:rFonts w:ascii="Arial" w:hAnsi="Arial" w:cs="Arial"/>
+          <w:sz w:val="24"/>
+          <w:szCs w:val="24"/>
+        </w:rPr>
+        <w:t>T</w:t>
+      </w:r>
+      <w:r>
+        <w:rPr>
+          <w:rFonts w:ascii="Arial" w:hAnsi="Arial" w:cs="Arial"/>
+          <w:sz w:val="24"/>
+          <w:szCs w:val="24"/>
+        </w:rPr>
+        <w:t>here is a gap between imaging specialists (radiologists), who are used to seeing 2</w:t>
+      </w:r>
+      <w:r>
+        <w:rPr>
+          <w:rFonts w:ascii="Arial" w:hAnsi="Arial" w:cs="Arial"/>
+          <w:sz w:val="24"/>
+          <w:szCs w:val="24"/>
+        </w:rPr>
+        <w:t>-</w:t>
+      </w:r>
+      <w:r>
+        <w:rPr>
+          <w:rFonts w:ascii="Arial" w:hAnsi="Arial" w:cs="Arial"/>
+          <w:sz w:val="24"/>
+          <w:szCs w:val="24"/>
+        </w:rPr>
+        <w:t>D images in sequence and transforming them into a 3</w:t>
+      </w:r>
+      <w:r>
+        <w:rPr>
+          <w:rFonts w:ascii="Arial" w:hAnsi="Arial" w:cs="Arial"/>
+          <w:sz w:val="24"/>
+          <w:szCs w:val="24"/>
+        </w:rPr>
+        <w:t>-</w:t>
+      </w:r>
+      <w:r>
+        <w:rPr>
+          <w:rFonts w:ascii="Arial" w:hAnsi="Arial" w:cs="Arial"/>
+          <w:sz w:val="24"/>
+          <w:szCs w:val="24"/>
+        </w:rPr>
+        <w:t>D image in their head while “reading” a scan and surgeons (neurosurgeons), who are used to seeing and touching the actual tumor tissue but not to translating 2</w:t>
+      </w:r>
+      <w:r>
+        <w:rPr>
+          <w:rFonts w:ascii="Arial" w:hAnsi="Arial" w:cs="Arial"/>
+          <w:sz w:val="24"/>
+          <w:szCs w:val="24"/>
+        </w:rPr>
+        <w:t>-</w:t>
+      </w:r>
+      <w:r>
+        <w:rPr>
+          <w:rFonts w:ascii="Arial" w:hAnsi="Arial" w:cs="Arial"/>
+          <w:sz w:val="24"/>
+          <w:szCs w:val="24"/>
+        </w:rPr>
+        <w:t>D</w:t>
+      </w:r>
+      <w:r>
+        <w:rPr>
+          <w:rFonts w:ascii="Arial" w:hAnsi="Arial" w:cs="Arial"/>
+          <w:sz w:val="24"/>
+          <w:szCs w:val="24"/>
+        </w:rPr>
+        <w:t xml:space="preserve"> </w:t>
+      </w:r>
+      <w:r>
+        <w:rPr>
+          <w:rFonts w:ascii="Arial" w:hAnsi="Arial" w:cs="Arial"/>
+          <w:sz w:val="24"/>
+          <w:szCs w:val="24"/>
+        </w:rPr>
+        <w:t>image data into the 3</w:t>
+      </w:r>
+      <w:r>
+        <w:rPr>
+          <w:rFonts w:ascii="Arial" w:hAnsi="Arial" w:cs="Arial"/>
+          <w:sz w:val="24"/>
+          <w:szCs w:val="24"/>
+        </w:rPr>
+        <w:t>-</w:t>
+      </w:r>
+      <w:r>
+        <w:rPr>
+          <w:rFonts w:ascii="Arial" w:hAnsi="Arial" w:cs="Arial"/>
+          <w:sz w:val="24"/>
+          <w:szCs w:val="24"/>
+        </w:rPr>
+        <w:t>D tumor they are confronted with in the operating room</w:t>
+      </w:r>
+      <w:r>
+        <w:rPr>
+          <w:rFonts w:ascii="Arial" w:hAnsi="Arial" w:cs="Arial"/>
+          <w:sz w:val="24"/>
+          <w:szCs w:val="24"/>
+        </w:rPr>
+        <w:t xml:space="preserve"> </w:t>
+      </w:r>
+      <w:r>
+        <w:rPr>
+          <w:rFonts w:ascii="Arial" w:hAnsi="Arial" w:cs="Arial"/>
+          <w:sz w:val="24"/>
+          <w:szCs w:val="24"/>
+        </w:rPr>
+        <w:fldChar w:fldCharType="begin">
+          <w:fldData xml:space="preserve">PEVuZE5vdGU+PENpdGU+PEF1dGhvcj5LcnVwaW5za2k8L0F1dGhvcj48WWVhcj4yMDEwPC9ZZWFy
+PjxSZWNOdW0+MjIwPC9SZWNOdW0+PERpc3BsYXlUZXh0Pig5LCAxMCk8L0Rpc3BsYXlUZXh0Pjxy
+ZWNvcmQ+PHJlYy1udW1iZXI+MjIwPC9yZWMtbnVtYmVyPjxmb3JlaWduLWtleXM+PGtleSBhcHA9
+IkVOIiBkYi1pZD0ic2F4dHQ1MjBxdGY5cDdlNTJlZHhlZjU4dnZzemZzcDV2YWVlIiB0aW1lc3Rh
+bXA9IjE2NDk1NTQ5MzMiPjIyMDwva2V5PjwvZm9yZWlnbi1rZXlzPjxyZWYtdHlwZSBuYW1lPSJK
+b3VybmFsIEFydGljbGUiPjE3PC9yZWYtdHlwZT48Y29udHJpYnV0b3JzPjxhdXRob3JzPjxhdXRo
+b3I+S3J1cGluc2tpLCBFLiBBLjwvYXV0aG9yPjwvYXV0aG9ycz48L2NvbnRyaWJ1dG9ycz48YXV0
+aC1hZGRyZXNzPkRlcGFydG1lbnQgb2YgUmFkaW9sb2d5LCBVbml2ZXJzaXR5IG9mIEFyaXpvbmEs
+IFR1Y3NvbiwgQXJpem9uYSwgVVNBLiBrcnVwaW5za2lAcmFkaW9sb2d5LmFyaXpvbmEuZWR1PC9h
+dXRoLWFkZHJlc3M+PHRpdGxlcz48dGl0bGU+Q3VycmVudCBwZXJzcGVjdGl2ZXMgaW4gbWVkaWNh
+bCBpbWFnZSBwZXJjZXB0aW9uPC90aXRsZT48c2Vjb25kYXJ5LXRpdGxlPkF0dGVuIFBlcmNlcHQg
+UHN5Y2hvcGh5czwvc2Vjb25kYXJ5LXRpdGxlPjwvdGl0bGVzPjxwZXJpb2RpY2FsPjxmdWxsLXRp
+dGxlPkF0dGVuIFBlcmNlcHQgUHN5Y2hvcGh5czwvZnVsbC10aXRsZT48L3BlcmlvZGljYWw+PHBh
+Z2VzPjEyMDUtMTc8L3BhZ2VzPjx2b2x1bWU+NzI8L3ZvbHVtZT48bnVtYmVyPjU8L251bWJlcj48
+ZWRpdGlvbj4yMDEwLzA3LzA2PC9lZGl0aW9uPjxrZXl3b3Jkcz48a2V5d29yZD5BdHRlbnRpb248
+L2tleXdvcmQ+PGtleXdvcmQ+Q2xpbmljYWwgQ29tcGV0ZW5jZTwva2V5d29yZD48a2V5d29yZD4q
+Q29nbml0aW9uPC9rZXl3b3JkPjxrZXl3b3JkPkRlY2lzaW9uIE1ha2luZzwva2V5d29yZD48a2V5
+d29yZD4qRGlhZ25vc3RpYyBFcnJvcnM8L2tleXdvcmQ+PGtleXdvcmQ+RGlhZ25vc3RpYyBJbWFn
+aW5nL2luc3RydW1lbnRhdGlvbi8qcHN5Y2hvbG9neTwva2V5d29yZD48a2V5d29yZD5EaXNjcmlt
+aW5hdGlvbiBMZWFybmluZzwva2V5d29yZD48a2V5d29yZD5GaXhhdGlvbiwgT2N1bGFyPC9rZXl3
+b3JkPjxrZXl3b3JkPkh1bWFuczwva2V5d29yZD48a2V5d29yZD5MdW5nIE5lb3BsYXNtcy9kaWFn
+bm9zdGljIGltYWdpbmc8L2tleXdvcmQ+PGtleXdvcmQ+TWFtbW9ncmFwaHkvaW5zdHJ1bWVudGF0
+aW9uPC9rZXl3b3JkPjxrZXl3b3JkPk1lbnRhbCBGYXRpZ3VlL3BzeWNob2xvZ3k8L2tleXdvcmQ+
+PGtleXdvcmQ+T2JzZXJ2ZXIgVmFyaWF0aW9uPC9rZXl3b3JkPjxrZXl3b3JkPk9yaWVudGF0aW9u
+PC9rZXl3b3JkPjxrZXl3b3JkPlBhdHRlcm4gUmVjb2duaXRpb24sIFZpc3VhbDwva2V5d29yZD48
+a2V5d29yZD5ST0MgQ3VydmU8L2tleXdvcmQ+PGtleXdvcmQ+UmFkaW9ncmFwaGljIEltYWdlIEVu
+aGFuY2VtZW50PC9rZXl3b3JkPjxrZXl3b3JkPlNhY2NhZGVzPC9rZXl3b3JkPjxrZXl3b3JkPlRv
+bW9ncmFwaHksIFgtUmF5IENvbXB1dGVkL2luc3RydW1lbnRhdGlvbjwva2V5d29yZD48a2V5d29y
+ZD4qVmlzdWFsIFBlcmNlcHRpb248L2tleXdvcmQ+PGtleXdvcmQ+V29ya2xvYWQvcHN5Y2hvbG9n
+eTwva2V5d29yZD48L2tleXdvcmRzPjxkYXRlcz48eWVhcj4yMDEwPC95ZWFyPjxwdWItZGF0ZXM+
+PGRhdGU+SnVsPC9kYXRlPjwvcHViLWRhdGVzPjwvZGF0ZXM+PGlzYm4+MTk0My0zOTIxIChQcmlu
+dCkmI3hEOzE5NDMtMzkyMTwvaXNibj48YWNjZXNzaW9uLW51bT4yMDYwMTcwMTwvYWNjZXNzaW9u
+LW51bT48dXJscz48L3VybHM+PGN1c3RvbTI+UE1DMzg4MTI4MDwvY3VzdG9tMj48Y3VzdG9tNj5O
+SUhNUzUzNzY5MDwvY3VzdG9tNj48ZWxlY3Ryb25pYy1yZXNvdXJjZS1udW0+MTAuMzc1OC9hcHAu
+NzIuNS4xMjA1PC9lbGVjdHJvbmljLXJlc291cmNlLW51bT48cmVtb3RlLWRhdGFiYXNlLXByb3Zp
+ZGVyPk5MTTwvcmVtb3RlLWRhdGFiYXNlLXByb3ZpZGVyPjxsYW5ndWFnZT5lbmc8L2xhbmd1YWdl
+PjwvcmVjb3JkPjwvQ2l0ZT48Q2l0ZT48QXV0aG9yPk1hc2NhZ25pPC9BdXRob3I+PFllYXI+MjAx
+ODwvWWVhcj48UmVjTnVtPjIyMTwvUmVjTnVtPjxyZWNvcmQ+PHJlYy1udW1iZXI+MjIxPC9yZWMt
+bnVtYmVyPjxmb3JlaWduLWtleXM+PGtleSBhcHA9IkVOIiBkYi1pZD0ic2F4dHQ1MjBxdGY5cDdl
+NTJlZHhlZjU4dnZzemZzcDV2YWVlIiB0aW1lc3RhbXA9IjE2NDk1NTQ5NzEiPjIyMTwva2V5Pjwv
+Zm9yZWlnbi1rZXlzPjxyZWYtdHlwZSBuYW1lPSJKb3VybmFsIEFydGljbGUiPjE3PC9yZWYtdHlw
+ZT48Y29udHJpYnV0b3JzPjxhdXRob3JzPjxhdXRob3I+TWFzY2FnbmksIFAuPC9hdXRob3I+PGF1
+dGhvcj5Mb25nbywgRi48L2F1dGhvcj48YXV0aG9yPkJhcmJlcmlvLCBNLjwvYXV0aG9yPjxhdXRo
+b3I+U2VlbGlnZXIsIEIuPC9hdXRob3I+PGF1dGhvcj5BZ251cywgVi48L2F1dGhvcj48YXV0aG9y
+PlNhY2NvbWFuZGksIFAuPC9hdXRob3I+PGF1dGhvcj5Ib3N0ZXR0bGVyLCBBLjwvYXV0aG9yPjxh
+dXRob3I+TWFyZXNjYXV4LCBKLjwvYXV0aG9yPjxhdXRob3I+RGlhbmEsIE0uPC9hdXRob3I+PC9h
+dXRob3JzPjwvY29udHJpYnV0b3JzPjxhdXRoLWFkZHJlc3M+SUhVLVN0cmFzYm91cmcsIEluc3Rp
+dHV0ZSBvZiBJbWFnZS1HdWlkZWQgU3VyZ2VyeSwgU3RyYXNib3VyZywgRnJhbmNlLiYjeEQ7SVJD
+QUQsIFJlc2VhcmNoIEluc3RpdHV0ZSBhZ2FpbnN0IERpZ2VzdGl2ZSBDYW5jZXIsIFN0cmFzYm91
+cmcsIEZyYW5jZS4mI3hEO0RlcGFydG1lbnQgb2YgR2VuZXJhbCwgRGlnZXN0aXZlIGFuZCBFbmRv
+Y3JpbmUgU3VyZ2VyeSwgVW5pdmVyc2l0eSBvZiBTdHJhc2JvdXJnLCBTdHJhc2JvdXJnLCBGcmFu
+Y2UuPC9hdXRoLWFkZHJlc3M+PHRpdGxlcz48dGl0bGU+TmV3IGludHJhb3BlcmF0aXZlIGltYWdp
+bmcgdGVjaG5vbG9naWVzOiBJbm5vdmF0aW5nIHRoZSBzdXJnZW9uJmFwb3M7cyBleWUgdG93YXJk
+IHN1cmdpY2FsIHByZWNpc2lvbjwvdGl0bGU+PHNlY29uZGFyeS10aXRsZT5KIFN1cmcgT25jb2w8
+L3NlY29uZGFyeS10aXRsZT48L3RpdGxlcz48cGVyaW9kaWNhbD48ZnVsbC10aXRsZT5KIFN1cmcg
+T25jb2w8L2Z1bGwtdGl0bGU+PC9wZXJpb2RpY2FsPjxwYWdlcz4yNjUtMjgyPC9wYWdlcz48dm9s
+dW1lPjExODwvdm9sdW1lPjxudW1iZXI+MjwvbnVtYmVyPjxlZGl0aW9uPjIwMTgvMDgvMDU8L2Vk
+aXRpb24+PGtleXdvcmRzPjxrZXl3b3JkPkh1bWFuczwva2V5d29yZD48a2V5d29yZD5JbWFnZSBQ
+cm9jZXNzaW5nLCBDb21wdXRlci1Bc3Npc3RlZC9pbnN0cnVtZW50YXRpb24vbWV0aG9kczwva2V5
+d29yZD48a2V5d29yZD5Nb25pdG9yaW5nLCBJbnRyYW9wZXJhdGl2ZS9pbnN0cnVtZW50YXRpb24v
+bWV0aG9kczwva2V5d29yZD48a2V5d29yZD5OZW9wbGFzbXMvKmRpYWdub3N0aWMgaW1hZ2luZy8q
+c3VyZ2VyeTwva2V5d29yZD48a2V5d29yZD5TdXJnZXJ5LCBDb21wdXRlci1Bc3Npc3RlZC8qaW5z
+dHJ1bWVudGF0aW9uLyptZXRob2RzPC9rZXl3b3JkPjxrZXl3b3JkPmNvbXB1dGVyLWFzc2lzdGVk
+IHN1cmdlcnk8L2tleXdvcmQ+PGtleXdvcmQ+bXVsdGltb2RhbCBpbWFnaW5nPC9rZXl3b3JkPjxr
+ZXl3b3JkPnByZWNpc2lvbiBtZWRpY2luZTwva2V5d29yZD48a2V5d29yZD5zdXJnaWNhbCBvbmNv
+bG9neTwva2V5d29yZD48L2tleXdvcmRzPjxkYXRlcz48eWVhcj4yMDE4PC95ZWFyPjxwdWItZGF0
+ZXM+PGRhdGU+QXVnPC9kYXRlPjwvcHViLWRhdGVzPjwvZGF0ZXM+PGlzYm4+MDAyMi00NzkwPC9p
+c2JuPjxhY2Nlc3Npb24tbnVtPjMwMDc2NzI0PC9hY2Nlc3Npb24tbnVtPjx1cmxzPjwvdXJscz48
+ZWxlY3Ryb25pYy1yZXNvdXJjZS1udW0+MTAuMTAwMi9qc28uMjUxNDg8L2VsZWN0cm9uaWMtcmVz
+b3VyY2UtbnVtPjxyZW1vdGUtZGF0YWJhc2UtcHJvdmlkZXI+TkxNPC9yZW1vdGUtZGF0YWJhc2Ut
+cHJvdmlkZXI+PGxhbmd1YWdlPmVuZzwvbGFuZ3VhZ2U+PC9yZWNvcmQ+PC9DaXRlPjwvRW5kTm90
+ZT4A
+</w:fldData>
+        </w:fldChar>
+      </w:r>
+      <w:r>
+        <w:rPr>
+          <w:rFonts w:ascii="Arial" w:hAnsi="Arial" w:cs="Arial"/>
+          <w:sz w:val="24"/>
+          <w:szCs w:val="24"/>
+        </w:rPr>
+        <w:instrText xml:space="preserve"> ADDIN EN.CITE </w:instrText>
+      </w:r>
+      <w:r>
+        <w:rPr>
+          <w:rFonts w:ascii="Arial" w:hAnsi="Arial" w:cs="Arial"/>
+          <w:sz w:val="24"/>
+          <w:szCs w:val="24"/>
+        </w:rPr>
+        <w:fldChar w:fldCharType="begin">
+          <w:fldData xml:space="preserve">PEVuZE5vdGU+PENpdGU+PEF1dGhvcj5LcnVwaW5za2k8L0F1dGhvcj48WWVhcj4yMDEwPC9ZZWFy
+PjxSZWNOdW0+MjIwPC9SZWNOdW0+PERpc3BsYXlUZXh0Pig5LCAxMCk8L0Rpc3BsYXlUZXh0Pjxy
+ZWNvcmQ+PHJlYy1udW1iZXI+MjIwPC9yZWMtbnVtYmVyPjxmb3JlaWduLWtleXM+PGtleSBhcHA9
+IkVOIiBkYi1pZD0ic2F4dHQ1MjBxdGY5cDdlNTJlZHhlZjU4dnZzemZzcDV2YWVlIiB0aW1lc3Rh
+bXA9IjE2NDk1NTQ5MzMiPjIyMDwva2V5PjwvZm9yZWlnbi1rZXlzPjxyZWYtdHlwZSBuYW1lPSJK
+b3VybmFsIEFydGljbGUiPjE3PC9yZWYtdHlwZT48Y29udHJpYnV0b3JzPjxhdXRob3JzPjxhdXRo
+b3I+S3J1cGluc2tpLCBFLiBBLjwvYXV0aG9yPjwvYXV0aG9ycz48L2NvbnRyaWJ1dG9ycz48YXV0
+aC1hZGRyZXNzPkRlcGFydG1lbnQgb2YgUmFkaW9sb2d5LCBVbml2ZXJzaXR5IG9mIEFyaXpvbmEs
+IFR1Y3NvbiwgQXJpem9uYSwgVVNBLiBrcnVwaW5za2lAcmFkaW9sb2d5LmFyaXpvbmEuZWR1PC9h
+dXRoLWFkZHJlc3M+PHRpdGxlcz48dGl0bGU+Q3VycmVudCBwZXJzcGVjdGl2ZXMgaW4gbWVkaWNh
+bCBpbWFnZSBwZXJjZXB0aW9uPC90aXRsZT48c2Vjb25kYXJ5LXRpdGxlPkF0dGVuIFBlcmNlcHQg
+UHN5Y2hvcGh5czwvc2Vjb25kYXJ5LXRpdGxlPjwvdGl0bGVzPjxwZXJpb2RpY2FsPjxmdWxsLXRp
+dGxlPkF0dGVuIFBlcmNlcHQgUHN5Y2hvcGh5czwvZnVsbC10aXRsZT48L3BlcmlvZGljYWw+PHBh
+Z2VzPjEyMDUtMTc8L3BhZ2VzPjx2b2x1bWU+NzI8L3ZvbHVtZT48bnVtYmVyPjU8L251bWJlcj48
+ZWRpdGlvbj4yMDEwLzA3LzA2PC9lZGl0aW9uPjxrZXl3b3Jkcz48a2V5d29yZD5BdHRlbnRpb248
+L2tleXdvcmQ+PGtleXdvcmQ+Q2xpbmljYWwgQ29tcGV0ZW5jZTwva2V5d29yZD48a2V5d29yZD4q
+Q29nbml0aW9uPC9rZXl3b3JkPjxrZXl3b3JkPkRlY2lzaW9uIE1ha2luZzwva2V5d29yZD48a2V5
+d29yZD4qRGlhZ25vc3RpYyBFcnJvcnM8L2tleXdvcmQ+PGtleXdvcmQ+RGlhZ25vc3RpYyBJbWFn
+aW5nL2luc3RydW1lbnRhdGlvbi8qcHN5Y2hvbG9neTwva2V5d29yZD48a2V5d29yZD5EaXNjcmlt
+aW5hdGlvbiBMZWFybmluZzwva2V5d29yZD48a2V5d29yZD5GaXhhdGlvbiwgT2N1bGFyPC9rZXl3
+b3JkPjxrZXl3b3JkPkh1bWFuczwva2V5d29yZD48a2V5d29yZD5MdW5nIE5lb3BsYXNtcy9kaWFn
+bm9zdGljIGltYWdpbmc8L2tleXdvcmQ+PGtleXdvcmQ+TWFtbW9ncmFwaHkvaW5zdHJ1bWVudGF0
+aW9uPC9rZXl3b3JkPjxrZXl3b3JkPk1lbnRhbCBGYXRpZ3VlL3BzeWNob2xvZ3k8L2tleXdvcmQ+
+PGtleXdvcmQ+T2JzZXJ2ZXIgVmFyaWF0aW9uPC9rZXl3b3JkPjxrZXl3b3JkPk9yaWVudGF0aW9u
+PC9rZXl3b3JkPjxrZXl3b3JkPlBhdHRlcm4gUmVjb2duaXRpb24sIFZpc3VhbDwva2V5d29yZD48
+a2V5d29yZD5ST0MgQ3VydmU8L2tleXdvcmQ+PGtleXdvcmQ+UmFkaW9ncmFwaGljIEltYWdlIEVu
+aGFuY2VtZW50PC9rZXl3b3JkPjxrZXl3b3JkPlNhY2NhZGVzPC9rZXl3b3JkPjxrZXl3b3JkPlRv
+bW9ncmFwaHksIFgtUmF5IENvbXB1dGVkL2luc3RydW1lbnRhdGlvbjwva2V5d29yZD48a2V5d29y
+ZD4qVmlzdWFsIFBlcmNlcHRpb248L2tleXdvcmQ+PGtleXdvcmQ+V29ya2xvYWQvcHN5Y2hvbG9n
+eTwva2V5d29yZD48L2tleXdvcmRzPjxkYXRlcz48eWVhcj4yMDEwPC95ZWFyPjxwdWItZGF0ZXM+
+PGRhdGU+SnVsPC9kYXRlPjwvcHViLWRhdGVzPjwvZGF0ZXM+PGlzYm4+MTk0My0zOTIxIChQcmlu
+dCkmI3hEOzE5NDMtMzkyMTwvaXNibj48YWNjZXNzaW9uLW51bT4yMDYwMTcwMTwvYWNjZXNzaW9u
+LW51bT48dXJscz48L3VybHM+PGN1c3RvbTI+UE1DMzg4MTI4MDwvY3VzdG9tMj48Y3VzdG9tNj5O
+SUhNUzUzNzY5MDwvY3VzdG9tNj48ZWxlY3Ryb25pYy1yZXNvdXJjZS1udW0+MTAuMzc1OC9hcHAu
+NzIuNS4xMjA1PC9lbGVjdHJvbmljLXJlc291cmNlLW51bT48cmVtb3RlLWRhdGFiYXNlLXByb3Zp
+ZGVyPk5MTTwvcmVtb3RlLWRhdGFiYXNlLXByb3ZpZGVyPjxsYW5ndWFnZT5lbmc8L2xhbmd1YWdl
+PjwvcmVjb3JkPjwvQ2l0ZT48Q2l0ZT48QXV0aG9yPk1hc2NhZ25pPC9BdXRob3I+PFllYXI+MjAx
+ODwvWWVhcj48UmVjTnVtPjIyMTwvUmVjTnVtPjxyZWNvcmQ+PHJlYy1udW1iZXI+MjIxPC9yZWMt
+bnVtYmVyPjxmb3JlaWduLWtleXM+PGtleSBhcHA9IkVOIiBkYi1pZD0ic2F4dHQ1MjBxdGY5cDdl
+NTJlZHhlZjU4dnZzemZzcDV2YWVlIiB0aW1lc3RhbXA9IjE2NDk1NTQ5NzEiPjIyMTwva2V5Pjwv
+Zm9yZWlnbi1rZXlzPjxyZWYtdHlwZSBuYW1lPSJKb3VybmFsIEFydGljbGUiPjE3PC9yZWYtdHlw
+ZT48Y29udHJpYnV0b3JzPjxhdXRob3JzPjxhdXRob3I+TWFzY2FnbmksIFAuPC9hdXRob3I+PGF1
+dGhvcj5Mb25nbywgRi48L2F1dGhvcj48YXV0aG9yPkJhcmJlcmlvLCBNLjwvYXV0aG9yPjxhdXRo
+b3I+U2VlbGlnZXIsIEIuPC9hdXRob3I+PGF1dGhvcj5BZ251cywgVi48L2F1dGhvcj48YXV0aG9y
+PlNhY2NvbWFuZGksIFAuPC9hdXRob3I+PGF1dGhvcj5Ib3N0ZXR0bGVyLCBBLjwvYXV0aG9yPjxh
+dXRob3I+TWFyZXNjYXV4LCBKLjwvYXV0aG9yPjxhdXRob3I+RGlhbmEsIE0uPC9hdXRob3I+PC9h
+dXRob3JzPjwvY29udHJpYnV0b3JzPjxhdXRoLWFkZHJlc3M+SUhVLVN0cmFzYm91cmcsIEluc3Rp
+dHV0ZSBvZiBJbWFnZS1HdWlkZWQgU3VyZ2VyeSwgU3RyYXNib3VyZywgRnJhbmNlLiYjeEQ7SVJD
+QUQsIFJlc2VhcmNoIEluc3RpdHV0ZSBhZ2FpbnN0IERpZ2VzdGl2ZSBDYW5jZXIsIFN0cmFzYm91
+cmcsIEZyYW5jZS4mI3hEO0RlcGFydG1lbnQgb2YgR2VuZXJhbCwgRGlnZXN0aXZlIGFuZCBFbmRv
+Y3JpbmUgU3VyZ2VyeSwgVW5pdmVyc2l0eSBvZiBTdHJhc2JvdXJnLCBTdHJhc2JvdXJnLCBGcmFu
+Y2UuPC9hdXRoLWFkZHJlc3M+PHRpdGxlcz48dGl0bGU+TmV3IGludHJhb3BlcmF0aXZlIGltYWdp
+bmcgdGVjaG5vbG9naWVzOiBJbm5vdmF0aW5nIHRoZSBzdXJnZW9uJmFwb3M7cyBleWUgdG93YXJk
+IHN1cmdpY2FsIHByZWNpc2lvbjwvdGl0bGU+PHNlY29uZGFyeS10aXRsZT5KIFN1cmcgT25jb2w8
+L3NlY29uZGFyeS10aXRsZT48L3RpdGxlcz48cGVyaW9kaWNhbD48ZnVsbC10aXRsZT5KIFN1cmcg
+T25jb2w8L2Z1bGwtdGl0bGU+PC9wZXJpb2RpY2FsPjxwYWdlcz4yNjUtMjgyPC9wYWdlcz48dm9s
+dW1lPjExODwvdm9sdW1lPjxudW1iZXI+MjwvbnVtYmVyPjxlZGl0aW9uPjIwMTgvMDgvMDU8L2Vk
+aXRpb24+PGtleXdvcmRzPjxrZXl3b3JkPkh1bWFuczwva2V5d29yZD48a2V5d29yZD5JbWFnZSBQ
+cm9jZXNzaW5nLCBDb21wdXRlci1Bc3Npc3RlZC9pbnN0cnVtZW50YXRpb24vbWV0aG9kczwva2V5
+d29yZD48a2V5d29yZD5Nb25pdG9yaW5nLCBJbnRyYW9wZXJhdGl2ZS9pbnN0cnVtZW50YXRpb24v
+bWV0aG9kczwva2V5d29yZD48a2V5d29yZD5OZW9wbGFzbXMvKmRpYWdub3N0aWMgaW1hZ2luZy8q
+c3VyZ2VyeTwva2V5d29yZD48a2V5d29yZD5TdXJnZXJ5LCBDb21wdXRlci1Bc3Npc3RlZC8qaW5z
+dHJ1bWVudGF0aW9uLyptZXRob2RzPC9rZXl3b3JkPjxrZXl3b3JkPmNvbXB1dGVyLWFzc2lzdGVk
+IHN1cmdlcnk8L2tleXdvcmQ+PGtleXdvcmQ+bXVsdGltb2RhbCBpbWFnaW5nPC9rZXl3b3JkPjxr
+ZXl3b3JkPnByZWNpc2lvbiBtZWRpY2luZTwva2V5d29yZD48a2V5d29yZD5zdXJnaWNhbCBvbmNv
+bG9neTwva2V5d29yZD48L2tleXdvcmRzPjxkYXRlcz48eWVhcj4yMDE4PC95ZWFyPjxwdWItZGF0
+ZXM+PGRhdGU+QXVnPC9kYXRlPjwvcHViLWRhdGVzPjwvZGF0ZXM+PGlzYm4+MDAyMi00NzkwPC9p
+c2JuPjxhY2Nlc3Npb24tbnVtPjMwMDc2NzI0PC9hY2Nlc3Npb24tbnVtPjx1cmxzPjwvdXJscz48
+ZWxlY3Ryb25pYy1yZXNvdXJjZS1udW0+MTAuMTAwMi9qc28uMjUxNDg8L2VsZWN0cm9uaWMtcmVz
+b3VyY2UtbnVtPjxyZW1vdGUtZGF0YWJhc2UtcHJvdmlkZXI+TkxNPC9yZW1vdGUtZGF0YWJhc2Ut
+cHJvdmlkZXI+PGxhbmd1YWdlPmVuZzwvbGFuZ3VhZ2U+PC9yZWNvcmQ+PC9DaXRlPjwvRW5kTm90
+ZT4A
+</w:fldData>
+        </w:fldChar>
+      </w:r>
+      <w:r>
+        <w:rPr>
+          <w:rFonts w:ascii="Arial" w:hAnsi="Arial" w:cs="Arial"/>
+          <w:sz w:val="24"/>
+          <w:szCs w:val="24"/>
+        </w:rPr>
+        <w:instrText xml:space="preserve"> ADDIN EN.CITE.DATA </w:instrText>
+      </w:r>
+      <w:r>
+        <w:rPr>
+          <w:rFonts w:ascii="Arial" w:hAnsi="Arial" w:cs="Arial"/>
+          <w:sz w:val="24"/>
+          <w:szCs w:val="24"/>
+        </w:rPr>
+      </w:r>
+      <w:r>
+        <w:rPr>
+          <w:rFonts w:ascii="Arial" w:hAnsi="Arial" w:cs="Arial"/>
+          <w:sz w:val="24"/>
+          <w:szCs w:val="24"/>
+        </w:rPr>
+        <w:fldChar w:fldCharType="end"/>
+      </w:r>
+      <w:r>
+        <w:rPr>
+          <w:rFonts w:ascii="Arial" w:hAnsi="Arial" w:cs="Arial"/>
+          <w:sz w:val="24"/>
+          <w:szCs w:val="24"/>
+        </w:rPr>
+        <w:fldChar w:fldCharType="separate"/>
+      </w:r>
+      <w:r>
+        <w:rPr>
+          <w:rFonts w:ascii="Arial" w:hAnsi="Arial" w:cs="Arial"/>
+          <w:noProof/>
+          <w:sz w:val="24"/>
+          <w:szCs w:val="24"/>
+        </w:rPr>
+        <w:t>(9, 10)</w:t>
+      </w:r>
+      <w:r>
+        <w:rPr>
+          <w:rFonts w:ascii="Arial" w:hAnsi="Arial" w:cs="Arial"/>
+          <w:sz w:val="24"/>
+          <w:szCs w:val="24"/>
+        </w:rPr>
+        <w:fldChar w:fldCharType="end"/>
+      </w:r>
+      <w:r>
+        <w:rPr>
+          <w:rFonts w:ascii="Arial" w:hAnsi="Arial" w:cs="Arial"/>
+          <w:sz w:val="24"/>
+          <w:szCs w:val="24"/>
+        </w:rPr>
+        <w:t>. The planning and surgical approach might benefit from better tumor segmentation, based on the pre-operative MRI scans. In addition, radiotherapy volumes could be planned in a more comprehensive manner and disease progression monitoring could be improved</w:t>
+      </w:r>
+      <w:r>
+        <w:rPr>
+          <w:rFonts w:ascii="Arial" w:hAnsi="Arial" w:cs="Arial"/>
+          <w:sz w:val="24"/>
+          <w:szCs w:val="24"/>
+        </w:rPr>
+        <w:t xml:space="preserve"> </w:t>
+      </w:r>
+      <w:r>
+        <w:rPr>
+          <w:rFonts w:ascii="Arial" w:hAnsi="Arial" w:cs="Arial"/>
+          <w:sz w:val="24"/>
+          <w:szCs w:val="24"/>
+        </w:rPr>
+        <w:fldChar w:fldCharType="begin">
+          <w:fldData xml:space="preserve">PEVuZE5vdGU+PENpdGU+PEF1dGhvcj5IYW1tb3VkPC9BdXRob3I+PFllYXI+MTk5NjwvWWVhcj48
+UmVjTnVtPjIzODwvUmVjTnVtPjxEaXNwbGF5VGV4dD4oMTEtMTMpPC9EaXNwbGF5VGV4dD48cmVj
+b3JkPjxyZWMtbnVtYmVyPjIzODwvcmVjLW51bWJlcj48Zm9yZWlnbi1rZXlzPjxrZXkgYXBwPSJF
+TiIgZGItaWQ9InNheHR0NTIwcXRmOXA3ZTUyZWR4ZWY1OHZ2c3pmc3A1dmFlZSIgdGltZXN0YW1w
+PSIxNjQ5NTU2NDI5Ij4yMzg8L2tleT48L2ZvcmVpZ24ta2V5cz48cmVmLXR5cGUgbmFtZT0iSm91
+cm5hbCBBcnRpY2xlIj4xNzwvcmVmLXR5cGU+PGNvbnRyaWJ1dG9ycz48YXV0aG9ycz48YXV0aG9y
+PkhhbW1vdWQsIE1hYXJvdWYgQTwvYXV0aG9yPjxhdXRob3I+U2F3YXlhLCBSYXltb25kPC9hdXRo
+b3I+PGF1dGhvcj5TaGksIFdlaW1pbmc8L2F1dGhvcj48YXV0aG9yPlRoYWxsLCBQZXRlciBGPC9h
+dXRob3I+PGF1dGhvcj5MZWVkcywgTm9ybWFuIEU8L2F1dGhvcj48L2F1dGhvcnM+PC9jb250cmli
+dXRvcnM+PHRpdGxlcz48dGl0bGU+UHJvZ25vc3RpYyBzaWduaWZpY2FuY2Ugb2YgcHJlb3BlcmF0
+aXZlIE1SSSBzY2FucyBpbiBnbGlvYmxhc3RvbWEgbXVsdGlmb3JtZTwvdGl0bGU+PHNlY29uZGFy
+eS10aXRsZT5Kb3VybmFsIG9mIG5ldXJvLW9uY29sb2d5PC9zZWNvbmRhcnktdGl0bGU+PC90aXRs
+ZXM+PHBlcmlvZGljYWw+PGZ1bGwtdGl0bGU+Sm91cm5hbCBvZiBuZXVyby1vbmNvbG9neTwvZnVs
+bC10aXRsZT48L3BlcmlvZGljYWw+PHBhZ2VzPjY1LTczPC9wYWdlcz48dm9sdW1lPjI3PC92b2x1
+bWU+PG51bWJlcj4xPC9udW1iZXI+PGRhdGVzPjx5ZWFyPjE5OTY8L3llYXI+PC9kYXRlcz48aXNi
+bj4xNTczLTczNzM8L2lzYm4+PHVybHM+PC91cmxzPjwvcmVjb3JkPjwvQ2l0ZT48Q2l0ZT48QXV0
+aG9yPk1laHRhPC9BdXRob3I+PFllYXI+MjAxMTwvWWVhcj48UmVjTnVtPjI0MjwvUmVjTnVtPjxy
+ZWNvcmQ+PHJlYy1udW1iZXI+MjQyPC9yZWMtbnVtYmVyPjxmb3JlaWduLWtleXM+PGtleSBhcHA9
+IkVOIiBkYi1pZD0ic2F4dHQ1MjBxdGY5cDdlNTJlZHhlZjU4dnZzemZzcDV2YWVlIiB0aW1lc3Rh
+bXA9IjE2NDk1NTY3ODUiPjI0Mjwva2V5PjwvZm9yZWlnbi1rZXlzPjxyZWYtdHlwZSBuYW1lPSJK
+b3VybmFsIEFydGljbGUiPjE3PC9yZWYtdHlwZT48Y29udHJpYnV0b3JzPjxhdXRob3JzPjxhdXRo
+b3I+TWVodGEsIEFua2l0IEk8L2F1dGhvcj48YXV0aG9yPkthbmFseSwgQ2hhcmxlcyBXPC9hdXRo
+b3I+PGF1dGhvcj5GcmllZG1hbiwgQWxsYW4gSDwvYXV0aG9yPjxhdXRob3I+QmlnbmVyLCBEYXJl
+bGwgRDwvYXV0aG9yPjxhdXRob3I+U2FtcHNvbiwgSm9obiBIPC9hdXRob3I+PC9hdXRob3JzPjwv
+Y29udHJpYnV0b3JzPjx0aXRsZXM+PHRpdGxlPk1vbml0b3JpbmcgcmFkaW9ncmFwaGljIGJyYWlu
+IHR1bW9yIHByb2dyZXNzaW9uPC90aXRsZT48c2Vjb25kYXJ5LXRpdGxlPlRveGluczwvc2Vjb25k
+YXJ5LXRpdGxlPjwvdGl0bGVzPjxwZXJpb2RpY2FsPjxmdWxsLXRpdGxlPlRveGluczwvZnVsbC10
+aXRsZT48L3BlcmlvZGljYWw+PHBhZ2VzPjE5MS0yMDA8L3BhZ2VzPjx2b2x1bWU+Mzwvdm9sdW1l
+PjxudW1iZXI+MzwvbnVtYmVyPjxkYXRlcz48eWVhcj4yMDExPC95ZWFyPjwvZGF0ZXM+PHVybHM+
+PC91cmxzPjwvcmVjb3JkPjwvQ2l0ZT48Q2l0ZT48QXV0aG9yPkthbHBhdGh5LUNyYW1lcjwvQXV0
+aG9yPjxZZWFyPjIwMTQ8L1llYXI+PFJlY051bT4yNDM8L1JlY051bT48cmVjb3JkPjxyZWMtbnVt
+YmVyPjI0MzwvcmVjLW51bWJlcj48Zm9yZWlnbi1rZXlzPjxrZXkgYXBwPSJFTiIgZGItaWQ9InNh
+eHR0NTIwcXRmOXA3ZTUyZWR4ZWY1OHZ2c3pmc3A1dmFlZSIgdGltZXN0YW1wPSIxNjQ5NTU2ODQ0
+Ij4yNDM8L2tleT48L2ZvcmVpZ24ta2V5cz48cmVmLXR5cGUgbmFtZT0iSm91cm5hbCBBcnRpY2xl
+Ij4xNzwvcmVmLXR5cGU+PGNvbnRyaWJ1dG9ycz48YXV0aG9ycz48YXV0aG9yPkthbHBhdGh5LUNy
+YW1lciwgSmF5YXNocmVlPC9hdXRob3I+PGF1dGhvcj5HZXJzdG5lciwgRWxpemFiZXRoIFI8L2F1
+dGhvcj48YXV0aG9yPkVtYmxlbSwgS3lycmUgRTwvYXV0aG9yPjxhdXRob3I+QW5kcm9uZXNpLCBP
+dmlkaXUgQzwvYXV0aG9yPjxhdXRob3I+Um9zZW4sIEJydWNlPC9hdXRob3I+PC9hdXRob3JzPjwv
+Y29udHJpYnV0b3JzPjx0aXRsZXM+PHRpdGxlPkFkdmFuY2VkIG1hZ25ldGljIHJlc29uYW5jZSBp
+bWFnaW5nIG9mIHRoZSBwaHlzaWNhbCBwcm9jZXNzZXMgaW4gaHVtYW4gZ2xpb2JsYXN0b21hPC90
+aXRsZT48c2Vjb25kYXJ5LXRpdGxlPkNhbmNlciByZXNlYXJjaDwvc2Vjb25kYXJ5LXRpdGxlPjwv
+dGl0bGVzPjxwZXJpb2RpY2FsPjxmdWxsLXRpdGxlPkNhbmNlciByZXNlYXJjaDwvZnVsbC10aXRs
+ZT48L3BlcmlvZGljYWw+PHBhZ2VzPjQ2MjItNDYzNzwvcGFnZXM+PHZvbHVtZT43NDwvdm9sdW1l
+PjxudW1iZXI+MTc8L251bWJlcj48ZGF0ZXM+PHllYXI+MjAxNDwveWVhcj48L2RhdGVzPjxpc2Ju
+PjAwMDgtNTQ3MjwvaXNibj48dXJscz48L3VybHM+PC9yZWNvcmQ+PC9DaXRlPjwvRW5kTm90ZT5=
+</w:fldData>
+        </w:fldChar>
+      </w:r>
+      <w:r>
+        <w:rPr>
+          <w:rFonts w:ascii="Arial" w:hAnsi="Arial" w:cs="Arial"/>
+          <w:sz w:val="24"/>
+          <w:szCs w:val="24"/>
+        </w:rPr>
+        <w:instrText xml:space="preserve"> ADDIN EN.CITE </w:instrText>
+      </w:r>
+      <w:r>
+        <w:rPr>
+          <w:rFonts w:ascii="Arial" w:hAnsi="Arial" w:cs="Arial"/>
+          <w:sz w:val="24"/>
+          <w:szCs w:val="24"/>
+        </w:rPr>
+        <w:fldChar w:fldCharType="begin">
+          <w:fldData xml:space="preserve">PEVuZE5vdGU+PENpdGU+PEF1dGhvcj5IYW1tb3VkPC9BdXRob3I+PFllYXI+MTk5NjwvWWVhcj48
+UmVjTnVtPjIzODwvUmVjTnVtPjxEaXNwbGF5VGV4dD4oMTEtMTMpPC9EaXNwbGF5VGV4dD48cmVj
+b3JkPjxyZWMtbnVtYmVyPjIzODwvcmVjLW51bWJlcj48Zm9yZWlnbi1rZXlzPjxrZXkgYXBwPSJF
+TiIgZGItaWQ9InNheHR0NTIwcXRmOXA3ZTUyZWR4ZWY1OHZ2c3pmc3A1dmFlZSIgdGltZXN0YW1w
+PSIxNjQ5NTU2NDI5Ij4yMzg8L2tleT48L2ZvcmVpZ24ta2V5cz48cmVmLXR5cGUgbmFtZT0iSm91
+cm5hbCBBcnRpY2xlIj4xNzwvcmVmLXR5cGU+PGNvbnRyaWJ1dG9ycz48YXV0aG9ycz48YXV0aG9y
+PkhhbW1vdWQsIE1hYXJvdWYgQTwvYXV0aG9yPjxhdXRob3I+U2F3YXlhLCBSYXltb25kPC9hdXRo
+b3I+PGF1dGhvcj5TaGksIFdlaW1pbmc8L2F1dGhvcj48YXV0aG9yPlRoYWxsLCBQZXRlciBGPC9h
+dXRob3I+PGF1dGhvcj5MZWVkcywgTm9ybWFuIEU8L2F1dGhvcj48L2F1dGhvcnM+PC9jb250cmli
+dXRvcnM+PHRpdGxlcz48dGl0bGU+UHJvZ25vc3RpYyBzaWduaWZpY2FuY2Ugb2YgcHJlb3BlcmF0
+aXZlIE1SSSBzY2FucyBpbiBnbGlvYmxhc3RvbWEgbXVsdGlmb3JtZTwvdGl0bGU+PHNlY29uZGFy
+eS10aXRsZT5Kb3VybmFsIG9mIG5ldXJvLW9uY29sb2d5PC9zZWNvbmRhcnktdGl0bGU+PC90aXRs
+ZXM+PHBlcmlvZGljYWw+PGZ1bGwtdGl0bGU+Sm91cm5hbCBvZiBuZXVyby1vbmNvbG9neTwvZnVs
+bC10aXRsZT48L3BlcmlvZGljYWw+PHBhZ2VzPjY1LTczPC9wYWdlcz48dm9sdW1lPjI3PC92b2x1
+bWU+PG51bWJlcj4xPC9udW1iZXI+PGRhdGVzPjx5ZWFyPjE5OTY8L3llYXI+PC9kYXRlcz48aXNi
+bj4xNTczLTczNzM8L2lzYm4+PHVybHM+PC91cmxzPjwvcmVjb3JkPjwvQ2l0ZT48Q2l0ZT48QXV0
+aG9yPk1laHRhPC9BdXRob3I+PFllYXI+MjAxMTwvWWVhcj48UmVjTnVtPjI0MjwvUmVjTnVtPjxy
+ZWNvcmQ+PHJlYy1udW1iZXI+MjQyPC9yZWMtbnVtYmVyPjxmb3JlaWduLWtleXM+PGtleSBhcHA9
+IkVOIiBkYi1pZD0ic2F4dHQ1MjBxdGY5cDdlNTJlZHhlZjU4dnZzemZzcDV2YWVlIiB0aW1lc3Rh
+bXA9IjE2NDk1NTY3ODUiPjI0Mjwva2V5PjwvZm9yZWlnbi1rZXlzPjxyZWYtdHlwZSBuYW1lPSJK
+b3VybmFsIEFydGljbGUiPjE3PC9yZWYtdHlwZT48Y29udHJpYnV0b3JzPjxhdXRob3JzPjxhdXRo
+b3I+TWVodGEsIEFua2l0IEk8L2F1dGhvcj48YXV0aG9yPkthbmFseSwgQ2hhcmxlcyBXPC9hdXRo
+b3I+PGF1dGhvcj5GcmllZG1hbiwgQWxsYW4gSDwvYXV0aG9yPjxhdXRob3I+QmlnbmVyLCBEYXJl
+bGwgRDwvYXV0aG9yPjxhdXRob3I+U2FtcHNvbiwgSm9obiBIPC9hdXRob3I+PC9hdXRob3JzPjwv
+Y29udHJpYnV0b3JzPjx0aXRsZXM+PHRpdGxlPk1vbml0b3JpbmcgcmFkaW9ncmFwaGljIGJyYWlu
+IHR1bW9yIHByb2dyZXNzaW9uPC90aXRsZT48c2Vjb25kYXJ5LXRpdGxlPlRveGluczwvc2Vjb25k
+YXJ5LXRpdGxlPjwvdGl0bGVzPjxwZXJpb2RpY2FsPjxmdWxsLXRpdGxlPlRveGluczwvZnVsbC10
+aXRsZT48L3BlcmlvZGljYWw+PHBhZ2VzPjE5MS0yMDA8L3BhZ2VzPjx2b2x1bWU+Mzwvdm9sdW1l
+PjxudW1iZXI+MzwvbnVtYmVyPjxkYXRlcz48eWVhcj4yMDExPC95ZWFyPjwvZGF0ZXM+PHVybHM+
+PC91cmxzPjwvcmVjb3JkPjwvQ2l0ZT48Q2l0ZT48QXV0aG9yPkthbHBhdGh5LUNyYW1lcjwvQXV0
+aG9yPjxZZWFyPjIwMTQ8L1llYXI+PFJlY051bT4yNDM8L1JlY051bT48cmVjb3JkPjxyZWMtbnVt
+YmVyPjI0MzwvcmVjLW51bWJlcj48Zm9yZWlnbi1rZXlzPjxrZXkgYXBwPSJFTiIgZGItaWQ9InNh
+eHR0NTIwcXRmOXA3ZTUyZWR4ZWY1OHZ2c3pmc3A1dmFlZSIgdGltZXN0YW1wPSIxNjQ5NTU2ODQ0
+Ij4yNDM8L2tleT48L2ZvcmVpZ24ta2V5cz48cmVmLXR5cGUgbmFtZT0iSm91cm5hbCBBcnRpY2xl
+Ij4xNzwvcmVmLXR5cGU+PGNvbnRyaWJ1dG9ycz48YXV0aG9ycz48YXV0aG9yPkthbHBhdGh5LUNy
+YW1lciwgSmF5YXNocmVlPC9hdXRob3I+PGF1dGhvcj5HZXJzdG5lciwgRWxpemFiZXRoIFI8L2F1
+dGhvcj48YXV0aG9yPkVtYmxlbSwgS3lycmUgRTwvYXV0aG9yPjxhdXRob3I+QW5kcm9uZXNpLCBP
+dmlkaXUgQzwvYXV0aG9yPjxhdXRob3I+Um9zZW4sIEJydWNlPC9hdXRob3I+PC9hdXRob3JzPjwv
+Y29udHJpYnV0b3JzPjx0aXRsZXM+PHRpdGxlPkFkdmFuY2VkIG1hZ25ldGljIHJlc29uYW5jZSBp
+bWFnaW5nIG9mIHRoZSBwaHlzaWNhbCBwcm9jZXNzZXMgaW4gaHVtYW4gZ2xpb2JsYXN0b21hPC90
+aXRsZT48c2Vjb25kYXJ5LXRpdGxlPkNhbmNlciByZXNlYXJjaDwvc2Vjb25kYXJ5LXRpdGxlPjwv
+dGl0bGVzPjxwZXJpb2RpY2FsPjxmdWxsLXRpdGxlPkNhbmNlciByZXNlYXJjaDwvZnVsbC10aXRs
+ZT48L3BlcmlvZGljYWw+PHBhZ2VzPjQ2MjItNDYzNzwvcGFnZXM+PHZvbHVtZT43NDwvdm9sdW1l
+PjxudW1iZXI+MTc8L251bWJlcj48ZGF0ZXM+PHllYXI+MjAxNDwveWVhcj48L2RhdGVzPjxpc2Ju
+PjAwMDgtNTQ3MjwvaXNibj48dXJscz48L3VybHM+PC9yZWNvcmQ+PC9DaXRlPjwvRW5kTm90ZT5=
+</w:fldData>
+        </w:fldChar>
+      </w:r>
+      <w:r>
+        <w:rPr>
+          <w:rFonts w:ascii="Arial" w:hAnsi="Arial" w:cs="Arial"/>
+          <w:sz w:val="24"/>
+          <w:szCs w:val="24"/>
+        </w:rPr>
+        <w:instrText xml:space="preserve"> ADDIN EN.CITE.DATA </w:instrText>
+      </w:r>
+      <w:r>
+        <w:rPr>
+          <w:rFonts w:ascii="Arial" w:hAnsi="Arial" w:cs="Arial"/>
+          <w:sz w:val="24"/>
+          <w:szCs w:val="24"/>
+        </w:rPr>
+      </w:r>
+      <w:r>
+        <w:rPr>
+          <w:rFonts w:ascii="Arial" w:hAnsi="Arial" w:cs="Arial"/>
+          <w:sz w:val="24"/>
+          <w:szCs w:val="24"/>
+        </w:rPr>
+        <w:fldChar w:fldCharType="end"/>
+      </w:r>
+      <w:r>
+        <w:rPr>
+          <w:rFonts w:ascii="Arial" w:hAnsi="Arial" w:cs="Arial"/>
+          <w:sz w:val="24"/>
+          <w:szCs w:val="24"/>
+        </w:rPr>
+        <w:fldChar w:fldCharType="separate"/>
+      </w:r>
+      <w:r>
+        <w:rPr>
+          <w:rFonts w:ascii="Arial" w:hAnsi="Arial" w:cs="Arial"/>
+          <w:noProof/>
+          <w:sz w:val="24"/>
+          <w:szCs w:val="24"/>
+        </w:rPr>
+        <w:t>(11-13)</w:t>
+      </w:r>
+      <w:r>
+        <w:rPr>
+          <w:rFonts w:ascii="Arial" w:hAnsi="Arial" w:cs="Arial"/>
+          <w:sz w:val="24"/>
+          <w:szCs w:val="24"/>
+        </w:rPr>
+        <w:fldChar w:fldCharType="end"/>
+      </w:r>
+      <w:r>
+        <w:rPr>
+          <w:rFonts w:ascii="Arial" w:hAnsi="Arial" w:cs="Arial"/>
+          <w:sz w:val="24"/>
+          <w:szCs w:val="24"/>
+        </w:rPr>
+        <w:t>.</w:t>
       </w:r>
     </w:p>
     <w:p>
@@ -671,7 +1909,80 @@
           <w:sz w:val="24"/>
           <w:szCs w:val="24"/>
         </w:rPr>
-        <w:t xml:space="preserve"> provided by the BraST 2021 Challenge.</w:t>
+        <w:t xml:space="preserve"> provided by the </w:t>
+      </w:r>
+      <w:r>
+        <w:rPr>
+          <w:rFonts w:ascii="Arial" w:hAnsi="Arial" w:cs="Arial"/>
+          <w:sz w:val="24"/>
+          <w:szCs w:val="24"/>
+        </w:rPr>
+        <w:t>BraTS</w:t>
+      </w:r>
+      <w:r>
+        <w:rPr>
+          <w:rFonts w:ascii="Arial" w:hAnsi="Arial" w:cs="Arial"/>
+          <w:sz w:val="24"/>
+          <w:szCs w:val="24"/>
+        </w:rPr>
+        <w:t xml:space="preserve"> 2021 Challenge</w:t>
+      </w:r>
+      <w:r>
+        <w:rPr>
+          <w:rFonts w:ascii="Arial" w:hAnsi="Arial" w:cs="Arial"/>
+          <w:sz w:val="24"/>
+          <w:szCs w:val="24"/>
+        </w:rPr>
+        <w:t xml:space="preserve"> </w:t>
+      </w:r>
+      <w:r>
+        <w:rPr>
+          <w:rFonts w:ascii="Arial" w:hAnsi="Arial" w:cs="Arial"/>
+          <w:sz w:val="24"/>
+          <w:szCs w:val="24"/>
+        </w:rPr>
+        <w:fldChar w:fldCharType="begin"/>
+      </w:r>
+      <w:r>
+        <w:rPr>
+          <w:rFonts w:ascii="Arial" w:hAnsi="Arial" w:cs="Arial"/>
+          <w:sz w:val="24"/>
+          <w:szCs w:val="24"/>
+        </w:rPr>
+        <w:instrText xml:space="preserve"> ADDIN EN.CITE &lt;EndNote&gt;&lt;Cite&gt;&lt;Author&gt;America&lt;/Author&gt;&lt;Year&gt;2021&lt;/Year&gt;&lt;RecNum&gt;226&lt;/RecNum&gt;&lt;DisplayText&gt;(14)&lt;/DisplayText&gt;&lt;record&gt;&lt;rec-number&gt;226&lt;/rec-number&gt;&lt;foreign-keys&gt;&lt;key app="EN" db-id="saxtt520qtf9p7e52edxef58vvszfsp5vaee" timestamp="1649555728"&gt;226&lt;/key&gt;&lt;/foreign-keys&gt;&lt;ref-type name="Web Page"&gt;12&lt;/ref-type&gt;&lt;contributors&gt;&lt;authors&gt;&lt;author&gt;Radiological Society of North America&lt;/author&gt;&lt;/authors&gt;&lt;/contributors&gt;&lt;titles&gt;&lt;title&gt;Brain Tumor Segmentation Challenge 2021&lt;/title&gt;&lt;/titles&gt;&lt;volume&gt;2022&lt;/volume&gt;&lt;number&gt;09 of April&lt;/number&gt;&lt;dates&gt;&lt;year&gt;2021&lt;/year&gt;&lt;/dates&gt;&lt;publisher&gt;RSNA&lt;/publisher&gt;&lt;urls&gt;&lt;related-urls&gt;&lt;url&gt;https://www.rsna.org/education/ai-resources-and-training/ai-image-challenge/brain-tumor-ai-challenge-2021&lt;/url&gt;&lt;/related-urls&gt;&lt;/urls&gt;&lt;/record&gt;&lt;/Cite&gt;&lt;/EndNote&gt;</w:instrText>
+      </w:r>
+      <w:r>
+        <w:rPr>
+          <w:rFonts w:ascii="Arial" w:hAnsi="Arial" w:cs="Arial"/>
+          <w:sz w:val="24"/>
+          <w:szCs w:val="24"/>
+        </w:rPr>
+        <w:fldChar w:fldCharType="separate"/>
+      </w:r>
+      <w:r>
+        <w:rPr>
+          <w:rFonts w:ascii="Arial" w:hAnsi="Arial" w:cs="Arial"/>
+          <w:noProof/>
+          <w:sz w:val="24"/>
+          <w:szCs w:val="24"/>
+        </w:rPr>
+        <w:t>(14)</w:t>
+      </w:r>
+      <w:r>
+        <w:rPr>
+          <w:rFonts w:ascii="Arial" w:hAnsi="Arial" w:cs="Arial"/>
+          <w:sz w:val="24"/>
+          <w:szCs w:val="24"/>
+        </w:rPr>
+        <w:fldChar w:fldCharType="end"/>
+      </w:r>
+      <w:r>
+        <w:rPr>
+          <w:rFonts w:ascii="Arial" w:hAnsi="Arial" w:cs="Arial"/>
+          <w:sz w:val="24"/>
+          <w:szCs w:val="24"/>
+        </w:rPr>
+        <w:t>.</w:t>
       </w:r>
     </w:p>
     <w:p>
@@ -785,6 +2096,56 @@
           <w:szCs w:val="24"/>
         </w:rPr>
         <w:t>) volumes</w:t>
+      </w:r>
+      <w:r>
+        <w:rPr>
+          <w:rFonts w:ascii="Arial" w:hAnsi="Arial" w:cs="Arial"/>
+          <w:sz w:val="24"/>
+          <w:szCs w:val="24"/>
+        </w:rPr>
+        <w:t xml:space="preserve"> </w:t>
+      </w:r>
+      <w:r>
+        <w:rPr>
+          <w:rFonts w:ascii="Arial" w:hAnsi="Arial" w:cs="Arial"/>
+          <w:sz w:val="24"/>
+          <w:szCs w:val="24"/>
+        </w:rPr>
+        <w:lastRenderedPageBreak/>
+        <w:fldChar w:fldCharType="begin"/>
+      </w:r>
+      <w:r>
+        <w:rPr>
+          <w:rFonts w:ascii="Arial" w:hAnsi="Arial" w:cs="Arial"/>
+          <w:sz w:val="24"/>
+          <w:szCs w:val="24"/>
+        </w:rPr>
+        <w:instrText xml:space="preserve"> ADDIN EN.CITE &lt;EndNote&gt;&lt;Cite&gt;&lt;Author&gt;Bitar&lt;/Author&gt;&lt;Year&gt;2006&lt;/Year&gt;&lt;RecNum&gt;227&lt;/RecNum&gt;&lt;DisplayText&gt;(15)&lt;/DisplayText&gt;&lt;record&gt;&lt;rec-number&gt;227&lt;/rec-number&gt;&lt;foreign-keys&gt;&lt;key app="EN" db-id="saxtt520qtf9p7e52edxef58vvszfsp5vaee" timestamp="1649555854"&gt;227&lt;/key&gt;&lt;/foreign-keys&gt;&lt;ref-type name="Journal Article"&gt;17&lt;/ref-type&gt;&lt;contributors&gt;&lt;authors&gt;&lt;author&gt;Richard Bitar&lt;/author&gt;&lt;author&gt;General Leung&lt;/author&gt;&lt;author&gt;Richard Perng&lt;/author&gt;&lt;author&gt;Sameh Tadros&lt;/author&gt;&lt;author&gt;Alan R. Moody&lt;/author&gt;&lt;author&gt;Josee Sarrazin&lt;/author&gt;&lt;author&gt;Caitlin McGregor&lt;/author&gt;&lt;author&gt;Monique Christakis&lt;/author&gt;&lt;author&gt;Sean Symons&lt;/author&gt;&lt;author&gt;Andrew Nelson&lt;/author&gt;&lt;author&gt;Timothy P. Roberts&lt;/author&gt;&lt;/authors&gt;&lt;/contributors&gt;&lt;titles&gt;&lt;title&gt;MR Pulse Sequences: What Every Radiologist Wants to Know but Is Afraid to Ask&lt;/title&gt;&lt;secondary-title&gt;RadioGraphics&lt;/secondary-title&gt;&lt;/titles&gt;&lt;periodical&gt;&lt;full-title&gt;RadioGraphics&lt;/full-title&gt;&lt;/periodical&gt;&lt;pages&gt;513-537&lt;/pages&gt;&lt;volume&gt;26&lt;/volume&gt;&lt;number&gt;2&lt;/number&gt;&lt;keywords&gt;&lt;keyword&gt;ADC = apparent diffusion coefficient,FLAIR = fluid-attenuated inversion recovery,GRE = gradient echo,MOTSA = multiple overlapping thin-slab acquisitions,RF = radiofrequency,SAR = specific absorption rate,SE = spin echo,SSFP = steady-state free precessio&lt;/keyword&gt;&lt;/keywords&gt;&lt;dates&gt;&lt;year&gt;2006&lt;/year&gt;&lt;/dates&gt;&lt;accession-num&gt;16549614&lt;/accession-num&gt;&lt;urls&gt;&lt;related-urls&gt;&lt;url&gt;https://pubs.rsna.org/doi/abs/10.1148/rg.262055063&lt;/url&gt;&lt;/related-urls&gt;&lt;/urls&gt;&lt;electronic-resource-num&gt;10.1148/rg.262055063&lt;/electronic-resource-num&gt;&lt;/record&gt;&lt;/Cite&gt;&lt;/EndNote&gt;</w:instrText>
+      </w:r>
+      <w:r>
+        <w:rPr>
+          <w:rFonts w:ascii="Arial" w:hAnsi="Arial" w:cs="Arial"/>
+          <w:sz w:val="24"/>
+          <w:szCs w:val="24"/>
+        </w:rPr>
+        <w:fldChar w:fldCharType="separate"/>
+      </w:r>
+      <w:r>
+        <w:rPr>
+          <w:rFonts w:ascii="Arial" w:hAnsi="Arial" w:cs="Arial"/>
+          <w:noProof/>
+          <w:sz w:val="24"/>
+          <w:szCs w:val="24"/>
+        </w:rPr>
+        <w:t>(15)</w:t>
+      </w:r>
+      <w:r>
+        <w:rPr>
+          <w:rFonts w:ascii="Arial" w:hAnsi="Arial" w:cs="Arial"/>
+          <w:sz w:val="24"/>
+          <w:szCs w:val="24"/>
+        </w:rPr>
+        <w:fldChar w:fldCharType="end"/>
       </w:r>
       <w:r>
         <w:rPr>
@@ -913,16 +2274,7 @@
           <w:sz w:val="24"/>
           <w:szCs w:val="24"/>
         </w:rPr>
-        <w:t xml:space="preserve">– brain tissue surrounding the </w:t>
-      </w:r>
-      <w:r>
-        <w:rPr>
-          <w:rFonts w:ascii="Arial" w:hAnsi="Arial" w:cs="Arial"/>
-          <w:sz w:val="24"/>
-          <w:szCs w:val="24"/>
-        </w:rPr>
-        <w:lastRenderedPageBreak/>
-        <w:t>tumor that is affected by it</w:t>
+        <w:t>– brain tissue surrounding the tumor that is affected by it</w:t>
       </w:r>
       <w:r>
         <w:rPr>
@@ -996,409 +2348,185 @@
     </w:p>
     <w:p>
       <w:pPr>
+        <w:keepNext/>
+      </w:pPr>
+      <w:r>
+        <w:rPr>
+          <w:rFonts w:ascii="Arial" w:hAnsi="Arial" w:cs="Arial"/>
+          <w:noProof/>
+          <w:sz w:val="24"/>
+          <w:szCs w:val="24"/>
+        </w:rPr>
+        <w:drawing>
+          <wp:inline distT="0" distB="0" distL="0" distR="0" wp14:anchorId="3DE4FBAF" wp14:editId="03454F73">
+            <wp:extent cx="5943600" cy="1267460"/>
+            <wp:effectExtent l="0" t="0" r="0" b="8890"/>
+            <wp:docPr id="1" name="Picture 1" descr="Chart&#10;&#10;Description automatically generated"/>
+            <wp:cNvGraphicFramePr>
+              <a:graphicFrameLocks xmlns:a="http://schemas.openxmlformats.org/drawingml/2006/main" noChangeAspect="1"/>
+            </wp:cNvGraphicFramePr>
+            <a:graphic xmlns:a="http://schemas.openxmlformats.org/drawingml/2006/main">
+              <a:graphicData uri="http://schemas.openxmlformats.org/drawingml/2006/picture">
+                <pic:pic xmlns:pic="http://schemas.openxmlformats.org/drawingml/2006/picture">
+                  <pic:nvPicPr>
+                    <pic:cNvPr id="1" name="Picture 1" descr="Chart&#10;&#10;Description automatically generated"/>
+                    <pic:cNvPicPr/>
+                  </pic:nvPicPr>
+                  <pic:blipFill>
+                    <a:blip r:embed="rId6">
+                      <a:extLst>
+                        <a:ext uri="{28A0092B-C50C-407E-A947-70E740481C1C}">
+                          <a14:useLocalDpi xmlns:a14="http://schemas.microsoft.com/office/drawing/2010/main" val="0"/>
+                        </a:ext>
+                      </a:extLst>
+                    </a:blip>
+                    <a:stretch>
+                      <a:fillRect/>
+                    </a:stretch>
+                  </pic:blipFill>
+                  <pic:spPr>
+                    <a:xfrm>
+                      <a:off x="0" y="0"/>
+                      <a:ext cx="5943600" cy="1267460"/>
+                    </a:xfrm>
+                    <a:prstGeom prst="rect">
+                      <a:avLst/>
+                    </a:prstGeom>
+                  </pic:spPr>
+                </pic:pic>
+              </a:graphicData>
+            </a:graphic>
+          </wp:inline>
+        </w:drawing>
+      </w:r>
+    </w:p>
+    <w:p>
+      <w:pPr>
+        <w:pStyle w:val="Caption"/>
+        <w:rPr>
+          <w:rFonts w:ascii="Arial" w:hAnsi="Arial" w:cs="Arial"/>
+          <w:color w:val="auto"/>
+          <w:sz w:val="24"/>
+          <w:szCs w:val="24"/>
+        </w:rPr>
+      </w:pPr>
+      <w:r>
         <w:rPr>
           <w:rFonts w:ascii="Arial" w:hAnsi="Arial" w:cs="Arial"/>
           <w:b/>
           <w:bCs/>
-          <w:sz w:val="24"/>
-          <w:szCs w:val="24"/>
-        </w:rPr>
-      </w:pPr>
+          <w:color w:val="auto"/>
+          <w:sz w:val="24"/>
+          <w:szCs w:val="24"/>
+        </w:rPr>
+        <w:t xml:space="preserve">Figure </w:t>
+      </w:r>
       <w:r>
         <w:rPr>
           <w:rFonts w:ascii="Arial" w:hAnsi="Arial" w:cs="Arial"/>
           <w:b/>
           <w:bCs/>
-          <w:sz w:val="24"/>
-          <w:szCs w:val="24"/>
-        </w:rPr>
-        <w:t>Methods</w:t>
-      </w:r>
-    </w:p>
-    <w:p>
-      <w:pPr>
-        <w:rPr>
-          <w:rFonts w:ascii="Arial" w:hAnsi="Arial" w:cs="Arial"/>
-          <w:sz w:val="24"/>
-          <w:szCs w:val="24"/>
-        </w:rPr>
-      </w:pPr>
-      <w:r>
-        <w:rPr>
-          <w:rFonts w:ascii="Arial" w:hAnsi="Arial" w:cs="Arial"/>
-          <w:sz w:val="24"/>
-          <w:szCs w:val="24"/>
-        </w:rPr>
-        <w:t xml:space="preserve">Since we did not have </w:t>
-      </w:r>
-    </w:p>
-    <w:p>
-      <w:pPr>
-        <w:rPr>
-          <w:rFonts w:ascii="Arial" w:hAnsi="Arial" w:cs="Arial"/>
-          <w:sz w:val="24"/>
-          <w:szCs w:val="24"/>
-        </w:rPr>
-      </w:pPr>
-      <w:r>
-        <w:rPr>
-          <w:rFonts w:ascii="Arial" w:hAnsi="Arial" w:cs="Arial"/>
-          <w:sz w:val="24"/>
-          <w:szCs w:val="24"/>
-        </w:rPr>
-        <w:t xml:space="preserve">We used </w:t>
-      </w:r>
-      <w:r>
-        <w:rPr>
-          <w:rFonts w:ascii="Arial" w:hAnsi="Arial" w:cs="Arial"/>
-          <w:sz w:val="24"/>
-          <w:szCs w:val="24"/>
-        </w:rPr>
-        <w:t>Deep Learning Methods specialized in the class of problems known as Semantic image Segmentation. In semantic segmentation, our goal is to classify each pixel in the input image. We will segment each pixel in the MRI scan to be either gadolinium-enhancing tumor (ET — label 4), the peritumoral edematous/invaded tissue (ED — label 2), the necrotic tumor core (NCR — label 1), and any not belong to the previous three, which is unaffected brain tissue. The architecture of the neural network will be that of a U-Net.</w:t>
-      </w:r>
-    </w:p>
-    <w:p>
-      <w:pPr>
-        <w:rPr>
-          <w:rFonts w:ascii="Arial" w:hAnsi="Arial" w:cs="Arial"/>
-          <w:sz w:val="24"/>
-          <w:szCs w:val="24"/>
-        </w:rPr>
-      </w:pPr>
-      <w:r>
-        <w:rPr>
-          <w:rFonts w:ascii="Arial" w:hAnsi="Arial" w:cs="Arial"/>
-          <w:sz w:val="24"/>
-          <w:szCs w:val="24"/>
-        </w:rPr>
-        <w:t>This resembles an encoder-decoder network where the first half of the network is a series of</w:t>
-      </w:r>
-      <w:r>
-        <w:rPr>
-          <w:rFonts w:ascii="Arial" w:hAnsi="Arial" w:cs="Arial"/>
-          <w:sz w:val="24"/>
-          <w:szCs w:val="24"/>
-        </w:rPr>
-        <w:t xml:space="preserve"> </w:t>
-      </w:r>
-      <w:r>
-        <w:rPr>
-          <w:rFonts w:ascii="Arial" w:hAnsi="Arial" w:cs="Arial"/>
-          <w:sz w:val="24"/>
-          <w:szCs w:val="24"/>
-        </w:rPr>
-        <w:t>convolutional layers that decrease the size of the image after each layer while increasing the number of</w:t>
-      </w:r>
-      <w:r>
-        <w:rPr>
-          <w:rFonts w:ascii="Arial" w:hAnsi="Arial" w:cs="Arial"/>
-          <w:sz w:val="24"/>
-          <w:szCs w:val="24"/>
-        </w:rPr>
-        <w:t xml:space="preserve"> </w:t>
-      </w:r>
-      <w:r>
-        <w:rPr>
-          <w:rFonts w:ascii="Arial" w:hAnsi="Arial" w:cs="Arial"/>
-          <w:sz w:val="24"/>
-          <w:szCs w:val="24"/>
-        </w:rPr>
-        <w:t>channels, culminating into a single dense layer composed of many channels and 1 pixel. The second half</w:t>
-      </w:r>
-      <w:r>
-        <w:rPr>
-          <w:rFonts w:ascii="Arial" w:hAnsi="Arial" w:cs="Arial"/>
-          <w:sz w:val="24"/>
-          <w:szCs w:val="24"/>
-        </w:rPr>
-        <w:t xml:space="preserve"> </w:t>
-      </w:r>
-      <w:r>
-        <w:rPr>
-          <w:rFonts w:ascii="Arial" w:hAnsi="Arial" w:cs="Arial"/>
-          <w:sz w:val="24"/>
-          <w:szCs w:val="24"/>
-        </w:rPr>
-        <w:t>of the network converts this dense layer back to an image of the dimension as that of the input image, but</w:t>
-      </w:r>
-      <w:r>
-        <w:rPr>
-          <w:rFonts w:ascii="Arial" w:hAnsi="Arial" w:cs="Arial"/>
-          <w:sz w:val="24"/>
-          <w:szCs w:val="24"/>
-        </w:rPr>
-        <w:t xml:space="preserve"> </w:t>
-      </w:r>
-      <w:r>
-        <w:rPr>
-          <w:rFonts w:ascii="Arial" w:hAnsi="Arial" w:cs="Arial"/>
-          <w:sz w:val="24"/>
-          <w:szCs w:val="24"/>
-        </w:rPr>
-        <w:t>with the number of channels equal to the number of possible output classes. Thus, the final output will</w:t>
-      </w:r>
-      <w:r>
-        <w:rPr>
-          <w:rFonts w:ascii="Arial" w:hAnsi="Arial" w:cs="Arial"/>
-          <w:sz w:val="24"/>
-          <w:szCs w:val="24"/>
-        </w:rPr>
-        <w:t xml:space="preserve"> </w:t>
-      </w:r>
-      <w:r>
-        <w:rPr>
-          <w:rFonts w:ascii="Arial" w:hAnsi="Arial" w:cs="Arial"/>
-          <w:sz w:val="24"/>
-          <w:szCs w:val="24"/>
-        </w:rPr>
-        <w:t>represent the probabilities of each pixel belonging to each of the classes. Since we cannot expect the</w:t>
-      </w:r>
-      <w:r>
-        <w:rPr>
-          <w:rFonts w:ascii="Arial" w:hAnsi="Arial" w:cs="Arial"/>
-          <w:sz w:val="24"/>
-          <w:szCs w:val="24"/>
-        </w:rPr>
-        <w:t xml:space="preserve"> </w:t>
-      </w:r>
-      <w:r>
-        <w:rPr>
-          <w:rFonts w:ascii="Arial" w:hAnsi="Arial" w:cs="Arial"/>
-          <w:sz w:val="24"/>
-          <w:szCs w:val="24"/>
-        </w:rPr>
-        <w:t>encoder-decoder mechanism to accurately form borders at the pixel-level, we add skip layer connections</w:t>
-      </w:r>
-      <w:r>
-        <w:rPr>
-          <w:rFonts w:ascii="Arial" w:hAnsi="Arial" w:cs="Arial"/>
-          <w:sz w:val="24"/>
-          <w:szCs w:val="24"/>
-        </w:rPr>
-        <w:t xml:space="preserve"> </w:t>
-      </w:r>
-      <w:r>
-        <w:rPr>
-          <w:rFonts w:ascii="Arial" w:hAnsi="Arial" w:cs="Arial"/>
-          <w:sz w:val="24"/>
-          <w:szCs w:val="24"/>
-        </w:rPr>
-        <w:t>connecting across the “U” to guide the formation of pixel-level outputs.</w:t>
-      </w:r>
-    </w:p>
-    <w:p>
-      <w:pPr>
-        <w:rPr>
-          <w:rFonts w:ascii="Arial" w:hAnsi="Arial" w:cs="Arial"/>
-          <w:sz w:val="24"/>
-          <w:szCs w:val="24"/>
-        </w:rPr>
-      </w:pPr>
-      <w:r>
-        <w:rPr>
-          <w:rFonts w:ascii="Arial" w:hAnsi="Arial" w:cs="Arial"/>
-          <w:sz w:val="24"/>
-          <w:szCs w:val="24"/>
-        </w:rPr>
-        <w:t>We plan to train these models on Google-Colab to take advantage of the free GPUs. We may need to</w:t>
-      </w:r>
-      <w:r>
-        <w:rPr>
-          <w:rFonts w:ascii="Arial" w:hAnsi="Arial" w:cs="Arial"/>
-          <w:sz w:val="24"/>
-          <w:szCs w:val="24"/>
-        </w:rPr>
-        <w:t xml:space="preserve"> </w:t>
-      </w:r>
-      <w:r>
-        <w:rPr>
-          <w:rFonts w:ascii="Arial" w:hAnsi="Arial" w:cs="Arial"/>
-          <w:sz w:val="24"/>
-          <w:szCs w:val="24"/>
-        </w:rPr>
-        <w:t>explore other computational resource offerings if the free-tier of Google Colab does not fit our needs. We</w:t>
-      </w:r>
-      <w:r>
-        <w:rPr>
-          <w:rFonts w:ascii="Arial" w:hAnsi="Arial" w:cs="Arial"/>
-          <w:sz w:val="24"/>
-          <w:szCs w:val="24"/>
-        </w:rPr>
-        <w:t xml:space="preserve"> </w:t>
-      </w:r>
-      <w:r>
-        <w:rPr>
-          <w:rFonts w:ascii="Arial" w:hAnsi="Arial" w:cs="Arial"/>
-          <w:sz w:val="24"/>
-          <w:szCs w:val="24"/>
-        </w:rPr>
-        <w:t>will be taking advantage of the well-established deep learning framework Tensorflow. We will also be</w:t>
-      </w:r>
-      <w:r>
-        <w:rPr>
-          <w:rFonts w:ascii="Arial" w:hAnsi="Arial" w:cs="Arial"/>
-          <w:sz w:val="24"/>
-          <w:szCs w:val="24"/>
-        </w:rPr>
-        <w:t xml:space="preserve"> </w:t>
-      </w:r>
-      <w:r>
-        <w:rPr>
-          <w:rFonts w:ascii="Arial" w:hAnsi="Arial" w:cs="Arial"/>
-          <w:sz w:val="24"/>
-          <w:szCs w:val="24"/>
-        </w:rPr>
-        <w:t>looking into transfer learning to leverage the power of existing models trained on larger datasets.</w:t>
-      </w:r>
-    </w:p>
-    <w:p>
-      <w:pPr>
-        <w:rPr>
-          <w:rFonts w:ascii="Arial" w:hAnsi="Arial" w:cs="Arial"/>
-          <w:sz w:val="24"/>
-          <w:szCs w:val="24"/>
-        </w:rPr>
-      </w:pPr>
-    </w:p>
-    <w:p>
-      <w:pPr>
-        <w:rPr>
-          <w:rFonts w:ascii="Arial" w:hAnsi="Arial" w:cs="Arial"/>
-          <w:sz w:val="24"/>
-          <w:szCs w:val="24"/>
-        </w:rPr>
-      </w:pPr>
-      <w:r>
-        <w:rPr>
-          <w:rFonts w:ascii="Arial" w:hAnsi="Arial" w:cs="Arial"/>
-          <w:sz w:val="24"/>
-          <w:szCs w:val="24"/>
-        </w:rPr>
-        <w:t xml:space="preserve">Evaluation will be done on a split off the validation set (80/20% split) using the same methods as the BraST challenge applies to the submissions that they receive which are </w:t>
-      </w:r>
-      <w:r>
-        <w:rPr>
-          <w:rFonts w:ascii="Arial" w:hAnsi="Arial" w:cs="Arial"/>
-          <w:sz w:val="24"/>
-          <w:szCs w:val="24"/>
-        </w:rPr>
-        <w:t xml:space="preserve">the "Dice Similarity Coefficient", and the "Hausdorff distance (95%)". </w:t>
-      </w:r>
-    </w:p>
-    <w:p>
-      <w:pPr>
+          <w:color w:val="auto"/>
+          <w:sz w:val="24"/>
+          <w:szCs w:val="24"/>
+        </w:rPr>
+        <w:fldChar w:fldCharType="begin"/>
+      </w:r>
+      <w:r>
         <w:rPr>
           <w:rFonts w:ascii="Arial" w:hAnsi="Arial" w:cs="Arial"/>
           <w:b/>
           <w:bCs/>
-          <w:sz w:val="24"/>
-          <w:szCs w:val="24"/>
-        </w:rPr>
-      </w:pPr>
+          <w:color w:val="auto"/>
+          <w:sz w:val="24"/>
+          <w:szCs w:val="24"/>
+        </w:rPr>
+        <w:instrText xml:space="preserve"> SEQ Figure \* ARABIC </w:instrText>
+      </w:r>
       <w:r>
         <w:rPr>
           <w:rFonts w:ascii="Arial" w:hAnsi="Arial" w:cs="Arial"/>
           <w:b/>
           <w:bCs/>
-          <w:sz w:val="24"/>
-          <w:szCs w:val="24"/>
-        </w:rPr>
-        <w:t>Results</w:t>
-      </w:r>
-    </w:p>
-    <w:p>
-      <w:pPr>
-        <w:rPr>
-          <w:rFonts w:ascii="Arial" w:hAnsi="Arial" w:cs="Arial"/>
-          <w:sz w:val="24"/>
-          <w:szCs w:val="24"/>
-        </w:rPr>
-      </w:pPr>
-      <w:r>
-        <w:rPr>
-          <w:rFonts w:ascii="Arial" w:hAnsi="Arial" w:cs="Arial"/>
-          <w:sz w:val="24"/>
-          <w:szCs w:val="24"/>
-        </w:rPr>
-        <w:t>We were able to implement a neural network based on … that performed … at segmenting the enhancing tumor tissue, … at segmenting the tumoral necrosis zone and … at segmenting the edema zone.</w:t>
-      </w:r>
-    </w:p>
-    <w:p>
-      <w:pPr>
+          <w:color w:val="auto"/>
+          <w:sz w:val="24"/>
+          <w:szCs w:val="24"/>
+        </w:rPr>
+        <w:fldChar w:fldCharType="separate"/>
+      </w:r>
+      <w:r>
         <w:rPr>
           <w:rFonts w:ascii="Arial" w:hAnsi="Arial" w:cs="Arial"/>
           <w:b/>
           <w:bCs/>
-          <w:sz w:val="24"/>
-          <w:szCs w:val="24"/>
-        </w:rPr>
-      </w:pPr>
+          <w:noProof/>
+          <w:color w:val="auto"/>
+          <w:sz w:val="24"/>
+          <w:szCs w:val="24"/>
+        </w:rPr>
+        <w:t>1</w:t>
+      </w:r>
       <w:r>
         <w:rPr>
           <w:rFonts w:ascii="Arial" w:hAnsi="Arial" w:cs="Arial"/>
           <w:b/>
           <w:bCs/>
-          <w:sz w:val="24"/>
-          <w:szCs w:val="24"/>
-        </w:rPr>
-        <w:t>Conclusions</w:t>
-      </w:r>
-    </w:p>
-    <w:p>
-      <w:pPr>
-        <w:rPr>
-          <w:rFonts w:ascii="Arial" w:hAnsi="Arial" w:cs="Arial"/>
-          <w:sz w:val="24"/>
-          <w:szCs w:val="24"/>
-        </w:rPr>
-      </w:pPr>
-      <w:r>
-        <w:rPr>
-          <w:rFonts w:ascii="Arial" w:hAnsi="Arial" w:cs="Arial"/>
-          <w:sz w:val="24"/>
-          <w:szCs w:val="24"/>
-        </w:rPr>
-        <w:lastRenderedPageBreak/>
-        <w:t xml:space="preserve">Our computer vision project was a </w:t>
-      </w:r>
-      <w:r>
-        <w:rPr>
-          <w:rFonts w:ascii="Arial" w:hAnsi="Arial" w:cs="Arial"/>
-          <w:color w:val="FF0000"/>
-          <w:sz w:val="24"/>
-          <w:szCs w:val="24"/>
-        </w:rPr>
-        <w:t xml:space="preserve">full/partial </w:t>
-      </w:r>
-      <w:r>
-        <w:rPr>
-          <w:rFonts w:ascii="Arial" w:hAnsi="Arial" w:cs="Arial"/>
-          <w:sz w:val="24"/>
-          <w:szCs w:val="24"/>
-        </w:rPr>
-        <w:t>success in segmenting glioblastoma multiforme from clinical MRI scans.</w:t>
-      </w:r>
-    </w:p>
-    <w:p>
-      <w:pPr>
-        <w:rPr>
-          <w:rFonts w:ascii="Arial" w:hAnsi="Arial" w:cs="Arial"/>
-          <w:sz w:val="24"/>
-          <w:szCs w:val="24"/>
-        </w:rPr>
-      </w:pPr>
-    </w:p>
-    <w:p>
-      <w:pPr>
+          <w:color w:val="auto"/>
+          <w:sz w:val="24"/>
+          <w:szCs w:val="24"/>
+        </w:rPr>
+        <w:fldChar w:fldCharType="end"/>
+      </w:r>
+      <w:r>
         <w:rPr>
           <w:rFonts w:ascii="Arial" w:hAnsi="Arial" w:cs="Arial"/>
           <w:b/>
           <w:bCs/>
-          <w:sz w:val="24"/>
-          <w:szCs w:val="24"/>
-        </w:rPr>
-      </w:pPr>
-      <w:r>
+          <w:color w:val="auto"/>
+          <w:sz w:val="24"/>
+          <w:szCs w:val="24"/>
+        </w:rPr>
+        <w:t>:</w:t>
+      </w:r>
+      <w:r>
+        <w:rPr>
+          <w:rFonts w:ascii="Arial" w:hAnsi="Arial" w:cs="Arial"/>
+          <w:color w:val="auto"/>
+          <w:sz w:val="24"/>
+          <w:szCs w:val="24"/>
+        </w:rPr>
+        <w:t xml:space="preserve"> Demonstrates the </w:t>
+      </w:r>
+      <w:r>
+        <w:rPr>
+          <w:rFonts w:ascii="Arial" w:hAnsi="Arial" w:cs="Arial"/>
+          <w:color w:val="auto"/>
+          <w:sz w:val="24"/>
+          <w:szCs w:val="24"/>
+        </w:rPr>
+        <w:t>visualization</w:t>
+      </w:r>
+      <w:r>
+        <w:rPr>
+          <w:rFonts w:ascii="Arial" w:hAnsi="Arial" w:cs="Arial"/>
+          <w:color w:val="auto"/>
+          <w:sz w:val="24"/>
+          <w:szCs w:val="24"/>
+        </w:rPr>
+        <w:t xml:space="preserve"> of our data.</w:t>
+      </w:r>
+      <w:r>
+        <w:rPr>
+          <w:rFonts w:ascii="Arial" w:hAnsi="Arial" w:cs="Arial"/>
+          <w:color w:val="auto"/>
+          <w:sz w:val="24"/>
+          <w:szCs w:val="24"/>
+        </w:rPr>
+        <w:t xml:space="preserve"> The T1 sequence shows anatomical detail and serves as the comparison for the ce (= contrast enhanced) sequence, which is acquired after all the other sequences post i.v. injection of gadolinium-based contrast material. The T2 and Flair sequences are more fluid weighted and show the edema surrounding the tumor well. Our labels (seg) are also shown, with label 4 (enhancing tumor) in yellow, label 2 (edema zone) in turquoise and label 1 (necrosis zone) in dark blue. All healthy brain tissue (label 0) is purple like the background.</w:t>
+      </w:r>
+    </w:p>
+    <w:p>
+      <w:pPr>
         <w:rPr>
           <w:rFonts w:ascii="Arial" w:hAnsi="Arial" w:cs="Arial"/>
           <w:b/>
@@ -1406,87 +2534,8 @@
           <w:sz w:val="24"/>
           <w:szCs w:val="24"/>
         </w:rPr>
-        <w:t>Roles</w:t>
-      </w:r>
-    </w:p>
-    <w:p>
-      <w:pPr>
-        <w:rPr>
-          <w:rFonts w:ascii="Arial" w:hAnsi="Arial" w:cs="Arial"/>
-          <w:sz w:val="24"/>
-          <w:szCs w:val="24"/>
-        </w:rPr>
-      </w:pPr>
-      <w:r>
-        <w:rPr>
-          <w:rFonts w:ascii="Arial" w:hAnsi="Arial" w:cs="Arial"/>
-          <w:sz w:val="24"/>
-          <w:szCs w:val="24"/>
-        </w:rPr>
-        <w:t xml:space="preserve">Tego Chang: programming neural network for segmentation of brain tumors </w:t>
-      </w:r>
-    </w:p>
-    <w:p>
-      <w:pPr>
-        <w:rPr>
-          <w:rFonts w:ascii="Arial" w:hAnsi="Arial" w:cs="Arial"/>
-          <w:sz w:val="24"/>
-          <w:szCs w:val="24"/>
-        </w:rPr>
-      </w:pPr>
-      <w:r>
-        <w:rPr>
-          <w:rFonts w:ascii="Arial" w:hAnsi="Arial" w:cs="Arial"/>
-          <w:sz w:val="24"/>
-          <w:szCs w:val="24"/>
-        </w:rPr>
-        <w:t xml:space="preserve">Jaya Kahn: programming neural network for segmentation of brain tumors </w:t>
-      </w:r>
-    </w:p>
-    <w:p>
-      <w:pPr>
-        <w:rPr>
-          <w:rFonts w:ascii="Arial" w:hAnsi="Arial" w:cs="Arial"/>
-          <w:sz w:val="24"/>
-          <w:szCs w:val="24"/>
-        </w:rPr>
-      </w:pPr>
-      <w:r>
-        <w:rPr>
-          <w:rFonts w:ascii="Arial" w:hAnsi="Arial" w:cs="Arial"/>
-          <w:sz w:val="24"/>
-          <w:szCs w:val="24"/>
-        </w:rPr>
-        <w:t xml:space="preserve">Satvik Kishore: programming neural network for segmentation of brain tumors </w:t>
-      </w:r>
-    </w:p>
-    <w:p>
-      <w:pPr>
-        <w:rPr>
-          <w:rFonts w:ascii="Arial" w:hAnsi="Arial" w:cs="Arial"/>
-          <w:sz w:val="24"/>
-          <w:szCs w:val="24"/>
-        </w:rPr>
-      </w:pPr>
-      <w:r>
-        <w:rPr>
-          <w:rFonts w:ascii="Arial" w:hAnsi="Arial" w:cs="Arial"/>
-          <w:sz w:val="24"/>
-          <w:szCs w:val="24"/>
-        </w:rPr>
-        <w:t>Fides Schwartz: accessing the dataset, providing domain knowledge about MRI imaging of glioblastoma multiforme, spot-checking segmentation experiments</w:t>
-      </w:r>
-      <w:r>
-        <w:rPr>
-          <w:rFonts w:ascii="Arial" w:hAnsi="Arial" w:cs="Arial"/>
-          <w:sz w:val="24"/>
-          <w:szCs w:val="24"/>
-        </w:rPr>
-        <w:t>, writing of final report</w:t>
-      </w:r>
-    </w:p>
-    <w:p>
-      <w:pPr>
+      </w:pPr>
+      <w:r>
         <w:rPr>
           <w:rFonts w:ascii="Arial" w:hAnsi="Arial" w:cs="Arial"/>
           <w:b/>
@@ -1494,7 +2543,163 @@
           <w:sz w:val="24"/>
           <w:szCs w:val="24"/>
         </w:rPr>
-      </w:pPr>
+        <w:t>Methods</w:t>
+      </w:r>
+    </w:p>
+    <w:p>
+      <w:pPr>
+        <w:rPr>
+          <w:rFonts w:ascii="Arial" w:hAnsi="Arial" w:cs="Arial"/>
+          <w:sz w:val="24"/>
+          <w:szCs w:val="24"/>
+        </w:rPr>
+      </w:pPr>
+      <w:r>
+        <w:rPr>
+          <w:rFonts w:ascii="Arial" w:hAnsi="Arial" w:cs="Arial"/>
+          <w:sz w:val="24"/>
+          <w:szCs w:val="24"/>
+        </w:rPr>
+        <w:t xml:space="preserve">We used </w:t>
+      </w:r>
+      <w:r>
+        <w:rPr>
+          <w:rFonts w:ascii="Arial" w:hAnsi="Arial" w:cs="Arial"/>
+          <w:sz w:val="24"/>
+          <w:szCs w:val="24"/>
+        </w:rPr>
+        <w:t>Deep Learning Methods specialized in the class of problems known as Semantic image Segmentation</w:t>
+      </w:r>
+      <w:r>
+        <w:rPr>
+          <w:rFonts w:ascii="Arial" w:hAnsi="Arial" w:cs="Arial"/>
+          <w:sz w:val="24"/>
+          <w:szCs w:val="24"/>
+        </w:rPr>
+        <w:t xml:space="preserve"> </w:t>
+      </w:r>
+      <w:r>
+        <w:rPr>
+          <w:rFonts w:ascii="Arial" w:hAnsi="Arial" w:cs="Arial"/>
+          <w:sz w:val="24"/>
+          <w:szCs w:val="24"/>
+        </w:rPr>
+        <w:fldChar w:fldCharType="begin"/>
+      </w:r>
+      <w:r>
+        <w:rPr>
+          <w:rFonts w:ascii="Arial" w:hAnsi="Arial" w:cs="Arial"/>
+          <w:sz w:val="24"/>
+          <w:szCs w:val="24"/>
+        </w:rPr>
+        <w:instrText xml:space="preserve"> ADDIN EN.CITE &lt;EndNote&gt;&lt;Cite&gt;&lt;Author&gt;Jordan&lt;/Author&gt;&lt;Year&gt;2022&lt;/Year&gt;&lt;RecNum&gt;222&lt;/RecNum&gt;&lt;DisplayText&gt;(16, 17)&lt;/DisplayText&gt;&lt;record&gt;&lt;rec-number&gt;222&lt;/rec-number&gt;&lt;foreign-keys&gt;&lt;key app="EN" db-id="saxtt520qtf9p7e52edxef58vvszfsp5vaee" timestamp="1649555069"&gt;222&lt;/key&gt;&lt;/foreign-keys&gt;&lt;ref-type name="Web Page"&gt;12&lt;/ref-type&gt;&lt;contributors&gt;&lt;authors&gt;&lt;author&gt;Jordan, Jeremy&lt;/author&gt;&lt;/authors&gt;&lt;/contributors&gt;&lt;titles&gt;&lt;title&gt;Semantic Segmentation&lt;/title&gt;&lt;/titles&gt;&lt;volume&gt;2022&lt;/volume&gt;&lt;number&gt;09 April&lt;/number&gt;&lt;dates&gt;&lt;year&gt;2022&lt;/year&gt;&lt;/dates&gt;&lt;urls&gt;&lt;related-urls&gt;&lt;url&gt;https://www.jeremyjordan.me/semantic-segmentation/ &lt;/url&gt;&lt;/related-urls&gt;&lt;/urls&gt;&lt;/record&gt;&lt;/Cite&gt;&lt;Cite&gt;&lt;Author&gt;Matcha&lt;/Author&gt;&lt;Year&gt;2021&lt;/Year&gt;&lt;RecNum&gt;223&lt;/RecNum&gt;&lt;record&gt;&lt;rec-number&gt;223&lt;/rec-number&gt;&lt;foreign-keys&gt;&lt;key app="EN" db-id="saxtt520qtf9p7e52edxef58vvszfsp5vaee" timestamp="1649555365"&gt;223&lt;/key&gt;&lt;/foreign-keys&gt;&lt;ref-type name="Web Page"&gt;12&lt;/ref-type&gt;&lt;contributors&gt;&lt;authors&gt;&lt;author&gt;Matcha, Chandra Naidu&lt;/author&gt;&lt;/authors&gt;&lt;/contributors&gt;&lt;titles&gt;&lt;title&gt;A 2021 Guide to Semantic Segmentation&lt;/title&gt;&lt;/titles&gt;&lt;volume&gt;2022&lt;/volume&gt;&lt;number&gt;09 of April&lt;/number&gt;&lt;dates&gt;&lt;year&gt;2021&lt;/year&gt;&lt;/dates&gt;&lt;urls&gt;&lt;related-urls&gt;&lt;url&gt;https://nanonets.com/blog/semantic-image-segmentation-2020/&lt;/url&gt;&lt;/related-urls&gt;&lt;/urls&gt;&lt;/record&gt;&lt;/Cite&gt;&lt;/EndNote&gt;</w:instrText>
+      </w:r>
+      <w:r>
+        <w:rPr>
+          <w:rFonts w:ascii="Arial" w:hAnsi="Arial" w:cs="Arial"/>
+          <w:sz w:val="24"/>
+          <w:szCs w:val="24"/>
+        </w:rPr>
+        <w:fldChar w:fldCharType="separate"/>
+      </w:r>
+      <w:r>
+        <w:rPr>
+          <w:rFonts w:ascii="Arial" w:hAnsi="Arial" w:cs="Arial"/>
+          <w:noProof/>
+          <w:sz w:val="24"/>
+          <w:szCs w:val="24"/>
+        </w:rPr>
+        <w:t>(16, 17)</w:t>
+      </w:r>
+      <w:r>
+        <w:rPr>
+          <w:rFonts w:ascii="Arial" w:hAnsi="Arial" w:cs="Arial"/>
+          <w:sz w:val="24"/>
+          <w:szCs w:val="24"/>
+        </w:rPr>
+        <w:fldChar w:fldCharType="end"/>
+      </w:r>
+      <w:r>
+        <w:rPr>
+          <w:rFonts w:ascii="Arial" w:hAnsi="Arial" w:cs="Arial"/>
+          <w:sz w:val="24"/>
+          <w:szCs w:val="24"/>
+        </w:rPr>
+        <w:t xml:space="preserve">. In semantic segmentation, </w:t>
+      </w:r>
+      <w:r>
+        <w:rPr>
+          <w:rFonts w:ascii="Arial" w:hAnsi="Arial" w:cs="Arial"/>
+          <w:sz w:val="24"/>
+          <w:szCs w:val="24"/>
+        </w:rPr>
+        <w:t xml:space="preserve">the </w:t>
+      </w:r>
+      <w:r>
+        <w:rPr>
+          <w:rFonts w:ascii="Arial" w:hAnsi="Arial" w:cs="Arial"/>
+          <w:sz w:val="24"/>
+          <w:szCs w:val="24"/>
+        </w:rPr>
+        <w:t>goal is to classify each pixel in the input image</w:t>
+      </w:r>
+      <w:r>
+        <w:rPr>
+          <w:rFonts w:ascii="Arial" w:hAnsi="Arial" w:cs="Arial"/>
+          <w:sz w:val="24"/>
+          <w:szCs w:val="24"/>
+        </w:rPr>
+        <w:t xml:space="preserve"> </w:t>
+      </w:r>
+      <w:r>
+        <w:rPr>
+          <w:rFonts w:ascii="Arial" w:hAnsi="Arial" w:cs="Arial"/>
+          <w:sz w:val="24"/>
+          <w:szCs w:val="24"/>
+        </w:rPr>
+        <w:fldChar w:fldCharType="begin"/>
+      </w:r>
+      <w:r>
+        <w:rPr>
+          <w:rFonts w:ascii="Arial" w:hAnsi="Arial" w:cs="Arial"/>
+          <w:sz w:val="24"/>
+          <w:szCs w:val="24"/>
+        </w:rPr>
+        <w:instrText xml:space="preserve"> ADDIN EN.CITE &lt;EndNote&gt;&lt;Cite&gt;&lt;Author&gt;Wang&lt;/Author&gt;&lt;Year&gt;2018&lt;/Year&gt;&lt;RecNum&gt;224&lt;/RecNum&gt;&lt;DisplayText&gt;(18, 19)&lt;/DisplayText&gt;&lt;record&gt;&lt;rec-number&gt;224&lt;/rec-number&gt;&lt;foreign-keys&gt;&lt;key app="EN" db-id="saxtt520qtf9p7e52edxef58vvszfsp5vaee" timestamp="1649555474"&gt;224&lt;/key&gt;&lt;/foreign-keys&gt;&lt;ref-type name="Conference Proceedings"&gt;10&lt;/ref-type&gt;&lt;contributors&gt;&lt;authors&gt;&lt;author&gt;P. Wang&lt;/author&gt;&lt;author&gt;P. Chen&lt;/author&gt;&lt;author&gt;Y. Yuan&lt;/author&gt;&lt;author&gt;D. Liu&lt;/author&gt;&lt;author&gt;Z. Huang&lt;/author&gt;&lt;author&gt;X. Hou&lt;/author&gt;&lt;author&gt;G. Cottrell&lt;/author&gt;&lt;/authors&gt;&lt;/contributors&gt;&lt;titles&gt;&lt;title&gt;Understanding Convolution for Semantic Segmentation&lt;/title&gt;&lt;secondary-title&gt;2018 IEEE Winter Conference on Applications of Computer Vision (WACV)&lt;/secondary-title&gt;&lt;alt-title&gt;2018 IEEE Winter Conference on Applications of Computer Vision (WACV)&lt;/alt-title&gt;&lt;/titles&gt;&lt;pages&gt;1451-1460&lt;/pages&gt;&lt;dates&gt;&lt;year&gt;2018&lt;/year&gt;&lt;pub-dates&gt;&lt;date&gt;12-15 March 2018&lt;/date&gt;&lt;/pub-dates&gt;&lt;/dates&gt;&lt;urls&gt;&lt;/urls&gt;&lt;electronic-resource-num&gt;10.1109/WACV.2018.00163&lt;/electronic-resource-num&gt;&lt;/record&gt;&lt;/Cite&gt;&lt;Cite&gt;&lt;Author&gt;Garcia-Garcia&lt;/Author&gt;&lt;Year&gt;2017&lt;/Year&gt;&lt;RecNum&gt;225&lt;/RecNum&gt;&lt;record&gt;&lt;rec-number&gt;225&lt;/rec-number&gt;&lt;foreign-keys&gt;&lt;key app="EN" db-id="saxtt520qtf9p7e52edxef58vvszfsp5vaee" timestamp="1649555587"&gt;225&lt;/key&gt;&lt;/foreign-keys&gt;&lt;ref-type name="Journal Article"&gt;17&lt;/ref-type&gt;&lt;contributors&gt;&lt;authors&gt;&lt;author&gt;Garcia-Garcia, Alberto&lt;/author&gt;&lt;author&gt;Orts-Escolano, Sergio&lt;/author&gt;&lt;author&gt;Oprea, Sergiu&lt;/author&gt;&lt;author&gt;Villena-Martinez, Victor&lt;/author&gt;&lt;author&gt;Garcia-Rodriguez, Jose&lt;/author&gt;&lt;/authors&gt;&lt;/contributors&gt;&lt;titles&gt;&lt;title&gt;A review on deep learning techniques applied to semantic segmentation&lt;/title&gt;&lt;secondary-title&gt;arXiv preprint arXiv:1704.06857&lt;/secondary-title&gt;&lt;/titles&gt;&lt;periodical&gt;&lt;full-title&gt;arXiv preprint arXiv:1704.06857&lt;/full-title&gt;&lt;/periodical&gt;&lt;dates&gt;&lt;year&gt;2017&lt;/year&gt;&lt;/dates&gt;&lt;urls&gt;&lt;/urls&gt;&lt;/record&gt;&lt;/Cite&gt;&lt;/EndNote&gt;</w:instrText>
+      </w:r>
+      <w:r>
+        <w:rPr>
+          <w:rFonts w:ascii="Arial" w:hAnsi="Arial" w:cs="Arial"/>
+          <w:sz w:val="24"/>
+          <w:szCs w:val="24"/>
+        </w:rPr>
+        <w:fldChar w:fldCharType="separate"/>
+      </w:r>
+      <w:r>
+        <w:rPr>
+          <w:rFonts w:ascii="Arial" w:hAnsi="Arial" w:cs="Arial"/>
+          <w:noProof/>
+          <w:sz w:val="24"/>
+          <w:szCs w:val="24"/>
+        </w:rPr>
+        <w:t>(18, 19)</w:t>
+      </w:r>
+      <w:r>
+        <w:rPr>
+          <w:rFonts w:ascii="Arial" w:hAnsi="Arial" w:cs="Arial"/>
+          <w:sz w:val="24"/>
+          <w:szCs w:val="24"/>
+        </w:rPr>
+        <w:fldChar w:fldCharType="end"/>
+      </w:r>
+      <w:r>
+        <w:rPr>
+          <w:rFonts w:ascii="Arial" w:hAnsi="Arial" w:cs="Arial"/>
+          <w:sz w:val="24"/>
+          <w:szCs w:val="24"/>
+        </w:rPr>
+        <w:t xml:space="preserve">. We will segment each pixel in the MRI scan to be either gadolinium-enhancing tumor (ET — </w:t>
+      </w:r>
       <w:r>
         <w:rPr>
           <w:rFonts w:ascii="Arial" w:hAnsi="Arial" w:cs="Arial"/>
@@ -1503,67 +2708,1553 @@
           <w:sz w:val="24"/>
           <w:szCs w:val="24"/>
         </w:rPr>
+        <w:t>label 4</w:t>
+      </w:r>
+      <w:r>
+        <w:rPr>
+          <w:rFonts w:ascii="Arial" w:hAnsi="Arial" w:cs="Arial"/>
+          <w:sz w:val="24"/>
+          <w:szCs w:val="24"/>
+        </w:rPr>
+        <w:t xml:space="preserve">), the peritumoral edematous/invaded tissue (ED — </w:t>
+      </w:r>
+      <w:r>
+        <w:rPr>
+          <w:rFonts w:ascii="Arial" w:hAnsi="Arial" w:cs="Arial"/>
+          <w:b/>
+          <w:bCs/>
+          <w:sz w:val="24"/>
+          <w:szCs w:val="24"/>
+        </w:rPr>
+        <w:t>label 2</w:t>
+      </w:r>
+      <w:r>
+        <w:rPr>
+          <w:rFonts w:ascii="Arial" w:hAnsi="Arial" w:cs="Arial"/>
+          <w:sz w:val="24"/>
+          <w:szCs w:val="24"/>
+        </w:rPr>
+        <w:t xml:space="preserve">), the necrotic tumor core (NCR — </w:t>
+      </w:r>
+      <w:r>
+        <w:rPr>
+          <w:rFonts w:ascii="Arial" w:hAnsi="Arial" w:cs="Arial"/>
+          <w:b/>
+          <w:bCs/>
+          <w:sz w:val="24"/>
+          <w:szCs w:val="24"/>
+        </w:rPr>
+        <w:t>label 1</w:t>
+      </w:r>
+      <w:r>
+        <w:rPr>
+          <w:rFonts w:ascii="Arial" w:hAnsi="Arial" w:cs="Arial"/>
+          <w:sz w:val="24"/>
+          <w:szCs w:val="24"/>
+        </w:rPr>
+        <w:t xml:space="preserve">), and any </w:t>
+      </w:r>
+      <w:r>
+        <w:rPr>
+          <w:rFonts w:ascii="Arial" w:hAnsi="Arial" w:cs="Arial"/>
+          <w:sz w:val="24"/>
+          <w:szCs w:val="24"/>
+        </w:rPr>
+        <w:t xml:space="preserve">tissue </w:t>
+      </w:r>
+      <w:r>
+        <w:rPr>
+          <w:rFonts w:ascii="Arial" w:hAnsi="Arial" w:cs="Arial"/>
+          <w:sz w:val="24"/>
+          <w:szCs w:val="24"/>
+        </w:rPr>
+        <w:t>not belong</w:t>
+      </w:r>
+      <w:r>
+        <w:rPr>
+          <w:rFonts w:ascii="Arial" w:hAnsi="Arial" w:cs="Arial"/>
+          <w:sz w:val="24"/>
+          <w:szCs w:val="24"/>
+        </w:rPr>
+        <w:t>ing</w:t>
+      </w:r>
+      <w:r>
+        <w:rPr>
+          <w:rFonts w:ascii="Arial" w:hAnsi="Arial" w:cs="Arial"/>
+          <w:sz w:val="24"/>
+          <w:szCs w:val="24"/>
+        </w:rPr>
+        <w:t xml:space="preserve"> to the previous three, which is unaffected brain tissue. The architecture of the neural network </w:t>
+      </w:r>
+      <w:r>
+        <w:rPr>
+          <w:rFonts w:ascii="Arial" w:hAnsi="Arial" w:cs="Arial"/>
+          <w:sz w:val="24"/>
+          <w:szCs w:val="24"/>
+        </w:rPr>
+        <w:t>was</w:t>
+      </w:r>
+      <w:r>
+        <w:rPr>
+          <w:rFonts w:ascii="Arial" w:hAnsi="Arial" w:cs="Arial"/>
+          <w:sz w:val="24"/>
+          <w:szCs w:val="24"/>
+        </w:rPr>
+        <w:t xml:space="preserve"> a U-Net.</w:t>
+      </w:r>
+    </w:p>
+    <w:p>
+      <w:pPr>
+        <w:rPr>
+          <w:rFonts w:ascii="Arial" w:hAnsi="Arial" w:cs="Arial"/>
+          <w:sz w:val="24"/>
+          <w:szCs w:val="24"/>
+        </w:rPr>
+      </w:pPr>
+      <w:r>
+        <w:rPr>
+          <w:rFonts w:ascii="Arial" w:hAnsi="Arial" w:cs="Arial"/>
+          <w:sz w:val="24"/>
+          <w:szCs w:val="24"/>
+        </w:rPr>
+        <w:t>This resembles an encoder-decoder network where the first half of the network is a series of</w:t>
+      </w:r>
+      <w:r>
+        <w:rPr>
+          <w:rFonts w:ascii="Arial" w:hAnsi="Arial" w:cs="Arial"/>
+          <w:sz w:val="24"/>
+          <w:szCs w:val="24"/>
+        </w:rPr>
+        <w:t xml:space="preserve"> </w:t>
+      </w:r>
+      <w:r>
+        <w:rPr>
+          <w:rFonts w:ascii="Arial" w:hAnsi="Arial" w:cs="Arial"/>
+          <w:sz w:val="24"/>
+          <w:szCs w:val="24"/>
+        </w:rPr>
+        <w:t>convolutional layers that decrease the size of the image after each layer while increasing the number of</w:t>
+      </w:r>
+      <w:r>
+        <w:rPr>
+          <w:rFonts w:ascii="Arial" w:hAnsi="Arial" w:cs="Arial"/>
+          <w:sz w:val="24"/>
+          <w:szCs w:val="24"/>
+        </w:rPr>
+        <w:t xml:space="preserve"> </w:t>
+      </w:r>
+      <w:r>
+        <w:rPr>
+          <w:rFonts w:ascii="Arial" w:hAnsi="Arial" w:cs="Arial"/>
+          <w:sz w:val="24"/>
+          <w:szCs w:val="24"/>
+        </w:rPr>
+        <w:t>channels, culminating into a single dense layer composed of many channels and 1 pixel</w:t>
+      </w:r>
+      <w:r>
+        <w:rPr>
+          <w:rFonts w:ascii="Arial" w:hAnsi="Arial" w:cs="Arial"/>
+          <w:sz w:val="24"/>
+          <w:szCs w:val="24"/>
+        </w:rPr>
+        <w:t xml:space="preserve"> </w:t>
+      </w:r>
+      <w:r>
+        <w:rPr>
+          <w:rFonts w:ascii="Arial" w:hAnsi="Arial" w:cs="Arial"/>
+          <w:sz w:val="24"/>
+          <w:szCs w:val="24"/>
+        </w:rPr>
+        <w:fldChar w:fldCharType="begin"/>
+      </w:r>
+      <w:r>
+        <w:rPr>
+          <w:rFonts w:ascii="Arial" w:hAnsi="Arial" w:cs="Arial"/>
+          <w:sz w:val="24"/>
+          <w:szCs w:val="24"/>
+        </w:rPr>
+        <w:instrText xml:space="preserve"> ADDIN EN.CITE &lt;EndNote&gt;&lt;Cite&gt;&lt;Author&gt;Badrinarayanan&lt;/Author&gt;&lt;Year&gt;2015&lt;/Year&gt;&lt;RecNum&gt;228&lt;/RecNum&gt;&lt;DisplayText&gt;(20, 21)&lt;/DisplayText&gt;&lt;record&gt;&lt;rec-number&gt;228&lt;/rec-number&gt;&lt;foreign-keys&gt;&lt;key app="EN" db-id="saxtt520qtf9p7e52edxef58vvszfsp5vaee" timestamp="1649555987"&gt;228&lt;/key&gt;&lt;/foreign-keys&gt;&lt;ref-type name="Journal Article"&gt;17&lt;/ref-type&gt;&lt;contributors&gt;&lt;authors&gt;&lt;author&gt;Badrinarayanan, Vijay&lt;/author&gt;&lt;author&gt;Handa, Ankur&lt;/author&gt;&lt;author&gt;Cipolla, Roberto&lt;/author&gt;&lt;/authors&gt;&lt;/contributors&gt;&lt;titles&gt;&lt;title&gt;Segnet: A deep convolutional encoder-decoder architecture for robust semantic pixel-wise labelling&lt;/title&gt;&lt;secondary-title&gt;arXiv preprint arXiv:1505.07293&lt;/secondary-title&gt;&lt;/titles&gt;&lt;periodical&gt;&lt;full-title&gt;arXiv preprint arXiv:1505.07293&lt;/full-title&gt;&lt;/periodical&gt;&lt;dates&gt;&lt;year&gt;2015&lt;/year&gt;&lt;/dates&gt;&lt;urls&gt;&lt;/urls&gt;&lt;/record&gt;&lt;/Cite&gt;&lt;Cite&gt;&lt;Author&gt;Ye&lt;/Author&gt;&lt;Year&gt;2019&lt;/Year&gt;&lt;RecNum&gt;229&lt;/RecNum&gt;&lt;record&gt;&lt;rec-number&gt;229&lt;/rec-number&gt;&lt;foreign-keys&gt;&lt;key app="EN" db-id="saxtt520qtf9p7e52edxef58vvszfsp5vaee" timestamp="1649556014"&gt;229&lt;/key&gt;&lt;/foreign-keys&gt;&lt;ref-type name="Conference Proceedings"&gt;10&lt;/ref-type&gt;&lt;contributors&gt;&lt;authors&gt;&lt;author&gt;Ye, Jong Chul&lt;/author&gt;&lt;author&gt;Sung, Woon Kyoung&lt;/author&gt;&lt;/authors&gt;&lt;/contributors&gt;&lt;titles&gt;&lt;title&gt;Understanding geometry of encoder-decoder CNNs&lt;/title&gt;&lt;secondary-title&gt;International Conference on Machine Learning&lt;/secondary-title&gt;&lt;/titles&gt;&lt;pages&gt;7064-7073&lt;/pages&gt;&lt;dates&gt;&lt;year&gt;2019&lt;/year&gt;&lt;/dates&gt;&lt;publisher&gt;PMLR&lt;/publisher&gt;&lt;isbn&gt;2640-3498&lt;/isbn&gt;&lt;urls&gt;&lt;/urls&gt;&lt;/record&gt;&lt;/Cite&gt;&lt;/EndNote&gt;</w:instrText>
+      </w:r>
+      <w:r>
+        <w:rPr>
+          <w:rFonts w:ascii="Arial" w:hAnsi="Arial" w:cs="Arial"/>
+          <w:sz w:val="24"/>
+          <w:szCs w:val="24"/>
+        </w:rPr>
+        <w:fldChar w:fldCharType="separate"/>
+      </w:r>
+      <w:r>
+        <w:rPr>
+          <w:rFonts w:ascii="Arial" w:hAnsi="Arial" w:cs="Arial"/>
+          <w:noProof/>
+          <w:sz w:val="24"/>
+          <w:szCs w:val="24"/>
+        </w:rPr>
+        <w:t>(20, 21)</w:t>
+      </w:r>
+      <w:r>
+        <w:rPr>
+          <w:rFonts w:ascii="Arial" w:hAnsi="Arial" w:cs="Arial"/>
+          <w:sz w:val="24"/>
+          <w:szCs w:val="24"/>
+        </w:rPr>
+        <w:fldChar w:fldCharType="end"/>
+      </w:r>
+      <w:r>
+        <w:rPr>
+          <w:rFonts w:ascii="Arial" w:hAnsi="Arial" w:cs="Arial"/>
+          <w:sz w:val="24"/>
+          <w:szCs w:val="24"/>
+        </w:rPr>
+        <w:t>. The second half</w:t>
+      </w:r>
+      <w:r>
+        <w:rPr>
+          <w:rFonts w:ascii="Arial" w:hAnsi="Arial" w:cs="Arial"/>
+          <w:sz w:val="24"/>
+          <w:szCs w:val="24"/>
+        </w:rPr>
+        <w:t xml:space="preserve"> </w:t>
+      </w:r>
+      <w:r>
+        <w:rPr>
+          <w:rFonts w:ascii="Arial" w:hAnsi="Arial" w:cs="Arial"/>
+          <w:sz w:val="24"/>
+          <w:szCs w:val="24"/>
+        </w:rPr>
+        <w:t>of the network converts this dense layer back to an image of the dimension as that of the input image, but</w:t>
+      </w:r>
+      <w:r>
+        <w:rPr>
+          <w:rFonts w:ascii="Arial" w:hAnsi="Arial" w:cs="Arial"/>
+          <w:sz w:val="24"/>
+          <w:szCs w:val="24"/>
+        </w:rPr>
+        <w:t xml:space="preserve"> </w:t>
+      </w:r>
+      <w:r>
+        <w:rPr>
+          <w:rFonts w:ascii="Arial" w:hAnsi="Arial" w:cs="Arial"/>
+          <w:sz w:val="24"/>
+          <w:szCs w:val="24"/>
+        </w:rPr>
+        <w:t>with the number of channels equal to the number of possible output classes. Thus, the final output will</w:t>
+      </w:r>
+      <w:r>
+        <w:rPr>
+          <w:rFonts w:ascii="Arial" w:hAnsi="Arial" w:cs="Arial"/>
+          <w:sz w:val="24"/>
+          <w:szCs w:val="24"/>
+        </w:rPr>
+        <w:t xml:space="preserve"> </w:t>
+      </w:r>
+      <w:r>
+        <w:rPr>
+          <w:rFonts w:ascii="Arial" w:hAnsi="Arial" w:cs="Arial"/>
+          <w:sz w:val="24"/>
+          <w:szCs w:val="24"/>
+        </w:rPr>
+        <w:lastRenderedPageBreak/>
+        <w:t>represent the probabilities of each pixel belonging to each of the classes. Since we cannot expect the</w:t>
+      </w:r>
+      <w:r>
+        <w:rPr>
+          <w:rFonts w:ascii="Arial" w:hAnsi="Arial" w:cs="Arial"/>
+          <w:sz w:val="24"/>
+          <w:szCs w:val="24"/>
+        </w:rPr>
+        <w:t xml:space="preserve"> </w:t>
+      </w:r>
+      <w:r>
+        <w:rPr>
+          <w:rFonts w:ascii="Arial" w:hAnsi="Arial" w:cs="Arial"/>
+          <w:sz w:val="24"/>
+          <w:szCs w:val="24"/>
+        </w:rPr>
+        <w:t>encoder-decoder mechanism to accurately form borders at the pixel-level, we add skip layer connections</w:t>
+      </w:r>
+      <w:r>
+        <w:rPr>
+          <w:rFonts w:ascii="Arial" w:hAnsi="Arial" w:cs="Arial"/>
+          <w:sz w:val="24"/>
+          <w:szCs w:val="24"/>
+        </w:rPr>
+        <w:t xml:space="preserve"> </w:t>
+      </w:r>
+      <w:r>
+        <w:rPr>
+          <w:rFonts w:ascii="Arial" w:hAnsi="Arial" w:cs="Arial"/>
+          <w:sz w:val="24"/>
+          <w:szCs w:val="24"/>
+        </w:rPr>
+        <w:t>connecting across the “U” to guide the formation of pixel-level outputs</w:t>
+      </w:r>
+      <w:r>
+        <w:rPr>
+          <w:rFonts w:ascii="Arial" w:hAnsi="Arial" w:cs="Arial"/>
+          <w:sz w:val="24"/>
+          <w:szCs w:val="24"/>
+        </w:rPr>
+        <w:t xml:space="preserve"> </w:t>
+      </w:r>
+      <w:r>
+        <w:rPr>
+          <w:rFonts w:ascii="Arial" w:hAnsi="Arial" w:cs="Arial"/>
+          <w:sz w:val="24"/>
+          <w:szCs w:val="24"/>
+        </w:rPr>
+        <w:fldChar w:fldCharType="begin">
+          <w:fldData xml:space="preserve">PEVuZE5vdGU+PENpdGU+PEF1dGhvcj5CZWxsPC9BdXRob3I+PFllYXI+MjAxNjwvWWVhcj48UmVj
+TnVtPjIzMDwvUmVjTnVtPjxEaXNwbGF5VGV4dD4oMjItMjQpPC9EaXNwbGF5VGV4dD48cmVjb3Jk
+PjxyZWMtbnVtYmVyPjIzMDwvcmVjLW51bWJlcj48Zm9yZWlnbi1rZXlzPjxrZXkgYXBwPSJFTiIg
+ZGItaWQ9InNheHR0NTIwcXRmOXA3ZTUyZWR4ZWY1OHZ2c3pmc3A1dmFlZSIgdGltZXN0YW1wPSIx
+NjQ5NTU2MDg4Ij4yMzA8L2tleT48L2ZvcmVpZ24ta2V5cz48cmVmLXR5cGUgbmFtZT0iQ29uZmVy
+ZW5jZSBQcm9jZWVkaW5ncyI+MTA8L3JlZi10eXBlPjxjb250cmlidXRvcnM+PGF1dGhvcnM+PGF1
+dGhvcj5CZWxsLCBTZWFuPC9hdXRob3I+PGF1dGhvcj5aaXRuaWNrLCBDIExhd3JlbmNlPC9hdXRo
+b3I+PGF1dGhvcj5CYWxhLCBLYXZpdGE8L2F1dGhvcj48YXV0aG9yPkdpcnNoaWNrLCBSb3NzPC9h
+dXRob3I+PC9hdXRob3JzPjwvY29udHJpYnV0b3JzPjx0aXRsZXM+PHRpdGxlPkluc2lkZS1vdXRz
+aWRlIG5ldDogRGV0ZWN0aW5nIG9iamVjdHMgaW4gY29udGV4dCB3aXRoIHNraXAgcG9vbGluZyBh
+bmQgcmVjdXJyZW50IG5ldXJhbCBuZXR3b3JrczwvdGl0bGU+PHNlY29uZGFyeS10aXRsZT5Qcm9j
+ZWVkaW5ncyBvZiB0aGUgSUVFRSBjb25mZXJlbmNlIG9uIGNvbXB1dGVyIHZpc2lvbiBhbmQgcGF0
+dGVybiByZWNvZ25pdGlvbjwvc2Vjb25kYXJ5LXRpdGxlPjwvdGl0bGVzPjxwYWdlcz4yODc0LTI4
+ODM8L3BhZ2VzPjxkYXRlcz48eWVhcj4yMDE2PC95ZWFyPjwvZGF0ZXM+PHVybHM+PC91cmxzPjwv
+cmVjb3JkPjwvQ2l0ZT48Q2l0ZT48QXV0aG9yPk1hbzwvQXV0aG9yPjxZZWFyPjIwMTY8L1llYXI+
+PFJlY051bT4yMzE8L1JlY051bT48cmVjb3JkPjxyZWMtbnVtYmVyPjIzMTwvcmVjLW51bWJlcj48
+Zm9yZWlnbi1rZXlzPjxrZXkgYXBwPSJFTiIgZGItaWQ9InNheHR0NTIwcXRmOXA3ZTUyZWR4ZWY1
+OHZ2c3pmc3A1dmFlZSIgdGltZXN0YW1wPSIxNjQ5NTU2MTE1Ij4yMzE8L2tleT48L2ZvcmVpZ24t
+a2V5cz48cmVmLXR5cGUgbmFtZT0iSm91cm5hbCBBcnRpY2xlIj4xNzwvcmVmLXR5cGU+PGNvbnRy
+aWJ1dG9ycz48YXV0aG9ycz48YXV0aG9yPk1hbywgWGlhb2ppYW88L2F1dGhvcj48YXV0aG9yPlNo
+ZW4sIENodW5odWE8L2F1dGhvcj48YXV0aG9yPllhbmcsIFl1LUJpbjwvYXV0aG9yPjwvYXV0aG9y
+cz48L2NvbnRyaWJ1dG9ycz48dGl0bGVzPjx0aXRsZT5JbWFnZSByZXN0b3JhdGlvbiB1c2luZyB2
+ZXJ5IGRlZXAgY29udm9sdXRpb25hbCBlbmNvZGVyLWRlY29kZXIgbmV0d29ya3Mgd2l0aCBzeW1t
+ZXRyaWMgc2tpcCBjb25uZWN0aW9uczwvdGl0bGU+PHNlY29uZGFyeS10aXRsZT5BZHZhbmNlcyBp
+biBuZXVyYWwgaW5mb3JtYXRpb24gcHJvY2Vzc2luZyBzeXN0ZW1zPC9zZWNvbmRhcnktdGl0bGU+
+PC90aXRsZXM+PHBlcmlvZGljYWw+PGZ1bGwtdGl0bGU+QWR2YW5jZXMgaW4gbmV1cmFsIGluZm9y
+bWF0aW9uIHByb2Nlc3Npbmcgc3lzdGVtczwvZnVsbC10aXRsZT48L3BlcmlvZGljYWw+PHZvbHVt
+ZT4yOTwvdm9sdW1lPjxkYXRlcz48eWVhcj4yMDE2PC95ZWFyPjwvZGF0ZXM+PHVybHM+PC91cmxz
+PjwvcmVjb3JkPjwvQ2l0ZT48Q2l0ZT48QXV0aG9yPkludHJhdG9yPC9BdXRob3I+PFllYXI+MjAw
+MTwvWWVhcj48UmVjTnVtPjIzMjwvUmVjTnVtPjxyZWNvcmQ+PHJlYy1udW1iZXI+MjMyPC9yZWMt
+bnVtYmVyPjxmb3JlaWduLWtleXM+PGtleSBhcHA9IkVOIiBkYi1pZD0ic2F4dHQ1MjBxdGY5cDdl
+NTJlZHhlZjU4dnZzemZzcDV2YWVlIiB0aW1lc3RhbXA9IjE2NDk1NTYxMzkiPjIzMjwva2V5Pjwv
+Zm9yZWlnbi1rZXlzPjxyZWYtdHlwZSBuYW1lPSJKb3VybmFsIEFydGljbGUiPjE3PC9yZWYtdHlw
+ZT48Y29udHJpYnV0b3JzPjxhdXRob3JzPjxhdXRob3I+SW50cmF0b3IsIE9ybmE8L2F1dGhvcj48
+YXV0aG9yPkludHJhdG9yLCBOYXRoYW48L2F1dGhvcj48L2F1dGhvcnM+PC9jb250cmlidXRvcnM+
+PHRpdGxlcz48dGl0bGU+SW50ZXJwcmV0aW5nIG5ldXJhbC1uZXR3b3JrIHJlc3VsdHM6IGEgc2lt
+dWxhdGlvbiBzdHVkeTwvdGl0bGU+PHNlY29uZGFyeS10aXRsZT5Db21wdXRhdGlvbmFsIHN0YXRp
+c3RpY3MgJmFtcDsgZGF0YSBhbmFseXNpczwvc2Vjb25kYXJ5LXRpdGxlPjwvdGl0bGVzPjxwZXJp
+b2RpY2FsPjxmdWxsLXRpdGxlPkNvbXB1dGF0aW9uYWwgc3RhdGlzdGljcyAmYW1wOyBkYXRhIGFu
+YWx5c2lzPC9mdWxsLXRpdGxlPjwvcGVyaW9kaWNhbD48cGFnZXM+MzczLTM5MzwvcGFnZXM+PHZv
+bHVtZT4zNzwvdm9sdW1lPjxudW1iZXI+MzwvbnVtYmVyPjxkYXRlcz48eWVhcj4yMDAxPC95ZWFy
+PjwvZGF0ZXM+PGlzYm4+MDE2Ny05NDczPC9pc2JuPjx1cmxzPjwvdXJscz48L3JlY29yZD48L0Np
+dGU+PC9FbmROb3RlPgB=
+</w:fldData>
+        </w:fldChar>
+      </w:r>
+      <w:r>
+        <w:rPr>
+          <w:rFonts w:ascii="Arial" w:hAnsi="Arial" w:cs="Arial"/>
+          <w:sz w:val="24"/>
+          <w:szCs w:val="24"/>
+        </w:rPr>
+        <w:instrText xml:space="preserve"> ADDIN EN.CITE </w:instrText>
+      </w:r>
+      <w:r>
+        <w:rPr>
+          <w:rFonts w:ascii="Arial" w:hAnsi="Arial" w:cs="Arial"/>
+          <w:sz w:val="24"/>
+          <w:szCs w:val="24"/>
+        </w:rPr>
+        <w:fldChar w:fldCharType="begin">
+          <w:fldData xml:space="preserve">PEVuZE5vdGU+PENpdGU+PEF1dGhvcj5CZWxsPC9BdXRob3I+PFllYXI+MjAxNjwvWWVhcj48UmVj
+TnVtPjIzMDwvUmVjTnVtPjxEaXNwbGF5VGV4dD4oMjItMjQpPC9EaXNwbGF5VGV4dD48cmVjb3Jk
+PjxyZWMtbnVtYmVyPjIzMDwvcmVjLW51bWJlcj48Zm9yZWlnbi1rZXlzPjxrZXkgYXBwPSJFTiIg
+ZGItaWQ9InNheHR0NTIwcXRmOXA3ZTUyZWR4ZWY1OHZ2c3pmc3A1dmFlZSIgdGltZXN0YW1wPSIx
+NjQ5NTU2MDg4Ij4yMzA8L2tleT48L2ZvcmVpZ24ta2V5cz48cmVmLXR5cGUgbmFtZT0iQ29uZmVy
+ZW5jZSBQcm9jZWVkaW5ncyI+MTA8L3JlZi10eXBlPjxjb250cmlidXRvcnM+PGF1dGhvcnM+PGF1
+dGhvcj5CZWxsLCBTZWFuPC9hdXRob3I+PGF1dGhvcj5aaXRuaWNrLCBDIExhd3JlbmNlPC9hdXRo
+b3I+PGF1dGhvcj5CYWxhLCBLYXZpdGE8L2F1dGhvcj48YXV0aG9yPkdpcnNoaWNrLCBSb3NzPC9h
+dXRob3I+PC9hdXRob3JzPjwvY29udHJpYnV0b3JzPjx0aXRsZXM+PHRpdGxlPkluc2lkZS1vdXRz
+aWRlIG5ldDogRGV0ZWN0aW5nIG9iamVjdHMgaW4gY29udGV4dCB3aXRoIHNraXAgcG9vbGluZyBh
+bmQgcmVjdXJyZW50IG5ldXJhbCBuZXR3b3JrczwvdGl0bGU+PHNlY29uZGFyeS10aXRsZT5Qcm9j
+ZWVkaW5ncyBvZiB0aGUgSUVFRSBjb25mZXJlbmNlIG9uIGNvbXB1dGVyIHZpc2lvbiBhbmQgcGF0
+dGVybiByZWNvZ25pdGlvbjwvc2Vjb25kYXJ5LXRpdGxlPjwvdGl0bGVzPjxwYWdlcz4yODc0LTI4
+ODM8L3BhZ2VzPjxkYXRlcz48eWVhcj4yMDE2PC95ZWFyPjwvZGF0ZXM+PHVybHM+PC91cmxzPjwv
+cmVjb3JkPjwvQ2l0ZT48Q2l0ZT48QXV0aG9yPk1hbzwvQXV0aG9yPjxZZWFyPjIwMTY8L1llYXI+
+PFJlY051bT4yMzE8L1JlY051bT48cmVjb3JkPjxyZWMtbnVtYmVyPjIzMTwvcmVjLW51bWJlcj48
+Zm9yZWlnbi1rZXlzPjxrZXkgYXBwPSJFTiIgZGItaWQ9InNheHR0NTIwcXRmOXA3ZTUyZWR4ZWY1
+OHZ2c3pmc3A1dmFlZSIgdGltZXN0YW1wPSIxNjQ5NTU2MTE1Ij4yMzE8L2tleT48L2ZvcmVpZ24t
+a2V5cz48cmVmLXR5cGUgbmFtZT0iSm91cm5hbCBBcnRpY2xlIj4xNzwvcmVmLXR5cGU+PGNvbnRy
+aWJ1dG9ycz48YXV0aG9ycz48YXV0aG9yPk1hbywgWGlhb2ppYW88L2F1dGhvcj48YXV0aG9yPlNo
+ZW4sIENodW5odWE8L2F1dGhvcj48YXV0aG9yPllhbmcsIFl1LUJpbjwvYXV0aG9yPjwvYXV0aG9y
+cz48L2NvbnRyaWJ1dG9ycz48dGl0bGVzPjx0aXRsZT5JbWFnZSByZXN0b3JhdGlvbiB1c2luZyB2
+ZXJ5IGRlZXAgY29udm9sdXRpb25hbCBlbmNvZGVyLWRlY29kZXIgbmV0d29ya3Mgd2l0aCBzeW1t
+ZXRyaWMgc2tpcCBjb25uZWN0aW9uczwvdGl0bGU+PHNlY29uZGFyeS10aXRsZT5BZHZhbmNlcyBp
+biBuZXVyYWwgaW5mb3JtYXRpb24gcHJvY2Vzc2luZyBzeXN0ZW1zPC9zZWNvbmRhcnktdGl0bGU+
+PC90aXRsZXM+PHBlcmlvZGljYWw+PGZ1bGwtdGl0bGU+QWR2YW5jZXMgaW4gbmV1cmFsIGluZm9y
+bWF0aW9uIHByb2Nlc3Npbmcgc3lzdGVtczwvZnVsbC10aXRsZT48L3BlcmlvZGljYWw+PHZvbHVt
+ZT4yOTwvdm9sdW1lPjxkYXRlcz48eWVhcj4yMDE2PC95ZWFyPjwvZGF0ZXM+PHVybHM+PC91cmxz
+PjwvcmVjb3JkPjwvQ2l0ZT48Q2l0ZT48QXV0aG9yPkludHJhdG9yPC9BdXRob3I+PFllYXI+MjAw
+MTwvWWVhcj48UmVjTnVtPjIzMjwvUmVjTnVtPjxyZWNvcmQ+PHJlYy1udW1iZXI+MjMyPC9yZWMt
+bnVtYmVyPjxmb3JlaWduLWtleXM+PGtleSBhcHA9IkVOIiBkYi1pZD0ic2F4dHQ1MjBxdGY5cDdl
+NTJlZHhlZjU4dnZzemZzcDV2YWVlIiB0aW1lc3RhbXA9IjE2NDk1NTYxMzkiPjIzMjwva2V5Pjwv
+Zm9yZWlnbi1rZXlzPjxyZWYtdHlwZSBuYW1lPSJKb3VybmFsIEFydGljbGUiPjE3PC9yZWYtdHlw
+ZT48Y29udHJpYnV0b3JzPjxhdXRob3JzPjxhdXRob3I+SW50cmF0b3IsIE9ybmE8L2F1dGhvcj48
+YXV0aG9yPkludHJhdG9yLCBOYXRoYW48L2F1dGhvcj48L2F1dGhvcnM+PC9jb250cmlidXRvcnM+
+PHRpdGxlcz48dGl0bGU+SW50ZXJwcmV0aW5nIG5ldXJhbC1uZXR3b3JrIHJlc3VsdHM6IGEgc2lt
+dWxhdGlvbiBzdHVkeTwvdGl0bGU+PHNlY29uZGFyeS10aXRsZT5Db21wdXRhdGlvbmFsIHN0YXRp
+c3RpY3MgJmFtcDsgZGF0YSBhbmFseXNpczwvc2Vjb25kYXJ5LXRpdGxlPjwvdGl0bGVzPjxwZXJp
+b2RpY2FsPjxmdWxsLXRpdGxlPkNvbXB1dGF0aW9uYWwgc3RhdGlzdGljcyAmYW1wOyBkYXRhIGFu
+YWx5c2lzPC9mdWxsLXRpdGxlPjwvcGVyaW9kaWNhbD48cGFnZXM+MzczLTM5MzwvcGFnZXM+PHZv
+bHVtZT4zNzwvdm9sdW1lPjxudW1iZXI+MzwvbnVtYmVyPjxkYXRlcz48eWVhcj4yMDAxPC95ZWFy
+PjwvZGF0ZXM+PGlzYm4+MDE2Ny05NDczPC9pc2JuPjx1cmxzPjwvdXJscz48L3JlY29yZD48L0Np
+dGU+PC9FbmROb3RlPgB=
+</w:fldData>
+        </w:fldChar>
+      </w:r>
+      <w:r>
+        <w:rPr>
+          <w:rFonts w:ascii="Arial" w:hAnsi="Arial" w:cs="Arial"/>
+          <w:sz w:val="24"/>
+          <w:szCs w:val="24"/>
+        </w:rPr>
+        <w:instrText xml:space="preserve"> ADDIN EN.CITE.DATA </w:instrText>
+      </w:r>
+      <w:r>
+        <w:rPr>
+          <w:rFonts w:ascii="Arial" w:hAnsi="Arial" w:cs="Arial"/>
+          <w:sz w:val="24"/>
+          <w:szCs w:val="24"/>
+        </w:rPr>
+      </w:r>
+      <w:r>
+        <w:rPr>
+          <w:rFonts w:ascii="Arial" w:hAnsi="Arial" w:cs="Arial"/>
+          <w:sz w:val="24"/>
+          <w:szCs w:val="24"/>
+        </w:rPr>
+        <w:fldChar w:fldCharType="end"/>
+      </w:r>
+      <w:r>
+        <w:rPr>
+          <w:rFonts w:ascii="Arial" w:hAnsi="Arial" w:cs="Arial"/>
+          <w:sz w:val="24"/>
+          <w:szCs w:val="24"/>
+        </w:rPr>
+        <w:fldChar w:fldCharType="separate"/>
+      </w:r>
+      <w:r>
+        <w:rPr>
+          <w:rFonts w:ascii="Arial" w:hAnsi="Arial" w:cs="Arial"/>
+          <w:noProof/>
+          <w:sz w:val="24"/>
+          <w:szCs w:val="24"/>
+        </w:rPr>
+        <w:t>(22-24)</w:t>
+      </w:r>
+      <w:r>
+        <w:rPr>
+          <w:rFonts w:ascii="Arial" w:hAnsi="Arial" w:cs="Arial"/>
+          <w:sz w:val="24"/>
+          <w:szCs w:val="24"/>
+        </w:rPr>
+        <w:fldChar w:fldCharType="end"/>
+      </w:r>
+      <w:r>
+        <w:rPr>
+          <w:rFonts w:ascii="Arial" w:hAnsi="Arial" w:cs="Arial"/>
+          <w:sz w:val="24"/>
+          <w:szCs w:val="24"/>
+        </w:rPr>
+        <w:t>.</w:t>
+      </w:r>
+    </w:p>
+    <w:p>
+      <w:pPr>
+        <w:rPr>
+          <w:rFonts w:ascii="Arial" w:hAnsi="Arial" w:cs="Arial"/>
+          <w:sz w:val="24"/>
+          <w:szCs w:val="24"/>
+        </w:rPr>
+      </w:pPr>
+      <w:r>
+        <w:rPr>
+          <w:rFonts w:ascii="Arial" w:hAnsi="Arial" w:cs="Arial"/>
+          <w:sz w:val="24"/>
+          <w:szCs w:val="24"/>
+        </w:rPr>
+        <w:t xml:space="preserve">We </w:t>
+      </w:r>
+      <w:r>
+        <w:rPr>
+          <w:rFonts w:ascii="Arial" w:hAnsi="Arial" w:cs="Arial"/>
+          <w:sz w:val="24"/>
+          <w:szCs w:val="24"/>
+        </w:rPr>
+        <w:t>trained</w:t>
+      </w:r>
+      <w:r>
+        <w:rPr>
+          <w:rFonts w:ascii="Arial" w:hAnsi="Arial" w:cs="Arial"/>
+          <w:sz w:val="24"/>
+          <w:szCs w:val="24"/>
+        </w:rPr>
+        <w:t xml:space="preserve"> these models on Google-Colab to take advantage of the free GPUs. </w:t>
+      </w:r>
+      <w:r>
+        <w:rPr>
+          <w:rFonts w:ascii="Arial" w:hAnsi="Arial" w:cs="Arial"/>
+          <w:sz w:val="24"/>
+          <w:szCs w:val="24"/>
+        </w:rPr>
+        <w:t xml:space="preserve">In addition, we used </w:t>
+      </w:r>
+      <w:r>
+        <w:rPr>
+          <w:rFonts w:ascii="Arial" w:hAnsi="Arial" w:cs="Arial"/>
+          <w:color w:val="FF0000"/>
+          <w:sz w:val="24"/>
+          <w:szCs w:val="24"/>
+        </w:rPr>
+        <w:t>…</w:t>
+      </w:r>
+      <w:r>
+        <w:rPr>
+          <w:rFonts w:ascii="Arial" w:hAnsi="Arial" w:cs="Arial"/>
+          <w:sz w:val="24"/>
+          <w:szCs w:val="24"/>
+        </w:rPr>
+        <w:t xml:space="preserve"> </w:t>
+      </w:r>
+      <w:r>
+        <w:rPr>
+          <w:rFonts w:ascii="Arial" w:hAnsi="Arial" w:cs="Arial"/>
+          <w:sz w:val="24"/>
+          <w:szCs w:val="24"/>
+        </w:rPr>
+        <w:t>. We</w:t>
+      </w:r>
+      <w:r>
+        <w:rPr>
+          <w:rFonts w:ascii="Arial" w:hAnsi="Arial" w:cs="Arial"/>
+          <w:sz w:val="24"/>
+          <w:szCs w:val="24"/>
+        </w:rPr>
+        <w:t xml:space="preserve"> </w:t>
+      </w:r>
+      <w:r>
+        <w:rPr>
+          <w:rFonts w:ascii="Arial" w:hAnsi="Arial" w:cs="Arial"/>
+          <w:sz w:val="24"/>
+          <w:szCs w:val="24"/>
+        </w:rPr>
+        <w:t xml:space="preserve">will </w:t>
+      </w:r>
+      <w:r>
+        <w:rPr>
+          <w:rFonts w:ascii="Arial" w:hAnsi="Arial" w:cs="Arial"/>
+          <w:sz w:val="24"/>
+          <w:szCs w:val="24"/>
+        </w:rPr>
+        <w:t>took</w:t>
+      </w:r>
+      <w:r>
+        <w:rPr>
+          <w:rFonts w:ascii="Arial" w:hAnsi="Arial" w:cs="Arial"/>
+          <w:sz w:val="24"/>
+          <w:szCs w:val="24"/>
+        </w:rPr>
+        <w:t xml:space="preserve"> advantage of the well-established deep learning framework Tensorflow</w:t>
+      </w:r>
+      <w:r>
+        <w:rPr>
+          <w:rFonts w:ascii="Arial" w:hAnsi="Arial" w:cs="Arial"/>
+          <w:sz w:val="24"/>
+          <w:szCs w:val="24"/>
+        </w:rPr>
+        <w:t xml:space="preserve"> </w:t>
+      </w:r>
+      <w:r>
+        <w:rPr>
+          <w:rFonts w:ascii="Arial" w:hAnsi="Arial" w:cs="Arial"/>
+          <w:sz w:val="24"/>
+          <w:szCs w:val="24"/>
+        </w:rPr>
+        <w:fldChar w:fldCharType="begin"/>
+      </w:r>
+      <w:r>
+        <w:rPr>
+          <w:rFonts w:ascii="Arial" w:hAnsi="Arial" w:cs="Arial"/>
+          <w:sz w:val="24"/>
+          <w:szCs w:val="24"/>
+        </w:rPr>
+        <w:instrText xml:space="preserve"> ADDIN EN.CITE &lt;EndNote&gt;&lt;Cite&gt;&lt;Author&gt;Ertam&lt;/Author&gt;&lt;Year&gt;2017&lt;/Year&gt;&lt;RecNum&gt;233&lt;/RecNum&gt;&lt;DisplayText&gt;(25, 26)&lt;/DisplayText&gt;&lt;record&gt;&lt;rec-number&gt;233&lt;/rec-number&gt;&lt;foreign-keys&gt;&lt;key app="EN" db-id="saxtt520qtf9p7e52edxef58vvszfsp5vaee" timestamp="1649556213"&gt;233&lt;/key&gt;&lt;/foreign-keys&gt;&lt;ref-type name="Conference Proceedings"&gt;10&lt;/ref-type&gt;&lt;contributors&gt;&lt;authors&gt;&lt;author&gt;Ertam, Fatih&lt;/author&gt;&lt;author&gt;Aydın, Galip&lt;/author&gt;&lt;/authors&gt;&lt;/contributors&gt;&lt;titles&gt;&lt;title&gt;Data classification with deep learning using Tensorflow&lt;/title&gt;&lt;secondary-title&gt;2017 international conference on computer science and engineering (UBMK)&lt;/secondary-title&gt;&lt;/titles&gt;&lt;pages&gt;755-758&lt;/pages&gt;&lt;dates&gt;&lt;year&gt;2017&lt;/year&gt;&lt;/dates&gt;&lt;publisher&gt;IEEE&lt;/publisher&gt;&lt;isbn&gt;1538609304&lt;/isbn&gt;&lt;urls&gt;&lt;/urls&gt;&lt;/record&gt;&lt;/Cite&gt;&lt;Cite&gt;&lt;Author&gt;Pang&lt;/Author&gt;&lt;Year&gt;2020&lt;/Year&gt;&lt;RecNum&gt;234&lt;/RecNum&gt;&lt;record&gt;&lt;rec-number&gt;234&lt;/rec-number&gt;&lt;foreign-keys&gt;&lt;key app="EN" db-id="saxtt520qtf9p7e52edxef58vvszfsp5vaee" timestamp="1649556237"&gt;234&lt;/key&gt;&lt;/foreign-keys&gt;&lt;ref-type name="Journal Article"&gt;17&lt;/ref-type&gt;&lt;contributors&gt;&lt;authors&gt;&lt;author&gt;Pang, Bo&lt;/author&gt;&lt;author&gt;Nijkamp, Erik&lt;/author&gt;&lt;author&gt;Wu, Ying Nian&lt;/author&gt;&lt;/authors&gt;&lt;/contributors&gt;&lt;titles&gt;&lt;title&gt;Deep learning with tensorflow: A review&lt;/title&gt;&lt;secondary-title&gt;Journal of Educational and Behavioral Statistics&lt;/secondary-title&gt;&lt;/titles&gt;&lt;periodical&gt;&lt;full-title&gt;Journal of Educational and Behavioral Statistics&lt;/full-title&gt;&lt;/periodical&gt;&lt;pages&gt;227-248&lt;/pages&gt;&lt;volume&gt;45&lt;/volume&gt;&lt;number&gt;2&lt;/number&gt;&lt;dates&gt;&lt;year&gt;2020&lt;/year&gt;&lt;/dates&gt;&lt;isbn&gt;1076-9986&lt;/isbn&gt;&lt;urls&gt;&lt;/urls&gt;&lt;/record&gt;&lt;/Cite&gt;&lt;/EndNote&gt;</w:instrText>
+      </w:r>
+      <w:r>
+        <w:rPr>
+          <w:rFonts w:ascii="Arial" w:hAnsi="Arial" w:cs="Arial"/>
+          <w:sz w:val="24"/>
+          <w:szCs w:val="24"/>
+        </w:rPr>
+        <w:fldChar w:fldCharType="separate"/>
+      </w:r>
+      <w:r>
+        <w:rPr>
+          <w:rFonts w:ascii="Arial" w:hAnsi="Arial" w:cs="Arial"/>
+          <w:noProof/>
+          <w:sz w:val="24"/>
+          <w:szCs w:val="24"/>
+        </w:rPr>
+        <w:t>(25, 26)</w:t>
+      </w:r>
+      <w:r>
+        <w:rPr>
+          <w:rFonts w:ascii="Arial" w:hAnsi="Arial" w:cs="Arial"/>
+          <w:sz w:val="24"/>
+          <w:szCs w:val="24"/>
+        </w:rPr>
+        <w:fldChar w:fldCharType="end"/>
+      </w:r>
+      <w:r>
+        <w:rPr>
+          <w:rFonts w:ascii="Arial" w:hAnsi="Arial" w:cs="Arial"/>
+          <w:sz w:val="24"/>
+          <w:szCs w:val="24"/>
+        </w:rPr>
+        <w:t xml:space="preserve">. </w:t>
+      </w:r>
+      <w:r>
+        <w:rPr>
+          <w:rFonts w:ascii="Arial" w:hAnsi="Arial" w:cs="Arial"/>
+          <w:sz w:val="24"/>
+          <w:szCs w:val="24"/>
+        </w:rPr>
+        <w:t>We also used self-supervised learning techniques because our validation data did not include the segmentations that the training data had. Thus, we performed a separate split to get test data out of our training data (where we need the ground truth segmentations) and add the validation data to our training data. To accommodate the fact that we had mixed data we used … for our self-supervised learning</w:t>
+      </w:r>
+      <w:r>
+        <w:rPr>
+          <w:rFonts w:ascii="Arial" w:hAnsi="Arial" w:cs="Arial"/>
+          <w:sz w:val="24"/>
+          <w:szCs w:val="24"/>
+        </w:rPr>
+        <w:t xml:space="preserve"> </w:t>
+      </w:r>
+      <w:r>
+        <w:rPr>
+          <w:rFonts w:ascii="Arial" w:hAnsi="Arial" w:cs="Arial"/>
+          <w:sz w:val="24"/>
+          <w:szCs w:val="24"/>
+        </w:rPr>
+        <w:fldChar w:fldCharType="begin">
+          <w:fldData xml:space="preserve">PEVuZE5vdGU+PENpdGU+PEF1dGhvcj5Ob3Jvb3ppPC9BdXRob3I+PFllYXI+MjAxODwvWWVhcj48
+UmVjTnVtPjIzNTwvUmVjTnVtPjxEaXNwbGF5VGV4dD4oMjctMjkpPC9EaXNwbGF5VGV4dD48cmVj
+b3JkPjxyZWMtbnVtYmVyPjIzNTwvcmVjLW51bWJlcj48Zm9yZWlnbi1rZXlzPjxrZXkgYXBwPSJF
+TiIgZGItaWQ9InNheHR0NTIwcXRmOXA3ZTUyZWR4ZWY1OHZ2c3pmc3A1dmFlZSIgdGltZXN0YW1w
+PSIxNjQ5NTU2MzAyIj4yMzU8L2tleT48L2ZvcmVpZ24ta2V5cz48cmVmLXR5cGUgbmFtZT0iQ29u
+ZmVyZW5jZSBQcm9jZWVkaW5ncyI+MTA8L3JlZi10eXBlPjxjb250cmlidXRvcnM+PGF1dGhvcnM+
+PGF1dGhvcj5Ob3Jvb3ppLCBNZWhkaTwvYXV0aG9yPjxhdXRob3I+Vmluamltb29yLCBBbmFudGg8
+L2F1dGhvcj48YXV0aG9yPkZhdmFybywgUGFvbG88L2F1dGhvcj48YXV0aG9yPlBpcnNpYXZhc2gs
+IEhhbWVkPC9hdXRob3I+PC9hdXRob3JzPjwvY29udHJpYnV0b3JzPjx0aXRsZXM+PHRpdGxlPkJv
+b3N0aW5nIHNlbGYtc3VwZXJ2aXNlZCBsZWFybmluZyB2aWEga25vd2xlZGdlIHRyYW5zZmVyPC90
+aXRsZT48c2Vjb25kYXJ5LXRpdGxlPlByb2NlZWRpbmdzIG9mIHRoZSBJRUVFIENvbmZlcmVuY2Ug
+b24gQ29tcHV0ZXIgVmlzaW9uIGFuZCBQYXR0ZXJuIFJlY29nbml0aW9uPC9zZWNvbmRhcnktdGl0
+bGU+PC90aXRsZXM+PHBhZ2VzPjkzNTktOTM2NzwvcGFnZXM+PGRhdGVzPjx5ZWFyPjIwMTg8L3ll
+YXI+PC9kYXRlcz48dXJscz48L3VybHM+PC9yZWNvcmQ+PC9DaXRlPjxDaXRlPjxBdXRob3I+SGVu
+ZHJ5Y2tzPC9BdXRob3I+PFllYXI+MjAxOTwvWWVhcj48UmVjTnVtPjIzNjwvUmVjTnVtPjxyZWNv
+cmQ+PHJlYy1udW1iZXI+MjM2PC9yZWMtbnVtYmVyPjxmb3JlaWduLWtleXM+PGtleSBhcHA9IkVO
+IiBkYi1pZD0ic2F4dHQ1MjBxdGY5cDdlNTJlZHhlZjU4dnZzemZzcDV2YWVlIiB0aW1lc3RhbXA9
+IjE2NDk1NTYzMjIiPjIzNjwva2V5PjwvZm9yZWlnbi1rZXlzPjxyZWYtdHlwZSBuYW1lPSJKb3Vy
+bmFsIEFydGljbGUiPjE3PC9yZWYtdHlwZT48Y29udHJpYnV0b3JzPjxhdXRob3JzPjxhdXRob3I+
+SGVuZHJ5Y2tzLCBEYW48L2F1dGhvcj48YXV0aG9yPk1hemVpa2EsIE1hbnRhczwvYXV0aG9yPjxh
+dXRob3I+S2FkYXZhdGgsIFNhdXJhdjwvYXV0aG9yPjxhdXRob3I+U29uZywgRGF3bjwvYXV0aG9y
+PjwvYXV0aG9ycz48L2NvbnRyaWJ1dG9ycz48dGl0bGVzPjx0aXRsZT5Vc2luZyBzZWxmLXN1cGVy
+dmlzZWQgbGVhcm5pbmcgY2FuIGltcHJvdmUgbW9kZWwgcm9idXN0bmVzcyBhbmQgdW5jZXJ0YWlu
+dHk8L3RpdGxlPjxzZWNvbmRhcnktdGl0bGU+QWR2YW5jZXMgaW4gTmV1cmFsIEluZm9ybWF0aW9u
+IFByb2Nlc3NpbmcgU3lzdGVtczwvc2Vjb25kYXJ5LXRpdGxlPjwvdGl0bGVzPjxwZXJpb2RpY2Fs
+PjxmdWxsLXRpdGxlPkFkdmFuY2VzIGluIG5ldXJhbCBpbmZvcm1hdGlvbiBwcm9jZXNzaW5nIHN5
+c3RlbXM8L2Z1bGwtdGl0bGU+PC9wZXJpb2RpY2FsPjx2b2x1bWU+MzI8L3ZvbHVtZT48ZGF0ZXM+
+PHllYXI+MjAxOTwveWVhcj48L2RhdGVzPjx1cmxzPjwvdXJscz48L3JlY29yZD48L0NpdGU+PENp
+dGU+PEF1dGhvcj5aaGFpPC9BdXRob3I+PFllYXI+MjAxOTwvWWVhcj48UmVjTnVtPjIzNzwvUmVj
+TnVtPjxyZWNvcmQ+PHJlYy1udW1iZXI+MjM3PC9yZWMtbnVtYmVyPjxmb3JlaWduLWtleXM+PGtl
+eSBhcHA9IkVOIiBkYi1pZD0ic2F4dHQ1MjBxdGY5cDdlNTJlZHhlZjU4dnZzemZzcDV2YWVlIiB0
+aW1lc3RhbXA9IjE2NDk1NTYzNDkiPjIzNzwva2V5PjwvZm9yZWlnbi1rZXlzPjxyZWYtdHlwZSBu
+YW1lPSJDb25mZXJlbmNlIFByb2NlZWRpbmdzIj4xMDwvcmVmLXR5cGU+PGNvbnRyaWJ1dG9ycz48
+YXV0aG9ycz48YXV0aG9yPlpoYWksIFhpYW9odWE8L2F1dGhvcj48YXV0aG9yPk9saXZlciwgQXZp
+dGFsPC9hdXRob3I+PGF1dGhvcj5Lb2xlc25pa292LCBBbGV4YW5kZXI8L2F1dGhvcj48YXV0aG9y
+PkJleWVyLCBMdWNhczwvYXV0aG9yPjwvYXV0aG9ycz48L2NvbnRyaWJ1dG9ycz48dGl0bGVzPjx0
+aXRsZT5TNGw6IFNlbGYtc3VwZXJ2aXNlZCBzZW1pLXN1cGVydmlzZWQgbGVhcm5pbmc8L3RpdGxl
+PjxzZWNvbmRhcnktdGl0bGU+UHJvY2VlZGluZ3Mgb2YgdGhlIElFRUUvQ1ZGIEludGVybmF0aW9u
+YWwgQ29uZmVyZW5jZSBvbiBDb21wdXRlciBWaXNpb248L3NlY29uZGFyeS10aXRsZT48L3RpdGxl
+cz48cGFnZXM+MTQ3Ni0xNDg1PC9wYWdlcz48ZGF0ZXM+PHllYXI+MjAxOTwveWVhcj48L2RhdGVz
+Pjx1cmxzPjwvdXJscz48L3JlY29yZD48L0NpdGU+PC9FbmROb3RlPn==
+</w:fldData>
+        </w:fldChar>
+      </w:r>
+      <w:r>
+        <w:rPr>
+          <w:rFonts w:ascii="Arial" w:hAnsi="Arial" w:cs="Arial"/>
+          <w:sz w:val="24"/>
+          <w:szCs w:val="24"/>
+        </w:rPr>
+        <w:instrText xml:space="preserve"> ADDIN EN.CITE </w:instrText>
+      </w:r>
+      <w:r>
+        <w:rPr>
+          <w:rFonts w:ascii="Arial" w:hAnsi="Arial" w:cs="Arial"/>
+          <w:sz w:val="24"/>
+          <w:szCs w:val="24"/>
+        </w:rPr>
+        <w:fldChar w:fldCharType="begin">
+          <w:fldData xml:space="preserve">PEVuZE5vdGU+PENpdGU+PEF1dGhvcj5Ob3Jvb3ppPC9BdXRob3I+PFllYXI+MjAxODwvWWVhcj48
+UmVjTnVtPjIzNTwvUmVjTnVtPjxEaXNwbGF5VGV4dD4oMjctMjkpPC9EaXNwbGF5VGV4dD48cmVj
+b3JkPjxyZWMtbnVtYmVyPjIzNTwvcmVjLW51bWJlcj48Zm9yZWlnbi1rZXlzPjxrZXkgYXBwPSJF
+TiIgZGItaWQ9InNheHR0NTIwcXRmOXA3ZTUyZWR4ZWY1OHZ2c3pmc3A1dmFlZSIgdGltZXN0YW1w
+PSIxNjQ5NTU2MzAyIj4yMzU8L2tleT48L2ZvcmVpZ24ta2V5cz48cmVmLXR5cGUgbmFtZT0iQ29u
+ZmVyZW5jZSBQcm9jZWVkaW5ncyI+MTA8L3JlZi10eXBlPjxjb250cmlidXRvcnM+PGF1dGhvcnM+
+PGF1dGhvcj5Ob3Jvb3ppLCBNZWhkaTwvYXV0aG9yPjxhdXRob3I+Vmluamltb29yLCBBbmFudGg8
+L2F1dGhvcj48YXV0aG9yPkZhdmFybywgUGFvbG88L2F1dGhvcj48YXV0aG9yPlBpcnNpYXZhc2gs
+IEhhbWVkPC9hdXRob3I+PC9hdXRob3JzPjwvY29udHJpYnV0b3JzPjx0aXRsZXM+PHRpdGxlPkJv
+b3N0aW5nIHNlbGYtc3VwZXJ2aXNlZCBsZWFybmluZyB2aWEga25vd2xlZGdlIHRyYW5zZmVyPC90
+aXRsZT48c2Vjb25kYXJ5LXRpdGxlPlByb2NlZWRpbmdzIG9mIHRoZSBJRUVFIENvbmZlcmVuY2Ug
+b24gQ29tcHV0ZXIgVmlzaW9uIGFuZCBQYXR0ZXJuIFJlY29nbml0aW9uPC9zZWNvbmRhcnktdGl0
+bGU+PC90aXRsZXM+PHBhZ2VzPjkzNTktOTM2NzwvcGFnZXM+PGRhdGVzPjx5ZWFyPjIwMTg8L3ll
+YXI+PC9kYXRlcz48dXJscz48L3VybHM+PC9yZWNvcmQ+PC9DaXRlPjxDaXRlPjxBdXRob3I+SGVu
+ZHJ5Y2tzPC9BdXRob3I+PFllYXI+MjAxOTwvWWVhcj48UmVjTnVtPjIzNjwvUmVjTnVtPjxyZWNv
+cmQ+PHJlYy1udW1iZXI+MjM2PC9yZWMtbnVtYmVyPjxmb3JlaWduLWtleXM+PGtleSBhcHA9IkVO
+IiBkYi1pZD0ic2F4dHQ1MjBxdGY5cDdlNTJlZHhlZjU4dnZzemZzcDV2YWVlIiB0aW1lc3RhbXA9
+IjE2NDk1NTYzMjIiPjIzNjwva2V5PjwvZm9yZWlnbi1rZXlzPjxyZWYtdHlwZSBuYW1lPSJKb3Vy
+bmFsIEFydGljbGUiPjE3PC9yZWYtdHlwZT48Y29udHJpYnV0b3JzPjxhdXRob3JzPjxhdXRob3I+
+SGVuZHJ5Y2tzLCBEYW48L2F1dGhvcj48YXV0aG9yPk1hemVpa2EsIE1hbnRhczwvYXV0aG9yPjxh
+dXRob3I+S2FkYXZhdGgsIFNhdXJhdjwvYXV0aG9yPjxhdXRob3I+U29uZywgRGF3bjwvYXV0aG9y
+PjwvYXV0aG9ycz48L2NvbnRyaWJ1dG9ycz48dGl0bGVzPjx0aXRsZT5Vc2luZyBzZWxmLXN1cGVy
+dmlzZWQgbGVhcm5pbmcgY2FuIGltcHJvdmUgbW9kZWwgcm9idXN0bmVzcyBhbmQgdW5jZXJ0YWlu
+dHk8L3RpdGxlPjxzZWNvbmRhcnktdGl0bGU+QWR2YW5jZXMgaW4gTmV1cmFsIEluZm9ybWF0aW9u
+IFByb2Nlc3NpbmcgU3lzdGVtczwvc2Vjb25kYXJ5LXRpdGxlPjwvdGl0bGVzPjxwZXJpb2RpY2Fs
+PjxmdWxsLXRpdGxlPkFkdmFuY2VzIGluIG5ldXJhbCBpbmZvcm1hdGlvbiBwcm9jZXNzaW5nIHN5
+c3RlbXM8L2Z1bGwtdGl0bGU+PC9wZXJpb2RpY2FsPjx2b2x1bWU+MzI8L3ZvbHVtZT48ZGF0ZXM+
+PHllYXI+MjAxOTwveWVhcj48L2RhdGVzPjx1cmxzPjwvdXJscz48L3JlY29yZD48L0NpdGU+PENp
+dGU+PEF1dGhvcj5aaGFpPC9BdXRob3I+PFllYXI+MjAxOTwvWWVhcj48UmVjTnVtPjIzNzwvUmVj
+TnVtPjxyZWNvcmQ+PHJlYy1udW1iZXI+MjM3PC9yZWMtbnVtYmVyPjxmb3JlaWduLWtleXM+PGtl
+eSBhcHA9IkVOIiBkYi1pZD0ic2F4dHQ1MjBxdGY5cDdlNTJlZHhlZjU4dnZzemZzcDV2YWVlIiB0
+aW1lc3RhbXA9IjE2NDk1NTYzNDkiPjIzNzwva2V5PjwvZm9yZWlnbi1rZXlzPjxyZWYtdHlwZSBu
+YW1lPSJDb25mZXJlbmNlIFByb2NlZWRpbmdzIj4xMDwvcmVmLXR5cGU+PGNvbnRyaWJ1dG9ycz48
+YXV0aG9ycz48YXV0aG9yPlpoYWksIFhpYW9odWE8L2F1dGhvcj48YXV0aG9yPk9saXZlciwgQXZp
+dGFsPC9hdXRob3I+PGF1dGhvcj5Lb2xlc25pa292LCBBbGV4YW5kZXI8L2F1dGhvcj48YXV0aG9y
+PkJleWVyLCBMdWNhczwvYXV0aG9yPjwvYXV0aG9ycz48L2NvbnRyaWJ1dG9ycz48dGl0bGVzPjx0
+aXRsZT5TNGw6IFNlbGYtc3VwZXJ2aXNlZCBzZW1pLXN1cGVydmlzZWQgbGVhcm5pbmc8L3RpdGxl
+PjxzZWNvbmRhcnktdGl0bGU+UHJvY2VlZGluZ3Mgb2YgdGhlIElFRUUvQ1ZGIEludGVybmF0aW9u
+YWwgQ29uZmVyZW5jZSBvbiBDb21wdXRlciBWaXNpb248L3NlY29uZGFyeS10aXRsZT48L3RpdGxl
+cz48cGFnZXM+MTQ3Ni0xNDg1PC9wYWdlcz48ZGF0ZXM+PHllYXI+MjAxOTwveWVhcj48L2RhdGVz
+Pjx1cmxzPjwvdXJscz48L3JlY29yZD48L0NpdGU+PC9FbmROb3RlPn==
+</w:fldData>
+        </w:fldChar>
+      </w:r>
+      <w:r>
+        <w:rPr>
+          <w:rFonts w:ascii="Arial" w:hAnsi="Arial" w:cs="Arial"/>
+          <w:sz w:val="24"/>
+          <w:szCs w:val="24"/>
+        </w:rPr>
+        <w:instrText xml:space="preserve"> ADDIN EN.CITE.DATA </w:instrText>
+      </w:r>
+      <w:r>
+        <w:rPr>
+          <w:rFonts w:ascii="Arial" w:hAnsi="Arial" w:cs="Arial"/>
+          <w:sz w:val="24"/>
+          <w:szCs w:val="24"/>
+        </w:rPr>
+      </w:r>
+      <w:r>
+        <w:rPr>
+          <w:rFonts w:ascii="Arial" w:hAnsi="Arial" w:cs="Arial"/>
+          <w:sz w:val="24"/>
+          <w:szCs w:val="24"/>
+        </w:rPr>
+        <w:fldChar w:fldCharType="end"/>
+      </w:r>
+      <w:r>
+        <w:rPr>
+          <w:rFonts w:ascii="Arial" w:hAnsi="Arial" w:cs="Arial"/>
+          <w:sz w:val="24"/>
+          <w:szCs w:val="24"/>
+        </w:rPr>
+        <w:fldChar w:fldCharType="separate"/>
+      </w:r>
+      <w:r>
+        <w:rPr>
+          <w:rFonts w:ascii="Arial" w:hAnsi="Arial" w:cs="Arial"/>
+          <w:noProof/>
+          <w:sz w:val="24"/>
+          <w:szCs w:val="24"/>
+        </w:rPr>
+        <w:t>(27-29)</w:t>
+      </w:r>
+      <w:r>
+        <w:rPr>
+          <w:rFonts w:ascii="Arial" w:hAnsi="Arial" w:cs="Arial"/>
+          <w:sz w:val="24"/>
+          <w:szCs w:val="24"/>
+        </w:rPr>
+        <w:fldChar w:fldCharType="end"/>
+      </w:r>
+      <w:r>
+        <w:rPr>
+          <w:rFonts w:ascii="Arial" w:hAnsi="Arial" w:cs="Arial"/>
+          <w:sz w:val="24"/>
+          <w:szCs w:val="24"/>
+        </w:rPr>
+        <w:t>.</w:t>
+      </w:r>
+    </w:p>
+    <w:p>
+      <w:pPr>
+        <w:rPr>
+          <w:rFonts w:ascii="Arial" w:hAnsi="Arial" w:cs="Arial"/>
+          <w:sz w:val="24"/>
+          <w:szCs w:val="24"/>
+        </w:rPr>
+      </w:pPr>
+      <w:r>
+        <w:rPr>
+          <w:rFonts w:ascii="Arial" w:hAnsi="Arial" w:cs="Arial"/>
+          <w:sz w:val="24"/>
+          <w:szCs w:val="24"/>
+        </w:rPr>
+        <w:t xml:space="preserve">We evaluated the performance of our model </w:t>
+      </w:r>
+      <w:r>
+        <w:rPr>
+          <w:rFonts w:ascii="Arial" w:hAnsi="Arial" w:cs="Arial"/>
+          <w:sz w:val="24"/>
+          <w:szCs w:val="24"/>
+        </w:rPr>
+        <w:t xml:space="preserve">using the same methods as the BraST challenge applies to the submissions that they receive which are </w:t>
+      </w:r>
+      <w:r>
+        <w:rPr>
+          <w:rFonts w:ascii="Arial" w:hAnsi="Arial" w:cs="Arial"/>
+          <w:sz w:val="24"/>
+          <w:szCs w:val="24"/>
+        </w:rPr>
+        <w:t xml:space="preserve">the Dice Similarity Coefficient, and the Hausdorff distance (95%). </w:t>
+      </w:r>
+      <w:r>
+        <w:rPr>
+          <w:rFonts w:ascii="Arial" w:hAnsi="Arial" w:cs="Arial"/>
+          <w:sz w:val="24"/>
+          <w:szCs w:val="24"/>
+        </w:rPr>
+        <w:t xml:space="preserve"> In addition, we submitted our segmentation to the continuing evaluation that BraST provides and are hoping to be able to add our score from that to our report in the future.</w:t>
+      </w:r>
+      <w:r>
+        <w:rPr>
+          <w:rFonts w:ascii="Arial" w:hAnsi="Arial" w:cs="Arial"/>
+          <w:sz w:val="24"/>
+          <w:szCs w:val="24"/>
+        </w:rPr>
+        <w:t xml:space="preserve"> The winning entry in the challenge achieved a score of ~92%, so we set that as our benchmark.</w:t>
+      </w:r>
+    </w:p>
+    <w:p>
+      <w:pPr>
+        <w:rPr>
+          <w:rFonts w:ascii="Arial" w:hAnsi="Arial" w:cs="Arial"/>
+          <w:b/>
+          <w:bCs/>
+          <w:sz w:val="24"/>
+          <w:szCs w:val="24"/>
+        </w:rPr>
+      </w:pPr>
+      <w:r>
+        <w:rPr>
+          <w:rFonts w:ascii="Arial" w:hAnsi="Arial" w:cs="Arial"/>
+          <w:b/>
+          <w:bCs/>
+          <w:sz w:val="24"/>
+          <w:szCs w:val="24"/>
+        </w:rPr>
+        <w:t>Results</w:t>
+      </w:r>
+    </w:p>
+    <w:p>
+      <w:pPr>
+        <w:rPr>
+          <w:rFonts w:ascii="Arial" w:hAnsi="Arial" w:cs="Arial"/>
+          <w:sz w:val="24"/>
+          <w:szCs w:val="24"/>
+        </w:rPr>
+      </w:pPr>
+      <w:r>
+        <w:rPr>
+          <w:rFonts w:ascii="Arial" w:hAnsi="Arial" w:cs="Arial"/>
+          <w:sz w:val="24"/>
+          <w:szCs w:val="24"/>
+        </w:rPr>
+        <w:t>We were able to implement a neural network based on … that performed … at segmenting the enhancing tumor tissue, … at segmenting the tumoral necrosis zone and … at segmenting the edema zone.</w:t>
+      </w:r>
+    </w:p>
+    <w:p>
+      <w:pPr>
+        <w:rPr>
+          <w:rFonts w:ascii="Arial" w:hAnsi="Arial" w:cs="Arial"/>
+          <w:b/>
+          <w:bCs/>
+          <w:sz w:val="24"/>
+          <w:szCs w:val="24"/>
+        </w:rPr>
+      </w:pPr>
+      <w:r>
+        <w:rPr>
+          <w:rFonts w:ascii="Arial" w:hAnsi="Arial" w:cs="Arial"/>
+          <w:b/>
+          <w:bCs/>
+          <w:sz w:val="24"/>
+          <w:szCs w:val="24"/>
+        </w:rPr>
+        <w:t>Conclusions</w:t>
+      </w:r>
+    </w:p>
+    <w:p>
+      <w:pPr>
+        <w:rPr>
+          <w:rFonts w:ascii="Arial" w:hAnsi="Arial" w:cs="Arial"/>
+          <w:sz w:val="24"/>
+          <w:szCs w:val="24"/>
+        </w:rPr>
+      </w:pPr>
+      <w:r>
+        <w:rPr>
+          <w:rFonts w:ascii="Arial" w:hAnsi="Arial" w:cs="Arial"/>
+          <w:sz w:val="24"/>
+          <w:szCs w:val="24"/>
+        </w:rPr>
+        <w:t xml:space="preserve">Our computer vision project was a </w:t>
+      </w:r>
+      <w:r>
+        <w:rPr>
+          <w:rFonts w:ascii="Arial" w:hAnsi="Arial" w:cs="Arial"/>
+          <w:color w:val="FF0000"/>
+          <w:sz w:val="24"/>
+          <w:szCs w:val="24"/>
+        </w:rPr>
+        <w:t xml:space="preserve">full/partial </w:t>
+      </w:r>
+      <w:r>
+        <w:rPr>
+          <w:rFonts w:ascii="Arial" w:hAnsi="Arial" w:cs="Arial"/>
+          <w:sz w:val="24"/>
+          <w:szCs w:val="24"/>
+        </w:rPr>
+        <w:t>success in segmenting glioblastoma multiforme from clinical MRI scans</w:t>
+      </w:r>
+      <w:r>
+        <w:rPr>
+          <w:rFonts w:ascii="Arial" w:hAnsi="Arial" w:cs="Arial"/>
+          <w:sz w:val="24"/>
+          <w:szCs w:val="24"/>
+        </w:rPr>
+        <w:t xml:space="preserve">, achieving a DICE-score of … and a Hausdorff distance of … </w:t>
+      </w:r>
+      <w:r>
+        <w:rPr>
+          <w:rFonts w:ascii="Arial" w:hAnsi="Arial" w:cs="Arial"/>
+          <w:sz w:val="24"/>
+          <w:szCs w:val="24"/>
+        </w:rPr>
+        <w:t>.</w:t>
+      </w:r>
+    </w:p>
+    <w:p>
+      <w:pPr>
+        <w:rPr>
+          <w:rFonts w:ascii="Arial" w:hAnsi="Arial" w:cs="Arial"/>
+          <w:sz w:val="24"/>
+          <w:szCs w:val="24"/>
+        </w:rPr>
+      </w:pPr>
+    </w:p>
+    <w:p>
+      <w:pPr>
+        <w:rPr>
+          <w:rFonts w:ascii="Arial" w:hAnsi="Arial" w:cs="Arial"/>
+          <w:b/>
+          <w:bCs/>
+          <w:sz w:val="24"/>
+          <w:szCs w:val="24"/>
+        </w:rPr>
+      </w:pPr>
+      <w:r>
+        <w:rPr>
+          <w:rFonts w:ascii="Arial" w:hAnsi="Arial" w:cs="Arial"/>
+          <w:b/>
+          <w:bCs/>
+          <w:sz w:val="24"/>
+          <w:szCs w:val="24"/>
+        </w:rPr>
+        <w:t>Roles</w:t>
+      </w:r>
+    </w:p>
+    <w:p>
+      <w:pPr>
+        <w:rPr>
+          <w:rFonts w:ascii="Arial" w:hAnsi="Arial" w:cs="Arial"/>
+          <w:sz w:val="24"/>
+          <w:szCs w:val="24"/>
+        </w:rPr>
+      </w:pPr>
+      <w:r>
+        <w:rPr>
+          <w:rFonts w:ascii="Arial" w:hAnsi="Arial" w:cs="Arial"/>
+          <w:sz w:val="24"/>
+          <w:szCs w:val="24"/>
+        </w:rPr>
+        <w:t xml:space="preserve">Tego Chang: </w:t>
+      </w:r>
+      <w:r>
+        <w:rPr>
+          <w:rFonts w:ascii="Arial" w:hAnsi="Arial" w:cs="Arial"/>
+          <w:sz w:val="24"/>
+          <w:szCs w:val="24"/>
+        </w:rPr>
+        <w:t>preparing power point presentation for video</w:t>
+      </w:r>
+      <w:r>
+        <w:rPr>
+          <w:rFonts w:ascii="Arial" w:hAnsi="Arial" w:cs="Arial"/>
+          <w:sz w:val="24"/>
+          <w:szCs w:val="24"/>
+        </w:rPr>
+        <w:t xml:space="preserve"> </w:t>
+      </w:r>
+    </w:p>
+    <w:p>
+      <w:pPr>
+        <w:rPr>
+          <w:rFonts w:ascii="Arial" w:hAnsi="Arial" w:cs="Arial"/>
+          <w:sz w:val="24"/>
+          <w:szCs w:val="24"/>
+        </w:rPr>
+      </w:pPr>
+      <w:r>
+        <w:rPr>
+          <w:rFonts w:ascii="Arial" w:hAnsi="Arial" w:cs="Arial"/>
+          <w:sz w:val="24"/>
+          <w:szCs w:val="24"/>
+        </w:rPr>
+        <w:t xml:space="preserve">Jaya Kahn: programming neural network for segmentation of brain tumors </w:t>
+      </w:r>
+    </w:p>
+    <w:p>
+      <w:pPr>
+        <w:rPr>
+          <w:rFonts w:ascii="Arial" w:hAnsi="Arial" w:cs="Arial"/>
+          <w:sz w:val="24"/>
+          <w:szCs w:val="24"/>
+        </w:rPr>
+      </w:pPr>
+      <w:r>
+        <w:rPr>
+          <w:rFonts w:ascii="Arial" w:hAnsi="Arial" w:cs="Arial"/>
+          <w:sz w:val="24"/>
+          <w:szCs w:val="24"/>
+        </w:rPr>
+        <w:t xml:space="preserve">Satvik Kishore: programming neural network for segmentation of brain tumors </w:t>
+      </w:r>
+    </w:p>
+    <w:p>
+      <w:pPr>
+        <w:rPr>
+          <w:rFonts w:ascii="Arial" w:hAnsi="Arial" w:cs="Arial"/>
+          <w:sz w:val="24"/>
+          <w:szCs w:val="24"/>
+        </w:rPr>
+      </w:pPr>
+      <w:r>
+        <w:rPr>
+          <w:rFonts w:ascii="Arial" w:hAnsi="Arial" w:cs="Arial"/>
+          <w:sz w:val="24"/>
+          <w:szCs w:val="24"/>
+        </w:rPr>
+        <w:t>Fides Schwartz: accessing the dataset, providing domain knowledge about MRI imaging of glioblastoma multiforme, spot-checking segmentation experiments</w:t>
+      </w:r>
+      <w:r>
+        <w:rPr>
+          <w:rFonts w:ascii="Arial" w:hAnsi="Arial" w:cs="Arial"/>
+          <w:sz w:val="24"/>
+          <w:szCs w:val="24"/>
+        </w:rPr>
+        <w:t>, writing of final report</w:t>
+      </w:r>
+    </w:p>
+    <w:p>
+      <w:pPr>
+        <w:rPr>
+          <w:rFonts w:ascii="Arial" w:hAnsi="Arial" w:cs="Arial"/>
+          <w:b/>
+          <w:bCs/>
+          <w:sz w:val="24"/>
+          <w:szCs w:val="24"/>
+        </w:rPr>
+      </w:pPr>
+    </w:p>
+    <w:p>
+      <w:pPr>
+        <w:rPr>
+          <w:rFonts w:ascii="Arial" w:hAnsi="Arial" w:cs="Arial"/>
+          <w:b/>
+          <w:bCs/>
+          <w:sz w:val="24"/>
+          <w:szCs w:val="24"/>
+        </w:rPr>
+      </w:pPr>
+    </w:p>
+    <w:p>
+      <w:pPr>
+        <w:rPr>
+          <w:rFonts w:ascii="Arial" w:hAnsi="Arial" w:cs="Arial"/>
+          <w:b/>
+          <w:bCs/>
+          <w:sz w:val="24"/>
+          <w:szCs w:val="24"/>
+        </w:rPr>
+      </w:pPr>
+      <w:r>
+        <w:rPr>
+          <w:rFonts w:ascii="Arial" w:hAnsi="Arial" w:cs="Arial"/>
+          <w:b/>
+          <w:bCs/>
+          <w:sz w:val="24"/>
+          <w:szCs w:val="24"/>
+        </w:rPr>
+        <w:lastRenderedPageBreak/>
         <w:t xml:space="preserve">References </w:t>
       </w:r>
     </w:p>
     <w:p>
-      <w:r>
-        <w:t xml:space="preserve">(1) Wu, W., et al. (2021). "Glioblastoma multiforme (GBM): An overview of current therapies and mechanisms of resistance." Pharmacological Research 171: 105780. </w:t>
-      </w:r>
-    </w:p>
-    <w:p>
-      <w:r>
-        <w:t xml:space="preserve">(2) A. Oszvald, E. Güresir, M. Setzer, H. Vatter, C. Senft, V. Seifert, K. Franz. Glioblastoma therapy in the elderly and the importance of the extent of resection regardless of age, J. Neurosurg. 116 (2) (2012) 357– 364. </w:t>
-      </w:r>
-    </w:p>
-    <w:p>
-      <w:r>
-        <w:t xml:space="preserve">(3) M.E. Davis, Glioblastoma: overview of disease and treatment, Clin. J. Oncol. Nurs. 20 (5 Suppl) (2016) S2– S8. </w:t>
-      </w:r>
-    </w:p>
-    <w:p>
-      <w:r>
-        <w:t xml:space="preserve">(4) M. Lacroix, D. Abi-Said, D.R. Fourney, Z.L. Gokaslan, W. Shi, F. DeMonte, F. F. Lang, I.E. McCutcheon, S.J. Hassenbusch, E. Holland, K. Hess, C. Michael, D. Miller, R. Sawaya, A multivariate analysis of 416 patients with glioblastoma multiforme: prognosis, extent of resection, and survival, J. Neurosurg. 95 (2) (2001) 190–198. </w:t>
-      </w:r>
-    </w:p>
-    <w:p>
-      <w:r>
-        <w:t xml:space="preserve">(5) D.G. Barone, T.A. Lawrie, M.G. Hart, Image guided surgery for the resection of brain tumours, Cochrane Database Syst. Rev. 1 (2014). </w:t>
-      </w:r>
-    </w:p>
-    <w:p>
-      <w:r>
-        <w:t xml:space="preserve">(6) Krupinski EA. Current perspectives in medical image perception. Atten Percept Psychophys. 2010;72(5):1205-1217. doi:10.3758/APP.72.5.1205 </w:t>
-      </w:r>
-    </w:p>
-    <w:p>
-      <w:r>
-        <w:t xml:space="preserve">(7) Mascagni, P, Longo, F, Barberio, M, et al. New intraoperative imaging technologies: Innovating the surgeon’s eye toward surgical precision. J Surg Oncol. 2018; 118: 265- 282. </w:t>
-      </w:r>
-      <w:hyperlink r:id="rId6" w:history="1">
+      <w:pPr>
+        <w:pStyle w:val="EndNoteBibliography"/>
+        <w:spacing w:after="0"/>
+      </w:pPr>
+      <w:r>
+        <w:fldChar w:fldCharType="begin"/>
+      </w:r>
+      <w:r>
+        <w:instrText xml:space="preserve"> ADDIN EN.REFLIST </w:instrText>
+      </w:r>
+      <w:r>
+        <w:fldChar w:fldCharType="separate"/>
+      </w:r>
+      <w:r>
+        <w:t>1.</w:t>
+      </w:r>
+      <w:r>
+        <w:tab/>
+        <w:t>Wu W, Klockow JL, Zhang M, Lafortune F, Chang E, Jin L, et al. Glioblastoma multiforme (GBM): An overview of current therapies and mechanisms of resistance. Pharmacological Research. 2021;171:105780.</w:t>
+      </w:r>
+    </w:p>
+    <w:p>
+      <w:pPr>
+        <w:pStyle w:val="EndNoteBibliography"/>
+        <w:spacing w:after="0"/>
+      </w:pPr>
+      <w:r>
+        <w:t>2.</w:t>
+      </w:r>
+      <w:r>
+        <w:tab/>
+        <w:t>Oszvald A, Güresir E, Setzer M, Vatter H, Senft C, Seifert V, et al. Glioblastoma therapy in the elderly and the importance of the extent of resection regardless of age. J Neurosurg. 2012;116(2):357-64.</w:t>
+      </w:r>
+    </w:p>
+    <w:p>
+      <w:pPr>
+        <w:pStyle w:val="EndNoteBibliography"/>
+        <w:spacing w:after="0"/>
+      </w:pPr>
+      <w:r>
+        <w:t>3.</w:t>
+      </w:r>
+      <w:r>
+        <w:tab/>
+        <w:t>Davis ME. Glioblastoma: Overview of Disease and Treatment. Clin J Oncol Nurs. 2016;20(5 Suppl):S2-8.</w:t>
+      </w:r>
+    </w:p>
+    <w:p>
+      <w:pPr>
+        <w:pStyle w:val="EndNoteBibliography"/>
+        <w:spacing w:after="0"/>
+      </w:pPr>
+      <w:r>
+        <w:t>4.</w:t>
+      </w:r>
+      <w:r>
+        <w:tab/>
+        <w:t>Lee E, Ahn K, Lee E, Lee Y, Kim D. Potential role of advanced MRI techniques for the peritumoural region in differentiating glioblastoma multiforme and solitary metastatic lesions. Clinical radiology. 2013;68(12):e689-e97.</w:t>
+      </w:r>
+    </w:p>
+    <w:p>
+      <w:pPr>
+        <w:pStyle w:val="EndNoteBibliography"/>
+        <w:spacing w:after="0"/>
+      </w:pPr>
+      <w:r>
+        <w:t>5.</w:t>
+      </w:r>
+      <w:r>
+        <w:tab/>
+        <w:t>Gahramanov S, Varallyay C, Tyson RM, Lacy C, Fu R, Netto JP, et al. Diagnosis of pseudoprogression using MRI perfusion in patients with glioblastoma multiforme may predict improved survival. CNS oncology. 2014;3(6):389-400.</w:t>
+      </w:r>
+    </w:p>
+    <w:p>
+      <w:pPr>
+        <w:pStyle w:val="EndNoteBibliography"/>
+        <w:spacing w:after="0"/>
+      </w:pPr>
+      <w:r>
+        <w:t>6.</w:t>
+      </w:r>
+      <w:r>
+        <w:tab/>
+        <w:t>Batash R, Asna N, Schaffer P, Francis N, Schaffer M. Glioblastoma multiforme, diagnosis and treatment; recent literature review. Current medicinal chemistry. 2017;24(27):3002-9.</w:t>
+      </w:r>
+    </w:p>
+    <w:p>
+      <w:pPr>
+        <w:pStyle w:val="EndNoteBibliography"/>
+        <w:spacing w:after="0"/>
+      </w:pPr>
+      <w:r>
+        <w:t>7.</w:t>
+      </w:r>
+      <w:r>
+        <w:tab/>
+        <w:t>Lacroix M, Abi-Said D, Fourney DR, Gokaslan ZL, Shi W, DeMonte F, et al. A multivariate analysis of 416 patients with glioblastoma multiforme: prognosis, extent of resection, and survival. J Neurosurg. 2001;95(2):190-8.</w:t>
+      </w:r>
+    </w:p>
+    <w:p>
+      <w:pPr>
+        <w:pStyle w:val="EndNoteBibliography"/>
+        <w:spacing w:after="0"/>
+      </w:pPr>
+      <w:r>
+        <w:t>8.</w:t>
+      </w:r>
+      <w:r>
+        <w:tab/>
+        <w:t>Barone DG, Lawrie TA, Hart MG. Image guided surgery for the resection of brain tumours. Cochrane Database Syst Rev. 2014;2014(1):Cd009685.</w:t>
+      </w:r>
+    </w:p>
+    <w:p>
+      <w:pPr>
+        <w:pStyle w:val="EndNoteBibliography"/>
+        <w:spacing w:after="0"/>
+      </w:pPr>
+      <w:r>
+        <w:t>9.</w:t>
+      </w:r>
+      <w:r>
+        <w:tab/>
+        <w:t>Krupinski EA. Current perspectives in medical image perception. Atten Percept Psychophys. 2010;72(5):1205-17.</w:t>
+      </w:r>
+    </w:p>
+    <w:p>
+      <w:pPr>
+        <w:pStyle w:val="EndNoteBibliography"/>
+        <w:spacing w:after="0"/>
+      </w:pPr>
+      <w:r>
+        <w:t>10.</w:t>
+      </w:r>
+      <w:r>
+        <w:tab/>
+        <w:t>Mascagni P, Longo F, Barberio M, Seeliger B, Agnus V, Saccomandi P, et al. New intraoperative imaging technologies: Innovating the surgeon's eye toward surgical precision. J Surg Oncol. 2018;118(2):265-82.</w:t>
+      </w:r>
+    </w:p>
+    <w:p>
+      <w:pPr>
+        <w:pStyle w:val="EndNoteBibliography"/>
+        <w:spacing w:after="0"/>
+      </w:pPr>
+      <w:r>
+        <w:t>11.</w:t>
+      </w:r>
+      <w:r>
+        <w:tab/>
+        <w:t>Hammoud MA, Sawaya R, Shi W, Thall PF, Leeds NE. Prognostic significance of preoperative MRI scans in glioblastoma multiforme. Journal of neuro-oncology. 1996;27(1):65-73.</w:t>
+      </w:r>
+    </w:p>
+    <w:p>
+      <w:pPr>
+        <w:pStyle w:val="EndNoteBibliography"/>
+        <w:spacing w:after="0"/>
+      </w:pPr>
+      <w:r>
+        <w:t>12.</w:t>
+      </w:r>
+      <w:r>
+        <w:tab/>
+        <w:t>Mehta AI, Kanaly CW, Friedman AH, Bigner DD, Sampson JH. Monitoring radiographic brain tumor progression. Toxins. 2011;3(3):191-200.</w:t>
+      </w:r>
+    </w:p>
+    <w:p>
+      <w:pPr>
+        <w:pStyle w:val="EndNoteBibliography"/>
+        <w:spacing w:after="0"/>
+      </w:pPr>
+      <w:r>
+        <w:t>13.</w:t>
+      </w:r>
+      <w:r>
+        <w:tab/>
+        <w:t>Kalpathy-Cramer J, Gerstner ER, Emblem KE, Andronesi OC, Rosen B. Advanced magnetic resonance imaging of the physical processes in human glioblastoma. Cancer research. 2014;74(17):4622-37.</w:t>
+      </w:r>
+    </w:p>
+    <w:p>
+      <w:pPr>
+        <w:pStyle w:val="EndNoteBibliography"/>
+        <w:spacing w:after="0"/>
+      </w:pPr>
+      <w:r>
+        <w:t>14.</w:t>
+      </w:r>
+      <w:r>
+        <w:tab/>
+        <w:t xml:space="preserve">America RSoN. Brain Tumor Segmentation Challenge 2021: RSNA; 2021 [Available from: </w:t>
+      </w:r>
+      <w:hyperlink r:id="rId7" w:history="1">
         <w:r>
           <w:rPr>
             <w:rStyle w:val="Hyperlink"/>
           </w:rPr>
-          <w:t>https://doi.org/10.1002/jso.25148</w:t>
+          <w:t>https://www.rsna.org/education/ai-resources-and-training/ai-image-challenge/brain-tumor-ai-challenge-2021</w:t>
         </w:r>
       </w:hyperlink>
       <w:r>
+        <w:t>.</w:t>
+      </w:r>
+    </w:p>
+    <w:p>
+      <w:pPr>
+        <w:pStyle w:val="EndNoteBibliography"/>
+        <w:spacing w:after="0"/>
+      </w:pPr>
+      <w:r>
+        <w:t>15.</w:t>
+      </w:r>
+      <w:r>
+        <w:tab/>
+        <w:t>Bitar R, Leung G, Perng R, Tadros S, Moody AR, Sarrazin J, et al. MR Pulse Sequences: What Every Radiologist Wants to Know but Is Afraid to Ask. RadioGraphics. 2006;26(2):513-37.</w:t>
+      </w:r>
+    </w:p>
+    <w:p>
+      <w:pPr>
+        <w:pStyle w:val="EndNoteBibliography"/>
+        <w:spacing w:after="0"/>
+      </w:pPr>
+      <w:r>
+        <w:t>16.</w:t>
+      </w:r>
+      <w:r>
+        <w:tab/>
+        <w:t xml:space="preserve">Jordan J. Semantic Segmentation 2022 [Available from: </w:t>
+      </w:r>
+      <w:hyperlink r:id="rId8" w:history="1">
+        <w:r>
+          <w:rPr>
+            <w:rStyle w:val="Hyperlink"/>
+          </w:rPr>
+          <w:t>https://www.jeremyjordan.me/semantic-segmentation/</w:t>
+        </w:r>
+      </w:hyperlink>
+      <w:r>
         <w:t xml:space="preserve"> </w:t>
       </w:r>
     </w:p>
     <w:p>
-      <w:r>
-        <w:t xml:space="preserve">(8) https://www.jeremyjordan.me/semantic-segmentation/ </w:t>
-      </w:r>
-    </w:p>
-    <w:p>
-      <w:r>
-        <w:t>(9) https://nanonets.com/blog/semantic-image-segmentation-2020/</w:t>
+      <w:pPr>
+        <w:pStyle w:val="EndNoteBibliography"/>
+        <w:spacing w:after="0"/>
+      </w:pPr>
+      <w:r>
+        <w:t>17.</w:t>
+      </w:r>
+      <w:r>
+        <w:tab/>
+        <w:t xml:space="preserve">Matcha CN. A 2021 Guide to Semantic Segmentation 2021 [Available from: </w:t>
+      </w:r>
+      <w:hyperlink r:id="rId9" w:history="1">
+        <w:r>
+          <w:rPr>
+            <w:rStyle w:val="Hyperlink"/>
+          </w:rPr>
+          <w:t>https://nanonets.com/blog/semantic-image-segmentation-2020/</w:t>
+        </w:r>
+      </w:hyperlink>
+      <w:r>
+        <w:t>.</w:t>
+      </w:r>
+    </w:p>
+    <w:p>
+      <w:pPr>
+        <w:pStyle w:val="EndNoteBibliography"/>
+        <w:spacing w:after="0"/>
+      </w:pPr>
+      <w:r>
+        <w:t>18.</w:t>
+      </w:r>
+      <w:r>
+        <w:tab/>
+        <w:t>Wang P, Chen P, Yuan Y, Liu D, Huang Z, Hou X, et al., editors. Understanding Convolution for Semantic Segmentation. 2018 IEEE Winter Conference on Applications of Computer Vision (WACV); 2018 12-15 March 2018.</w:t>
+      </w:r>
+    </w:p>
+    <w:p>
+      <w:pPr>
+        <w:pStyle w:val="EndNoteBibliography"/>
+        <w:spacing w:after="0"/>
+      </w:pPr>
+      <w:r>
+        <w:lastRenderedPageBreak/>
+        <w:t>19.</w:t>
+      </w:r>
+      <w:r>
+        <w:tab/>
+        <w:t>Garcia-Garcia A, Orts-Escolano S, Oprea S, Villena-Martinez V, Garcia-Rodriguez J. A review on deep learning techniques applied to semantic segmentation. arXiv preprint arXiv:170406857. 2017.</w:t>
+      </w:r>
+    </w:p>
+    <w:p>
+      <w:pPr>
+        <w:pStyle w:val="EndNoteBibliography"/>
+        <w:spacing w:after="0"/>
+      </w:pPr>
+      <w:r>
+        <w:t>20.</w:t>
+      </w:r>
+      <w:r>
+        <w:tab/>
+        <w:t>Badrinarayanan V, Handa A, Cipolla R. Segnet: A deep convolutional encoder-decoder architecture for robust semantic pixel-wise labelling. arXiv preprint arXiv:150507293. 2015.</w:t>
+      </w:r>
+    </w:p>
+    <w:p>
+      <w:pPr>
+        <w:pStyle w:val="EndNoteBibliography"/>
+        <w:spacing w:after="0"/>
+      </w:pPr>
+      <w:r>
+        <w:t>21.</w:t>
+      </w:r>
+      <w:r>
+        <w:tab/>
+        <w:t>Ye JC, Sung WK, editors. Understanding geometry of encoder-decoder CNNs. International Conference on Machine Learning; 2019: PMLR.</w:t>
+      </w:r>
+    </w:p>
+    <w:p>
+      <w:pPr>
+        <w:pStyle w:val="EndNoteBibliography"/>
+        <w:spacing w:after="0"/>
+      </w:pPr>
+      <w:r>
+        <w:t>22.</w:t>
+      </w:r>
+      <w:r>
+        <w:tab/>
+        <w:t>Bell S, Zitnick CL, Bala K, Girshick R, editors. Inside-outside net: Detecting objects in context with skip pooling and recurrent neural networks. Proceedings of the IEEE conference on computer vision and pattern recognition; 2016.</w:t>
+      </w:r>
+    </w:p>
+    <w:p>
+      <w:pPr>
+        <w:pStyle w:val="EndNoteBibliography"/>
+        <w:spacing w:after="0"/>
+      </w:pPr>
+      <w:r>
+        <w:t>23.</w:t>
+      </w:r>
+      <w:r>
+        <w:tab/>
+        <w:t>Mao X, Shen C, Yang Y-B. Image restoration using very deep convolutional encoder-decoder networks with symmetric skip connections. Advances in neural information processing systems. 2016;29.</w:t>
+      </w:r>
+    </w:p>
+    <w:p>
+      <w:pPr>
+        <w:pStyle w:val="EndNoteBibliography"/>
+        <w:spacing w:after="0"/>
+      </w:pPr>
+      <w:r>
+        <w:t>24.</w:t>
+      </w:r>
+      <w:r>
+        <w:tab/>
+        <w:t>Intrator O, Intrator N. Interpreting neural-network results: a simulation study. Computational statistics &amp; data analysis. 2001;37(3):373-93.</w:t>
+      </w:r>
+    </w:p>
+    <w:p>
+      <w:pPr>
+        <w:pStyle w:val="EndNoteBibliography"/>
+        <w:spacing w:after="0"/>
+      </w:pPr>
+      <w:r>
+        <w:t>25.</w:t>
+      </w:r>
+      <w:r>
+        <w:tab/>
+        <w:t>Ertam F, Aydın G, editors. Data classification with deep learning using Tensorflow. 2017 international conference on computer science and engineering (UBMK); 2017: IEEE.</w:t>
+      </w:r>
+    </w:p>
+    <w:p>
+      <w:pPr>
+        <w:pStyle w:val="EndNoteBibliography"/>
+        <w:spacing w:after="0"/>
+      </w:pPr>
+      <w:r>
+        <w:t>26.</w:t>
+      </w:r>
+      <w:r>
+        <w:tab/>
+        <w:t>Pang B, Nijkamp E, Wu YN. Deep learning with tensorflow: A review. Journal of Educational and Behavioral Statistics. 2020;45(2):227-48.</w:t>
+      </w:r>
+    </w:p>
+    <w:p>
+      <w:pPr>
+        <w:pStyle w:val="EndNoteBibliography"/>
+        <w:spacing w:after="0"/>
+      </w:pPr>
+      <w:r>
+        <w:t>27.</w:t>
+      </w:r>
+      <w:r>
+        <w:tab/>
+        <w:t>Noroozi M, Vinjimoor A, Favaro P, Pirsiavash H, editors. Boosting self-supervised learning via knowledge transfer. Proceedings of the IEEE Conference on Computer Vision and Pattern Recognition; 2018.</w:t>
+      </w:r>
+    </w:p>
+    <w:p>
+      <w:pPr>
+        <w:pStyle w:val="EndNoteBibliography"/>
+        <w:spacing w:after="0"/>
+      </w:pPr>
+      <w:r>
+        <w:t>28.</w:t>
+      </w:r>
+      <w:r>
+        <w:tab/>
+        <w:t>Hendrycks D, Mazeika M, Kadavath S, Song D. Using self-supervised learning can improve model robustness and uncertainty. Advances in Neural Information Processing Systems. 2019;32.</w:t>
+      </w:r>
+    </w:p>
+    <w:p>
+      <w:pPr>
+        <w:pStyle w:val="EndNoteBibliography"/>
+      </w:pPr>
+      <w:r>
+        <w:t>29.</w:t>
+      </w:r>
+      <w:r>
+        <w:tab/>
+        <w:t>Zhai X, Oliver A, Kolesnikov A, Beyer L, editors. S4l: Self-supervised semi-supervised learning. Proceedings of the IEEE/CVF International Conference on Computer Vision; 2019.</w:t>
+      </w:r>
+    </w:p>
+    <w:p>
+      <w:r>
+        <w:fldChar w:fldCharType="end"/>
       </w:r>
     </w:p>
     <w:sectPr>
-      <w:headerReference w:type="default" r:id="rId7"/>
+      <w:headerReference w:type="default" r:id="rId10"/>
       <w:pgSz w:w="12240" w:h="15840"/>
       <w:pgMar w:top="1440" w:right="1440" w:bottom="1440" w:left="1440" w:header="720" w:footer="720" w:gutter="0"/>
       <w:cols w:space="720"/>
@@ -2046,7 +4737,6 @@
   <w:style w:type="character" w:default="1" w:styleId="DefaultParagraphFont">
     <w:name w:val="Default Paragraph Font"/>
     <w:uiPriority w:val="1"/>
-    <w:semiHidden/>
     <w:unhideWhenUsed/>
   </w:style>
   <w:style w:type="table" w:default="1" w:styleId="TableNormal">
@@ -2223,6 +4913,72 @@
     <w:rPr>
       <w:color w:val="605E5C"/>
       <w:shd w:val="clear" w:color="auto" w:fill="E1DFDD"/>
+    </w:rPr>
+  </w:style>
+  <w:style w:type="paragraph" w:styleId="Caption">
+    <w:name w:val="caption"/>
+    <w:basedOn w:val="Normal"/>
+    <w:next w:val="Normal"/>
+    <w:uiPriority w:val="35"/>
+    <w:unhideWhenUsed/>
+    <w:qFormat/>
+    <w:rsid w:val="002B7B95"/>
+    <w:pPr>
+      <w:spacing w:after="200" w:line="240" w:lineRule="auto"/>
+    </w:pPr>
+    <w:rPr>
+      <w:i/>
+      <w:iCs/>
+      <w:color w:val="44546A" w:themeColor="text2"/>
+      <w:sz w:val="18"/>
+      <w:szCs w:val="18"/>
+    </w:rPr>
+  </w:style>
+  <w:style w:type="paragraph" w:customStyle="1" w:styleId="EndNoteBibliographyTitle">
+    <w:name w:val="EndNote Bibliography Title"/>
+    <w:basedOn w:val="Normal"/>
+    <w:link w:val="EndNoteBibliographyTitleChar"/>
+    <w:rsid w:val="00CD4C6C"/>
+    <w:pPr>
+      <w:spacing w:after="0"/>
+      <w:jc w:val="center"/>
+    </w:pPr>
+    <w:rPr>
+      <w:rFonts w:ascii="Calibri" w:hAnsi="Calibri" w:cs="Calibri"/>
+      <w:noProof/>
+    </w:rPr>
+  </w:style>
+  <w:style w:type="character" w:customStyle="1" w:styleId="EndNoteBibliographyTitleChar">
+    <w:name w:val="EndNote Bibliography Title Char"/>
+    <w:basedOn w:val="DefaultParagraphFont"/>
+    <w:link w:val="EndNoteBibliographyTitle"/>
+    <w:rsid w:val="00CD4C6C"/>
+    <w:rPr>
+      <w:rFonts w:ascii="Calibri" w:hAnsi="Calibri" w:cs="Calibri"/>
+      <w:noProof/>
+    </w:rPr>
+  </w:style>
+  <w:style w:type="paragraph" w:customStyle="1" w:styleId="EndNoteBibliography">
+    <w:name w:val="EndNote Bibliography"/>
+    <w:basedOn w:val="Normal"/>
+    <w:link w:val="EndNoteBibliographyChar"/>
+    <w:rsid w:val="00CD4C6C"/>
+    <w:pPr>
+      <w:spacing w:line="240" w:lineRule="auto"/>
+    </w:pPr>
+    <w:rPr>
+      <w:rFonts w:ascii="Calibri" w:hAnsi="Calibri" w:cs="Calibri"/>
+      <w:noProof/>
+    </w:rPr>
+  </w:style>
+  <w:style w:type="character" w:customStyle="1" w:styleId="EndNoteBibliographyChar">
+    <w:name w:val="EndNote Bibliography Char"/>
+    <w:basedOn w:val="DefaultParagraphFont"/>
+    <w:link w:val="EndNoteBibliography"/>
+    <w:rsid w:val="00CD4C6C"/>
+    <w:rPr>
+      <w:rFonts w:ascii="Calibri" w:hAnsi="Calibri" w:cs="Calibri"/>
+      <w:noProof/>
     </w:rPr>
   </w:style>
 </w:styles>

</xml_diff>

<commit_message>
update the report based on results in presentation
</commit_message>
<xml_diff>
--- a/40_docs/Final Report.docx
+++ b/40_docs/Final Report.docx
@@ -428,6 +428,61 @@
     <w:p>
       <w:pPr>
         <w:rPr>
+          <w:rFonts w:ascii="Arial" w:hAnsi="Arial" w:cs="Arial" w:hint="eastAsia"/>
+          <w:color w:val="0041FF"/>
+          <w:sz w:val="24"/>
+          <w:szCs w:val="24"/>
+        </w:rPr>
+      </w:pPr>
+      <w:r>
+        <w:rPr>
+          <w:rFonts w:ascii="Arial" w:hAnsi="Arial" w:cs="Arial"/>
+          <w:color w:val="0041FF"/>
+          <w:sz w:val="24"/>
+          <w:szCs w:val="24"/>
+        </w:rPr>
+        <w:t>We were able to implement a deep learning algorithm</w:t>
+      </w:r>
+      <w:r>
+        <w:rPr>
+          <w:rFonts w:ascii="Arial" w:hAnsi="Arial" w:cs="Arial"/>
+          <w:color w:val="0041FF"/>
+          <w:sz w:val="24"/>
+          <w:szCs w:val="24"/>
+        </w:rPr>
+        <w:t xml:space="preserve"> that </w:t>
+      </w:r>
+      <w:r>
+        <w:rPr>
+          <w:rFonts w:ascii="Arial" w:hAnsi="Arial" w:cs="Arial"/>
+          <w:color w:val="0041FF"/>
+          <w:sz w:val="24"/>
+          <w:szCs w:val="24"/>
+        </w:rPr>
+        <w:t>reasonably</w:t>
+      </w:r>
+      <w:r>
+        <w:rPr>
+          <w:rFonts w:ascii="Arial" w:hAnsi="Arial" w:cs="Arial"/>
+          <w:color w:val="0041FF"/>
+          <w:sz w:val="24"/>
+          <w:szCs w:val="24"/>
+        </w:rPr>
+        <w:t xml:space="preserve"> identify the segmentations among the healthy tissue, affected brain tissue (edema zone), enhancing tumoral rim, and the tumor core</w:t>
+      </w:r>
+      <w:r>
+        <w:rPr>
+          <w:rFonts w:ascii="Arial" w:hAnsi="Arial" w:cs="Arial"/>
+          <w:color w:val="0041FF"/>
+          <w:sz w:val="24"/>
+          <w:szCs w:val="24"/>
+        </w:rPr>
+        <w:t xml:space="preserve"> with dice similarity scores up to 80.5%. </w:t>
+      </w:r>
+    </w:p>
+    <w:p>
+      <w:pPr>
+        <w:rPr>
           <w:rFonts w:ascii="Arial" w:hAnsi="Arial" w:cs="Arial"/>
           <w:i/>
           <w:iCs/>
@@ -567,6 +622,7 @@
           <w:sz w:val="24"/>
           <w:szCs w:val="24"/>
         </w:rPr>
+        <w:lastRenderedPageBreak/>
         <w:t>i.v.</w:t>
       </w:r>
       <w:proofErr w:type="spellEnd"/>
@@ -618,7 +674,6 @@
           <w:sz w:val="24"/>
           <w:szCs w:val="24"/>
         </w:rPr>
-        <w:lastRenderedPageBreak/>
         <w:t>mp</w:t>
       </w:r>
       <w:r>
@@ -827,7 +882,7 @@
     </w:p>
     <w:p>
       <w:pPr>
-        <w:pStyle w:val="NormalWeb"/>
+        <w:pStyle w:val="Web"/>
         <w:shd w:val="clear" w:color="auto" w:fill="FFFFFF"/>
         <w:spacing w:before="0" w:beforeAutospacing="0" w:after="0" w:afterAutospacing="0"/>
         <w:rPr>
@@ -921,7 +976,7 @@
     </w:p>
     <w:p>
       <w:pPr>
-        <w:pStyle w:val="NormalWeb"/>
+        <w:pStyle w:val="Web"/>
         <w:shd w:val="clear" w:color="auto" w:fill="FFFFFF"/>
         <w:spacing w:before="0" w:beforeAutospacing="0" w:after="0" w:afterAutospacing="0"/>
         <w:rPr>
@@ -931,7 +986,7 @@
     </w:p>
     <w:p>
       <w:pPr>
-        <w:pStyle w:val="NormalWeb"/>
+        <w:pStyle w:val="Web"/>
         <w:shd w:val="clear" w:color="auto" w:fill="FFFFFF"/>
         <w:spacing w:before="0" w:beforeAutospacing="0" w:after="0" w:afterAutospacing="0"/>
         <w:rPr>
@@ -983,7 +1038,7 @@
     </w:p>
     <w:p>
       <w:pPr>
-        <w:pStyle w:val="NormalWeb"/>
+        <w:pStyle w:val="Web"/>
         <w:shd w:val="clear" w:color="auto" w:fill="FFFFFF"/>
         <w:spacing w:before="0" w:beforeAutospacing="0" w:after="0" w:afterAutospacing="0"/>
         <w:rPr>
@@ -1611,16 +1666,8 @@
           <w:sz w:val="24"/>
           <w:szCs w:val="24"/>
         </w:rPr>
-        <w:t xml:space="preserve">To do this, multiple imaging sequences are acquired before and after the patient receives intra-venous gadolinium-based contrast material. These sequences allow for the evaluation of different soft tissue properties. The two basic sequences that are acquired in virtually every MRI performed on patients are the T1- and T2-weighted </w:t>
-      </w:r>
-      <w:r>
-        <w:rPr>
-          <w:rFonts w:ascii="Arial" w:hAnsi="Arial" w:cs="Arial"/>
-          <w:sz w:val="24"/>
-          <w:szCs w:val="24"/>
-        </w:rPr>
         <w:lastRenderedPageBreak/>
-        <w:t>sequences. T1-sequence</w:t>
+        <w:t>To do this, multiple imaging sequences are acquired before and after the patient receives intra-venous gadolinium-based contrast material. These sequences allow for the evaluation of different soft tissue properties. The two basic sequences that are acquired in virtually every MRI performed on patients are the T1- and T2-weighted sequences. T1-sequence</w:t>
       </w:r>
       <w:r>
         <w:rPr>
@@ -3035,7 +3082,16 @@
           <w:sz w:val="24"/>
           <w:szCs w:val="24"/>
         </w:rPr>
-        <w:t xml:space="preserve"> were acquired with different clinical protocols and various scanners from multiple data contributing institutions</w:t>
+        <w:t xml:space="preserve"> were acquired with different clinical protocols and various scanners from </w:t>
+      </w:r>
+      <w:r>
+        <w:rPr>
+          <w:rFonts w:ascii="Arial" w:hAnsi="Arial" w:cs="Arial"/>
+          <w:sz w:val="24"/>
+          <w:szCs w:val="24"/>
+        </w:rPr>
+        <w:lastRenderedPageBreak/>
+        <w:t>multiple data contributing institutions</w:t>
       </w:r>
       <w:r>
         <w:rPr>
@@ -3094,18 +3150,7 @@
           <w:sz w:val="24"/>
           <w:szCs w:val="24"/>
         </w:rPr>
-        <w:t xml:space="preserve">label </w:t>
-      </w:r>
-      <w:r>
-        <w:rPr>
-          <w:rFonts w:ascii="Arial" w:hAnsi="Arial" w:cs="Arial"/>
-          <w:b/>
-          <w:bCs/>
-          <w:sz w:val="24"/>
-          <w:szCs w:val="24"/>
-        </w:rPr>
-        <w:lastRenderedPageBreak/>
-        <w:t>4</w:t>
+        <w:t>label 4</w:t>
       </w:r>
       <w:r>
         <w:rPr>
@@ -3321,7 +3366,7 @@
     </w:p>
     <w:p>
       <w:pPr>
-        <w:pStyle w:val="Caption"/>
+        <w:pStyle w:val="af"/>
         <w:rPr>
           <w:rFonts w:ascii="Arial" w:hAnsi="Arial" w:cs="Arial"/>
           <w:color w:val="auto"/>
@@ -3793,7 +3838,67 @@
           <w:sz w:val="24"/>
           <w:szCs w:val="24"/>
         </w:rPr>
-        <w:t xml:space="preserve"> a U-Net.</w:t>
+        <w:t xml:space="preserve"> a U-Net</w:t>
+      </w:r>
+      <w:r>
+        <w:rPr>
+          <w:rFonts w:ascii="Arial" w:hAnsi="Arial" w:cs="Arial"/>
+          <w:sz w:val="24"/>
+          <w:szCs w:val="24"/>
+        </w:rPr>
+        <w:t>.</w:t>
+      </w:r>
+    </w:p>
+    <w:p>
+      <w:pPr>
+        <w:rPr>
+          <w:rFonts w:ascii="Arial" w:hAnsi="Arial" w:cs="Arial" w:hint="eastAsia"/>
+          <w:sz w:val="24"/>
+          <w:szCs w:val="24"/>
+        </w:rPr>
+      </w:pPr>
+      <w:r>
+        <w:rPr>
+          <w:rFonts w:ascii="Arial" w:hAnsi="Arial" w:cs="Arial"/>
+          <w:sz w:val="24"/>
+          <w:szCs w:val="24"/>
+        </w:rPr>
+        <w:lastRenderedPageBreak/>
+        <w:drawing>
+          <wp:inline distT="0" distB="0" distL="0" distR="0" wp14:anchorId="2179B6D5" wp14:editId="388A2FA4">
+            <wp:extent cx="5943600" cy="4232910"/>
+            <wp:effectExtent l="0" t="0" r="0" b="0"/>
+            <wp:docPr id="4" name="圖片 4"/>
+            <wp:cNvGraphicFramePr>
+              <a:graphicFrameLocks xmlns:a="http://schemas.openxmlformats.org/drawingml/2006/main" noChangeAspect="1"/>
+            </wp:cNvGraphicFramePr>
+            <a:graphic xmlns:a="http://schemas.openxmlformats.org/drawingml/2006/main">
+              <a:graphicData uri="http://schemas.openxmlformats.org/drawingml/2006/picture">
+                <pic:pic xmlns:pic="http://schemas.openxmlformats.org/drawingml/2006/picture">
+                  <pic:nvPicPr>
+                    <pic:cNvPr id="1" name=""/>
+                    <pic:cNvPicPr/>
+                  </pic:nvPicPr>
+                  <pic:blipFill>
+                    <a:blip r:embed="rId7"/>
+                    <a:stretch>
+                      <a:fillRect/>
+                    </a:stretch>
+                  </pic:blipFill>
+                  <pic:spPr>
+                    <a:xfrm>
+                      <a:off x="0" y="0"/>
+                      <a:ext cx="5943600" cy="4232910"/>
+                    </a:xfrm>
+                    <a:prstGeom prst="rect">
+                      <a:avLst/>
+                    </a:prstGeom>
+                  </pic:spPr>
+                </pic:pic>
+              </a:graphicData>
+            </a:graphic>
+          </wp:inline>
+        </w:drawing>
       </w:r>
     </w:p>
     <w:p>
@@ -4181,7 +4286,6 @@
           <w:sz w:val="24"/>
           <w:szCs w:val="24"/>
         </w:rPr>
-        <w:lastRenderedPageBreak/>
         <w:t xml:space="preserve">We </w:t>
       </w:r>
       <w:r>
@@ -4224,12 +4328,22 @@
           <w:sz w:val="24"/>
           <w:szCs w:val="24"/>
         </w:rPr>
-        <w:t xml:space="preserve">In addition, we used </w:t>
+        <w:t xml:space="preserve">In addition, </w:t>
+      </w:r>
+      <w:r>
+        <w:rPr>
+          <w:rFonts w:ascii="Arial" w:hAnsi="Arial" w:cs="Arial"/>
+          <w:strike/>
+          <w:sz w:val="24"/>
+          <w:szCs w:val="24"/>
+        </w:rPr>
+        <w:t xml:space="preserve">we used </w:t>
       </w:r>
       <w:proofErr w:type="gramStart"/>
       <w:r>
         <w:rPr>
           <w:rFonts w:ascii="Arial" w:hAnsi="Arial" w:cs="Arial"/>
+          <w:strike/>
           <w:color w:val="FF0000"/>
           <w:sz w:val="24"/>
           <w:szCs w:val="24"/>
@@ -4239,6 +4353,7 @@
       <w:r>
         <w:rPr>
           <w:rFonts w:ascii="Arial" w:hAnsi="Arial" w:cs="Arial"/>
+          <w:strike/>
           <w:sz w:val="24"/>
           <w:szCs w:val="24"/>
         </w:rPr>
@@ -4247,6 +4362,7 @@
       <w:r>
         <w:rPr>
           <w:rFonts w:ascii="Arial" w:hAnsi="Arial" w:cs="Arial"/>
+          <w:strike/>
           <w:sz w:val="24"/>
           <w:szCs w:val="24"/>
         </w:rPr>
@@ -4259,14 +4375,6 @@
           <w:sz w:val="24"/>
           <w:szCs w:val="24"/>
         </w:rPr>
-        <w:t xml:space="preserve"> We</w:t>
-      </w:r>
-      <w:r>
-        <w:rPr>
-          <w:rFonts w:ascii="Arial" w:hAnsi="Arial" w:cs="Arial"/>
-          <w:sz w:val="24"/>
-          <w:szCs w:val="24"/>
-        </w:rPr>
         <w:t xml:space="preserve"> </w:t>
       </w:r>
       <w:r>
@@ -4275,6 +4383,143 @@
           <w:sz w:val="24"/>
           <w:szCs w:val="24"/>
         </w:rPr>
+        <w:t xml:space="preserve"> </w:t>
+      </w:r>
+      <w:r>
+        <w:rPr>
+          <w:rFonts w:ascii="Arial" w:hAnsi="Arial" w:cs="Arial"/>
+          <w:color w:val="0041FF"/>
+          <w:sz w:val="24"/>
+          <w:szCs w:val="24"/>
+        </w:rPr>
+        <w:t>as</w:t>
+      </w:r>
+      <w:r>
+        <w:rPr>
+          <w:rFonts w:ascii="Arial" w:hAnsi="Arial" w:cs="Arial"/>
+          <w:color w:val="0041FF"/>
+          <w:sz w:val="24"/>
+          <w:szCs w:val="24"/>
+        </w:rPr>
+        <w:t xml:space="preserve"> the computational cost went even higher when we tried to </w:t>
+      </w:r>
+      <w:proofErr w:type="gramStart"/>
+      <w:r>
+        <w:rPr>
+          <w:rFonts w:ascii="Arial" w:hAnsi="Arial" w:cs="Arial"/>
+          <w:color w:val="0041FF"/>
+          <w:sz w:val="24"/>
+          <w:szCs w:val="24"/>
+        </w:rPr>
+        <w:t>fine-tuned</w:t>
+      </w:r>
+      <w:proofErr w:type="gramEnd"/>
+      <w:r>
+        <w:rPr>
+          <w:rFonts w:ascii="Arial" w:hAnsi="Arial" w:cs="Arial"/>
+          <w:color w:val="0041FF"/>
+          <w:sz w:val="24"/>
+          <w:szCs w:val="24"/>
+        </w:rPr>
+        <w:t xml:space="preserve"> our hyperparameter</w:t>
+      </w:r>
+      <w:r>
+        <w:rPr>
+          <w:rFonts w:ascii="Arial" w:hAnsi="Arial" w:cs="Arial"/>
+          <w:color w:val="0041FF"/>
+          <w:sz w:val="24"/>
+          <w:szCs w:val="24"/>
+        </w:rPr>
+        <w:t>s of U-Net. We upgraded to Google-</w:t>
+      </w:r>
+      <w:proofErr w:type="spellStart"/>
+      <w:r>
+        <w:rPr>
+          <w:rFonts w:ascii="Arial" w:hAnsi="Arial" w:cs="Arial"/>
+          <w:color w:val="0041FF"/>
+          <w:sz w:val="24"/>
+          <w:szCs w:val="24"/>
+        </w:rPr>
+        <w:t>Colab</w:t>
+      </w:r>
+      <w:proofErr w:type="spellEnd"/>
+      <w:r>
+        <w:rPr>
+          <w:rFonts w:ascii="Arial" w:hAnsi="Arial" w:cs="Arial"/>
+          <w:color w:val="0041FF"/>
+          <w:sz w:val="24"/>
+          <w:szCs w:val="24"/>
+        </w:rPr>
+        <w:t xml:space="preserve"> Pro </w:t>
+      </w:r>
+      <w:proofErr w:type="gramStart"/>
+      <w:r>
+        <w:rPr>
+          <w:rFonts w:ascii="Arial" w:hAnsi="Arial" w:cs="Arial"/>
+          <w:color w:val="0041FF"/>
+          <w:sz w:val="24"/>
+          <w:szCs w:val="24"/>
+        </w:rPr>
+        <w:t>in order to</w:t>
+      </w:r>
+      <w:proofErr w:type="gramEnd"/>
+      <w:r>
+        <w:rPr>
+          <w:rFonts w:ascii="Arial" w:hAnsi="Arial" w:cs="Arial"/>
+          <w:color w:val="0041FF"/>
+          <w:sz w:val="24"/>
+          <w:szCs w:val="24"/>
+        </w:rPr>
+        <w:t xml:space="preserve"> speed up the training process.</w:t>
+      </w:r>
+      <w:r>
+        <w:rPr>
+          <w:rFonts w:ascii="Arial" w:hAnsi="Arial" w:cs="Arial"/>
+          <w:color w:val="0041FF"/>
+          <w:sz w:val="24"/>
+          <w:szCs w:val="24"/>
+        </w:rPr>
+        <w:t xml:space="preserve"> </w:t>
+      </w:r>
+      <w:r>
+        <w:rPr>
+          <w:rFonts w:ascii="Arial" w:hAnsi="Arial" w:cs="Arial"/>
+          <w:color w:val="0041FF"/>
+          <w:sz w:val="24"/>
+          <w:szCs w:val="24"/>
+        </w:rPr>
+        <w:t xml:space="preserve">Further, </w:t>
+      </w:r>
+      <w:r>
+        <w:rPr>
+          <w:rFonts w:ascii="Arial" w:hAnsi="Arial" w:cs="Arial"/>
+          <w:sz w:val="24"/>
+          <w:szCs w:val="24"/>
+        </w:rPr>
+        <w:t>w</w:t>
+      </w:r>
+      <w:r>
+        <w:rPr>
+          <w:rFonts w:ascii="Arial" w:hAnsi="Arial" w:cs="Arial"/>
+          <w:sz w:val="24"/>
+          <w:szCs w:val="24"/>
+        </w:rPr>
+        <w:t>e</w:t>
+      </w:r>
+      <w:r>
+        <w:rPr>
+          <w:rFonts w:ascii="Arial" w:hAnsi="Arial" w:cs="Arial"/>
+          <w:sz w:val="24"/>
+          <w:szCs w:val="24"/>
+        </w:rPr>
+        <w:t xml:space="preserve"> </w:t>
+      </w:r>
+      <w:r>
+        <w:rPr>
+          <w:rFonts w:ascii="Arial" w:hAnsi="Arial" w:cs="Arial"/>
+          <w:sz w:val="24"/>
+          <w:szCs w:val="24"/>
+        </w:rPr>
         <w:t xml:space="preserve">will </w:t>
       </w:r>
       <w:r>
@@ -4366,7 +4611,24 @@
           <w:sz w:val="24"/>
           <w:szCs w:val="24"/>
         </w:rPr>
-        <w:t>We also used self-supervised learning techniques because our validation data did not include the segmentations that the training data had. Thus, we performed a separate split to get test data out of our training data (where we need the ground truth segmentations) and add the validation data to our training data. To accommodate the fact that we had mixed data we used … for our self-supervised learning</w:t>
+        <w:t xml:space="preserve">We also used self-supervised learning techniques because our validation data did not include the segmentations that the training data had. Thus, we performed a separate split to get test data out of our training data (where we need the ground truth segmentations) and add the validation data to our training data. To accommodate the fact that we had mixed data we used </w:t>
+      </w:r>
+      <w:r>
+        <w:rPr>
+          <w:rFonts w:ascii="Arial" w:hAnsi="Arial" w:cs="Arial"/>
+          <w:color w:val="0041FF"/>
+          <w:sz w:val="24"/>
+          <w:szCs w:val="24"/>
+        </w:rPr>
+        <w:t>Transfer Learning</w:t>
+      </w:r>
+      <w:r>
+        <w:rPr>
+          <w:rFonts w:ascii="Arial" w:hAnsi="Arial" w:cs="Arial"/>
+          <w:sz w:val="24"/>
+          <w:szCs w:val="24"/>
+        </w:rPr>
+        <w:t xml:space="preserve"> for our self-supervised learning</w:t>
       </w:r>
       <w:r>
         <w:rPr>
@@ -4564,6 +4826,114 @@
           <w:sz w:val="24"/>
           <w:szCs w:val="24"/>
         </w:rPr>
+        <w:lastRenderedPageBreak/>
+        <w:drawing>
+          <wp:inline distT="0" distB="0" distL="0" distR="0" wp14:anchorId="44FDC19D" wp14:editId="06E4EDCA">
+            <wp:extent cx="5943600" cy="4148455"/>
+            <wp:effectExtent l="0" t="0" r="0" b="4445"/>
+            <wp:docPr id="5" name="圖片 5"/>
+            <wp:cNvGraphicFramePr>
+              <a:graphicFrameLocks xmlns:a="http://schemas.openxmlformats.org/drawingml/2006/main" noChangeAspect="1"/>
+            </wp:cNvGraphicFramePr>
+            <a:graphic xmlns:a="http://schemas.openxmlformats.org/drawingml/2006/main">
+              <a:graphicData uri="http://schemas.openxmlformats.org/drawingml/2006/picture">
+                <pic:pic xmlns:pic="http://schemas.openxmlformats.org/drawingml/2006/picture">
+                  <pic:nvPicPr>
+                    <pic:cNvPr id="1" name=""/>
+                    <pic:cNvPicPr/>
+                  </pic:nvPicPr>
+                  <pic:blipFill>
+                    <a:blip r:embed="rId8"/>
+                    <a:stretch>
+                      <a:fillRect/>
+                    </a:stretch>
+                  </pic:blipFill>
+                  <pic:spPr>
+                    <a:xfrm>
+                      <a:off x="0" y="0"/>
+                      <a:ext cx="5943600" cy="4148455"/>
+                    </a:xfrm>
+                    <a:prstGeom prst="rect">
+                      <a:avLst/>
+                    </a:prstGeom>
+                  </pic:spPr>
+                </pic:pic>
+              </a:graphicData>
+            </a:graphic>
+          </wp:inline>
+        </w:drawing>
+      </w:r>
+    </w:p>
+    <w:p>
+      <w:pPr>
+        <w:rPr>
+          <w:rFonts w:ascii="Arial" w:hAnsi="Arial" w:cs="Arial" w:hint="eastAsia"/>
+          <w:color w:val="0041FF"/>
+          <w:sz w:val="24"/>
+          <w:szCs w:val="24"/>
+        </w:rPr>
+      </w:pPr>
+      <w:r>
+        <w:rPr>
+          <w:rFonts w:ascii="Arial" w:hAnsi="Arial" w:cs="Arial" w:hint="eastAsia"/>
+          <w:color w:val="0041FF"/>
+          <w:sz w:val="24"/>
+          <w:szCs w:val="24"/>
+        </w:rPr>
+        <w:t>O</w:t>
+      </w:r>
+      <w:r>
+        <w:rPr>
+          <w:rFonts w:ascii="Arial" w:hAnsi="Arial" w:cs="Arial"/>
+          <w:color w:val="0041FF"/>
+          <w:sz w:val="24"/>
+          <w:szCs w:val="24"/>
+        </w:rPr>
+        <w:t>ur idea is to apply the characteristics of the Auto-Encoder</w:t>
+      </w:r>
+      <w:r>
+        <w:rPr>
+          <w:rFonts w:ascii="Arial" w:hAnsi="Arial" w:cs="Arial"/>
+          <w:color w:val="0041FF"/>
+          <w:sz w:val="24"/>
+          <w:szCs w:val="24"/>
+        </w:rPr>
+        <w:t xml:space="preserve"> to help us transfer the 4 channels, which are our 4 MRI images, T1, T2, T1-contrast, T2-FLAIR, into more representative features for the second half on the neutral network to provide more accurate segmentation results. However, </w:t>
+      </w:r>
+      <w:r>
+        <w:rPr>
+          <w:rFonts w:ascii="Arial" w:hAnsi="Arial" w:cs="Arial"/>
+          <w:color w:val="0041FF"/>
+          <w:sz w:val="24"/>
+          <w:szCs w:val="24"/>
+        </w:rPr>
+        <w:t>we have been encountering overfitting issues when finding the validation loss is a lot higher than we expected. Thus, we tentatively consider this as a future work and returned to the evaluation of the U-Net model.</w:t>
+      </w:r>
+      <w:r>
+        <w:rPr>
+          <w:rFonts w:ascii="Arial" w:hAnsi="Arial" w:cs="Arial"/>
+          <w:color w:val="0041FF"/>
+          <w:sz w:val="24"/>
+          <w:szCs w:val="24"/>
+        </w:rPr>
+        <w:t xml:space="preserve"> </w:t>
+      </w:r>
+    </w:p>
+    <w:p>
+      <w:pPr>
+        <w:rPr>
+          <w:rFonts w:ascii="Arial" w:hAnsi="Arial" w:cs="Arial"/>
+          <w:color w:val="0041FF"/>
+          <w:sz w:val="24"/>
+          <w:szCs w:val="24"/>
+        </w:rPr>
+      </w:pPr>
+      <w:r>
+        <w:rPr>
+          <w:rFonts w:ascii="Arial" w:hAnsi="Arial" w:cs="Arial"/>
+          <w:sz w:val="24"/>
+          <w:szCs w:val="24"/>
+        </w:rPr>
         <w:t xml:space="preserve">We evaluated the performance of our model </w:t>
       </w:r>
       <w:r>
@@ -4596,12 +4966,33 @@
           <w:sz w:val="24"/>
           <w:szCs w:val="24"/>
         </w:rPr>
-        <w:t xml:space="preserve">the Dice Similarity Coefficient, and the </w:t>
+        <w:t>the Dice Similarity Coefficient, and</w:t>
+      </w:r>
+      <w:r>
+        <w:rPr>
+          <w:rFonts w:ascii="Arial" w:hAnsi="Arial" w:cs="Arial"/>
+          <w:color w:val="0041FF"/>
+          <w:sz w:val="24"/>
+          <w:szCs w:val="24"/>
+        </w:rPr>
+        <w:t xml:space="preserve"> </w:t>
+      </w:r>
+      <w:r>
+        <w:rPr>
+          <w:rFonts w:ascii="Arial" w:hAnsi="Arial" w:cs="Arial"/>
+          <w:strike/>
+          <w:color w:val="0041FF"/>
+          <w:sz w:val="24"/>
+          <w:szCs w:val="24"/>
+        </w:rPr>
+        <w:t xml:space="preserve">the </w:t>
       </w:r>
       <w:proofErr w:type="spellStart"/>
       <w:r>
         <w:rPr>
           <w:rFonts w:ascii="Arial" w:hAnsi="Arial" w:cs="Arial"/>
+          <w:strike/>
+          <w:color w:val="0041FF"/>
           <w:sz w:val="24"/>
           <w:szCs w:val="24"/>
         </w:rPr>
@@ -4611,14 +5002,35 @@
       <w:r>
         <w:rPr>
           <w:rFonts w:ascii="Arial" w:hAnsi="Arial" w:cs="Arial"/>
-          <w:sz w:val="24"/>
-          <w:szCs w:val="24"/>
-        </w:rPr>
-        <w:t xml:space="preserve"> distance (95%).</w:t>
-      </w:r>
-      <w:r>
-        <w:rPr>
-          <w:rFonts w:ascii="Arial" w:hAnsi="Arial" w:cs="Arial"/>
+          <w:strike/>
+          <w:color w:val="0041FF"/>
+          <w:sz w:val="24"/>
+          <w:szCs w:val="24"/>
+        </w:rPr>
+        <w:t xml:space="preserve"> distance (95%)</w:t>
+      </w:r>
+      <w:r>
+        <w:rPr>
+          <w:rFonts w:ascii="Arial" w:hAnsi="Arial" w:cs="Arial"/>
+          <w:color w:val="0041FF"/>
+          <w:sz w:val="24"/>
+          <w:szCs w:val="24"/>
+        </w:rPr>
+        <w:t xml:space="preserve"> binary cross-entropy for which of the 4 labels</w:t>
+      </w:r>
+      <w:r>
+        <w:rPr>
+          <w:rFonts w:ascii="Arial" w:hAnsi="Arial" w:cs="Arial"/>
+          <w:color w:val="0041FF"/>
+          <w:sz w:val="24"/>
+          <w:szCs w:val="24"/>
+        </w:rPr>
+        <w:t>.</w:t>
+      </w:r>
+      <w:r>
+        <w:rPr>
+          <w:rFonts w:ascii="Arial" w:hAnsi="Arial" w:cs="Arial"/>
+          <w:color w:val="0041FF"/>
           <w:sz w:val="24"/>
           <w:szCs w:val="24"/>
         </w:rPr>
@@ -4690,7 +5102,7 @@
                     <pic:cNvPicPr/>
                   </pic:nvPicPr>
                   <pic:blipFill>
-                    <a:blip r:embed="rId7">
+                    <a:blip r:embed="rId9">
                       <a:extLst>
                         <a:ext uri="{28A0092B-C50C-407E-A947-70E740481C1C}">
                           <a14:useLocalDpi xmlns:a14="http://schemas.microsoft.com/office/drawing/2010/main" val="0"/>
@@ -4731,6 +5143,7 @@
           <w:sz w:val="24"/>
           <w:szCs w:val="24"/>
         </w:rPr>
+        <w:lastRenderedPageBreak/>
         <w:t xml:space="preserve">where A is the reference </w:t>
       </w:r>
       <w:r>
@@ -4859,13 +5272,17 @@
       <w:pPr>
         <w:rPr>
           <w:rFonts w:ascii="Arial" w:hAnsi="Arial" w:cs="Arial"/>
-          <w:sz w:val="24"/>
-          <w:szCs w:val="24"/>
-        </w:rPr>
-      </w:pPr>
-      <w:r>
-        <w:rPr>
-          <w:rFonts w:ascii="Arial" w:hAnsi="Arial" w:cs="Arial"/>
+          <w:strike/>
+          <w:color w:val="0041FF"/>
+          <w:sz w:val="24"/>
+          <w:szCs w:val="24"/>
+        </w:rPr>
+      </w:pPr>
+      <w:r>
+        <w:rPr>
+          <w:rFonts w:ascii="Arial" w:hAnsi="Arial" w:cs="Arial"/>
+          <w:strike/>
+          <w:color w:val="0041FF"/>
           <w:sz w:val="24"/>
           <w:szCs w:val="24"/>
         </w:rPr>
@@ -4875,6 +5292,8 @@
       <w:r>
         <w:rPr>
           <w:rFonts w:ascii="Arial" w:hAnsi="Arial" w:cs="Arial"/>
+          <w:strike/>
+          <w:color w:val="0041FF"/>
           <w:sz w:val="24"/>
           <w:szCs w:val="24"/>
         </w:rPr>
@@ -4884,54 +5303,18 @@
       <w:r>
         <w:rPr>
           <w:rFonts w:ascii="Arial" w:hAnsi="Arial" w:cs="Arial"/>
-          <w:sz w:val="24"/>
-          <w:szCs w:val="24"/>
-        </w:rPr>
-        <w:t xml:space="preserve"> distance measures the extent to which each point of a model set</w:t>
-      </w:r>
-      <w:r>
-        <w:rPr>
-          <w:rFonts w:ascii="Arial" w:hAnsi="Arial" w:cs="Arial"/>
-          <w:sz w:val="24"/>
-          <w:szCs w:val="24"/>
-        </w:rPr>
-        <w:t xml:space="preserve"> (i.e., the ground truth segmentation in our case)</w:t>
-      </w:r>
-      <w:r>
-        <w:rPr>
-          <w:rFonts w:ascii="Arial" w:hAnsi="Arial" w:cs="Arial"/>
-          <w:sz w:val="24"/>
-          <w:szCs w:val="24"/>
-        </w:rPr>
-        <w:t xml:space="preserve"> lies near some point of an image set and vice versa. </w:t>
-      </w:r>
-      <w:r>
-        <w:rPr>
-          <w:rFonts w:ascii="Arial" w:hAnsi="Arial" w:cs="Arial"/>
-          <w:sz w:val="24"/>
-          <w:szCs w:val="24"/>
-        </w:rPr>
-        <w:t>T</w:t>
-      </w:r>
-      <w:r>
-        <w:rPr>
-          <w:rFonts w:ascii="Arial" w:hAnsi="Arial" w:cs="Arial"/>
-          <w:sz w:val="24"/>
-          <w:szCs w:val="24"/>
-        </w:rPr>
-        <w:t>his distance can be used to determine the degree of resemblance between two objects that are superimposed on one another</w:t>
-      </w:r>
-      <w:r>
-        <w:rPr>
-          <w:rFonts w:ascii="Arial" w:hAnsi="Arial" w:cs="Arial"/>
-          <w:sz w:val="24"/>
-          <w:szCs w:val="24"/>
-        </w:rPr>
-        <w:t xml:space="preserve"> </w:t>
-      </w:r>
-      <w:r>
-        <w:rPr>
-          <w:rFonts w:ascii="Arial" w:hAnsi="Arial" w:cs="Arial"/>
+          <w:strike/>
+          <w:color w:val="0041FF"/>
+          <w:sz w:val="24"/>
+          <w:szCs w:val="24"/>
+        </w:rPr>
+        <w:t xml:space="preserve"> distance measures the extent to which each point of a model set (i.e., the ground truth segmentation in our case) lies near some point of an image set and vice versa. This distance can be used to determine the degree of resemblance between two objects that are superimposed on one another </w:t>
+      </w:r>
+      <w:r>
+        <w:rPr>
+          <w:rFonts w:ascii="Arial" w:hAnsi="Arial" w:cs="Arial"/>
+          <w:strike/>
+          <w:color w:val="0041FF"/>
           <w:sz w:val="24"/>
           <w:szCs w:val="24"/>
         </w:rPr>
@@ -4940,6 +5323,8 @@
       <w:r>
         <w:rPr>
           <w:rFonts w:ascii="Arial" w:hAnsi="Arial" w:cs="Arial"/>
+          <w:strike/>
+          <w:color w:val="0041FF"/>
           <w:sz w:val="24"/>
           <w:szCs w:val="24"/>
         </w:rPr>
@@ -4948,6 +5333,8 @@
       <w:r>
         <w:rPr>
           <w:rFonts w:ascii="Arial" w:hAnsi="Arial" w:cs="Arial"/>
+          <w:strike/>
+          <w:color w:val="0041FF"/>
           <w:sz w:val="24"/>
           <w:szCs w:val="24"/>
         </w:rPr>
@@ -4956,7 +5343,9 @@
       <w:r>
         <w:rPr>
           <w:rFonts w:ascii="Arial" w:hAnsi="Arial" w:cs="Arial"/>
+          <w:strike/>
           <w:noProof/>
+          <w:color w:val="0041FF"/>
           <w:sz w:val="24"/>
           <w:szCs w:val="24"/>
         </w:rPr>
@@ -4965,6 +5354,8 @@
       <w:r>
         <w:rPr>
           <w:rFonts w:ascii="Arial" w:hAnsi="Arial" w:cs="Arial"/>
+          <w:strike/>
+          <w:color w:val="0041FF"/>
           <w:sz w:val="24"/>
           <w:szCs w:val="24"/>
         </w:rPr>
@@ -4973,6 +5364,8 @@
       <w:r>
         <w:rPr>
           <w:rFonts w:ascii="Arial" w:hAnsi="Arial" w:cs="Arial"/>
+          <w:strike/>
+          <w:color w:val="0041FF"/>
           <w:sz w:val="24"/>
           <w:szCs w:val="24"/>
         </w:rPr>
@@ -5126,7 +5519,7 @@
                     <pic:cNvPicPr/>
                   </pic:nvPicPr>
                   <pic:blipFill>
-                    <a:blip r:embed="rId8">
+                    <a:blip r:embed="rId10">
                       <a:extLst>
                         <a:ext uri="{28A0092B-C50C-407E-A947-70E740481C1C}">
                           <a14:useLocalDpi xmlns:a14="http://schemas.microsoft.com/office/drawing/2010/main" val="0"/>
@@ -5155,7 +5548,7 @@
     </w:p>
     <w:p>
       <w:pPr>
-        <w:pStyle w:val="Caption"/>
+        <w:pStyle w:val="af"/>
         <w:rPr>
           <w:rFonts w:ascii="Arial" w:hAnsi="Arial" w:cs="Arial"/>
           <w:color w:val="auto"/>
@@ -5743,10 +6136,10 @@
         <w:tab/>
         <w:t xml:space="preserve">Radiopaedia. MRI sequences (overview) 2022 [Available from: </w:t>
       </w:r>
-      <w:hyperlink r:id="rId9" w:history="1">
+      <w:hyperlink r:id="rId11" w:history="1">
         <w:r>
           <w:rPr>
-            <w:rStyle w:val="Hyperlink"/>
+            <w:rStyle w:val="ad"/>
           </w:rPr>
           <w:t>https://radiopaedia.org/articles/mri-sequences-overview</w:t>
         </w:r>
@@ -5859,10 +6252,10 @@
         <w:tab/>
         <w:t xml:space="preserve">America RSoN. Brain Tumor Segmentation Challenge 2021: RSNA; 2021 [Available from: </w:t>
       </w:r>
-      <w:hyperlink r:id="rId10" w:history="1">
+      <w:hyperlink r:id="rId12" w:history="1">
         <w:r>
           <w:rPr>
-            <w:rStyle w:val="Hyperlink"/>
+            <w:rStyle w:val="ad"/>
           </w:rPr>
           <w:t>https://www.rsna.org/education/ai-resources-and-training/ai-image-challenge/brain-tumor-ai-challenge-2021</w:t>
         </w:r>
@@ -5896,10 +6289,10 @@
         <w:tab/>
         <w:t xml:space="preserve">Jordan J. Semantic Segmentation 2022 [Available from: </w:t>
       </w:r>
-      <w:hyperlink r:id="rId11" w:history="1">
+      <w:hyperlink r:id="rId13" w:history="1">
         <w:r>
           <w:rPr>
-            <w:rStyle w:val="Hyperlink"/>
+            <w:rStyle w:val="ad"/>
           </w:rPr>
           <w:t>https://www.jeremyjordan.me/semantic-segmentation/</w:t>
         </w:r>
@@ -5920,10 +6313,10 @@
         <w:tab/>
         <w:t xml:space="preserve">Matcha CN. A 2021 Guide to Semantic Segmentation 2021 [Available from: </w:t>
       </w:r>
-      <w:hyperlink r:id="rId12" w:history="1">
+      <w:hyperlink r:id="rId14" w:history="1">
         <w:r>
           <w:rPr>
-            <w:rStyle w:val="Hyperlink"/>
+            <w:rStyle w:val="ad"/>
           </w:rPr>
           <w:t>https://nanonets.com/blog/semantic-image-segmentation-2020/</w:t>
         </w:r>
@@ -6120,7 +6513,7 @@
       </w:r>
     </w:p>
     <w:sectPr>
-      <w:headerReference w:type="default" r:id="rId13"/>
+      <w:headerReference w:type="default" r:id="rId15"/>
       <w:pgSz w:w="12240" w:h="15840"/>
       <w:pgMar w:top="1440" w:right="1440" w:bottom="1440" w:left="1440" w:header="720" w:footer="720" w:gutter="0"/>
       <w:cols w:space="720"/>
@@ -6184,7 +6577,7 @@
 <w:hdr xmlns:wpc="http://schemas.microsoft.com/office/word/2010/wordprocessingCanvas" xmlns:cx="http://schemas.microsoft.com/office/drawing/2014/chartex" xmlns:cx1="http://schemas.microsoft.com/office/drawing/2015/9/8/chartex" xmlns:cx2="http://schemas.microsoft.com/office/drawing/2015/10/21/chartex" xmlns:cx3="http://schemas.microsoft.com/office/drawing/2016/5/9/chartex" xmlns:cx4="http://schemas.microsoft.com/office/drawing/2016/5/10/chartex" xmlns:cx5="http://schemas.microsoft.com/office/drawing/2016/5/11/chartex" xmlns:cx6="http://schemas.microsoft.com/office/drawing/2016/5/12/chartex" xmlns:cx7="http://schemas.microsoft.com/office/drawing/2016/5/13/chartex" xmlns:cx8="http://schemas.microsoft.com/office/drawing/2016/5/14/chartex" xmlns:mc="http://schemas.openxmlformats.org/markup-compatibility/2006" xmlns:aink="http://schemas.microsoft.com/office/drawing/2016/ink" xmlns:am3d="http://schemas.microsoft.com/office/drawing/2017/model3d" xmlns:o="urn:schemas-microsoft-com:office:office" xmlns:r="http://schemas.openxmlformats.org/officeDocument/2006/relationships" xmlns:m="http://schemas.openxmlformats.org/officeDocument/2006/math" xmlns:v="urn:schemas-microsoft-com:vml" xmlns:wp14="http://schemas.microsoft.com/office/word/2010/wordprocessingDrawing" xmlns:wp="http://schemas.openxmlformats.org/drawingml/2006/wordprocessingDrawing" xmlns:w10="urn:schemas-microsoft-com:office:word" xmlns:w="http://schemas.openxmlformats.org/wordprocessingml/2006/main" xmlns:w14="http://schemas.microsoft.com/office/word/2010/wordml" xmlns:w15="http://schemas.microsoft.com/office/word/2012/wordml" xmlns:w16cex="http://schemas.microsoft.com/office/word/2018/wordml/cex" xmlns:w16cid="http://schemas.microsoft.com/office/word/2016/wordml/cid" xmlns:w16="http://schemas.microsoft.com/office/word/2018/wordml" xmlns:w16sdtdh="http://schemas.microsoft.com/office/word/2020/wordml/sdtdatahash" xmlns:w16se="http://schemas.microsoft.com/office/word/2015/wordml/symex" xmlns:wpg="http://schemas.microsoft.com/office/word/2010/wordprocessingGroup" xmlns:wpi="http://schemas.microsoft.com/office/word/2010/wordprocessingInk" xmlns:wne="http://schemas.microsoft.com/office/word/2006/wordml" xmlns:wps="http://schemas.microsoft.com/office/word/2010/wordprocessingShape" mc:Ignorable="w14 w15 w16se w16cid w16 w16cex w16sdtdh wp14">
   <w:p>
     <w:pPr>
-      <w:pStyle w:val="Header"/>
+      <w:pStyle w:val="a9"/>
     </w:pPr>
     <w:r>
       <w:t>Fides, Jaya, Satvik, Tego</w:t>
@@ -6595,17 +6988,17 @@
     <w:lsdException w:name="Unresolved Mention" w:semiHidden="1" w:unhideWhenUsed="1"/>
     <w:lsdException w:name="Smart Link" w:semiHidden="1" w:unhideWhenUsed="1"/>
   </w:latentStyles>
-  <w:style w:type="paragraph" w:default="1" w:styleId="Normal">
+  <w:style w:type="paragraph" w:default="1" w:styleId="a">
     <w:name w:val="Normal"/>
     <w:qFormat/>
   </w:style>
-  <w:style w:type="character" w:default="1" w:styleId="DefaultParagraphFont">
+  <w:style w:type="character" w:default="1" w:styleId="a0">
     <w:name w:val="Default Paragraph Font"/>
     <w:uiPriority w:val="1"/>
     <w:semiHidden/>
     <w:unhideWhenUsed/>
   </w:style>
-  <w:style w:type="table" w:default="1" w:styleId="TableNormal">
+  <w:style w:type="table" w:default="1" w:styleId="a1">
     <w:name w:val="Normal Table"/>
     <w:uiPriority w:val="99"/>
     <w:semiHidden/>
@@ -6620,18 +7013,18 @@
       </w:tblCellMar>
     </w:tblPr>
   </w:style>
-  <w:style w:type="numbering" w:default="1" w:styleId="NoList">
+  <w:style w:type="numbering" w:default="1" w:styleId="a2">
     <w:name w:val="No List"/>
     <w:uiPriority w:val="99"/>
     <w:semiHidden/>
     <w:unhideWhenUsed/>
   </w:style>
-  <w:style w:type="paragraph" w:styleId="NoSpacing">
+  <w:style w:type="paragraph" w:styleId="a3">
     <w:name w:val="No Spacing"/>
     <w:aliases w:val="Standard"/>
-    <w:basedOn w:val="BodyTextFirstIndent"/>
-    <w:next w:val="BodyTextFirstIndent"/>
-    <w:link w:val="NoSpacingChar"/>
+    <w:basedOn w:val="a4"/>
+    <w:next w:val="a4"/>
+    <w:link w:val="a5"/>
     <w:uiPriority w:val="1"/>
     <w:qFormat/>
     <w:rsid w:val="00755BE3"/>
@@ -6644,11 +7037,11 @@
       <w:szCs w:val="24"/>
     </w:rPr>
   </w:style>
-  <w:style w:type="character" w:customStyle="1" w:styleId="NoSpacingChar">
-    <w:name w:val="No Spacing Char"/>
-    <w:aliases w:val="Standard Char"/>
-    <w:basedOn w:val="DefaultParagraphFont"/>
-    <w:link w:val="NoSpacing"/>
+  <w:style w:type="character" w:customStyle="1" w:styleId="a5">
+    <w:name w:val="無間距 字元"/>
+    <w:aliases w:val="Standard 字元"/>
+    <w:basedOn w:val="a0"/>
+    <w:link w:val="a3"/>
     <w:uiPriority w:val="1"/>
     <w:locked/>
     <w:rsid w:val="00755BE3"/>
@@ -6657,10 +7050,10 @@
       <w:szCs w:val="24"/>
     </w:rPr>
   </w:style>
-  <w:style w:type="paragraph" w:styleId="BodyText">
+  <w:style w:type="paragraph" w:styleId="a6">
     <w:name w:val="Body Text"/>
-    <w:basedOn w:val="Normal"/>
-    <w:link w:val="BodyTextChar"/>
+    <w:basedOn w:val="a"/>
+    <w:link w:val="a7"/>
     <w:uiPriority w:val="99"/>
     <w:semiHidden/>
     <w:unhideWhenUsed/>
@@ -6669,18 +7062,18 @@
       <w:spacing w:after="120"/>
     </w:pPr>
   </w:style>
-  <w:style w:type="character" w:customStyle="1" w:styleId="BodyTextChar">
-    <w:name w:val="Body Text Char"/>
-    <w:basedOn w:val="DefaultParagraphFont"/>
-    <w:link w:val="BodyText"/>
+  <w:style w:type="character" w:customStyle="1" w:styleId="a7">
+    <w:name w:val="本文 字元"/>
+    <w:basedOn w:val="a0"/>
+    <w:link w:val="a6"/>
     <w:uiPriority w:val="99"/>
     <w:semiHidden/>
     <w:rsid w:val="00755BE3"/>
   </w:style>
-  <w:style w:type="paragraph" w:styleId="BodyTextFirstIndent">
+  <w:style w:type="paragraph" w:styleId="a4">
     <w:name w:val="Body Text First Indent"/>
-    <w:basedOn w:val="BodyText"/>
-    <w:link w:val="BodyTextFirstIndentChar"/>
+    <w:basedOn w:val="a6"/>
+    <w:link w:val="a8"/>
     <w:uiPriority w:val="99"/>
     <w:semiHidden/>
     <w:unhideWhenUsed/>
@@ -6690,18 +7083,18 @@
       <w:ind w:firstLine="360"/>
     </w:pPr>
   </w:style>
-  <w:style w:type="character" w:customStyle="1" w:styleId="BodyTextFirstIndentChar">
-    <w:name w:val="Body Text First Indent Char"/>
-    <w:basedOn w:val="BodyTextChar"/>
-    <w:link w:val="BodyTextFirstIndent"/>
+  <w:style w:type="character" w:customStyle="1" w:styleId="a8">
+    <w:name w:val="本文第一層縮排 字元"/>
+    <w:basedOn w:val="a7"/>
+    <w:link w:val="a4"/>
     <w:uiPriority w:val="99"/>
     <w:semiHidden/>
     <w:rsid w:val="00755BE3"/>
   </w:style>
-  <w:style w:type="paragraph" w:styleId="Header">
+  <w:style w:type="paragraph" w:styleId="a9">
     <w:name w:val="header"/>
-    <w:basedOn w:val="Normal"/>
-    <w:link w:val="HeaderChar"/>
+    <w:basedOn w:val="a"/>
+    <w:link w:val="aa"/>
     <w:uiPriority w:val="99"/>
     <w:unhideWhenUsed/>
     <w:rsid w:val="00D3539A"/>
@@ -6713,17 +7106,17 @@
       <w:spacing w:after="0" w:line="240" w:lineRule="auto"/>
     </w:pPr>
   </w:style>
-  <w:style w:type="character" w:customStyle="1" w:styleId="HeaderChar">
-    <w:name w:val="Header Char"/>
-    <w:basedOn w:val="DefaultParagraphFont"/>
-    <w:link w:val="Header"/>
+  <w:style w:type="character" w:customStyle="1" w:styleId="aa">
+    <w:name w:val="頁首 字元"/>
+    <w:basedOn w:val="a0"/>
+    <w:link w:val="a9"/>
     <w:uiPriority w:val="99"/>
     <w:rsid w:val="00D3539A"/>
   </w:style>
-  <w:style w:type="paragraph" w:styleId="Footer">
+  <w:style w:type="paragraph" w:styleId="ab">
     <w:name w:val="footer"/>
-    <w:basedOn w:val="Normal"/>
-    <w:link w:val="FooterChar"/>
+    <w:basedOn w:val="a"/>
+    <w:link w:val="ac"/>
     <w:uiPriority w:val="99"/>
     <w:unhideWhenUsed/>
     <w:rsid w:val="00D3539A"/>
@@ -6735,16 +7128,16 @@
       <w:spacing w:after="0" w:line="240" w:lineRule="auto"/>
     </w:pPr>
   </w:style>
-  <w:style w:type="character" w:customStyle="1" w:styleId="FooterChar">
-    <w:name w:val="Footer Char"/>
-    <w:basedOn w:val="DefaultParagraphFont"/>
-    <w:link w:val="Footer"/>
+  <w:style w:type="character" w:customStyle="1" w:styleId="ac">
+    <w:name w:val="頁尾 字元"/>
+    <w:basedOn w:val="a0"/>
+    <w:link w:val="ab"/>
     <w:uiPriority w:val="99"/>
     <w:rsid w:val="00D3539A"/>
   </w:style>
-  <w:style w:type="paragraph" w:styleId="NormalWeb">
+  <w:style w:type="paragraph" w:styleId="Web">
     <w:name w:val="Normal (Web)"/>
-    <w:basedOn w:val="Normal"/>
+    <w:basedOn w:val="a"/>
     <w:uiPriority w:val="99"/>
     <w:semiHidden/>
     <w:unhideWhenUsed/>
@@ -6758,9 +7151,9 @@
       <w:szCs w:val="24"/>
     </w:rPr>
   </w:style>
-  <w:style w:type="character" w:styleId="Hyperlink">
+  <w:style w:type="character" w:styleId="ad">
     <w:name w:val="Hyperlink"/>
-    <w:basedOn w:val="DefaultParagraphFont"/>
+    <w:basedOn w:val="a0"/>
     <w:uiPriority w:val="99"/>
     <w:unhideWhenUsed/>
     <w:rsid w:val="00F63C37"/>
@@ -6769,9 +7162,9 @@
       <w:u w:val="single"/>
     </w:rPr>
   </w:style>
-  <w:style w:type="character" w:styleId="UnresolvedMention">
+  <w:style w:type="character" w:styleId="ae">
     <w:name w:val="Unresolved Mention"/>
-    <w:basedOn w:val="DefaultParagraphFont"/>
+    <w:basedOn w:val="a0"/>
     <w:uiPriority w:val="99"/>
     <w:semiHidden/>
     <w:unhideWhenUsed/>
@@ -6781,10 +7174,10 @@
       <w:shd w:val="clear" w:color="auto" w:fill="E1DFDD"/>
     </w:rPr>
   </w:style>
-  <w:style w:type="paragraph" w:styleId="Caption">
+  <w:style w:type="paragraph" w:styleId="af">
     <w:name w:val="caption"/>
-    <w:basedOn w:val="Normal"/>
-    <w:next w:val="Normal"/>
+    <w:basedOn w:val="a"/>
+    <w:next w:val="a"/>
     <w:uiPriority w:val="35"/>
     <w:unhideWhenUsed/>
     <w:qFormat/>
@@ -6802,7 +7195,7 @@
   </w:style>
   <w:style w:type="paragraph" w:customStyle="1" w:styleId="EndNoteBibliographyTitle">
     <w:name w:val="EndNote Bibliography Title"/>
-    <w:basedOn w:val="Normal"/>
+    <w:basedOn w:val="a"/>
     <w:link w:val="EndNoteBibliographyTitleChar"/>
     <w:rsid w:val="00CD4C6C"/>
     <w:pPr>
@@ -6816,7 +7209,7 @@
   </w:style>
   <w:style w:type="character" w:customStyle="1" w:styleId="EndNoteBibliographyTitleChar">
     <w:name w:val="EndNote Bibliography Title Char"/>
-    <w:basedOn w:val="DefaultParagraphFont"/>
+    <w:basedOn w:val="a0"/>
     <w:link w:val="EndNoteBibliographyTitle"/>
     <w:rsid w:val="00CD4C6C"/>
     <w:rPr>
@@ -6826,7 +7219,7 @@
   </w:style>
   <w:style w:type="paragraph" w:customStyle="1" w:styleId="EndNoteBibliography">
     <w:name w:val="EndNote Bibliography"/>
-    <w:basedOn w:val="Normal"/>
+    <w:basedOn w:val="a"/>
     <w:link w:val="EndNoteBibliographyChar"/>
     <w:rsid w:val="00CD4C6C"/>
     <w:pPr>
@@ -6839,7 +7232,7 @@
   </w:style>
   <w:style w:type="character" w:customStyle="1" w:styleId="EndNoteBibliographyChar">
     <w:name w:val="EndNote Bibliography Char"/>
-    <w:basedOn w:val="DefaultParagraphFont"/>
+    <w:basedOn w:val="a0"/>
     <w:link w:val="EndNoteBibliography"/>
     <w:rsid w:val="00CD4C6C"/>
     <w:rPr>

</xml_diff>

<commit_message>
Report changes, loss curves
</commit_message>
<xml_diff>
--- a/40_docs/Final Report.docx
+++ b/40_docs/Final Report.docx
@@ -1,6 +1,6 @@
 
 <file path=word/document.xml><?xml version="1.0" encoding="utf-8"?>
-<w:document xmlns:wpc="http://schemas.microsoft.com/office/word/2010/wordprocessingCanvas" xmlns:cx="http://schemas.microsoft.com/office/drawing/2014/chartex" xmlns:cx1="http://schemas.microsoft.com/office/drawing/2015/9/8/chartex" xmlns:cx2="http://schemas.microsoft.com/office/drawing/2015/10/21/chartex" xmlns:cx3="http://schemas.microsoft.com/office/drawing/2016/5/9/chartex" xmlns:cx4="http://schemas.microsoft.com/office/drawing/2016/5/10/chartex" xmlns:cx5="http://schemas.microsoft.com/office/drawing/2016/5/11/chartex" xmlns:cx6="http://schemas.microsoft.com/office/drawing/2016/5/12/chartex" xmlns:cx7="http://schemas.microsoft.com/office/drawing/2016/5/13/chartex" xmlns:cx8="http://schemas.microsoft.com/office/drawing/2016/5/14/chartex" xmlns:mc="http://schemas.openxmlformats.org/markup-compatibility/2006" xmlns:aink="http://schemas.microsoft.com/office/drawing/2016/ink" xmlns:am3d="http://schemas.microsoft.com/office/drawing/2017/model3d" xmlns:o="urn:schemas-microsoft-com:office:office" xmlns:r="http://schemas.openxmlformats.org/officeDocument/2006/relationships" xmlns:m="http://schemas.openxmlformats.org/officeDocument/2006/math" xmlns:v="urn:schemas-microsoft-com:vml" xmlns:wp14="http://schemas.microsoft.com/office/word/2010/wordprocessingDrawing" xmlns:wp="http://schemas.openxmlformats.org/drawingml/2006/wordprocessingDrawing" xmlns:w10="urn:schemas-microsoft-com:office:word" xmlns:w="http://schemas.openxmlformats.org/wordprocessingml/2006/main" xmlns:w14="http://schemas.microsoft.com/office/word/2010/wordml" xmlns:w15="http://schemas.microsoft.com/office/word/2012/wordml" xmlns:w16cex="http://schemas.microsoft.com/office/word/2018/wordml/cex" xmlns:w16cid="http://schemas.microsoft.com/office/word/2016/wordml/cid" xmlns:w16="http://schemas.microsoft.com/office/word/2018/wordml" xmlns:w16sdtdh="http://schemas.microsoft.com/office/word/2020/wordml/sdtdatahash" xmlns:w16se="http://schemas.microsoft.com/office/word/2015/wordml/symex" xmlns:wpg="http://schemas.microsoft.com/office/word/2010/wordprocessingGroup" xmlns:wpi="http://schemas.microsoft.com/office/word/2010/wordprocessingInk" xmlns:wne="http://schemas.microsoft.com/office/word/2006/wordml" xmlns:wps="http://schemas.microsoft.com/office/word/2010/wordprocessingShape" mc:Ignorable="w14 w15 w16se w16cid w16 w16cex w16sdtdh wp14">
+<w:document xmlns:wpc="http://schemas.microsoft.com/office/word/2010/wordprocessingCanvas" xmlns:mc="http://schemas.openxmlformats.org/markup-compatibility/2006" xmlns:o="urn:schemas-microsoft-com:office:office" xmlns:r="http://schemas.openxmlformats.org/officeDocument/2006/relationships" xmlns:m="http://schemas.openxmlformats.org/officeDocument/2006/math" xmlns:v="urn:schemas-microsoft-com:vml" xmlns:wp14="http://schemas.microsoft.com/office/word/2010/wordprocessingDrawing" xmlns:wp="http://schemas.openxmlformats.org/drawingml/2006/wordprocessingDrawing" xmlns:w10="urn:schemas-microsoft-com:office:word" xmlns:w="http://schemas.openxmlformats.org/wordprocessingml/2006/main" xmlns:w14="http://schemas.microsoft.com/office/word/2010/wordml" xmlns:w15="http://schemas.microsoft.com/office/word/2012/wordml" xmlns:wpg="http://schemas.microsoft.com/office/word/2010/wordprocessingGroup" xmlns:wpi="http://schemas.microsoft.com/office/word/2010/wordprocessingInk" xmlns:wne="http://schemas.microsoft.com/office/word/2006/wordml" xmlns:wps="http://schemas.microsoft.com/office/word/2010/wordprocessingShape" mc:Ignorable="w14 w15 wp14">
   <w:body>
     <w:p>
       <w:pPr>
@@ -428,7 +428,7 @@
     <w:p>
       <w:pPr>
         <w:rPr>
-          <w:rFonts w:ascii="Arial" w:hAnsi="Arial" w:cs="Arial" w:hint="eastAsia"/>
+          <w:rFonts w:ascii="Arial" w:hAnsi="Arial" w:cs="Arial"/>
           <w:color w:val="0041FF"/>
           <w:sz w:val="24"/>
           <w:szCs w:val="24"/>
@@ -732,18 +732,8 @@
           <w:sz w:val="24"/>
           <w:szCs w:val="24"/>
         </w:rPr>
-        <w:t xml:space="preserve">WHO: World Health </w:t>
-      </w:r>
-      <w:proofErr w:type="gramStart"/>
-      <w:r>
-        <w:rPr>
-          <w:rFonts w:ascii="Arial" w:hAnsi="Arial" w:cs="Arial"/>
-          <w:sz w:val="24"/>
-          <w:szCs w:val="24"/>
-        </w:rPr>
-        <w:t>Organization</w:t>
-      </w:r>
-      <w:proofErr w:type="gramEnd"/>
+        <w:t>WHO: World Health Organization</w:t>
+      </w:r>
     </w:p>
     <w:p>
       <w:pPr>
@@ -882,7 +872,7 @@
     </w:p>
     <w:p>
       <w:pPr>
-        <w:pStyle w:val="Web"/>
+        <w:pStyle w:val="NormalWeb"/>
         <w:shd w:val="clear" w:color="auto" w:fill="FFFFFF"/>
         <w:spacing w:before="0" w:beforeAutospacing="0" w:after="0" w:afterAutospacing="0"/>
         <w:rPr>
@@ -976,7 +966,7 @@
     </w:p>
     <w:p>
       <w:pPr>
-        <w:pStyle w:val="Web"/>
+        <w:pStyle w:val="NormalWeb"/>
         <w:shd w:val="clear" w:color="auto" w:fill="FFFFFF"/>
         <w:spacing w:before="0" w:beforeAutospacing="0" w:after="0" w:afterAutospacing="0"/>
         <w:rPr>
@@ -986,7 +976,7 @@
     </w:p>
     <w:p>
       <w:pPr>
-        <w:pStyle w:val="Web"/>
+        <w:pStyle w:val="NormalWeb"/>
         <w:shd w:val="clear" w:color="auto" w:fill="FFFFFF"/>
         <w:spacing w:before="0" w:beforeAutospacing="0" w:after="0" w:afterAutospacing="0"/>
         <w:rPr>
@@ -1038,7 +1028,7 @@
     </w:p>
     <w:p>
       <w:pPr>
-        <w:pStyle w:val="Web"/>
+        <w:pStyle w:val="NormalWeb"/>
         <w:shd w:val="clear" w:color="auto" w:fill="FFFFFF"/>
         <w:spacing w:before="0" w:beforeAutospacing="0" w:after="0" w:afterAutospacing="0"/>
         <w:rPr>
@@ -2731,29 +2721,27 @@
       <w:pPr>
         <w:rPr>
           <w:rFonts w:ascii="Arial" w:hAnsi="Arial" w:cs="Arial"/>
-          <w:sz w:val="24"/>
-          <w:szCs w:val="24"/>
-        </w:rPr>
-      </w:pPr>
-      <w:r>
-        <w:rPr>
-          <w:rFonts w:ascii="Arial" w:hAnsi="Arial" w:cs="Arial"/>
-          <w:sz w:val="24"/>
-          <w:szCs w:val="24"/>
-        </w:rPr>
-        <w:t>There are 570 cases in the training and 219 cases in the validation set</w:t>
-      </w:r>
-      <w:r>
-        <w:rPr>
-          <w:rFonts w:ascii="Arial" w:hAnsi="Arial" w:cs="Arial"/>
-          <w:sz w:val="24"/>
-          <w:szCs w:val="24"/>
-        </w:rPr>
-        <w:t xml:space="preserve"> provided by the </w:t>
-      </w:r>
-      <w:r>
-        <w:rPr>
-          <w:rFonts w:ascii="Arial" w:hAnsi="Arial" w:cs="Arial"/>
+          <w:strike/>
+          <w:color w:val="70AD47" w:themeColor="accent6"/>
+          <w:sz w:val="24"/>
+          <w:szCs w:val="24"/>
+        </w:rPr>
+      </w:pPr>
+      <w:r>
+        <w:rPr>
+          <w:rFonts w:ascii="Arial" w:hAnsi="Arial" w:cs="Arial"/>
+          <w:strike/>
+          <w:color w:val="70AD47" w:themeColor="accent6"/>
+          <w:sz w:val="24"/>
+          <w:szCs w:val="24"/>
+        </w:rPr>
+        <w:t xml:space="preserve">There are 570 cases in the training and 219 cases in the validation set provided by the </w:t>
+      </w:r>
+      <w:r>
+        <w:rPr>
+          <w:rFonts w:ascii="Arial" w:hAnsi="Arial" w:cs="Arial"/>
+          <w:strike/>
+          <w:color w:val="70AD47" w:themeColor="accent6"/>
           <w:sz w:val="24"/>
           <w:szCs w:val="24"/>
         </w:rPr>
@@ -2762,6 +2750,8 @@
       <w:r>
         <w:rPr>
           <w:rFonts w:ascii="Arial" w:hAnsi="Arial" w:cs="Arial"/>
+          <w:strike/>
+          <w:color w:val="70AD47" w:themeColor="accent6"/>
           <w:sz w:val="24"/>
           <w:szCs w:val="24"/>
         </w:rPr>
@@ -2770,6 +2760,8 @@
       <w:r>
         <w:rPr>
           <w:rFonts w:ascii="Arial" w:hAnsi="Arial" w:cs="Arial"/>
+          <w:strike/>
+          <w:color w:val="70AD47" w:themeColor="accent6"/>
           <w:sz w:val="24"/>
           <w:szCs w:val="24"/>
         </w:rPr>
@@ -2778,6 +2770,8 @@
       <w:r>
         <w:rPr>
           <w:rFonts w:ascii="Arial" w:hAnsi="Arial" w:cs="Arial"/>
+          <w:strike/>
+          <w:color w:val="70AD47" w:themeColor="accent6"/>
           <w:sz w:val="24"/>
           <w:szCs w:val="24"/>
         </w:rPr>
@@ -2786,6 +2780,8 @@
       <w:r>
         <w:rPr>
           <w:rFonts w:ascii="Arial" w:hAnsi="Arial" w:cs="Arial"/>
+          <w:strike/>
+          <w:color w:val="70AD47" w:themeColor="accent6"/>
           <w:sz w:val="24"/>
           <w:szCs w:val="24"/>
         </w:rPr>
@@ -2794,6 +2790,8 @@
       <w:r>
         <w:rPr>
           <w:rFonts w:ascii="Arial" w:hAnsi="Arial" w:cs="Arial"/>
+          <w:strike/>
+          <w:color w:val="70AD47" w:themeColor="accent6"/>
           <w:sz w:val="24"/>
           <w:szCs w:val="24"/>
         </w:rPr>
@@ -2802,7 +2800,9 @@
       <w:r>
         <w:rPr>
           <w:rFonts w:ascii="Arial" w:hAnsi="Arial" w:cs="Arial"/>
+          <w:strike/>
           <w:noProof/>
+          <w:color w:val="70AD47" w:themeColor="accent6"/>
           <w:sz w:val="24"/>
           <w:szCs w:val="24"/>
         </w:rPr>
@@ -2811,6 +2811,8 @@
       <w:r>
         <w:rPr>
           <w:rFonts w:ascii="Arial" w:hAnsi="Arial" w:cs="Arial"/>
+          <w:strike/>
+          <w:color w:val="70AD47" w:themeColor="accent6"/>
           <w:sz w:val="24"/>
           <w:szCs w:val="24"/>
         </w:rPr>
@@ -2819,6 +2821,8 @@
       <w:r>
         <w:rPr>
           <w:rFonts w:ascii="Arial" w:hAnsi="Arial" w:cs="Arial"/>
+          <w:strike/>
+          <w:color w:val="70AD47" w:themeColor="accent6"/>
           <w:sz w:val="24"/>
           <w:szCs w:val="24"/>
         </w:rPr>
@@ -2829,6 +2833,45 @@
       <w:pPr>
         <w:rPr>
           <w:rFonts w:ascii="Arial" w:hAnsi="Arial" w:cs="Arial"/>
+          <w:color w:val="70AD47" w:themeColor="accent6"/>
+          <w:sz w:val="24"/>
+          <w:szCs w:val="24"/>
+        </w:rPr>
+      </w:pPr>
+      <w:r>
+        <w:rPr>
+          <w:rFonts w:ascii="Arial" w:hAnsi="Arial" w:cs="Arial"/>
+          <w:color w:val="70AD47" w:themeColor="accent6"/>
+          <w:sz w:val="24"/>
+          <w:szCs w:val="24"/>
+        </w:rPr>
+        <w:t xml:space="preserve">There were 1251 cases with labels provided in the </w:t>
+      </w:r>
+      <w:proofErr w:type="spellStart"/>
+      <w:r>
+        <w:rPr>
+          <w:rFonts w:ascii="Arial" w:hAnsi="Arial" w:cs="Arial"/>
+          <w:color w:val="70AD47" w:themeColor="accent6"/>
+          <w:sz w:val="24"/>
+          <w:szCs w:val="24"/>
+        </w:rPr>
+        <w:t>BraTS</w:t>
+      </w:r>
+      <w:proofErr w:type="spellEnd"/>
+      <w:r>
+        <w:rPr>
+          <w:rFonts w:ascii="Arial" w:hAnsi="Arial" w:cs="Arial"/>
+          <w:color w:val="70AD47" w:themeColor="accent6"/>
+          <w:sz w:val="24"/>
+          <w:szCs w:val="24"/>
+        </w:rPr>
+        <w:t xml:space="preserve"> 2021 challenge. We split these into 747 training samples, 244 validation samples, and 258 test samples.</w:t>
+      </w:r>
+    </w:p>
+    <w:p>
+      <w:pPr>
+        <w:rPr>
+          <w:rFonts w:ascii="Arial" w:hAnsi="Arial" w:cs="Arial"/>
           <w:sz w:val="24"/>
           <w:szCs w:val="24"/>
         </w:rPr>
@@ -2961,7 +3004,17 @@
           <w:sz w:val="24"/>
           <w:szCs w:val="24"/>
         </w:rPr>
-        <w:t xml:space="preserve"> – shows fluid in tissues better than T1</w:t>
+        <w:t xml:space="preserve"> – </w:t>
+      </w:r>
+      <w:bookmarkStart w:id="0" w:name="_GoBack"/>
+      <w:bookmarkEnd w:id="0"/>
+      <w:r>
+        <w:rPr>
+          <w:rFonts w:ascii="Arial" w:hAnsi="Arial" w:cs="Arial"/>
+          <w:sz w:val="24"/>
+          <w:szCs w:val="24"/>
+        </w:rPr>
+        <w:t>shows fluid in tissues better than T1</w:t>
       </w:r>
       <w:r>
         <w:rPr>
@@ -3017,6 +3070,7 @@
           <w:sz w:val="24"/>
           <w:szCs w:val="24"/>
         </w:rPr>
+        <w:lastRenderedPageBreak/>
         <w:fldChar w:fldCharType="begin"/>
       </w:r>
       <w:r>
@@ -3082,16 +3136,7 @@
           <w:sz w:val="24"/>
           <w:szCs w:val="24"/>
         </w:rPr>
-        <w:t xml:space="preserve"> were acquired with different clinical protocols and various scanners from </w:t>
-      </w:r>
-      <w:r>
-        <w:rPr>
-          <w:rFonts w:ascii="Arial" w:hAnsi="Arial" w:cs="Arial"/>
-          <w:sz w:val="24"/>
-          <w:szCs w:val="24"/>
-        </w:rPr>
-        <w:lastRenderedPageBreak/>
-        <w:t>multiple data contributing institutions</w:t>
+        <w:t xml:space="preserve"> were acquired with different clinical protocols and various scanners from multiple data contributing institutions</w:t>
       </w:r>
       <w:r>
         <w:rPr>
@@ -3281,25 +3326,7 @@
           <w:sz w:val="24"/>
           <w:szCs w:val="24"/>
         </w:rPr>
-        <w:t xml:space="preserve">) and </w:t>
-      </w:r>
-      <w:proofErr w:type="gramStart"/>
-      <w:r>
-        <w:rPr>
-          <w:rFonts w:ascii="Arial" w:hAnsi="Arial" w:cs="Arial"/>
-          <w:sz w:val="24"/>
-          <w:szCs w:val="24"/>
-        </w:rPr>
-        <w:t>skull-stripped</w:t>
-      </w:r>
-      <w:proofErr w:type="gramEnd"/>
-      <w:r>
-        <w:rPr>
-          <w:rFonts w:ascii="Arial" w:hAnsi="Arial" w:cs="Arial"/>
-          <w:sz w:val="24"/>
-          <w:szCs w:val="24"/>
-        </w:rPr>
-        <w:t>.</w:t>
+        <w:t>) and skull-stripped.</w:t>
       </w:r>
       <w:r>
         <w:rPr>
@@ -3320,6 +3347,7 @@
           <w:noProof/>
           <w:sz w:val="24"/>
           <w:szCs w:val="24"/>
+          <w:lang w:val="en-IN" w:eastAsia="en-IN"/>
         </w:rPr>
         <w:drawing>
           <wp:inline distT="0" distB="0" distL="0" distR="0" wp14:anchorId="3DE4FBAF" wp14:editId="03454F73">
@@ -3366,7 +3394,7 @@
     </w:p>
     <w:p>
       <w:pPr>
-        <w:pStyle w:val="af"/>
+        <w:pStyle w:val="Caption"/>
         <w:rPr>
           <w:rFonts w:ascii="Arial" w:hAnsi="Arial" w:cs="Arial"/>
           <w:color w:val="auto"/>
@@ -3645,7 +3673,16 @@
           <w:sz w:val="24"/>
           <w:szCs w:val="24"/>
         </w:rPr>
-        <w:t>goal is to classify each pixel in the input image</w:t>
+        <w:t xml:space="preserve">goal is to classify each </w:t>
+      </w:r>
+      <w:r>
+        <w:rPr>
+          <w:rFonts w:ascii="Arial" w:hAnsi="Arial" w:cs="Arial"/>
+          <w:color w:val="70AD47" w:themeColor="accent6"/>
+          <w:sz w:val="24"/>
+          <w:szCs w:val="24"/>
+        </w:rPr>
+        <w:t>voxel (3d pixel)</w:t>
       </w:r>
       <w:r>
         <w:rPr>
@@ -3661,6 +3698,22 @@
           <w:sz w:val="24"/>
           <w:szCs w:val="24"/>
         </w:rPr>
+        <w:t>in the input image</w:t>
+      </w:r>
+      <w:r>
+        <w:rPr>
+          <w:rFonts w:ascii="Arial" w:hAnsi="Arial" w:cs="Arial"/>
+          <w:sz w:val="24"/>
+          <w:szCs w:val="24"/>
+        </w:rPr>
+        <w:t xml:space="preserve"> </w:t>
+      </w:r>
+      <w:r>
+        <w:rPr>
+          <w:rFonts w:ascii="Arial" w:hAnsi="Arial" w:cs="Arial"/>
+          <w:sz w:val="24"/>
+          <w:szCs w:val="24"/>
+        </w:rPr>
         <w:fldChar w:fldCharType="begin"/>
       </w:r>
       <w:r>
@@ -3702,7 +3755,24 @@
           <w:sz w:val="24"/>
           <w:szCs w:val="24"/>
         </w:rPr>
-        <w:t xml:space="preserve">. We will segment each pixel in the MRI scan to be either gadolinium-enhancing tumor (ET — </w:t>
+        <w:t xml:space="preserve">. We will segment each </w:t>
+      </w:r>
+      <w:r>
+        <w:rPr>
+          <w:rFonts w:ascii="Arial" w:hAnsi="Arial" w:cs="Arial"/>
+          <w:color w:val="70AD47" w:themeColor="accent6"/>
+          <w:sz w:val="24"/>
+          <w:szCs w:val="24"/>
+        </w:rPr>
+        <w:t>voxel</w:t>
+      </w:r>
+      <w:r>
+        <w:rPr>
+          <w:rFonts w:ascii="Arial" w:hAnsi="Arial" w:cs="Arial"/>
+          <w:sz w:val="24"/>
+          <w:szCs w:val="24"/>
+        </w:rPr>
+        <w:t xml:space="preserve"> in the MRI scan to be either gadolinium-enhancing tumor (ET — </w:t>
       </w:r>
       <w:r>
         <w:rPr>
@@ -3852,16 +3922,18 @@
     <w:p>
       <w:pPr>
         <w:rPr>
-          <w:rFonts w:ascii="Arial" w:hAnsi="Arial" w:cs="Arial" w:hint="eastAsia"/>
-          <w:sz w:val="24"/>
-          <w:szCs w:val="24"/>
-        </w:rPr>
-      </w:pPr>
-      <w:r>
-        <w:rPr>
-          <w:rFonts w:ascii="Arial" w:hAnsi="Arial" w:cs="Arial"/>
-          <w:sz w:val="24"/>
-          <w:szCs w:val="24"/>
+          <w:rFonts w:ascii="Arial" w:hAnsi="Arial" w:cs="Arial"/>
+          <w:sz w:val="24"/>
+          <w:szCs w:val="24"/>
+        </w:rPr>
+      </w:pPr>
+      <w:r>
+        <w:rPr>
+          <w:rFonts w:ascii="Arial" w:hAnsi="Arial" w:cs="Arial"/>
+          <w:noProof/>
+          <w:sz w:val="24"/>
+          <w:szCs w:val="24"/>
+          <w:lang w:val="en-IN" w:eastAsia="en-IN"/>
         </w:rPr>
         <w:lastRenderedPageBreak/>
         <w:drawing>
@@ -4052,7 +4124,16 @@
           <w:sz w:val="24"/>
           <w:szCs w:val="24"/>
         </w:rPr>
-        <w:t xml:space="preserve"> the probabilities of each pixel belonging to each of the classes. Since we cannot expect the</w:t>
+        <w:t xml:space="preserve"> the probabilities of each </w:t>
+      </w:r>
+      <w:r>
+        <w:rPr>
+          <w:rFonts w:ascii="Arial" w:hAnsi="Arial" w:cs="Arial"/>
+          <w:color w:val="70AD47" w:themeColor="accent6"/>
+          <w:sz w:val="24"/>
+          <w:szCs w:val="24"/>
+        </w:rPr>
+        <w:t>voxel</w:t>
       </w:r>
       <w:r>
         <w:rPr>
@@ -4068,7 +4149,7 @@
           <w:sz w:val="24"/>
           <w:szCs w:val="24"/>
         </w:rPr>
-        <w:t>encoder-decoder mechanism to accurately form borders at the pixel-level, we add skip layer connections</w:t>
+        <w:t>belonging to each of the classes. Since we cannot expect the</w:t>
       </w:r>
       <w:r>
         <w:rPr>
@@ -4084,7 +4165,57 @@
           <w:sz w:val="24"/>
           <w:szCs w:val="24"/>
         </w:rPr>
-        <w:t>connecting across the “U” to guide the formation of pixel-level outputs</w:t>
+        <w:t xml:space="preserve">encoder-decoder mechanism to accurately form borders at the </w:t>
+      </w:r>
+      <w:r>
+        <w:rPr>
+          <w:rFonts w:ascii="Arial" w:hAnsi="Arial" w:cs="Arial"/>
+          <w:color w:val="70AD47" w:themeColor="accent6"/>
+          <w:sz w:val="24"/>
+          <w:szCs w:val="24"/>
+        </w:rPr>
+        <w:t>fine grained voxel-level</w:t>
+      </w:r>
+      <w:r>
+        <w:rPr>
+          <w:rFonts w:ascii="Arial" w:hAnsi="Arial" w:cs="Arial"/>
+          <w:sz w:val="24"/>
+          <w:szCs w:val="24"/>
+        </w:rPr>
+        <w:t>, we add skip layer connections</w:t>
+      </w:r>
+      <w:r>
+        <w:rPr>
+          <w:rFonts w:ascii="Arial" w:hAnsi="Arial" w:cs="Arial"/>
+          <w:sz w:val="24"/>
+          <w:szCs w:val="24"/>
+        </w:rPr>
+        <w:t xml:space="preserve"> </w:t>
+      </w:r>
+      <w:r>
+        <w:rPr>
+          <w:rFonts w:ascii="Arial" w:hAnsi="Arial" w:cs="Arial"/>
+          <w:sz w:val="24"/>
+          <w:szCs w:val="24"/>
+        </w:rPr>
+        <w:t xml:space="preserve">connecting across the “U” to guide the formation of </w:t>
+      </w:r>
+      <w:r>
+        <w:rPr>
+          <w:rFonts w:ascii="Arial" w:hAnsi="Arial" w:cs="Arial"/>
+          <w:color w:val="70AD47" w:themeColor="accent6"/>
+          <w:sz w:val="24"/>
+          <w:szCs w:val="24"/>
+        </w:rPr>
+        <w:t>voxel</w:t>
+      </w:r>
+      <w:r>
+        <w:rPr>
+          <w:rFonts w:ascii="Arial" w:hAnsi="Arial" w:cs="Arial"/>
+          <w:sz w:val="24"/>
+          <w:szCs w:val="24"/>
+        </w:rPr>
+        <w:t>-level outputs</w:t>
       </w:r>
       <w:r>
         <w:rPr>
@@ -4385,6 +4516,7 @@
         </w:rPr>
         <w:t xml:space="preserve"> </w:t>
       </w:r>
+      <w:proofErr w:type="gramStart"/>
       <w:r>
         <w:rPr>
           <w:rFonts w:ascii="Arial" w:hAnsi="Arial" w:cs="Arial"/>
@@ -4394,6 +4526,7 @@
         </w:rPr>
         <w:t>as</w:t>
       </w:r>
+      <w:proofErr w:type="gramEnd"/>
       <w:r>
         <w:rPr>
           <w:rFonts w:ascii="Arial" w:hAnsi="Arial" w:cs="Arial"/>
@@ -4401,9 +4534,8 @@
           <w:sz w:val="24"/>
           <w:szCs w:val="24"/>
         </w:rPr>
-        <w:t xml:space="preserve"> the computational cost went even higher when we tried to </w:t>
-      </w:r>
-      <w:proofErr w:type="gramStart"/>
+        <w:t xml:space="preserve"> the computational cost went even higher when we tried to fine-tuned our hyperparameter</w:t>
+      </w:r>
       <w:r>
         <w:rPr>
           <w:rFonts w:ascii="Arial" w:hAnsi="Arial" w:cs="Arial"/>
@@ -4411,9 +4543,9 @@
           <w:sz w:val="24"/>
           <w:szCs w:val="24"/>
         </w:rPr>
-        <w:t>fine-tuned</w:t>
-      </w:r>
-      <w:proofErr w:type="gramEnd"/>
+        <w:t>s of U-Net. We upgraded to Google-</w:t>
+      </w:r>
+      <w:proofErr w:type="spellStart"/>
       <w:r>
         <w:rPr>
           <w:rFonts w:ascii="Arial" w:hAnsi="Arial" w:cs="Arial"/>
@@ -4421,8 +4553,9 @@
           <w:sz w:val="24"/>
           <w:szCs w:val="24"/>
         </w:rPr>
-        <w:t xml:space="preserve"> our hyperparameter</w:t>
-      </w:r>
+        <w:t>Colab</w:t>
+      </w:r>
+      <w:proofErr w:type="spellEnd"/>
       <w:r>
         <w:rPr>
           <w:rFonts w:ascii="Arial" w:hAnsi="Arial" w:cs="Arial"/>
@@ -4430,52 +4563,87 @@
           <w:sz w:val="24"/>
           <w:szCs w:val="24"/>
         </w:rPr>
-        <w:t>s of U-Net. We upgraded to Google-</w:t>
+        <w:t xml:space="preserve"> Pro in order to speed up the training process.</w:t>
+      </w:r>
+      <w:r>
+        <w:rPr>
+          <w:rFonts w:ascii="Arial" w:hAnsi="Arial" w:cs="Arial"/>
+          <w:color w:val="0041FF"/>
+          <w:sz w:val="24"/>
+          <w:szCs w:val="24"/>
+        </w:rPr>
+        <w:t xml:space="preserve"> </w:t>
+      </w:r>
+      <w:r>
+        <w:rPr>
+          <w:rFonts w:ascii="Arial" w:hAnsi="Arial" w:cs="Arial"/>
+          <w:color w:val="0041FF"/>
+          <w:sz w:val="24"/>
+          <w:szCs w:val="24"/>
+        </w:rPr>
+        <w:t xml:space="preserve">Further, </w:t>
+      </w:r>
+      <w:r>
+        <w:rPr>
+          <w:rFonts w:ascii="Arial" w:hAnsi="Arial" w:cs="Arial"/>
+          <w:sz w:val="24"/>
+          <w:szCs w:val="24"/>
+        </w:rPr>
+        <w:t>w</w:t>
+      </w:r>
+      <w:r>
+        <w:rPr>
+          <w:rFonts w:ascii="Arial" w:hAnsi="Arial" w:cs="Arial"/>
+          <w:sz w:val="24"/>
+          <w:szCs w:val="24"/>
+        </w:rPr>
+        <w:t>e</w:t>
+      </w:r>
+      <w:r>
+        <w:rPr>
+          <w:rFonts w:ascii="Arial" w:hAnsi="Arial" w:cs="Arial"/>
+          <w:sz w:val="24"/>
+          <w:szCs w:val="24"/>
+        </w:rPr>
+        <w:t xml:space="preserve"> </w:t>
+      </w:r>
+      <w:r>
+        <w:rPr>
+          <w:rFonts w:ascii="Arial" w:hAnsi="Arial" w:cs="Arial"/>
+          <w:sz w:val="24"/>
+          <w:szCs w:val="24"/>
+        </w:rPr>
+        <w:t xml:space="preserve">will </w:t>
+      </w:r>
+      <w:r>
+        <w:rPr>
+          <w:rFonts w:ascii="Arial" w:hAnsi="Arial" w:cs="Arial"/>
+          <w:sz w:val="24"/>
+          <w:szCs w:val="24"/>
+        </w:rPr>
+        <w:t>took</w:t>
+      </w:r>
+      <w:r>
+        <w:rPr>
+          <w:rFonts w:ascii="Arial" w:hAnsi="Arial" w:cs="Arial"/>
+          <w:sz w:val="24"/>
+          <w:szCs w:val="24"/>
+        </w:rPr>
+        <w:t xml:space="preserve"> advantage of the well-established deep learning framework </w:t>
       </w:r>
       <w:proofErr w:type="spellStart"/>
       <w:r>
         <w:rPr>
           <w:rFonts w:ascii="Arial" w:hAnsi="Arial" w:cs="Arial"/>
-          <w:color w:val="0041FF"/>
-          <w:sz w:val="24"/>
-          <w:szCs w:val="24"/>
-        </w:rPr>
-        <w:t>Colab</w:t>
+          <w:sz w:val="24"/>
+          <w:szCs w:val="24"/>
+        </w:rPr>
+        <w:t>Tensorflow</w:t>
       </w:r>
       <w:proofErr w:type="spellEnd"/>
       <w:r>
         <w:rPr>
           <w:rFonts w:ascii="Arial" w:hAnsi="Arial" w:cs="Arial"/>
-          <w:color w:val="0041FF"/>
-          <w:sz w:val="24"/>
-          <w:szCs w:val="24"/>
-        </w:rPr>
-        <w:t xml:space="preserve"> Pro </w:t>
-      </w:r>
-      <w:proofErr w:type="gramStart"/>
-      <w:r>
-        <w:rPr>
-          <w:rFonts w:ascii="Arial" w:hAnsi="Arial" w:cs="Arial"/>
-          <w:color w:val="0041FF"/>
-          <w:sz w:val="24"/>
-          <w:szCs w:val="24"/>
-        </w:rPr>
-        <w:t>in order to</w:t>
-      </w:r>
-      <w:proofErr w:type="gramEnd"/>
-      <w:r>
-        <w:rPr>
-          <w:rFonts w:ascii="Arial" w:hAnsi="Arial" w:cs="Arial"/>
-          <w:color w:val="0041FF"/>
-          <w:sz w:val="24"/>
-          <w:szCs w:val="24"/>
-        </w:rPr>
-        <w:t xml:space="preserve"> speed up the training process.</w:t>
-      </w:r>
-      <w:r>
-        <w:rPr>
-          <w:rFonts w:ascii="Arial" w:hAnsi="Arial" w:cs="Arial"/>
-          <w:color w:val="0041FF"/>
           <w:sz w:val="24"/>
           <w:szCs w:val="24"/>
         </w:rPr>
@@ -4484,77 +4652,10 @@
       <w:r>
         <w:rPr>
           <w:rFonts w:ascii="Arial" w:hAnsi="Arial" w:cs="Arial"/>
-          <w:color w:val="0041FF"/>
-          <w:sz w:val="24"/>
-          <w:szCs w:val="24"/>
-        </w:rPr>
-        <w:t xml:space="preserve">Further, </w:t>
-      </w:r>
-      <w:r>
-        <w:rPr>
-          <w:rFonts w:ascii="Arial" w:hAnsi="Arial" w:cs="Arial"/>
-          <w:sz w:val="24"/>
-          <w:szCs w:val="24"/>
-        </w:rPr>
-        <w:t>w</w:t>
-      </w:r>
-      <w:r>
-        <w:rPr>
-          <w:rFonts w:ascii="Arial" w:hAnsi="Arial" w:cs="Arial"/>
-          <w:sz w:val="24"/>
-          <w:szCs w:val="24"/>
-        </w:rPr>
-        <w:t>e</w:t>
-      </w:r>
-      <w:r>
-        <w:rPr>
-          <w:rFonts w:ascii="Arial" w:hAnsi="Arial" w:cs="Arial"/>
-          <w:sz w:val="24"/>
-          <w:szCs w:val="24"/>
-        </w:rPr>
-        <w:t xml:space="preserve"> </w:t>
-      </w:r>
-      <w:r>
-        <w:rPr>
-          <w:rFonts w:ascii="Arial" w:hAnsi="Arial" w:cs="Arial"/>
-          <w:sz w:val="24"/>
-          <w:szCs w:val="24"/>
-        </w:rPr>
-        <w:t xml:space="preserve">will </w:t>
-      </w:r>
-      <w:r>
-        <w:rPr>
-          <w:rFonts w:ascii="Arial" w:hAnsi="Arial" w:cs="Arial"/>
-          <w:sz w:val="24"/>
-          <w:szCs w:val="24"/>
-        </w:rPr>
-        <w:t>took</w:t>
-      </w:r>
-      <w:r>
-        <w:rPr>
-          <w:rFonts w:ascii="Arial" w:hAnsi="Arial" w:cs="Arial"/>
-          <w:sz w:val="24"/>
-          <w:szCs w:val="24"/>
-        </w:rPr>
-        <w:t xml:space="preserve"> advantage of the well-established deep learning framework </w:t>
-      </w:r>
-      <w:proofErr w:type="spellStart"/>
-      <w:r>
-        <w:rPr>
-          <w:rFonts w:ascii="Arial" w:hAnsi="Arial" w:cs="Arial"/>
-          <w:sz w:val="24"/>
-          <w:szCs w:val="24"/>
-        </w:rPr>
-        <w:t>Tensorflow</w:t>
-      </w:r>
-      <w:proofErr w:type="spellEnd"/>
-      <w:r>
-        <w:rPr>
-          <w:rFonts w:ascii="Arial" w:hAnsi="Arial" w:cs="Arial"/>
-          <w:sz w:val="24"/>
-          <w:szCs w:val="24"/>
-        </w:rPr>
-        <w:t xml:space="preserve"> </w:t>
+          <w:sz w:val="24"/>
+          <w:szCs w:val="24"/>
+        </w:rPr>
+        <w:t xml:space="preserve">v2.8.0 </w:t>
       </w:r>
       <w:r>
         <w:rPr>
@@ -4608,10 +4709,20 @@
       <w:r>
         <w:rPr>
           <w:rFonts w:ascii="Arial" w:hAnsi="Arial" w:cs="Arial"/>
-          <w:sz w:val="24"/>
-          <w:szCs w:val="24"/>
-        </w:rPr>
-        <w:t xml:space="preserve">We also used self-supervised learning techniques because our validation data did not include the segmentations that the training data had. Thus, we performed a separate split to get test data out of our training data (where we need the ground truth segmentations) and add the validation data to our training data. To accommodate the fact that we had mixed data we used </w:t>
+          <w:strike/>
+          <w:color w:val="70AD47" w:themeColor="accent6"/>
+          <w:sz w:val="24"/>
+          <w:szCs w:val="24"/>
+        </w:rPr>
+        <w:t>We also used self-supervised learning techniques because our validation data did not include the segmentations that the training data had. Thus, we performed a separate split to get test data out of our training data (where we need the ground truth segmentations) and add the validation data to our training data.</w:t>
+      </w:r>
+      <w:r>
+        <w:rPr>
+          <w:rFonts w:ascii="Arial" w:hAnsi="Arial" w:cs="Arial"/>
+          <w:sz w:val="24"/>
+          <w:szCs w:val="24"/>
+        </w:rPr>
+        <w:t xml:space="preserve"> To accommodate the fact that we had mixed data we used </w:t>
       </w:r>
       <w:r>
         <w:rPr>
@@ -4823,8 +4934,10 @@
       <w:r>
         <w:rPr>
           <w:rFonts w:ascii="Arial" w:hAnsi="Arial" w:cs="Arial"/>
-          <w:sz w:val="24"/>
-          <w:szCs w:val="24"/>
+          <w:noProof/>
+          <w:sz w:val="24"/>
+          <w:szCs w:val="24"/>
+          <w:lang w:val="en-IN" w:eastAsia="en-IN"/>
         </w:rPr>
         <w:lastRenderedPageBreak/>
         <w:drawing>
@@ -4867,19 +4980,19 @@
     <w:p>
       <w:pPr>
         <w:rPr>
+          <w:rFonts w:ascii="Arial" w:hAnsi="Arial" w:cs="Arial"/>
+          <w:color w:val="0041FF"/>
+          <w:sz w:val="24"/>
+          <w:szCs w:val="24"/>
+        </w:rPr>
+      </w:pPr>
+      <w:r>
+        <w:rPr>
           <w:rFonts w:ascii="Arial" w:hAnsi="Arial" w:cs="Arial" w:hint="eastAsia"/>
           <w:color w:val="0041FF"/>
           <w:sz w:val="24"/>
           <w:szCs w:val="24"/>
         </w:rPr>
-      </w:pPr>
-      <w:r>
-        <w:rPr>
-          <w:rFonts w:ascii="Arial" w:hAnsi="Arial" w:cs="Arial" w:hint="eastAsia"/>
-          <w:color w:val="0041FF"/>
-          <w:sz w:val="24"/>
-          <w:szCs w:val="24"/>
-        </w:rPr>
         <w:t>O</w:t>
       </w:r>
       <w:r>
@@ -5016,7 +5129,7 @@
           <w:sz w:val="24"/>
           <w:szCs w:val="24"/>
         </w:rPr>
-        <w:t xml:space="preserve"> binary cross-entropy for which of the 4 labels</w:t>
+        <w:t xml:space="preserve"> cross-entropy for which of the 4 labels</w:t>
       </w:r>
       <w:r>
         <w:rPr>
@@ -5041,6 +5154,105 @@
       <w:pPr>
         <w:rPr>
           <w:rFonts w:ascii="Arial" w:hAnsi="Arial" w:cs="Arial"/>
+          <w:color w:val="70AD47" w:themeColor="accent6"/>
+          <w:sz w:val="24"/>
+          <w:szCs w:val="24"/>
+        </w:rPr>
+      </w:pPr>
+      <w:r>
+        <w:rPr>
+          <w:rFonts w:ascii="Arial" w:hAnsi="Arial" w:cs="Arial"/>
+          <w:color w:val="70AD47" w:themeColor="accent6"/>
+          <w:sz w:val="24"/>
+          <w:szCs w:val="24"/>
+        </w:rPr>
+        <w:t xml:space="preserve">We present three models in our final analysis, the main difference between these </w:t>
+      </w:r>
+      <w:r>
+        <w:rPr>
+          <w:rFonts w:ascii="Arial" w:hAnsi="Arial" w:cs="Arial"/>
+          <w:color w:val="70AD47" w:themeColor="accent6"/>
+          <w:sz w:val="24"/>
+          <w:szCs w:val="24"/>
+        </w:rPr>
+        <w:t xml:space="preserve">being the loss function. We used cross entropy loss, </w:t>
+      </w:r>
+      <w:proofErr w:type="spellStart"/>
+      <w:r>
+        <w:rPr>
+          <w:rFonts w:ascii="Arial" w:hAnsi="Arial" w:cs="Arial"/>
+          <w:color w:val="70AD47" w:themeColor="accent6"/>
+          <w:sz w:val="24"/>
+          <w:szCs w:val="24"/>
+        </w:rPr>
+        <w:t>unweighted</w:t>
+      </w:r>
+      <w:proofErr w:type="spellEnd"/>
+      <w:r>
+        <w:rPr>
+          <w:rFonts w:ascii="Arial" w:hAnsi="Arial" w:cs="Arial"/>
+          <w:color w:val="70AD47" w:themeColor="accent6"/>
+          <w:sz w:val="24"/>
+          <w:szCs w:val="24"/>
+        </w:rPr>
+        <w:t xml:space="preserve"> Dice </w:t>
+      </w:r>
+      <w:proofErr w:type="spellStart"/>
+      <w:r>
+        <w:rPr>
+          <w:rFonts w:ascii="Arial" w:hAnsi="Arial" w:cs="Arial"/>
+          <w:color w:val="70AD47" w:themeColor="accent6"/>
+          <w:sz w:val="24"/>
+          <w:szCs w:val="24"/>
+        </w:rPr>
+        <w:t>loss</w:t>
+      </w:r>
+      <w:proofErr w:type="gramStart"/>
+      <w:r>
+        <w:rPr>
+          <w:rFonts w:ascii="Arial" w:hAnsi="Arial" w:cs="Arial"/>
+          <w:color w:val="70AD47" w:themeColor="accent6"/>
+          <w:sz w:val="24"/>
+          <w:szCs w:val="24"/>
+        </w:rPr>
+        <w:t>,and</w:t>
+      </w:r>
+      <w:proofErr w:type="spellEnd"/>
+      <w:proofErr w:type="gramEnd"/>
+      <w:r>
+        <w:rPr>
+          <w:rFonts w:ascii="Arial" w:hAnsi="Arial" w:cs="Arial"/>
+          <w:color w:val="70AD47" w:themeColor="accent6"/>
+          <w:sz w:val="24"/>
+          <w:szCs w:val="24"/>
+        </w:rPr>
+        <w:t xml:space="preserve"> weighted Dice loss, the weights being 1 for our 3 </w:t>
+      </w:r>
+      <w:proofErr w:type="spellStart"/>
+      <w:r>
+        <w:rPr>
+          <w:rFonts w:ascii="Arial" w:hAnsi="Arial" w:cs="Arial"/>
+          <w:color w:val="70AD47" w:themeColor="accent6"/>
+          <w:sz w:val="24"/>
+          <w:szCs w:val="24"/>
+        </w:rPr>
+        <w:t>tumour</w:t>
+      </w:r>
+      <w:proofErr w:type="spellEnd"/>
+      <w:r>
+        <w:rPr>
+          <w:rFonts w:ascii="Arial" w:hAnsi="Arial" w:cs="Arial"/>
+          <w:color w:val="70AD47" w:themeColor="accent6"/>
+          <w:sz w:val="24"/>
+          <w:szCs w:val="24"/>
+        </w:rPr>
+        <w:t xml:space="preserve"> labels and 0 for the background label.</w:t>
+      </w:r>
+    </w:p>
+    <w:p>
+      <w:pPr>
+        <w:rPr>
+          <w:rFonts w:ascii="Arial" w:hAnsi="Arial" w:cs="Arial"/>
           <w:sz w:val="24"/>
           <w:szCs w:val="24"/>
         </w:rPr>
@@ -5085,6 +5297,7 @@
           <w:noProof/>
           <w:sz w:val="24"/>
           <w:szCs w:val="24"/>
+          <w:lang w:val="en-IN" w:eastAsia="en-IN"/>
         </w:rPr>
         <w:drawing>
           <wp:inline distT="0" distB="0" distL="0" distR="0" wp14:anchorId="74ABA5CB" wp14:editId="4D49FFCA">
@@ -5502,6 +5715,7 @@
           <w:noProof/>
           <w:sz w:val="24"/>
           <w:szCs w:val="24"/>
+          <w:lang w:val="en-IN" w:eastAsia="en-IN"/>
         </w:rPr>
         <w:drawing>
           <wp:inline distT="0" distB="0" distL="0" distR="0" wp14:anchorId="5A63FADD" wp14:editId="215EBD2B">
@@ -5548,7 +5762,7 @@
     </w:p>
     <w:p>
       <w:pPr>
-        <w:pStyle w:val="af"/>
+        <w:pStyle w:val="Caption"/>
         <w:rPr>
           <w:rFonts w:ascii="Arial" w:hAnsi="Arial" w:cs="Arial"/>
           <w:color w:val="auto"/>
@@ -5656,7 +5870,7 @@
           <w:sz w:val="24"/>
           <w:szCs w:val="24"/>
         </w:rPr>
-        <w:t>bce</w:t>
+        <w:t>bce-argmax</w:t>
       </w:r>
       <w:proofErr w:type="spellEnd"/>
       <w:r>
@@ -5665,7 +5879,7 @@
           <w:sz w:val="24"/>
           <w:szCs w:val="24"/>
         </w:rPr>
-        <w:t xml:space="preserve">-argmax model partially detected the contrast enhancing tumor zone (blue) and correctly classified the healthy tissue (purple). Both the </w:t>
+        <w:t xml:space="preserve"> model partially detected the contrast enhancing tumor zone (blue) and correctly classified the healthy tissue (purple). Both the </w:t>
       </w:r>
       <w:proofErr w:type="spellStart"/>
       <w:r>
@@ -6139,7 +6353,7 @@
       <w:hyperlink r:id="rId11" w:history="1">
         <w:r>
           <w:rPr>
-            <w:rStyle w:val="ad"/>
+            <w:rStyle w:val="Hyperlink"/>
           </w:rPr>
           <w:t>https://radiopaedia.org/articles/mri-sequences-overview</w:t>
         </w:r>
@@ -6255,7 +6469,7 @@
       <w:hyperlink r:id="rId12" w:history="1">
         <w:r>
           <w:rPr>
-            <w:rStyle w:val="ad"/>
+            <w:rStyle w:val="Hyperlink"/>
           </w:rPr>
           <w:t>https://www.rsna.org/education/ai-resources-and-training/ai-image-challenge/brain-tumor-ai-challenge-2021</w:t>
         </w:r>
@@ -6292,7 +6506,7 @@
       <w:hyperlink r:id="rId13" w:history="1">
         <w:r>
           <w:rPr>
-            <w:rStyle w:val="ad"/>
+            <w:rStyle w:val="Hyperlink"/>
           </w:rPr>
           <w:t>https://www.jeremyjordan.me/semantic-segmentation/</w:t>
         </w:r>
@@ -6316,7 +6530,7 @@
       <w:hyperlink r:id="rId14" w:history="1">
         <w:r>
           <w:rPr>
-            <w:rStyle w:val="ad"/>
+            <w:rStyle w:val="Hyperlink"/>
           </w:rPr>
           <w:t>https://nanonets.com/blog/semantic-image-segmentation-2020/</w:t>
         </w:r>
@@ -6524,7 +6738,7 @@
 </file>
 
 <file path=word/endnotes.xml><?xml version="1.0" encoding="utf-8"?>
-<w:endnotes xmlns:wpc="http://schemas.microsoft.com/office/word/2010/wordprocessingCanvas" xmlns:cx="http://schemas.microsoft.com/office/drawing/2014/chartex" xmlns:cx1="http://schemas.microsoft.com/office/drawing/2015/9/8/chartex" xmlns:cx2="http://schemas.microsoft.com/office/drawing/2015/10/21/chartex" xmlns:cx3="http://schemas.microsoft.com/office/drawing/2016/5/9/chartex" xmlns:cx4="http://schemas.microsoft.com/office/drawing/2016/5/10/chartex" xmlns:cx5="http://schemas.microsoft.com/office/drawing/2016/5/11/chartex" xmlns:cx6="http://schemas.microsoft.com/office/drawing/2016/5/12/chartex" xmlns:cx7="http://schemas.microsoft.com/office/drawing/2016/5/13/chartex" xmlns:cx8="http://schemas.microsoft.com/office/drawing/2016/5/14/chartex" xmlns:mc="http://schemas.openxmlformats.org/markup-compatibility/2006" xmlns:aink="http://schemas.microsoft.com/office/drawing/2016/ink" xmlns:am3d="http://schemas.microsoft.com/office/drawing/2017/model3d" xmlns:o="urn:schemas-microsoft-com:office:office" xmlns:r="http://schemas.openxmlformats.org/officeDocument/2006/relationships" xmlns:m="http://schemas.openxmlformats.org/officeDocument/2006/math" xmlns:v="urn:schemas-microsoft-com:vml" xmlns:wp14="http://schemas.microsoft.com/office/word/2010/wordprocessingDrawing" xmlns:wp="http://schemas.openxmlformats.org/drawingml/2006/wordprocessingDrawing" xmlns:w10="urn:schemas-microsoft-com:office:word" xmlns:w="http://schemas.openxmlformats.org/wordprocessingml/2006/main" xmlns:w14="http://schemas.microsoft.com/office/word/2010/wordml" xmlns:w15="http://schemas.microsoft.com/office/word/2012/wordml" xmlns:w16cex="http://schemas.microsoft.com/office/word/2018/wordml/cex" xmlns:w16cid="http://schemas.microsoft.com/office/word/2016/wordml/cid" xmlns:w16="http://schemas.microsoft.com/office/word/2018/wordml" xmlns:w16sdtdh="http://schemas.microsoft.com/office/word/2020/wordml/sdtdatahash" xmlns:w16se="http://schemas.microsoft.com/office/word/2015/wordml/symex" xmlns:wpg="http://schemas.microsoft.com/office/word/2010/wordprocessingGroup" xmlns:wpi="http://schemas.microsoft.com/office/word/2010/wordprocessingInk" xmlns:wne="http://schemas.microsoft.com/office/word/2006/wordml" xmlns:wps="http://schemas.microsoft.com/office/word/2010/wordprocessingShape" mc:Ignorable="w14 w15 w16se w16cid w16 w16cex w16sdtdh wp14">
+<w:endnotes xmlns:wpc="http://schemas.microsoft.com/office/word/2010/wordprocessingCanvas" xmlns:mc="http://schemas.openxmlformats.org/markup-compatibility/2006" xmlns:o="urn:schemas-microsoft-com:office:office" xmlns:r="http://schemas.openxmlformats.org/officeDocument/2006/relationships" xmlns:m="http://schemas.openxmlformats.org/officeDocument/2006/math" xmlns:v="urn:schemas-microsoft-com:vml" xmlns:wp14="http://schemas.microsoft.com/office/word/2010/wordprocessingDrawing" xmlns:wp="http://schemas.openxmlformats.org/drawingml/2006/wordprocessingDrawing" xmlns:w10="urn:schemas-microsoft-com:office:word" xmlns:w="http://schemas.openxmlformats.org/wordprocessingml/2006/main" xmlns:w14="http://schemas.microsoft.com/office/word/2010/wordml" xmlns:w15="http://schemas.microsoft.com/office/word/2012/wordml" xmlns:wpg="http://schemas.microsoft.com/office/word/2010/wordprocessingGroup" xmlns:wpi="http://schemas.microsoft.com/office/word/2010/wordprocessingInk" xmlns:wne="http://schemas.microsoft.com/office/word/2006/wordml" xmlns:wps="http://schemas.microsoft.com/office/word/2010/wordprocessingShape" mc:Ignorable="w14 w15 wp14">
   <w:endnote w:type="separator" w:id="-1">
     <w:p>
       <w:pPr>
@@ -6549,7 +6763,7 @@
 </file>
 
 <file path=word/footnotes.xml><?xml version="1.0" encoding="utf-8"?>
-<w:footnotes xmlns:wpc="http://schemas.microsoft.com/office/word/2010/wordprocessingCanvas" xmlns:cx="http://schemas.microsoft.com/office/drawing/2014/chartex" xmlns:cx1="http://schemas.microsoft.com/office/drawing/2015/9/8/chartex" xmlns:cx2="http://schemas.microsoft.com/office/drawing/2015/10/21/chartex" xmlns:cx3="http://schemas.microsoft.com/office/drawing/2016/5/9/chartex" xmlns:cx4="http://schemas.microsoft.com/office/drawing/2016/5/10/chartex" xmlns:cx5="http://schemas.microsoft.com/office/drawing/2016/5/11/chartex" xmlns:cx6="http://schemas.microsoft.com/office/drawing/2016/5/12/chartex" xmlns:cx7="http://schemas.microsoft.com/office/drawing/2016/5/13/chartex" xmlns:cx8="http://schemas.microsoft.com/office/drawing/2016/5/14/chartex" xmlns:mc="http://schemas.openxmlformats.org/markup-compatibility/2006" xmlns:aink="http://schemas.microsoft.com/office/drawing/2016/ink" xmlns:am3d="http://schemas.microsoft.com/office/drawing/2017/model3d" xmlns:o="urn:schemas-microsoft-com:office:office" xmlns:r="http://schemas.openxmlformats.org/officeDocument/2006/relationships" xmlns:m="http://schemas.openxmlformats.org/officeDocument/2006/math" xmlns:v="urn:schemas-microsoft-com:vml" xmlns:wp14="http://schemas.microsoft.com/office/word/2010/wordprocessingDrawing" xmlns:wp="http://schemas.openxmlformats.org/drawingml/2006/wordprocessingDrawing" xmlns:w10="urn:schemas-microsoft-com:office:word" xmlns:w="http://schemas.openxmlformats.org/wordprocessingml/2006/main" xmlns:w14="http://schemas.microsoft.com/office/word/2010/wordml" xmlns:w15="http://schemas.microsoft.com/office/word/2012/wordml" xmlns:w16cex="http://schemas.microsoft.com/office/word/2018/wordml/cex" xmlns:w16cid="http://schemas.microsoft.com/office/word/2016/wordml/cid" xmlns:w16="http://schemas.microsoft.com/office/word/2018/wordml" xmlns:w16sdtdh="http://schemas.microsoft.com/office/word/2020/wordml/sdtdatahash" xmlns:w16se="http://schemas.microsoft.com/office/word/2015/wordml/symex" xmlns:wpg="http://schemas.microsoft.com/office/word/2010/wordprocessingGroup" xmlns:wpi="http://schemas.microsoft.com/office/word/2010/wordprocessingInk" xmlns:wne="http://schemas.microsoft.com/office/word/2006/wordml" xmlns:wps="http://schemas.microsoft.com/office/word/2010/wordprocessingShape" mc:Ignorable="w14 w15 w16se w16cid w16 w16cex w16sdtdh wp14">
+<w:footnotes xmlns:wpc="http://schemas.microsoft.com/office/word/2010/wordprocessingCanvas" xmlns:mc="http://schemas.openxmlformats.org/markup-compatibility/2006" xmlns:o="urn:schemas-microsoft-com:office:office" xmlns:r="http://schemas.openxmlformats.org/officeDocument/2006/relationships" xmlns:m="http://schemas.openxmlformats.org/officeDocument/2006/math" xmlns:v="urn:schemas-microsoft-com:vml" xmlns:wp14="http://schemas.microsoft.com/office/word/2010/wordprocessingDrawing" xmlns:wp="http://schemas.openxmlformats.org/drawingml/2006/wordprocessingDrawing" xmlns:w10="urn:schemas-microsoft-com:office:word" xmlns:w="http://schemas.openxmlformats.org/wordprocessingml/2006/main" xmlns:w14="http://schemas.microsoft.com/office/word/2010/wordml" xmlns:w15="http://schemas.microsoft.com/office/word/2012/wordml" xmlns:wpg="http://schemas.microsoft.com/office/word/2010/wordprocessingGroup" xmlns:wpi="http://schemas.microsoft.com/office/word/2010/wordprocessingInk" xmlns:wne="http://schemas.microsoft.com/office/word/2006/wordml" xmlns:wps="http://schemas.microsoft.com/office/word/2010/wordprocessingShape" mc:Ignorable="w14 w15 wp14">
   <w:footnote w:type="separator" w:id="-1">
     <w:p>
       <w:pPr>
@@ -6574,10 +6788,10 @@
 </file>
 
 <file path=word/header1.xml><?xml version="1.0" encoding="utf-8"?>
-<w:hdr xmlns:wpc="http://schemas.microsoft.com/office/word/2010/wordprocessingCanvas" xmlns:cx="http://schemas.microsoft.com/office/drawing/2014/chartex" xmlns:cx1="http://schemas.microsoft.com/office/drawing/2015/9/8/chartex" xmlns:cx2="http://schemas.microsoft.com/office/drawing/2015/10/21/chartex" xmlns:cx3="http://schemas.microsoft.com/office/drawing/2016/5/9/chartex" xmlns:cx4="http://schemas.microsoft.com/office/drawing/2016/5/10/chartex" xmlns:cx5="http://schemas.microsoft.com/office/drawing/2016/5/11/chartex" xmlns:cx6="http://schemas.microsoft.com/office/drawing/2016/5/12/chartex" xmlns:cx7="http://schemas.microsoft.com/office/drawing/2016/5/13/chartex" xmlns:cx8="http://schemas.microsoft.com/office/drawing/2016/5/14/chartex" xmlns:mc="http://schemas.openxmlformats.org/markup-compatibility/2006" xmlns:aink="http://schemas.microsoft.com/office/drawing/2016/ink" xmlns:am3d="http://schemas.microsoft.com/office/drawing/2017/model3d" xmlns:o="urn:schemas-microsoft-com:office:office" xmlns:r="http://schemas.openxmlformats.org/officeDocument/2006/relationships" xmlns:m="http://schemas.openxmlformats.org/officeDocument/2006/math" xmlns:v="urn:schemas-microsoft-com:vml" xmlns:wp14="http://schemas.microsoft.com/office/word/2010/wordprocessingDrawing" xmlns:wp="http://schemas.openxmlformats.org/drawingml/2006/wordprocessingDrawing" xmlns:w10="urn:schemas-microsoft-com:office:word" xmlns:w="http://schemas.openxmlformats.org/wordprocessingml/2006/main" xmlns:w14="http://schemas.microsoft.com/office/word/2010/wordml" xmlns:w15="http://schemas.microsoft.com/office/word/2012/wordml" xmlns:w16cex="http://schemas.microsoft.com/office/word/2018/wordml/cex" xmlns:w16cid="http://schemas.microsoft.com/office/word/2016/wordml/cid" xmlns:w16="http://schemas.microsoft.com/office/word/2018/wordml" xmlns:w16sdtdh="http://schemas.microsoft.com/office/word/2020/wordml/sdtdatahash" xmlns:w16se="http://schemas.microsoft.com/office/word/2015/wordml/symex" xmlns:wpg="http://schemas.microsoft.com/office/word/2010/wordprocessingGroup" xmlns:wpi="http://schemas.microsoft.com/office/word/2010/wordprocessingInk" xmlns:wne="http://schemas.microsoft.com/office/word/2006/wordml" xmlns:wps="http://schemas.microsoft.com/office/word/2010/wordprocessingShape" mc:Ignorable="w14 w15 w16se w16cid w16 w16cex w16sdtdh wp14">
+<w:hdr xmlns:wpc="http://schemas.microsoft.com/office/word/2010/wordprocessingCanvas" xmlns:mc="http://schemas.openxmlformats.org/markup-compatibility/2006" xmlns:o="urn:schemas-microsoft-com:office:office" xmlns:r="http://schemas.openxmlformats.org/officeDocument/2006/relationships" xmlns:m="http://schemas.openxmlformats.org/officeDocument/2006/math" xmlns:v="urn:schemas-microsoft-com:vml" xmlns:wp14="http://schemas.microsoft.com/office/word/2010/wordprocessingDrawing" xmlns:wp="http://schemas.openxmlformats.org/drawingml/2006/wordprocessingDrawing" xmlns:w10="urn:schemas-microsoft-com:office:word" xmlns:w="http://schemas.openxmlformats.org/wordprocessingml/2006/main" xmlns:w14="http://schemas.microsoft.com/office/word/2010/wordml" xmlns:w15="http://schemas.microsoft.com/office/word/2012/wordml" xmlns:wpg="http://schemas.microsoft.com/office/word/2010/wordprocessingGroup" xmlns:wpi="http://schemas.microsoft.com/office/word/2010/wordprocessingInk" xmlns:wne="http://schemas.microsoft.com/office/word/2006/wordml" xmlns:wps="http://schemas.microsoft.com/office/word/2010/wordprocessingShape" mc:Ignorable="w14 w15 wp14">
   <w:p>
     <w:pPr>
-      <w:pStyle w:val="a9"/>
+      <w:pStyle w:val="Header"/>
     </w:pPr>
     <w:r>
       <w:t>Fides, Jaya, Satvik, Tego</w:t>
@@ -6594,7 +6808,7 @@
 </file>
 
 <file path=word/styles.xml><?xml version="1.0" encoding="utf-8"?>
-<w:styles xmlns:mc="http://schemas.openxmlformats.org/markup-compatibility/2006" xmlns:r="http://schemas.openxmlformats.org/officeDocument/2006/relationships" xmlns:w="http://schemas.openxmlformats.org/wordprocessingml/2006/main" xmlns:w14="http://schemas.microsoft.com/office/word/2010/wordml" xmlns:w15="http://schemas.microsoft.com/office/word/2012/wordml" xmlns:w16cex="http://schemas.microsoft.com/office/word/2018/wordml/cex" xmlns:w16cid="http://schemas.microsoft.com/office/word/2016/wordml/cid" xmlns:w16="http://schemas.microsoft.com/office/word/2018/wordml" xmlns:w16sdtdh="http://schemas.microsoft.com/office/word/2020/wordml/sdtdatahash" xmlns:w16se="http://schemas.microsoft.com/office/word/2015/wordml/symex" mc:Ignorable="w14 w15 w16se w16cid w16 w16cex w16sdtdh">
+<w:styles xmlns:mc="http://schemas.openxmlformats.org/markup-compatibility/2006" xmlns:r="http://schemas.openxmlformats.org/officeDocument/2006/relationships" xmlns:w="http://schemas.openxmlformats.org/wordprocessingml/2006/main" xmlns:w14="http://schemas.microsoft.com/office/word/2010/wordml" xmlns:w15="http://schemas.microsoft.com/office/word/2012/wordml" mc:Ignorable="w14 w15">
   <w:docDefaults>
     <w:rPrDefault>
       <w:rPr>
@@ -6610,7 +6824,7 @@
       </w:pPr>
     </w:pPrDefault>
   </w:docDefaults>
-  <w:latentStyles w:defLockedState="0" w:defUIPriority="99" w:defSemiHidden="0" w:defUnhideWhenUsed="0" w:defQFormat="0" w:count="376">
+  <w:latentStyles w:defLockedState="0" w:defUIPriority="99" w:defSemiHidden="0" w:defUnhideWhenUsed="0" w:defQFormat="0" w:count="371">
     <w:lsdException w:name="Normal" w:uiPriority="0" w:qFormat="1"/>
     <w:lsdException w:name="heading 1" w:uiPriority="9" w:qFormat="1"/>
     <w:lsdException w:name="heading 2" w:semiHidden="1" w:uiPriority="9" w:unhideWhenUsed="1" w:qFormat="1"/>
@@ -6982,23 +7196,18 @@
     <w:lsdException w:name="List Table 5 Dark Accent 6" w:uiPriority="50"/>
     <w:lsdException w:name="List Table 6 Colorful Accent 6" w:uiPriority="51"/>
     <w:lsdException w:name="List Table 7 Colorful Accent 6" w:uiPriority="52"/>
-    <w:lsdException w:name="Mention" w:semiHidden="1" w:unhideWhenUsed="1"/>
-    <w:lsdException w:name="Smart Hyperlink" w:semiHidden="1" w:unhideWhenUsed="1"/>
-    <w:lsdException w:name="Hashtag" w:semiHidden="1" w:unhideWhenUsed="1"/>
-    <w:lsdException w:name="Unresolved Mention" w:semiHidden="1" w:unhideWhenUsed="1"/>
-    <w:lsdException w:name="Smart Link" w:semiHidden="1" w:unhideWhenUsed="1"/>
   </w:latentStyles>
-  <w:style w:type="paragraph" w:default="1" w:styleId="a">
+  <w:style w:type="paragraph" w:default="1" w:styleId="Normal">
     <w:name w:val="Normal"/>
     <w:qFormat/>
   </w:style>
-  <w:style w:type="character" w:default="1" w:styleId="a0">
+  <w:style w:type="character" w:default="1" w:styleId="DefaultParagraphFont">
     <w:name w:val="Default Paragraph Font"/>
     <w:uiPriority w:val="1"/>
     <w:semiHidden/>
     <w:unhideWhenUsed/>
   </w:style>
-  <w:style w:type="table" w:default="1" w:styleId="a1">
+  <w:style w:type="table" w:default="1" w:styleId="TableNormal">
     <w:name w:val="Normal Table"/>
     <w:uiPriority w:val="99"/>
     <w:semiHidden/>
@@ -7013,18 +7222,18 @@
       </w:tblCellMar>
     </w:tblPr>
   </w:style>
-  <w:style w:type="numbering" w:default="1" w:styleId="a2">
+  <w:style w:type="numbering" w:default="1" w:styleId="NoList">
     <w:name w:val="No List"/>
     <w:uiPriority w:val="99"/>
     <w:semiHidden/>
     <w:unhideWhenUsed/>
   </w:style>
-  <w:style w:type="paragraph" w:styleId="a3">
+  <w:style w:type="paragraph" w:styleId="NoSpacing">
     <w:name w:val="No Spacing"/>
     <w:aliases w:val="Standard"/>
-    <w:basedOn w:val="a4"/>
-    <w:next w:val="a4"/>
-    <w:link w:val="a5"/>
+    <w:basedOn w:val="BodyTextFirstIndent"/>
+    <w:next w:val="BodyTextFirstIndent"/>
+    <w:link w:val="NoSpacingChar"/>
     <w:uiPriority w:val="1"/>
     <w:qFormat/>
     <w:rsid w:val="00755BE3"/>
@@ -7037,11 +7246,11 @@
       <w:szCs w:val="24"/>
     </w:rPr>
   </w:style>
-  <w:style w:type="character" w:customStyle="1" w:styleId="a5">
-    <w:name w:val="無間距 字元"/>
-    <w:aliases w:val="Standard 字元"/>
-    <w:basedOn w:val="a0"/>
-    <w:link w:val="a3"/>
+  <w:style w:type="character" w:customStyle="1" w:styleId="NoSpacingChar">
+    <w:name w:val="No Spacing Char"/>
+    <w:aliases w:val="Standard Char"/>
+    <w:basedOn w:val="DefaultParagraphFont"/>
+    <w:link w:val="NoSpacing"/>
     <w:uiPriority w:val="1"/>
     <w:locked/>
     <w:rsid w:val="00755BE3"/>
@@ -7050,10 +7259,10 @@
       <w:szCs w:val="24"/>
     </w:rPr>
   </w:style>
-  <w:style w:type="paragraph" w:styleId="a6">
+  <w:style w:type="paragraph" w:styleId="BodyText">
     <w:name w:val="Body Text"/>
-    <w:basedOn w:val="a"/>
-    <w:link w:val="a7"/>
+    <w:basedOn w:val="Normal"/>
+    <w:link w:val="BodyTextChar"/>
     <w:uiPriority w:val="99"/>
     <w:semiHidden/>
     <w:unhideWhenUsed/>
@@ -7062,18 +7271,18 @@
       <w:spacing w:after="120"/>
     </w:pPr>
   </w:style>
-  <w:style w:type="character" w:customStyle="1" w:styleId="a7">
-    <w:name w:val="本文 字元"/>
-    <w:basedOn w:val="a0"/>
-    <w:link w:val="a6"/>
+  <w:style w:type="character" w:customStyle="1" w:styleId="BodyTextChar">
+    <w:name w:val="Body Text Char"/>
+    <w:basedOn w:val="DefaultParagraphFont"/>
+    <w:link w:val="BodyText"/>
     <w:uiPriority w:val="99"/>
     <w:semiHidden/>
     <w:rsid w:val="00755BE3"/>
   </w:style>
-  <w:style w:type="paragraph" w:styleId="a4">
+  <w:style w:type="paragraph" w:styleId="BodyTextFirstIndent">
     <w:name w:val="Body Text First Indent"/>
-    <w:basedOn w:val="a6"/>
-    <w:link w:val="a8"/>
+    <w:basedOn w:val="BodyText"/>
+    <w:link w:val="BodyTextFirstIndentChar"/>
     <w:uiPriority w:val="99"/>
     <w:semiHidden/>
     <w:unhideWhenUsed/>
@@ -7083,18 +7292,18 @@
       <w:ind w:firstLine="360"/>
     </w:pPr>
   </w:style>
-  <w:style w:type="character" w:customStyle="1" w:styleId="a8">
-    <w:name w:val="本文第一層縮排 字元"/>
-    <w:basedOn w:val="a7"/>
-    <w:link w:val="a4"/>
+  <w:style w:type="character" w:customStyle="1" w:styleId="BodyTextFirstIndentChar">
+    <w:name w:val="Body Text First Indent Char"/>
+    <w:basedOn w:val="BodyTextChar"/>
+    <w:link w:val="BodyTextFirstIndent"/>
     <w:uiPriority w:val="99"/>
     <w:semiHidden/>
     <w:rsid w:val="00755BE3"/>
   </w:style>
-  <w:style w:type="paragraph" w:styleId="a9">
+  <w:style w:type="paragraph" w:styleId="Header">
     <w:name w:val="header"/>
-    <w:basedOn w:val="a"/>
-    <w:link w:val="aa"/>
+    <w:basedOn w:val="Normal"/>
+    <w:link w:val="HeaderChar"/>
     <w:uiPriority w:val="99"/>
     <w:unhideWhenUsed/>
     <w:rsid w:val="00D3539A"/>
@@ -7106,17 +7315,17 @@
       <w:spacing w:after="0" w:line="240" w:lineRule="auto"/>
     </w:pPr>
   </w:style>
-  <w:style w:type="character" w:customStyle="1" w:styleId="aa">
-    <w:name w:val="頁首 字元"/>
-    <w:basedOn w:val="a0"/>
-    <w:link w:val="a9"/>
+  <w:style w:type="character" w:customStyle="1" w:styleId="HeaderChar">
+    <w:name w:val="Header Char"/>
+    <w:basedOn w:val="DefaultParagraphFont"/>
+    <w:link w:val="Header"/>
     <w:uiPriority w:val="99"/>
     <w:rsid w:val="00D3539A"/>
   </w:style>
-  <w:style w:type="paragraph" w:styleId="ab">
+  <w:style w:type="paragraph" w:styleId="Footer">
     <w:name w:val="footer"/>
-    <w:basedOn w:val="a"/>
-    <w:link w:val="ac"/>
+    <w:basedOn w:val="Normal"/>
+    <w:link w:val="FooterChar"/>
     <w:uiPriority w:val="99"/>
     <w:unhideWhenUsed/>
     <w:rsid w:val="00D3539A"/>
@@ -7128,16 +7337,16 @@
       <w:spacing w:after="0" w:line="240" w:lineRule="auto"/>
     </w:pPr>
   </w:style>
-  <w:style w:type="character" w:customStyle="1" w:styleId="ac">
-    <w:name w:val="頁尾 字元"/>
-    <w:basedOn w:val="a0"/>
-    <w:link w:val="ab"/>
+  <w:style w:type="character" w:customStyle="1" w:styleId="FooterChar">
+    <w:name w:val="Footer Char"/>
+    <w:basedOn w:val="DefaultParagraphFont"/>
+    <w:link w:val="Footer"/>
     <w:uiPriority w:val="99"/>
     <w:rsid w:val="00D3539A"/>
   </w:style>
-  <w:style w:type="paragraph" w:styleId="Web">
+  <w:style w:type="paragraph" w:styleId="NormalWeb">
     <w:name w:val="Normal (Web)"/>
-    <w:basedOn w:val="a"/>
+    <w:basedOn w:val="Normal"/>
     <w:uiPriority w:val="99"/>
     <w:semiHidden/>
     <w:unhideWhenUsed/>
@@ -7151,9 +7360,9 @@
       <w:szCs w:val="24"/>
     </w:rPr>
   </w:style>
-  <w:style w:type="character" w:styleId="ad">
+  <w:style w:type="character" w:styleId="Hyperlink">
     <w:name w:val="Hyperlink"/>
-    <w:basedOn w:val="a0"/>
+    <w:basedOn w:val="DefaultParagraphFont"/>
     <w:uiPriority w:val="99"/>
     <w:unhideWhenUsed/>
     <w:rsid w:val="00F63C37"/>
@@ -7162,9 +7371,9 @@
       <w:u w:val="single"/>
     </w:rPr>
   </w:style>
-  <w:style w:type="character" w:styleId="ae">
+  <w:style w:type="character" w:customStyle="1" w:styleId="UnresolvedMention">
     <w:name w:val="Unresolved Mention"/>
-    <w:basedOn w:val="a0"/>
+    <w:basedOn w:val="DefaultParagraphFont"/>
     <w:uiPriority w:val="99"/>
     <w:semiHidden/>
     <w:unhideWhenUsed/>
@@ -7174,10 +7383,10 @@
       <w:shd w:val="clear" w:color="auto" w:fill="E1DFDD"/>
     </w:rPr>
   </w:style>
-  <w:style w:type="paragraph" w:styleId="af">
+  <w:style w:type="paragraph" w:styleId="Caption">
     <w:name w:val="caption"/>
-    <w:basedOn w:val="a"/>
-    <w:next w:val="a"/>
+    <w:basedOn w:val="Normal"/>
+    <w:next w:val="Normal"/>
     <w:uiPriority w:val="35"/>
     <w:unhideWhenUsed/>
     <w:qFormat/>
@@ -7195,7 +7404,7 @@
   </w:style>
   <w:style w:type="paragraph" w:customStyle="1" w:styleId="EndNoteBibliographyTitle">
     <w:name w:val="EndNote Bibliography Title"/>
-    <w:basedOn w:val="a"/>
+    <w:basedOn w:val="Normal"/>
     <w:link w:val="EndNoteBibliographyTitleChar"/>
     <w:rsid w:val="00CD4C6C"/>
     <w:pPr>
@@ -7209,7 +7418,7 @@
   </w:style>
   <w:style w:type="character" w:customStyle="1" w:styleId="EndNoteBibliographyTitleChar">
     <w:name w:val="EndNote Bibliography Title Char"/>
-    <w:basedOn w:val="a0"/>
+    <w:basedOn w:val="DefaultParagraphFont"/>
     <w:link w:val="EndNoteBibliographyTitle"/>
     <w:rsid w:val="00CD4C6C"/>
     <w:rPr>
@@ -7219,7 +7428,7 @@
   </w:style>
   <w:style w:type="paragraph" w:customStyle="1" w:styleId="EndNoteBibliography">
     <w:name w:val="EndNote Bibliography"/>
-    <w:basedOn w:val="a"/>
+    <w:basedOn w:val="Normal"/>
     <w:link w:val="EndNoteBibliographyChar"/>
     <w:rsid w:val="00CD4C6C"/>
     <w:pPr>
@@ -7232,7 +7441,7 @@
   </w:style>
   <w:style w:type="character" w:customStyle="1" w:styleId="EndNoteBibliographyChar">
     <w:name w:val="EndNote Bibliography Char"/>
-    <w:basedOn w:val="a0"/>
+    <w:basedOn w:val="DefaultParagraphFont"/>
     <w:link w:val="EndNoteBibliography"/>
     <w:rsid w:val="00CD4C6C"/>
     <w:rPr>

</xml_diff>